<commit_message>
Correção de erros de especificação
Correção de erros na especificação em relação ao controlo de erros nas medições
</commit_message>
<xml_diff>
--- a/Documentação/Especificações/Fase 2 MONGO/Relatorio_Grupo10.docx
+++ b/Documentação/Especificações/Fase 2 MONGO/Relatorio_Grupo10.docx
@@ -2447,6 +2447,8 @@
         </w:rPr>
         <w:br w:type="page"/>
       </w:r>
+      <w:bookmarkStart w:id="0" w:name="_GoBack"/>
+      <w:bookmarkEnd w:id="0"/>
     </w:p>
     <w:p>
       <w:pPr>
@@ -2828,7 +2830,7 @@
       <w:pPr>
         <w:jc w:val="both"/>
       </w:pPr>
-      <w:bookmarkStart w:id="0" w:name="_Toc320026704"/>
+      <w:bookmarkStart w:id="1" w:name="_Toc320026704"/>
       <w:r>
         <w:t>Sensor</w:t>
       </w:r>
@@ -2996,26 +2998,26 @@
         <w:pStyle w:val="Ttulo1"/>
         <w:ind w:left="708" w:hanging="708"/>
       </w:pPr>
-      <w:bookmarkStart w:id="1" w:name="_Toc5657703"/>
-      <w:bookmarkEnd w:id="0"/>
+      <w:bookmarkStart w:id="2" w:name="_Toc5657703"/>
+      <w:bookmarkEnd w:id="1"/>
       <w:r>
         <w:lastRenderedPageBreak/>
         <w:t>Mongo DB</w:t>
       </w:r>
-      <w:bookmarkEnd w:id="1"/>
+      <w:bookmarkEnd w:id="2"/>
     </w:p>
     <w:p>
       <w:pPr>
         <w:pStyle w:val="Ttulo2"/>
       </w:pPr>
-      <w:bookmarkStart w:id="2" w:name="_Toc5657704"/>
-      <w:bookmarkStart w:id="3" w:name="_Toc320026705"/>
+      <w:bookmarkStart w:id="3" w:name="_Toc5657704"/>
+      <w:bookmarkStart w:id="4" w:name="_Toc320026705"/>
       <w:r>
         <w:t>Descrição Geral do Procedimento</w:t>
       </w:r>
-      <w:bookmarkEnd w:id="2"/>
-    </w:p>
-    <w:bookmarkEnd w:id="3"/>
+      <w:bookmarkEnd w:id="3"/>
+    </w:p>
+    <w:bookmarkEnd w:id="4"/>
     <w:p>
       <w:pPr>
         <w:jc w:val="both"/>
@@ -3112,19 +3114,8 @@
           <w:sz w:val="24"/>
           <w:szCs w:val="24"/>
         </w:rPr>
-        <w:t xml:space="preserve"> a informação dos sensores e guardá-lo numa base de dados </w:t>
-      </w:r>
-      <w:proofErr w:type="spellStart"/>
-      <w:r>
-        <w:rPr>
-          <w:rFonts w:ascii="Courier New" w:hAnsi="Courier New" w:cs="Courier New"/>
-          <w:color w:val="000000" w:themeColor="text1"/>
-          <w:sz w:val="24"/>
-          <w:szCs w:val="24"/>
-        </w:rPr>
-        <w:t>MongoDB</w:t>
-      </w:r>
-      <w:proofErr w:type="spellEnd"/>
+        <w:t xml:space="preserve"> a informação dos sensores e guardá-lo numa base de dados MongoDB</w:t>
+      </w:r>
       <w:r>
         <w:rPr>
           <w:rFonts w:ascii="Courier New" w:hAnsi="Courier New" w:cs="Courier New"/>
@@ -3204,7 +3195,16 @@
           <w:sz w:val="24"/>
           <w:szCs w:val="24"/>
         </w:rPr>
-        <w:t xml:space="preserve">a informação do </w:t>
+        <w:t xml:space="preserve">a informação do MongoDB para </w:t>
+      </w:r>
+      <w:r>
+        <w:rPr>
+          <w:rFonts w:ascii="Courier New" w:hAnsi="Courier New" w:cs="Courier New"/>
+          <w:color w:val="000000" w:themeColor="text1"/>
+          <w:sz w:val="24"/>
+          <w:szCs w:val="24"/>
+        </w:rPr>
+        <w:t xml:space="preserve">a </w:t>
       </w:r>
       <w:proofErr w:type="spellStart"/>
       <w:r>
@@ -3214,7 +3214,7 @@
           <w:sz w:val="24"/>
           <w:szCs w:val="24"/>
         </w:rPr>
-        <w:t>MongoDB</w:t>
+        <w:t>bd</w:t>
       </w:r>
       <w:proofErr w:type="spellEnd"/>
       <w:r>
@@ -3224,16 +3224,7 @@
           <w:sz w:val="24"/>
           <w:szCs w:val="24"/>
         </w:rPr>
-        <w:t xml:space="preserve"> para </w:t>
-      </w:r>
-      <w:r>
-        <w:rPr>
-          <w:rFonts w:ascii="Courier New" w:hAnsi="Courier New" w:cs="Courier New"/>
-          <w:color w:val="000000" w:themeColor="text1"/>
-          <w:sz w:val="24"/>
-          <w:szCs w:val="24"/>
-        </w:rPr>
-        <w:t xml:space="preserve">a </w:t>
+        <w:t xml:space="preserve"> </w:t>
       </w:r>
       <w:proofErr w:type="spellStart"/>
       <w:r>
@@ -3243,7 +3234,7 @@
           <w:sz w:val="24"/>
           <w:szCs w:val="24"/>
         </w:rPr>
-        <w:t>bd</w:t>
+        <w:t>Sql</w:t>
       </w:r>
       <w:proofErr w:type="spellEnd"/>
       <w:r>
@@ -3263,7 +3254,7 @@
           <w:sz w:val="24"/>
           <w:szCs w:val="24"/>
         </w:rPr>
-        <w:t>Sql</w:t>
+        <w:t>Anywhere</w:t>
       </w:r>
       <w:proofErr w:type="spellEnd"/>
       <w:r>
@@ -3273,8 +3264,75 @@
           <w:sz w:val="24"/>
           <w:szCs w:val="24"/>
         </w:rPr>
+        <w:t>.</w:t>
+      </w:r>
+      <w:r>
+        <w:rPr>
+          <w:rFonts w:ascii="Courier New" w:hAnsi="Courier New" w:cs="Courier New"/>
+          <w:color w:val="000000" w:themeColor="text1"/>
+          <w:sz w:val="24"/>
+          <w:szCs w:val="24"/>
+        </w:rPr>
         <w:t xml:space="preserve"> </w:t>
       </w:r>
+    </w:p>
+    <w:p>
+      <w:pPr>
+        <w:jc w:val="both"/>
+        <w:rPr>
+          <w:rFonts w:ascii="Courier New" w:hAnsi="Courier New" w:cs="Courier New"/>
+          <w:color w:val="000000" w:themeColor="text1"/>
+          <w:sz w:val="24"/>
+          <w:szCs w:val="24"/>
+        </w:rPr>
+      </w:pPr>
+      <w:r>
+        <w:rPr>
+          <w:rFonts w:ascii="Courier New" w:hAnsi="Courier New" w:cs="Courier New"/>
+          <w:color w:val="000000" w:themeColor="text1"/>
+          <w:sz w:val="24"/>
+          <w:szCs w:val="24"/>
+        </w:rPr>
+        <w:t xml:space="preserve">A informação apresentada deverá ser suficiente para que o grupo que a receba consiga implementar </w:t>
+      </w:r>
+      <w:r>
+        <w:rPr>
+          <w:rFonts w:ascii="Courier New" w:hAnsi="Courier New" w:cs="Courier New"/>
+          <w:color w:val="000000" w:themeColor="text1"/>
+          <w:sz w:val="24"/>
+          <w:szCs w:val="24"/>
+        </w:rPr>
+        <w:t>as várias etapas.</w:t>
+      </w:r>
+      <w:r>
+        <w:rPr>
+          <w:rFonts w:ascii="Courier New" w:hAnsi="Courier New" w:cs="Courier New"/>
+          <w:color w:val="000000" w:themeColor="text1"/>
+          <w:sz w:val="24"/>
+          <w:szCs w:val="24"/>
+        </w:rPr>
+        <w:t xml:space="preserve"> Deve ser clara e estar bem estruturada em secções. Cabe ao grupo decidir qual a melhor forma de estruturar a exposição.</w:t>
+      </w:r>
+    </w:p>
+    <w:p>
+      <w:pPr>
+        <w:jc w:val="both"/>
+        <w:rPr>
+          <w:rFonts w:ascii="Courier New" w:hAnsi="Courier New" w:cs="Courier New"/>
+          <w:color w:val="000000" w:themeColor="text1"/>
+          <w:sz w:val="24"/>
+          <w:szCs w:val="24"/>
+        </w:rPr>
+      </w:pPr>
+      <w:r>
+        <w:rPr>
+          <w:rFonts w:ascii="Courier New" w:hAnsi="Courier New" w:cs="Courier New"/>
+          <w:color w:val="000000" w:themeColor="text1"/>
+          <w:sz w:val="24"/>
+          <w:szCs w:val="24"/>
+        </w:rPr>
+        <w:t xml:space="preserve">Apesar de não ser para escrever código, se o grupo considerar que o grupo que vai implementar pode desconhecer algum </w:t>
+      </w:r>
       <w:proofErr w:type="spellStart"/>
       <w:r>
         <w:rPr>
@@ -3283,7 +3341,7 @@
           <w:sz w:val="24"/>
           <w:szCs w:val="24"/>
         </w:rPr>
-        <w:t>Anywhere</w:t>
+        <w:t>aspecto</w:t>
       </w:r>
       <w:proofErr w:type="spellEnd"/>
       <w:r>
@@ -3293,74 +3351,43 @@
           <w:sz w:val="24"/>
           <w:szCs w:val="24"/>
         </w:rPr>
-        <w:t>.</w:t>
-      </w:r>
-      <w:r>
-        <w:rPr>
-          <w:rFonts w:ascii="Courier New" w:hAnsi="Courier New" w:cs="Courier New"/>
-          <w:color w:val="000000" w:themeColor="text1"/>
-          <w:sz w:val="24"/>
-          <w:szCs w:val="24"/>
-        </w:rPr>
-        <w:t xml:space="preserve"> </w:t>
-      </w:r>
-    </w:p>
-    <w:p>
-      <w:pPr>
-        <w:jc w:val="both"/>
-        <w:rPr>
-          <w:rFonts w:ascii="Courier New" w:hAnsi="Courier New" w:cs="Courier New"/>
-          <w:color w:val="000000" w:themeColor="text1"/>
-          <w:sz w:val="24"/>
-          <w:szCs w:val="24"/>
-        </w:rPr>
-      </w:pPr>
-      <w:r>
-        <w:rPr>
-          <w:rFonts w:ascii="Courier New" w:hAnsi="Courier New" w:cs="Courier New"/>
-          <w:color w:val="000000" w:themeColor="text1"/>
-          <w:sz w:val="24"/>
-          <w:szCs w:val="24"/>
-        </w:rPr>
-        <w:t xml:space="preserve">A informação apresentada deverá ser suficiente para que o grupo que a receba consiga implementar </w:t>
-      </w:r>
-      <w:r>
-        <w:rPr>
-          <w:rFonts w:ascii="Courier New" w:hAnsi="Courier New" w:cs="Courier New"/>
-          <w:color w:val="000000" w:themeColor="text1"/>
-          <w:sz w:val="24"/>
-          <w:szCs w:val="24"/>
-        </w:rPr>
-        <w:t>as várias etapas.</w:t>
-      </w:r>
-      <w:r>
-        <w:rPr>
-          <w:rFonts w:ascii="Courier New" w:hAnsi="Courier New" w:cs="Courier New"/>
-          <w:color w:val="000000" w:themeColor="text1"/>
-          <w:sz w:val="24"/>
-          <w:szCs w:val="24"/>
-        </w:rPr>
-        <w:t xml:space="preserve"> Deve ser clara e estar bem estruturada em secções. Cabe ao grupo decidir qual a melhor forma de estruturar a exposição.</w:t>
-      </w:r>
-    </w:p>
-    <w:p>
-      <w:pPr>
-        <w:jc w:val="both"/>
-        <w:rPr>
-          <w:rFonts w:ascii="Courier New" w:hAnsi="Courier New" w:cs="Courier New"/>
-          <w:color w:val="000000" w:themeColor="text1"/>
-          <w:sz w:val="24"/>
-          <w:szCs w:val="24"/>
-        </w:rPr>
-      </w:pPr>
-      <w:r>
-        <w:rPr>
-          <w:rFonts w:ascii="Courier New" w:hAnsi="Courier New" w:cs="Courier New"/>
-          <w:color w:val="000000" w:themeColor="text1"/>
-          <w:sz w:val="24"/>
-          <w:szCs w:val="24"/>
-        </w:rPr>
-        <w:t xml:space="preserve">Apesar de não ser para escrever código, se o grupo considerar que o grupo que vai implementar pode desconhecer algum </w:t>
+        <w:t xml:space="preserve"> (biblioteca, algoritmo, etc.) pode exemplificar/ilustrar a forma de implementação. Considerar que o grupo que vai implementar tem conhecimentos razoáveis de Java (POO e PCD) </w:t>
+      </w:r>
+      <w:r>
+        <w:rPr>
+          <w:rFonts w:ascii="Courier New" w:hAnsi="Courier New" w:cs="Courier New"/>
+          <w:color w:val="000000" w:themeColor="text1"/>
+          <w:sz w:val="24"/>
+          <w:szCs w:val="24"/>
+        </w:rPr>
+        <w:t xml:space="preserve">e relacional, </w:t>
+      </w:r>
+      <w:r>
+        <w:rPr>
+          <w:rFonts w:ascii="Courier New" w:hAnsi="Courier New" w:cs="Courier New"/>
+          <w:color w:val="000000" w:themeColor="text1"/>
+          <w:sz w:val="24"/>
+          <w:szCs w:val="24"/>
+        </w:rPr>
+        <w:t xml:space="preserve">tem acesso </w:t>
+      </w:r>
+      <w:r>
+        <w:rPr>
+          <w:rFonts w:ascii="Courier New" w:hAnsi="Courier New" w:cs="Courier New"/>
+          <w:color w:val="000000" w:themeColor="text1"/>
+          <w:sz w:val="24"/>
+          <w:szCs w:val="24"/>
+        </w:rPr>
+        <w:t xml:space="preserve">à documentação colocado </w:t>
+      </w:r>
+      <w:r>
+        <w:rPr>
+          <w:rFonts w:ascii="Courier New" w:hAnsi="Courier New" w:cs="Courier New"/>
+          <w:color w:val="000000" w:themeColor="text1"/>
+          <w:sz w:val="24"/>
+          <w:szCs w:val="24"/>
+        </w:rPr>
+        <w:t>no E-</w:t>
       </w:r>
       <w:proofErr w:type="spellStart"/>
       <w:r>
@@ -3370,7 +3397,7 @@
           <w:sz w:val="24"/>
           <w:szCs w:val="24"/>
         </w:rPr>
-        <w:t>aspecto</w:t>
+        <w:t>Learning</w:t>
       </w:r>
       <w:proofErr w:type="spellEnd"/>
       <w:r>
@@ -3380,75 +3407,8 @@
           <w:sz w:val="24"/>
           <w:szCs w:val="24"/>
         </w:rPr>
-        <w:t xml:space="preserve"> (biblioteca, algoritmo, etc.) pode exemplificar/ilustrar a forma de implementação. Considerar que o grupo que vai implementar tem conhecimentos razoáveis de Java (POO e PCD) </w:t>
-      </w:r>
-      <w:r>
-        <w:rPr>
-          <w:rFonts w:ascii="Courier New" w:hAnsi="Courier New" w:cs="Courier New"/>
-          <w:color w:val="000000" w:themeColor="text1"/>
-          <w:sz w:val="24"/>
-          <w:szCs w:val="24"/>
-        </w:rPr>
-        <w:t xml:space="preserve">e relacional, </w:t>
-      </w:r>
-      <w:r>
-        <w:rPr>
-          <w:rFonts w:ascii="Courier New" w:hAnsi="Courier New" w:cs="Courier New"/>
-          <w:color w:val="000000" w:themeColor="text1"/>
-          <w:sz w:val="24"/>
-          <w:szCs w:val="24"/>
-        </w:rPr>
-        <w:t xml:space="preserve">tem acesso </w:t>
-      </w:r>
-      <w:r>
-        <w:rPr>
-          <w:rFonts w:ascii="Courier New" w:hAnsi="Courier New" w:cs="Courier New"/>
-          <w:color w:val="000000" w:themeColor="text1"/>
-          <w:sz w:val="24"/>
-          <w:szCs w:val="24"/>
-        </w:rPr>
-        <w:t xml:space="preserve">à documentação colocado </w:t>
-      </w:r>
-      <w:r>
-        <w:rPr>
-          <w:rFonts w:ascii="Courier New" w:hAnsi="Courier New" w:cs="Courier New"/>
-          <w:color w:val="000000" w:themeColor="text1"/>
-          <w:sz w:val="24"/>
-          <w:szCs w:val="24"/>
-        </w:rPr>
-        <w:t>no E-</w:t>
-      </w:r>
-      <w:proofErr w:type="spellStart"/>
-      <w:r>
-        <w:rPr>
-          <w:rFonts w:ascii="Courier New" w:hAnsi="Courier New" w:cs="Courier New"/>
-          <w:color w:val="000000" w:themeColor="text1"/>
-          <w:sz w:val="24"/>
-          <w:szCs w:val="24"/>
-        </w:rPr>
-        <w:t>Learning</w:t>
-      </w:r>
-      <w:proofErr w:type="spellEnd"/>
-      <w:r>
-        <w:rPr>
-          <w:rFonts w:ascii="Courier New" w:hAnsi="Courier New" w:cs="Courier New"/>
-          <w:color w:val="000000" w:themeColor="text1"/>
-          <w:sz w:val="24"/>
-          <w:szCs w:val="24"/>
-        </w:rPr>
-        <w:t xml:space="preserve"> sobre </w:t>
-      </w:r>
-      <w:proofErr w:type="spellStart"/>
-      <w:r>
-        <w:rPr>
-          <w:rFonts w:ascii="Courier New" w:hAnsi="Courier New" w:cs="Courier New"/>
-          <w:color w:val="000000" w:themeColor="text1"/>
-          <w:sz w:val="24"/>
-          <w:szCs w:val="24"/>
-        </w:rPr>
-        <w:t>MongoDB</w:t>
-      </w:r>
-      <w:proofErr w:type="spellEnd"/>
+        <w:t xml:space="preserve"> sobre MongoDB</w:t>
+      </w:r>
       <w:r>
         <w:rPr>
           <w:rFonts w:ascii="Courier New" w:hAnsi="Courier New" w:cs="Courier New"/>
@@ -3584,7 +3544,32 @@
           <w:sz w:val="24"/>
           <w:szCs w:val="24"/>
         </w:rPr>
-        <w:t xml:space="preserve">A interação entre os sensores e a base de dados Mongo deve ter por base uma conexão que use o protocolo MQTT. Desta forma, deve haver uma classe responsável pelo estabelecimento da conexão, que é feito pelo método ‘connect’ da </w:t>
+        <w:t xml:space="preserve">A interação entre os sensores e a base de dados </w:t>
+      </w:r>
+      <w:r>
+        <w:rPr>
+          <w:rFonts w:ascii="Courier New" w:hAnsi="Courier New" w:cs="Courier New"/>
+          <w:color w:val="000000" w:themeColor="text1"/>
+          <w:sz w:val="24"/>
+          <w:szCs w:val="24"/>
+        </w:rPr>
+        <w:t>MongoDB</w:t>
+      </w:r>
+      <w:r>
+        <w:rPr>
+          <w:rFonts w:ascii="Courier New" w:hAnsi="Courier New" w:cs="Courier New"/>
+          <w:sz w:val="24"/>
+          <w:szCs w:val="24"/>
+        </w:rPr>
+        <w:t xml:space="preserve"> </w:t>
+      </w:r>
+      <w:r>
+        <w:rPr>
+          <w:rFonts w:ascii="Courier New" w:hAnsi="Courier New" w:cs="Courier New"/>
+          <w:sz w:val="24"/>
+          <w:szCs w:val="24"/>
+        </w:rPr>
+        <w:t xml:space="preserve">deve ter por base uma conexão que use o protocolo MQTT. Desta forma, deve haver uma classe responsável pelo estabelecimento da conexão, que é feito pelo método ‘connect’ da </w:t>
       </w:r>
       <w:r>
         <w:rPr>
@@ -3644,25 +3629,7 @@
           <w:sz w:val="24"/>
           <w:szCs w:val="24"/>
         </w:rPr>
-        <w:t xml:space="preserve">Para se poder estabelecer a ligação é </w:t>
-      </w:r>
-      <w:proofErr w:type="gramStart"/>
-      <w:r>
-        <w:rPr>
-          <w:rFonts w:ascii="Courier New" w:hAnsi="Courier New" w:cs="Courier New"/>
-          <w:sz w:val="24"/>
-          <w:szCs w:val="24"/>
-        </w:rPr>
-        <w:t>necessário  definir</w:t>
-      </w:r>
-      <w:proofErr w:type="gramEnd"/>
-      <w:r>
-        <w:rPr>
-          <w:rFonts w:ascii="Courier New" w:hAnsi="Courier New" w:cs="Courier New"/>
-          <w:sz w:val="24"/>
-          <w:szCs w:val="24"/>
-        </w:rPr>
-        <w:t xml:space="preserve"> um cliente, que deve ser uma instância da classe </w:t>
+        <w:t xml:space="preserve">Para se poder estabelecer a ligação é necessário  definir um cliente, que deve ser uma instância da classe </w:t>
       </w:r>
       <w:r>
         <w:rPr>
@@ -3959,15 +3926,33 @@
           <w:sz w:val="24"/>
           <w:szCs w:val="24"/>
         </w:rPr>
-        <w:t xml:space="preserve">Depois de recebidas as mensagens, as mesmas devem ser tratadas para se extrair os dados necessários e inseri-los na base de dados Mongo. Para isto, é necessário previamente estabelecer a ligação à base de dados </w:t>
-      </w:r>
-      <w:r>
-        <w:rPr>
-          <w:rFonts w:ascii="Courier New" w:hAnsi="Courier New" w:cs="Courier New"/>
-          <w:sz w:val="24"/>
-          <w:szCs w:val="24"/>
-        </w:rPr>
-        <w:t>NoSQL</w:t>
+        <w:t xml:space="preserve">Depois de recebidas as mensagens, as mesmas devem ser tratadas para se extrair os dados necessários e inseri-los na base de dados </w:t>
+      </w:r>
+      <w:r>
+        <w:rPr>
+          <w:rFonts w:ascii="Courier New" w:hAnsi="Courier New" w:cs="Courier New"/>
+          <w:color w:val="000000" w:themeColor="text1"/>
+          <w:sz w:val="24"/>
+          <w:szCs w:val="24"/>
+        </w:rPr>
+        <w:t>MongoDB</w:t>
+      </w:r>
+      <w:r>
+        <w:rPr>
+          <w:rFonts w:ascii="Courier New" w:hAnsi="Courier New" w:cs="Courier New"/>
+          <w:sz w:val="24"/>
+          <w:szCs w:val="24"/>
+        </w:rPr>
+        <w:t xml:space="preserve">. Para isto, é necessário previamente estabelecer a ligação à base de dados </w:t>
+      </w:r>
+      <w:r>
+        <w:rPr>
+          <w:rFonts w:ascii="Courier New" w:hAnsi="Courier New" w:cs="Courier New"/>
+          <w:color w:val="000000" w:themeColor="text1"/>
+          <w:sz w:val="24"/>
+          <w:szCs w:val="24"/>
+        </w:rPr>
+        <w:t>MongoDB</w:t>
       </w:r>
       <w:r>
         <w:rPr>
@@ -3983,7 +3968,7 @@
           <w:sz w:val="24"/>
           <w:szCs w:val="24"/>
         </w:rPr>
-        <w:t xml:space="preserve"> Depois de estabelecida a ligação é necessário colocar os dados sob a forma de documentos e inseri-los na base de dados.</w:t>
+        <w:t xml:space="preserve"> Depois de estabelecida a ligação é necessário colocar os dados sob a forma de documentos e inseri-los.</w:t>
       </w:r>
     </w:p>
     <w:p>
@@ -4050,11 +4035,13 @@
           <w:sz w:val="24"/>
           <w:szCs w:val="24"/>
         </w:rPr>
-        <w:t xml:space="preserve"> Este inteiro é criado a 0 por default e sempre que ocorre a exportação é alterado para 1. Desta forma, são exportados apenas dos dados da coleção que tenham esse mesmo campo a 0. </w:t>
-      </w:r>
-    </w:p>
-    <w:p>
-      <w:pPr>
+        <w:t xml:space="preserve"> Este inteiro é criado a 0 por default e sempre que ocorre a exportação é alterado para 1. Desta forma, são exportados apenas dos dados da coleção que tenham esse mesmo campo a 0.</w:t>
+      </w:r>
+    </w:p>
+    <w:p>
+      <w:pPr>
+        <w:pStyle w:val="PargrafodaLista"/>
+        <w:ind w:left="1080"/>
         <w:jc w:val="both"/>
         <w:rPr>
           <w:rFonts w:ascii="Courier New" w:hAnsi="Courier New" w:cs="Courier New"/>
@@ -4068,7 +4055,78 @@
           <w:sz w:val="24"/>
           <w:szCs w:val="24"/>
         </w:rPr>
-        <w:t xml:space="preserve">Para realização do processo de escrita de dados na base de dados Mongo deverá ser utilizado apenas um </w:t>
+        <w:t>Os valores das medições devem ser também inseridos numa estrutura de dados Java. Para isso deve ser utilizada a classe medição que entre outras coisas deve conter um booleano que indica se a medição já foi ou não foi exportada.</w:t>
+      </w:r>
+    </w:p>
+    <w:p>
+      <w:pPr>
+        <w:pStyle w:val="PargrafodaLista"/>
+        <w:ind w:left="1080"/>
+        <w:jc w:val="both"/>
+        <w:rPr>
+          <w:rFonts w:ascii="Courier New" w:hAnsi="Courier New" w:cs="Courier New"/>
+          <w:sz w:val="24"/>
+          <w:szCs w:val="24"/>
+        </w:rPr>
+      </w:pPr>
+      <w:r>
+        <w:rPr>
+          <w:rFonts w:ascii="Courier New" w:hAnsi="Courier New" w:cs="Courier New"/>
+          <w:sz w:val="24"/>
+          <w:szCs w:val="24"/>
+        </w:rPr>
+        <w:t>A migração ocorre no máximo ao do tempo corresponde à chegada de 3 novas medições, independentemente das mesmas terem efetivamente sendo recebidas ou não. Durante esse período de tempo se for recebida uma medição que despolete um alerta, o mesmo deve ser inserido imediatamente na base de dados relacional na tabela de alertas e devem ser migrados todos os dados que ainda não tinham sido migrados.</w:t>
+      </w:r>
+      <w:r>
+        <w:rPr>
+          <w:rFonts w:ascii="Courier New" w:hAnsi="Courier New" w:cs="Courier New"/>
+          <w:sz w:val="24"/>
+          <w:szCs w:val="24"/>
+        </w:rPr>
+        <w:t xml:space="preserve"> </w:t>
+      </w:r>
+    </w:p>
+    <w:p>
+      <w:pPr>
+        <w:jc w:val="both"/>
+        <w:rPr>
+          <w:rFonts w:ascii="Courier New" w:hAnsi="Courier New" w:cs="Courier New"/>
+          <w:sz w:val="24"/>
+          <w:szCs w:val="24"/>
+        </w:rPr>
+      </w:pPr>
+      <w:r>
+        <w:rPr>
+          <w:rFonts w:ascii="Courier New" w:hAnsi="Courier New" w:cs="Courier New"/>
+          <w:sz w:val="24"/>
+          <w:szCs w:val="24"/>
+        </w:rPr>
+        <w:t xml:space="preserve">Para realização do processo de escrita de dados na base de dados </w:t>
+      </w:r>
+      <w:r>
+        <w:rPr>
+          <w:rFonts w:ascii="Courier New" w:hAnsi="Courier New" w:cs="Courier New"/>
+          <w:color w:val="000000" w:themeColor="text1"/>
+          <w:sz w:val="24"/>
+          <w:szCs w:val="24"/>
+        </w:rPr>
+        <w:t>MongoDB</w:t>
+      </w:r>
+      <w:r>
+        <w:rPr>
+          <w:rFonts w:ascii="Courier New" w:hAnsi="Courier New" w:cs="Courier New"/>
+          <w:sz w:val="24"/>
+          <w:szCs w:val="24"/>
+        </w:rPr>
+        <w:t xml:space="preserve"> </w:t>
+      </w:r>
+      <w:r>
+        <w:rPr>
+          <w:rFonts w:ascii="Courier New" w:hAnsi="Courier New" w:cs="Courier New"/>
+          <w:sz w:val="24"/>
+          <w:szCs w:val="24"/>
+        </w:rPr>
+        <w:t xml:space="preserve">deverá ser utilizado apenas um </w:t>
       </w:r>
       <w:r>
         <w:rPr>
@@ -4102,7 +4160,7 @@
           <w:sz w:val="24"/>
           <w:szCs w:val="24"/>
         </w:rPr>
-        <w:t>O main terá necessidade de instanciar classes dos seguintes tipos:</w:t>
+        <w:t>Adicionalmente devem ser utilizadas 3 threads, cujas funções se explicam abaixo:</w:t>
       </w:r>
     </w:p>
     <w:p>
@@ -4125,7 +4183,8 @@
           <w:sz w:val="24"/>
           <w:szCs w:val="24"/>
         </w:rPr>
-        <w:t>Classe que faz a conexão do programa java com a base de dados Mongo.</w:t>
+        <w:lastRenderedPageBreak/>
+        <w:t>Thread responsável por lançar a aplicação e efetuar as ligações às bases de dados e aos sensores.</w:t>
       </w:r>
     </w:p>
     <w:p>
@@ -4148,7 +4207,15 @@
           <w:sz w:val="24"/>
           <w:szCs w:val="24"/>
         </w:rPr>
-        <w:t>Classe que faz a conexão do java com a base de dados relacional.</w:t>
+        <w:t>Thread responsável por estar sempre à espera de novas medições vindas dos sensores para os inserir na base de dados Mongo e numa estrutura de dados bloqueante que sincronize as escritas e as leituras.</w:t>
+      </w:r>
+      <w:r>
+        <w:rPr>
+          <w:rFonts w:ascii="Courier New" w:hAnsi="Courier New" w:cs="Courier New"/>
+          <w:sz w:val="24"/>
+          <w:szCs w:val="24"/>
+        </w:rPr>
+        <w:t xml:space="preserve"> Esta thread deve também verificar para cada medição se a mesma representa uma situação de perigo, para desta forma sinalizar o alerta.</w:t>
       </w:r>
     </w:p>
     <w:p>
@@ -4171,74 +4238,7 @@
           <w:sz w:val="24"/>
           <w:szCs w:val="24"/>
         </w:rPr>
-        <w:t>Classe que faz a conexão com os sensores</w:t>
-      </w:r>
-      <w:r>
-        <w:rPr>
-          <w:rFonts w:ascii="Courier New" w:hAnsi="Courier New" w:cs="Courier New"/>
-          <w:sz w:val="24"/>
-          <w:szCs w:val="24"/>
-        </w:rPr>
-        <w:t xml:space="preserve"> e que está sempre à espera de receber novas medições</w:t>
-      </w:r>
-      <w:r>
-        <w:rPr>
-          <w:rFonts w:ascii="Courier New" w:hAnsi="Courier New" w:cs="Courier New"/>
-          <w:sz w:val="24"/>
-          <w:szCs w:val="24"/>
-        </w:rPr>
-        <w:t xml:space="preserve"> para as inserir no </w:t>
-      </w:r>
-      <w:proofErr w:type="spellStart"/>
-      <w:r>
-        <w:rPr>
-          <w:rFonts w:ascii="Courier New" w:hAnsi="Courier New" w:cs="Courier New"/>
-          <w:sz w:val="24"/>
-          <w:szCs w:val="24"/>
-        </w:rPr>
-        <w:t>MongoDB</w:t>
-      </w:r>
-      <w:proofErr w:type="spellEnd"/>
-      <w:r>
-        <w:rPr>
-          <w:rFonts w:ascii="Courier New" w:hAnsi="Courier New" w:cs="Courier New"/>
-          <w:sz w:val="24"/>
-          <w:szCs w:val="24"/>
-        </w:rPr>
-        <w:t>, pelo que deve ter uma thread</w:t>
-      </w:r>
-      <w:r>
-        <w:rPr>
-          <w:rFonts w:ascii="Courier New" w:hAnsi="Courier New" w:cs="Courier New"/>
-          <w:sz w:val="24"/>
-          <w:szCs w:val="24"/>
-        </w:rPr>
-        <w:t>.</w:t>
-      </w:r>
-    </w:p>
-    <w:p>
-      <w:pPr>
-        <w:pStyle w:val="PargrafodaLista"/>
-        <w:numPr>
-          <w:ilvl w:val="0"/>
-          <w:numId w:val="28"/>
-        </w:numPr>
-        <w:jc w:val="both"/>
-        <w:rPr>
-          <w:rFonts w:ascii="Courier New" w:hAnsi="Courier New" w:cs="Courier New"/>
-          <w:color w:val="000000" w:themeColor="text1"/>
-          <w:sz w:val="24"/>
-          <w:szCs w:val="24"/>
-        </w:rPr>
-      </w:pPr>
-      <w:r>
-        <w:rPr>
-          <w:rFonts w:ascii="Courier New" w:hAnsi="Courier New" w:cs="Courier New"/>
-          <w:color w:val="000000" w:themeColor="text1"/>
-          <w:sz w:val="24"/>
-          <w:szCs w:val="24"/>
-        </w:rPr>
-        <w:t>Classe que deve conter uma thread, cuja função é enviar os dados de forma incremental da base de dados Mongo para a base de dos relacional.</w:t>
+        <w:t>Thread responsável por migrar os dados da base de dados Mongo para a base de dados relacional.</w:t>
       </w:r>
     </w:p>
     <w:p>
@@ -4261,16 +4261,362 @@
         <w:jc w:val="both"/>
         <w:rPr>
           <w:rFonts w:ascii="Courier New" w:hAnsi="Courier New" w:cs="Courier New"/>
+          <w:color w:val="000000" w:themeColor="text1"/>
+          <w:sz w:val="24"/>
+          <w:szCs w:val="24"/>
+        </w:rPr>
+      </w:pPr>
+    </w:p>
+    <w:p>
+      <w:pPr>
+        <w:jc w:val="both"/>
+        <w:rPr>
+          <w:rFonts w:ascii="Courier New" w:hAnsi="Courier New" w:cs="Courier New"/>
+          <w:color w:val="000000" w:themeColor="text1"/>
+          <w:sz w:val="24"/>
+          <w:szCs w:val="24"/>
+        </w:rPr>
+      </w:pPr>
+      <w:r>
+        <w:rPr>
+          <w:rFonts w:ascii="Courier New" w:hAnsi="Courier New" w:cs="Courier New"/>
+          <w:color w:val="000000" w:themeColor="text1"/>
+          <w:sz w:val="24"/>
+          <w:szCs w:val="24"/>
+        </w:rPr>
+        <w:t xml:space="preserve">Pode </w:t>
+      </w:r>
+      <w:r>
+        <w:rPr>
+          <w:rFonts w:ascii="Courier New" w:hAnsi="Courier New" w:cs="Courier New"/>
+          <w:color w:val="000000" w:themeColor="text1"/>
+          <w:sz w:val="24"/>
+          <w:szCs w:val="24"/>
+        </w:rPr>
+        <w:t>dar-se o caso d</w:t>
+      </w:r>
+      <w:r>
+        <w:rPr>
+          <w:rFonts w:ascii="Courier New" w:hAnsi="Courier New" w:cs="Courier New"/>
+          <w:color w:val="000000" w:themeColor="text1"/>
+          <w:sz w:val="24"/>
+          <w:szCs w:val="24"/>
+        </w:rPr>
+        <w:t>e o</w:t>
+      </w:r>
+      <w:r>
+        <w:rPr>
+          <w:rFonts w:ascii="Courier New" w:hAnsi="Courier New" w:cs="Courier New"/>
+          <w:color w:val="000000" w:themeColor="text1"/>
+          <w:sz w:val="24"/>
+          <w:szCs w:val="24"/>
+        </w:rPr>
+        <w:t xml:space="preserve"> sensor enviar medições erradas de temperatura ou luminosidade que podem desencadear falsos alertas. Assim, deve-se tentar perceber se estamos perante um falso alerta através da seguinte estratégia.</w:t>
+      </w:r>
+    </w:p>
+    <w:p>
+      <w:pPr>
+        <w:jc w:val="both"/>
+        <w:rPr>
+          <w:rFonts w:ascii="Courier New" w:hAnsi="Courier New" w:cs="Courier New"/>
+          <w:color w:val="000000" w:themeColor="text1"/>
+          <w:sz w:val="24"/>
+          <w:szCs w:val="24"/>
+        </w:rPr>
+      </w:pPr>
+      <w:r>
+        <w:rPr>
+          <w:rFonts w:ascii="Courier New" w:hAnsi="Courier New" w:cs="Courier New"/>
+          <w:color w:val="000000" w:themeColor="text1"/>
+          <w:sz w:val="24"/>
+          <w:szCs w:val="24"/>
+        </w:rPr>
+        <w:t>D</w:t>
+      </w:r>
+      <w:r>
+        <w:rPr>
+          <w:rFonts w:ascii="Courier New" w:hAnsi="Courier New" w:cs="Courier New"/>
+          <w:color w:val="000000" w:themeColor="text1"/>
+          <w:sz w:val="24"/>
+          <w:szCs w:val="24"/>
+        </w:rPr>
+        <w:t>evem ser guardadas numa estrutura de dados que sincronize os acessos de escrita e de leitura</w:t>
+      </w:r>
+      <w:r>
+        <w:rPr>
+          <w:rFonts w:ascii="Courier New" w:hAnsi="Courier New" w:cs="Courier New"/>
+          <w:color w:val="000000" w:themeColor="text1"/>
+          <w:sz w:val="24"/>
+          <w:szCs w:val="24"/>
+        </w:rPr>
+        <w:t xml:space="preserve"> as últimas </w:t>
+      </w:r>
+      <w:r>
+        <w:rPr>
+          <w:rFonts w:ascii="Courier New" w:hAnsi="Courier New" w:cs="Courier New"/>
+          <w:color w:val="000000" w:themeColor="text1"/>
+          <w:sz w:val="24"/>
+          <w:szCs w:val="24"/>
+        </w:rPr>
+        <w:t>2</w:t>
+      </w:r>
+      <w:r>
+        <w:rPr>
+          <w:rFonts w:ascii="Courier New" w:hAnsi="Courier New" w:cs="Courier New"/>
+          <w:color w:val="000000" w:themeColor="text1"/>
+          <w:sz w:val="24"/>
+          <w:szCs w:val="24"/>
+        </w:rPr>
+        <w:t xml:space="preserve"> medições</w:t>
+      </w:r>
+      <w:r>
+        <w:rPr>
+          <w:rFonts w:ascii="Courier New" w:hAnsi="Courier New" w:cs="Courier New"/>
+          <w:color w:val="000000" w:themeColor="text1"/>
+          <w:sz w:val="24"/>
+          <w:szCs w:val="24"/>
+        </w:rPr>
+        <w:t>,</w:t>
+      </w:r>
+      <w:r>
+        <w:rPr>
+          <w:rFonts w:ascii="Courier New" w:hAnsi="Courier New" w:cs="Courier New"/>
+          <w:color w:val="000000" w:themeColor="text1"/>
+          <w:sz w:val="24"/>
+          <w:szCs w:val="24"/>
+        </w:rPr>
+        <w:t xml:space="preserve"> a nova medição recebida</w:t>
+      </w:r>
+      <w:r>
+        <w:rPr>
+          <w:rFonts w:ascii="Courier New" w:hAnsi="Courier New" w:cs="Courier New"/>
+          <w:color w:val="000000" w:themeColor="text1"/>
+          <w:sz w:val="24"/>
+          <w:szCs w:val="24"/>
+        </w:rPr>
+        <w:t xml:space="preserve"> e as 2 medições seguintes à que se recebeu nesse momento</w:t>
+      </w:r>
+      <w:r>
+        <w:rPr>
+          <w:rFonts w:ascii="Courier New" w:hAnsi="Courier New" w:cs="Courier New"/>
+          <w:color w:val="000000" w:themeColor="text1"/>
+          <w:sz w:val="24"/>
+          <w:szCs w:val="24"/>
+        </w:rPr>
+        <w:t xml:space="preserve">. </w:t>
+      </w:r>
+    </w:p>
+    <w:p>
+      <w:pPr>
+        <w:jc w:val="both"/>
+        <w:rPr>
+          <w:rFonts w:ascii="Courier New" w:hAnsi="Courier New" w:cs="Courier New"/>
+          <w:color w:val="000000" w:themeColor="text1"/>
+          <w:sz w:val="24"/>
+          <w:szCs w:val="24"/>
+        </w:rPr>
+      </w:pPr>
+      <w:r>
+        <w:rPr>
+          <w:rFonts w:ascii="Courier New" w:hAnsi="Courier New" w:cs="Courier New"/>
+          <w:color w:val="000000" w:themeColor="text1"/>
+          <w:sz w:val="24"/>
+          <w:szCs w:val="24"/>
+        </w:rPr>
+        <w:t>Sempre que uma nova medição chega</w:t>
+      </w:r>
+      <w:r>
+        <w:rPr>
+          <w:rFonts w:ascii="Courier New" w:hAnsi="Courier New" w:cs="Courier New"/>
+          <w:color w:val="000000" w:themeColor="text1"/>
+          <w:sz w:val="24"/>
+          <w:szCs w:val="24"/>
+        </w:rPr>
+        <w:t xml:space="preserve">, a mesma </w:t>
+      </w:r>
+      <w:r>
+        <w:rPr>
+          <w:rFonts w:ascii="Courier New" w:hAnsi="Courier New" w:cs="Courier New"/>
+          <w:color w:val="000000" w:themeColor="text1"/>
+          <w:sz w:val="24"/>
+          <w:szCs w:val="24"/>
+        </w:rPr>
+        <w:t>deve ser inserida na base de dados</w:t>
+      </w:r>
+      <w:r>
+        <w:rPr>
+          <w:rFonts w:ascii="Courier New" w:hAnsi="Courier New" w:cs="Courier New"/>
+          <w:color w:val="000000" w:themeColor="text1"/>
+          <w:sz w:val="24"/>
+          <w:szCs w:val="24"/>
+        </w:rPr>
+        <w:t xml:space="preserve"> </w:t>
+      </w:r>
+      <w:r>
+        <w:rPr>
+          <w:rFonts w:ascii="Courier New" w:hAnsi="Courier New" w:cs="Courier New"/>
+          <w:color w:val="000000" w:themeColor="text1"/>
+          <w:sz w:val="24"/>
+          <w:szCs w:val="24"/>
+        </w:rPr>
+        <w:t>MongoDB</w:t>
+      </w:r>
+      <w:r>
+        <w:rPr>
+          <w:rFonts w:ascii="Courier New" w:hAnsi="Courier New" w:cs="Courier New"/>
+          <w:color w:val="000000" w:themeColor="text1"/>
+          <w:sz w:val="24"/>
+          <w:szCs w:val="24"/>
+        </w:rPr>
+        <w:t xml:space="preserve"> </w:t>
+      </w:r>
+      <w:r>
+        <w:rPr>
+          <w:rFonts w:ascii="Courier New" w:hAnsi="Courier New" w:cs="Courier New"/>
+          <w:color w:val="000000" w:themeColor="text1"/>
+          <w:sz w:val="24"/>
+          <w:szCs w:val="24"/>
+        </w:rPr>
+        <w:t>e em seguida devem ser comparad</w:t>
+      </w:r>
+      <w:r>
+        <w:rPr>
+          <w:rFonts w:ascii="Courier New" w:hAnsi="Courier New" w:cs="Courier New"/>
+          <w:color w:val="000000" w:themeColor="text1"/>
+          <w:sz w:val="24"/>
+          <w:szCs w:val="24"/>
+        </w:rPr>
+        <w:t>os</w:t>
+      </w:r>
+      <w:r>
+        <w:rPr>
+          <w:rFonts w:ascii="Courier New" w:hAnsi="Courier New" w:cs="Courier New"/>
+          <w:color w:val="000000" w:themeColor="text1"/>
+          <w:sz w:val="24"/>
+          <w:szCs w:val="24"/>
+        </w:rPr>
+        <w:t xml:space="preserve"> os valores das última</w:t>
+      </w:r>
+      <w:r>
+        <w:rPr>
+          <w:rFonts w:ascii="Courier New" w:hAnsi="Courier New" w:cs="Courier New"/>
+          <w:color w:val="000000" w:themeColor="text1"/>
+          <w:sz w:val="24"/>
+          <w:szCs w:val="24"/>
+        </w:rPr>
+        <w:t>s duas</w:t>
+      </w:r>
+      <w:r>
+        <w:rPr>
+          <w:rFonts w:ascii="Courier New" w:hAnsi="Courier New" w:cs="Courier New"/>
           <w:color w:val="FF0000"/>
           <w:sz w:val="24"/>
           <w:szCs w:val="24"/>
         </w:rPr>
-      </w:pPr>
-    </w:p>
-    <w:p>
-      <w:pPr>
-        <w:pStyle w:val="PargrafodaLista"/>
-        <w:ind w:left="1080"/>
+        <w:t xml:space="preserve"> </w:t>
+      </w:r>
+      <w:r>
+        <w:rPr>
+          <w:rFonts w:ascii="Courier New" w:hAnsi="Courier New" w:cs="Courier New"/>
+          <w:color w:val="000000" w:themeColor="text1"/>
+          <w:sz w:val="24"/>
+          <w:szCs w:val="24"/>
+        </w:rPr>
+        <w:t>medições com o valor recebido</w:t>
+      </w:r>
+      <w:r>
+        <w:rPr>
+          <w:rFonts w:ascii="Courier New" w:hAnsi="Courier New" w:cs="Courier New"/>
+          <w:color w:val="000000" w:themeColor="text1"/>
+          <w:sz w:val="24"/>
+          <w:szCs w:val="24"/>
+        </w:rPr>
+        <w:t xml:space="preserve"> para verificar se o mesmo faz sentido no seguimento dos anteriores. D</w:t>
+      </w:r>
+      <w:r>
+        <w:rPr>
+          <w:rFonts w:ascii="Courier New" w:hAnsi="Courier New" w:cs="Courier New"/>
+          <w:color w:val="000000" w:themeColor="text1"/>
+          <w:sz w:val="24"/>
+          <w:szCs w:val="24"/>
+        </w:rPr>
+        <w:t xml:space="preserve">eve-se também comparar </w:t>
+      </w:r>
+      <w:r>
+        <w:rPr>
+          <w:rFonts w:ascii="Courier New" w:hAnsi="Courier New" w:cs="Courier New"/>
+          <w:color w:val="000000" w:themeColor="text1"/>
+          <w:sz w:val="24"/>
+          <w:szCs w:val="24"/>
+        </w:rPr>
+        <w:t xml:space="preserve">o novo valor </w:t>
+      </w:r>
+      <w:r>
+        <w:rPr>
+          <w:rFonts w:ascii="Courier New" w:hAnsi="Courier New" w:cs="Courier New"/>
+          <w:color w:val="000000" w:themeColor="text1"/>
+          <w:sz w:val="24"/>
+          <w:szCs w:val="24"/>
+        </w:rPr>
+        <w:t>com as duas medições seguintes</w:t>
+      </w:r>
+      <w:r>
+        <w:rPr>
+          <w:rFonts w:ascii="Courier New" w:hAnsi="Courier New" w:cs="Courier New"/>
+          <w:color w:val="000000" w:themeColor="text1"/>
+          <w:sz w:val="24"/>
+          <w:szCs w:val="24"/>
+        </w:rPr>
+        <w:t xml:space="preserve"> afim de perceber se o </w:t>
+      </w:r>
+      <w:r>
+        <w:rPr>
+          <w:rFonts w:ascii="Courier New" w:hAnsi="Courier New" w:cs="Courier New"/>
+          <w:color w:val="000000" w:themeColor="text1"/>
+          <w:sz w:val="24"/>
+          <w:szCs w:val="24"/>
+        </w:rPr>
+        <w:t>mesmo representa uma situação anómala que está nesse instante a começar</w:t>
+      </w:r>
+      <w:r>
+        <w:rPr>
+          <w:rFonts w:ascii="Courier New" w:hAnsi="Courier New" w:cs="Courier New"/>
+          <w:color w:val="000000" w:themeColor="text1"/>
+          <w:sz w:val="24"/>
+          <w:szCs w:val="24"/>
+        </w:rPr>
+        <w:t>,</w:t>
+      </w:r>
+      <w:r>
+        <w:rPr>
+          <w:rFonts w:ascii="Courier New" w:hAnsi="Courier New" w:cs="Courier New"/>
+          <w:color w:val="000000" w:themeColor="text1"/>
+          <w:sz w:val="24"/>
+          <w:szCs w:val="24"/>
+        </w:rPr>
+        <w:t xml:space="preserve"> representando por isso uma situação de alerta</w:t>
+      </w:r>
+      <w:r>
+        <w:rPr>
+          <w:rFonts w:ascii="Courier New" w:hAnsi="Courier New" w:cs="Courier New"/>
+          <w:color w:val="000000" w:themeColor="text1"/>
+          <w:sz w:val="24"/>
+          <w:szCs w:val="24"/>
+        </w:rPr>
+        <w:t>,</w:t>
+      </w:r>
+      <w:r>
+        <w:rPr>
+          <w:rFonts w:ascii="Courier New" w:hAnsi="Courier New" w:cs="Courier New"/>
+          <w:color w:val="000000" w:themeColor="text1"/>
+          <w:sz w:val="24"/>
+          <w:szCs w:val="24"/>
+        </w:rPr>
+        <w:t xml:space="preserve"> ou se é um erro isolado. </w:t>
+      </w:r>
+    </w:p>
+    <w:p>
+      <w:pPr>
         <w:jc w:val="both"/>
         <w:rPr>
           <w:rFonts w:ascii="Courier New" w:hAnsi="Courier New" w:cs="Courier New"/>
@@ -4279,184 +4625,141 @@
           <w:szCs w:val="24"/>
         </w:rPr>
       </w:pPr>
+      <w:r>
+        <w:rPr>
+          <w:rFonts w:ascii="Courier New" w:hAnsi="Courier New" w:cs="Courier New"/>
+          <w:color w:val="000000" w:themeColor="text1"/>
+          <w:sz w:val="24"/>
+          <w:szCs w:val="24"/>
+        </w:rPr>
+        <w:t>E</w:t>
+      </w:r>
+      <w:r>
+        <w:rPr>
+          <w:rFonts w:ascii="Courier New" w:hAnsi="Courier New" w:cs="Courier New"/>
+          <w:color w:val="000000" w:themeColor="text1"/>
+          <w:sz w:val="24"/>
+          <w:szCs w:val="24"/>
+        </w:rPr>
+        <w:t>sta</w:t>
+      </w:r>
+      <w:r>
+        <w:rPr>
+          <w:rFonts w:ascii="Courier New" w:hAnsi="Courier New" w:cs="Courier New"/>
+          <w:color w:val="000000" w:themeColor="text1"/>
+          <w:sz w:val="24"/>
+          <w:szCs w:val="24"/>
+        </w:rPr>
+        <w:t>s</w:t>
+      </w:r>
+      <w:r>
+        <w:rPr>
+          <w:rFonts w:ascii="Courier New" w:hAnsi="Courier New" w:cs="Courier New"/>
+          <w:color w:val="000000" w:themeColor="text1"/>
+          <w:sz w:val="24"/>
+          <w:szCs w:val="24"/>
+        </w:rPr>
+        <w:t xml:space="preserve"> verificaç</w:t>
+      </w:r>
+      <w:r>
+        <w:rPr>
+          <w:rFonts w:ascii="Courier New" w:hAnsi="Courier New" w:cs="Courier New"/>
+          <w:color w:val="000000" w:themeColor="text1"/>
+          <w:sz w:val="24"/>
+          <w:szCs w:val="24"/>
+        </w:rPr>
+        <w:t>ões devem ser feitas recorrendo a uma diferença percentual entre a medição em causa e</w:t>
+      </w:r>
+      <w:r>
+        <w:rPr>
+          <w:rFonts w:ascii="Courier New" w:hAnsi="Courier New" w:cs="Courier New"/>
+          <w:color w:val="000000" w:themeColor="text1"/>
+          <w:sz w:val="24"/>
+          <w:szCs w:val="24"/>
+        </w:rPr>
+        <w:t xml:space="preserve"> cada uma</w:t>
+      </w:r>
+      <w:r>
+        <w:rPr>
+          <w:rFonts w:ascii="Courier New" w:hAnsi="Courier New" w:cs="Courier New"/>
+          <w:color w:val="000000" w:themeColor="text1"/>
+          <w:sz w:val="24"/>
+          <w:szCs w:val="24"/>
+        </w:rPr>
+        <w:t xml:space="preserve"> </w:t>
+      </w:r>
+      <w:r>
+        <w:rPr>
+          <w:rFonts w:ascii="Courier New" w:hAnsi="Courier New" w:cs="Courier New"/>
+          <w:color w:val="000000" w:themeColor="text1"/>
+          <w:sz w:val="24"/>
+          <w:szCs w:val="24"/>
+        </w:rPr>
+        <w:t>d</w:t>
+      </w:r>
+      <w:r>
+        <w:rPr>
+          <w:rFonts w:ascii="Courier New" w:hAnsi="Courier New" w:cs="Courier New"/>
+          <w:color w:val="000000" w:themeColor="text1"/>
+          <w:sz w:val="24"/>
+          <w:szCs w:val="24"/>
+        </w:rPr>
+        <w:t xml:space="preserve">as duas medições anteriores e </w:t>
+      </w:r>
+      <w:r>
+        <w:rPr>
+          <w:rFonts w:ascii="Courier New" w:hAnsi="Courier New" w:cs="Courier New"/>
+          <w:color w:val="000000" w:themeColor="text1"/>
+          <w:sz w:val="24"/>
+          <w:szCs w:val="24"/>
+        </w:rPr>
+        <w:t>d</w:t>
+      </w:r>
+      <w:r>
+        <w:rPr>
+          <w:rFonts w:ascii="Courier New" w:hAnsi="Courier New" w:cs="Courier New"/>
+          <w:color w:val="000000" w:themeColor="text1"/>
+          <w:sz w:val="24"/>
+          <w:szCs w:val="24"/>
+        </w:rPr>
+        <w:t>as duas medições seguintes</w:t>
+      </w:r>
+      <w:r>
+        <w:rPr>
+          <w:rFonts w:ascii="Courier New" w:hAnsi="Courier New" w:cs="Courier New"/>
+          <w:color w:val="000000" w:themeColor="text1"/>
+          <w:sz w:val="24"/>
+          <w:szCs w:val="24"/>
+        </w:rPr>
+        <w:t>.</w:t>
+      </w:r>
     </w:p>
     <w:p>
       <w:pPr>
         <w:jc w:val="both"/>
         <w:rPr>
           <w:rFonts w:ascii="Courier New" w:hAnsi="Courier New" w:cs="Courier New"/>
-          <w:color w:val="000000" w:themeColor="text1"/>
-          <w:sz w:val="24"/>
-          <w:szCs w:val="24"/>
-        </w:rPr>
-      </w:pPr>
-      <w:r>
-        <w:rPr>
-          <w:rFonts w:ascii="Courier New" w:hAnsi="Courier New" w:cs="Courier New"/>
-          <w:color w:val="000000" w:themeColor="text1"/>
-          <w:sz w:val="24"/>
-          <w:szCs w:val="24"/>
-        </w:rPr>
-        <w:t xml:space="preserve">Pode </w:t>
-      </w:r>
-      <w:r>
-        <w:rPr>
-          <w:rFonts w:ascii="Courier New" w:hAnsi="Courier New" w:cs="Courier New"/>
-          <w:color w:val="000000" w:themeColor="text1"/>
-          <w:sz w:val="24"/>
-          <w:szCs w:val="24"/>
-        </w:rPr>
-        <w:t>dar-se o caso d</w:t>
-      </w:r>
-      <w:r>
-        <w:rPr>
-          <w:rFonts w:ascii="Courier New" w:hAnsi="Courier New" w:cs="Courier New"/>
-          <w:color w:val="000000" w:themeColor="text1"/>
-          <w:sz w:val="24"/>
-          <w:szCs w:val="24"/>
-        </w:rPr>
-        <w:t>e o</w:t>
-      </w:r>
-      <w:r>
-        <w:rPr>
-          <w:rFonts w:ascii="Courier New" w:hAnsi="Courier New" w:cs="Courier New"/>
-          <w:color w:val="000000" w:themeColor="text1"/>
-          <w:sz w:val="24"/>
-          <w:szCs w:val="24"/>
-        </w:rPr>
-        <w:t xml:space="preserve"> sensor enviar medições erradas de temperatura ou luminosidade que podem desencadear falsos alertas. Assim, deve-se tentar perceber se estamos perante um falso alerta através da seguinte estratégia.</w:t>
-      </w:r>
-    </w:p>
-    <w:p>
-      <w:pPr>
-        <w:jc w:val="both"/>
-        <w:rPr>
-          <w:rFonts w:ascii="Courier New" w:hAnsi="Courier New" w:cs="Courier New"/>
-          <w:color w:val="000000" w:themeColor="text1"/>
-          <w:sz w:val="24"/>
-          <w:szCs w:val="24"/>
-        </w:rPr>
-      </w:pPr>
-      <w:r>
-        <w:rPr>
-          <w:rFonts w:ascii="Courier New" w:hAnsi="Courier New" w:cs="Courier New"/>
-          <w:color w:val="000000" w:themeColor="text1"/>
-          <w:sz w:val="24"/>
-          <w:szCs w:val="24"/>
-        </w:rPr>
-        <w:t>A</w:t>
-      </w:r>
-      <w:r>
-        <w:rPr>
-          <w:rFonts w:ascii="Courier New" w:hAnsi="Courier New" w:cs="Courier New"/>
-          <w:color w:val="000000" w:themeColor="text1"/>
-          <w:sz w:val="24"/>
-          <w:szCs w:val="24"/>
-        </w:rPr>
-        <w:t xml:space="preserve">s </w:t>
-      </w:r>
-      <w:r>
-        <w:rPr>
-          <w:rFonts w:ascii="Courier New" w:hAnsi="Courier New" w:cs="Courier New"/>
-          <w:color w:val="000000" w:themeColor="text1"/>
-          <w:sz w:val="24"/>
-          <w:szCs w:val="24"/>
-          <w:highlight w:val="yellow"/>
-        </w:rPr>
-        <w:t xml:space="preserve">duas </w:t>
-      </w:r>
-      <w:r>
-        <w:rPr>
-          <w:rFonts w:ascii="Courier New" w:hAnsi="Courier New" w:cs="Courier New"/>
-          <w:color w:val="000000" w:themeColor="text1"/>
-          <w:sz w:val="24"/>
-          <w:szCs w:val="24"/>
-          <w:highlight w:val="yellow"/>
-        </w:rPr>
-        <w:t>últimas medições</w:t>
-      </w:r>
-      <w:r>
-        <w:rPr>
-          <w:rFonts w:ascii="Courier New" w:hAnsi="Courier New" w:cs="Courier New"/>
-          <w:color w:val="000000" w:themeColor="text1"/>
-          <w:sz w:val="24"/>
-          <w:szCs w:val="24"/>
-        </w:rPr>
-        <w:t xml:space="preserve"> devem ser guardadas numa estrutura de dados que sincronize os acessos de escrita e de leitura.</w:t>
-      </w:r>
-    </w:p>
-    <w:p>
-      <w:pPr>
-        <w:jc w:val="both"/>
-        <w:rPr>
-          <w:rFonts w:ascii="Courier New" w:hAnsi="Courier New" w:cs="Courier New"/>
-          <w:color w:val="000000" w:themeColor="text1"/>
-          <w:sz w:val="24"/>
-          <w:szCs w:val="24"/>
-        </w:rPr>
-      </w:pPr>
-      <w:r>
-        <w:rPr>
-          <w:rFonts w:ascii="Courier New" w:hAnsi="Courier New" w:cs="Courier New"/>
-          <w:color w:val="000000" w:themeColor="text1"/>
-          <w:sz w:val="24"/>
-          <w:szCs w:val="24"/>
-        </w:rPr>
-        <w:t xml:space="preserve">Sempre que uma nova medição chega deve ser inserida na base de dados </w:t>
-      </w:r>
-      <w:r>
-        <w:rPr>
-          <w:rFonts w:ascii="Courier New" w:hAnsi="Courier New" w:cs="Courier New"/>
-          <w:color w:val="000000" w:themeColor="text1"/>
-          <w:sz w:val="24"/>
-          <w:szCs w:val="24"/>
-          <w:highlight w:val="yellow"/>
-        </w:rPr>
-        <w:t>não relacional</w:t>
-      </w:r>
-      <w:r>
-        <w:rPr>
-          <w:rFonts w:ascii="Courier New" w:hAnsi="Courier New" w:cs="Courier New"/>
-          <w:color w:val="000000" w:themeColor="text1"/>
-          <w:sz w:val="24"/>
-          <w:szCs w:val="24"/>
-        </w:rPr>
-        <w:t xml:space="preserve"> e em seguida devem ser comparad</w:t>
-      </w:r>
-      <w:r>
-        <w:rPr>
-          <w:rFonts w:ascii="Courier New" w:hAnsi="Courier New" w:cs="Courier New"/>
-          <w:color w:val="000000" w:themeColor="text1"/>
-          <w:sz w:val="24"/>
-          <w:szCs w:val="24"/>
-        </w:rPr>
-        <w:t>os</w:t>
-      </w:r>
-      <w:r>
-        <w:rPr>
-          <w:rFonts w:ascii="Courier New" w:hAnsi="Courier New" w:cs="Courier New"/>
-          <w:color w:val="000000" w:themeColor="text1"/>
-          <w:sz w:val="24"/>
-          <w:szCs w:val="24"/>
-        </w:rPr>
-        <w:t xml:space="preserve"> os valores das última</w:t>
-      </w:r>
-      <w:r>
-        <w:rPr>
-          <w:rFonts w:ascii="Courier New" w:hAnsi="Courier New" w:cs="Courier New"/>
-          <w:color w:val="000000" w:themeColor="text1"/>
-          <w:sz w:val="24"/>
-          <w:szCs w:val="24"/>
-        </w:rPr>
-        <w:t>s duas</w:t>
-      </w:r>
-      <w:r>
-        <w:rPr>
-          <w:rFonts w:ascii="Courier New" w:hAnsi="Courier New" w:cs="Courier New"/>
           <w:color w:val="FF0000"/>
           <w:sz w:val="24"/>
           <w:szCs w:val="24"/>
         </w:rPr>
+      </w:pPr>
+      <w:r>
+        <w:rPr>
+          <w:rFonts w:ascii="Courier New" w:hAnsi="Courier New" w:cs="Courier New"/>
+          <w:color w:val="000000" w:themeColor="text1"/>
+          <w:sz w:val="24"/>
+          <w:szCs w:val="24"/>
+        </w:rPr>
+        <w:t>Caso</w:t>
+      </w:r>
+      <w:r>
+        <w:rPr>
+          <w:rFonts w:ascii="Courier New" w:hAnsi="Courier New" w:cs="Courier New"/>
+          <w:color w:val="000000" w:themeColor="text1"/>
+          <w:sz w:val="24"/>
+          <w:szCs w:val="24"/>
+        </w:rPr>
         <w:t xml:space="preserve"> </w:t>
       </w:r>
       <w:r>
@@ -4466,130 +4769,107 @@
           <w:sz w:val="24"/>
           <w:szCs w:val="24"/>
         </w:rPr>
-        <w:t xml:space="preserve">medições com o valor recebido afim de perceber se o valor faz sentido </w:t>
-      </w:r>
-      <w:r>
-        <w:rPr>
-          <w:rFonts w:ascii="Courier New" w:hAnsi="Courier New" w:cs="Courier New"/>
-          <w:color w:val="000000" w:themeColor="text1"/>
-          <w:sz w:val="24"/>
-          <w:szCs w:val="24"/>
-        </w:rPr>
-        <w:t>no seguimento dos valores anteriores ou se possivelmente será um erro.</w:t>
-      </w:r>
-    </w:p>
-    <w:p>
-      <w:pPr>
-        <w:jc w:val="both"/>
+        <w:t xml:space="preserve">o valor percentual </w:t>
+      </w:r>
+      <w:r>
+        <w:rPr>
+          <w:rFonts w:ascii="Courier New" w:hAnsi="Courier New" w:cs="Courier New"/>
+          <w:color w:val="000000" w:themeColor="text1"/>
+          <w:sz w:val="24"/>
+          <w:szCs w:val="24"/>
+        </w:rPr>
+        <w:t xml:space="preserve">seja </w:t>
+      </w:r>
+      <w:r>
+        <w:rPr>
+          <w:rFonts w:ascii="Courier New" w:hAnsi="Courier New" w:cs="Courier New"/>
+          <w:color w:val="000000" w:themeColor="text1"/>
+          <w:sz w:val="24"/>
+          <w:szCs w:val="24"/>
+        </w:rPr>
+        <w:t xml:space="preserve">em todos os casos </w:t>
+      </w:r>
+      <w:r>
+        <w:rPr>
+          <w:rFonts w:ascii="Courier New" w:hAnsi="Courier New" w:cs="Courier New"/>
+          <w:color w:val="000000" w:themeColor="text1"/>
+          <w:sz w:val="24"/>
+          <w:szCs w:val="24"/>
+        </w:rPr>
+        <w:t xml:space="preserve">superior </w:t>
+      </w:r>
+      <w:r>
+        <w:rPr>
+          <w:rFonts w:ascii="Courier New" w:hAnsi="Courier New" w:cs="Courier New"/>
+          <w:color w:val="000000" w:themeColor="text1"/>
+          <w:sz w:val="24"/>
+          <w:szCs w:val="24"/>
+        </w:rPr>
+        <w:t xml:space="preserve">à percentagem definida pelo </w:t>
+      </w:r>
+      <w:r>
+        <w:rPr>
+          <w:rFonts w:ascii="Courier New" w:hAnsi="Courier New" w:cs="Courier New"/>
+          <w:color w:val="000000" w:themeColor="text1"/>
+          <w:sz w:val="24"/>
+          <w:szCs w:val="24"/>
+        </w:rPr>
+        <w:t>administrador</w:t>
+      </w:r>
+      <w:r>
+        <w:rPr>
+          <w:rFonts w:ascii="Courier New" w:hAnsi="Courier New" w:cs="Courier New"/>
+          <w:color w:val="000000" w:themeColor="text1"/>
+          <w:sz w:val="24"/>
+          <w:szCs w:val="24"/>
+        </w:rPr>
+        <w:t xml:space="preserve"> na base de dados relacional, na tabela ’Sistema’</w:t>
+      </w:r>
+      <w:r>
+        <w:rPr>
+          <w:rFonts w:ascii="Courier New" w:hAnsi="Courier New" w:cs="Courier New"/>
+          <w:color w:val="000000" w:themeColor="text1"/>
+          <w:sz w:val="24"/>
+          <w:szCs w:val="24"/>
+        </w:rPr>
+        <w:t>,</w:t>
+      </w:r>
+      <w:r>
+        <w:rPr>
+          <w:rFonts w:ascii="Courier New" w:hAnsi="Courier New" w:cs="Courier New"/>
+          <w:color w:val="000000" w:themeColor="text1"/>
+          <w:sz w:val="24"/>
+          <w:szCs w:val="24"/>
+        </w:rPr>
+        <w:t xml:space="preserve"> que se considera normal para variações entre medições, </w:t>
+      </w:r>
+      <w:r>
+        <w:rPr>
+          <w:rFonts w:ascii="Courier New" w:hAnsi="Courier New" w:cs="Courier New"/>
+          <w:color w:val="000000" w:themeColor="text1"/>
+          <w:sz w:val="24"/>
+          <w:szCs w:val="24"/>
+        </w:rPr>
+        <w:t>a respetiva medição deve ser inserida na tabela de medições erradas da base de dados relacional.</w:t>
+      </w:r>
+      <w:r>
         <w:rPr>
           <w:rFonts w:ascii="Courier New" w:hAnsi="Courier New" w:cs="Courier New"/>
           <w:color w:val="FF0000"/>
           <w:sz w:val="24"/>
           <w:szCs w:val="24"/>
         </w:rPr>
-      </w:pPr>
-      <w:r>
-        <w:rPr>
-          <w:rFonts w:ascii="Courier New" w:hAnsi="Courier New" w:cs="Courier New"/>
-          <w:color w:val="000000" w:themeColor="text1"/>
-          <w:sz w:val="24"/>
-          <w:szCs w:val="24"/>
-        </w:rPr>
-        <w:t>Para fazer esta verificação deve ser feita uma diferença em módulo entre o valor da nova medição e o valor de cada um</w:t>
-      </w:r>
-      <w:r>
-        <w:rPr>
-          <w:rFonts w:ascii="Courier New" w:hAnsi="Courier New" w:cs="Courier New"/>
-          <w:color w:val="000000" w:themeColor="text1"/>
-          <w:sz w:val="24"/>
-          <w:szCs w:val="24"/>
-        </w:rPr>
-        <w:t>a</w:t>
-      </w:r>
-      <w:r>
-        <w:rPr>
-          <w:rFonts w:ascii="Courier New" w:hAnsi="Courier New" w:cs="Courier New"/>
-          <w:color w:val="000000" w:themeColor="text1"/>
-          <w:sz w:val="24"/>
-          <w:szCs w:val="24"/>
-        </w:rPr>
-        <w:t xml:space="preserve"> das medições antigas</w:t>
-      </w:r>
-      <w:r>
-        <w:rPr>
-          <w:rFonts w:ascii="Courier New" w:hAnsi="Courier New" w:cs="Courier New"/>
-          <w:color w:val="000000" w:themeColor="text1"/>
-          <w:sz w:val="24"/>
-          <w:szCs w:val="24"/>
-        </w:rPr>
-        <w:t xml:space="preserve"> e caso o valor da diferença</w:t>
-      </w:r>
-      <w:r>
-        <w:rPr>
-          <w:rFonts w:ascii="Courier New" w:hAnsi="Courier New" w:cs="Courier New"/>
-          <w:color w:val="000000" w:themeColor="text1"/>
-          <w:sz w:val="24"/>
-          <w:szCs w:val="24"/>
-        </w:rPr>
-        <w:t xml:space="preserve"> com as das mediçoes antigas</w:t>
-      </w:r>
-      <w:r>
-        <w:rPr>
-          <w:rFonts w:ascii="Courier New" w:hAnsi="Courier New" w:cs="Courier New"/>
-          <w:color w:val="000000" w:themeColor="text1"/>
-          <w:sz w:val="24"/>
-          <w:szCs w:val="24"/>
-        </w:rPr>
         <w:t xml:space="preserve"> </w:t>
       </w:r>
       <w:r>
         <w:rPr>
           <w:rFonts w:ascii="Courier New" w:hAnsi="Courier New" w:cs="Courier New"/>
-          <w:color w:val="000000" w:themeColor="text1"/>
-          <w:sz w:val="24"/>
-          <w:szCs w:val="24"/>
-          <w:highlight w:val="yellow"/>
-        </w:rPr>
-        <w:t>seja superior a 5 graus no caso da temperatura ou 50 lux no caso da luminosidade</w:t>
-      </w:r>
-      <w:r>
-        <w:rPr>
-          <w:rFonts w:ascii="Courier New" w:hAnsi="Courier New" w:cs="Courier New"/>
-          <w:color w:val="000000" w:themeColor="text1"/>
-          <w:sz w:val="24"/>
-          <w:szCs w:val="24"/>
-        </w:rPr>
-        <w:t>, a respetiva medição deve ser inserida na respetiva tabela de medições erradas da base de dados relacional.</w:t>
-      </w:r>
-      <w:r>
-        <w:rPr>
-          <w:rFonts w:ascii="Courier New" w:hAnsi="Courier New" w:cs="Courier New"/>
           <w:color w:val="FF0000"/>
           <w:sz w:val="24"/>
           <w:szCs w:val="24"/>
         </w:rPr>
         <w:t xml:space="preserve"> </w:t>
       </w:r>
-      <w:r>
-        <w:rPr>
-          <w:rFonts w:ascii="Courier New" w:hAnsi="Courier New" w:cs="Courier New"/>
-          <w:color w:val="FF0000"/>
-          <w:sz w:val="24"/>
-          <w:szCs w:val="24"/>
-        </w:rPr>
-        <w:t xml:space="preserve"> </w:t>
-      </w:r>
-    </w:p>
-    <w:p>
-      <w:pPr>
-        <w:pStyle w:val="PargrafodaLista"/>
-        <w:jc w:val="both"/>
-        <w:rPr>
-          <w:rFonts w:ascii="Courier New" w:hAnsi="Courier New" w:cs="Courier New"/>
-          <w:sz w:val="24"/>
-          <w:szCs w:val="24"/>
-        </w:rPr>
-      </w:pPr>
     </w:p>
     <w:p>
       <w:pPr>
@@ -4609,12 +4889,12 @@
       <w:pPr>
         <w:pStyle w:val="Ttulo2"/>
       </w:pPr>
-      <w:bookmarkStart w:id="4" w:name="_Toc5657705"/>
+      <w:bookmarkStart w:id="5" w:name="_Toc5657705"/>
       <w:r>
         <w:lastRenderedPageBreak/>
         <w:t>Estrutura da Base de Dados Mongo</w:t>
       </w:r>
-      <w:bookmarkEnd w:id="4"/>
+      <w:bookmarkEnd w:id="5"/>
     </w:p>
     <w:p>
       <w:pPr>
@@ -4680,27 +4960,7 @@
           <w:sz w:val="24"/>
           <w:szCs w:val="24"/>
         </w:rPr>
-        <w:t>(ões). Usar o comando find(</w:t>
-      </w:r>
-      <w:proofErr w:type="gramStart"/>
-      <w:r>
-        <w:rPr>
-          <w:rFonts w:ascii="Courier New" w:hAnsi="Courier New" w:cs="Courier New"/>
-          <w:color w:val="000000" w:themeColor="text1"/>
-          <w:sz w:val="24"/>
-          <w:szCs w:val="24"/>
-        </w:rPr>
-        <w:t>).pretty</w:t>
-      </w:r>
-      <w:proofErr w:type="gramEnd"/>
-      <w:r>
-        <w:rPr>
-          <w:rFonts w:ascii="Courier New" w:hAnsi="Courier New" w:cs="Courier New"/>
-          <w:color w:val="000000" w:themeColor="text1"/>
-          <w:sz w:val="24"/>
-          <w:szCs w:val="24"/>
-        </w:rPr>
-        <w:t>() sem critérios&gt;</w:t>
+        <w:t>(ões). Usar o comando find().pretty() sem critérios&gt;</w:t>
       </w:r>
     </w:p>
     <w:p>
@@ -4896,12 +5156,12 @@
       <w:pPr>
         <w:pStyle w:val="Ttulo2"/>
       </w:pPr>
-      <w:bookmarkStart w:id="5" w:name="_Toc5657706"/>
+      <w:bookmarkStart w:id="6" w:name="_Toc5657706"/>
       <w:r>
         <w:lastRenderedPageBreak/>
         <w:t>Periodicidade de Leitura de Sensores e Escrita no Mongo</w:t>
       </w:r>
-      <w:bookmarkEnd w:id="5"/>
+      <w:bookmarkEnd w:id="6"/>
     </w:p>
     <w:p>
       <w:pPr>
@@ -4937,27 +5197,16 @@
           <w:rFonts w:ascii="Courier New" w:hAnsi="Courier New" w:cs="Courier New"/>
           <w:sz w:val="24"/>
           <w:szCs w:val="24"/>
-          <w:highlight w:val="yellow"/>
-        </w:rPr>
-        <w:t>Os sensores enviam novas medições a cada 3 segundos.</w:t>
-      </w:r>
-    </w:p>
-    <w:p>
-      <w:pPr>
-        <w:jc w:val="both"/>
-        <w:rPr>
-          <w:rFonts w:ascii="Courier New" w:hAnsi="Courier New" w:cs="Courier New"/>
-          <w:sz w:val="24"/>
-          <w:szCs w:val="24"/>
-        </w:rPr>
-      </w:pPr>
-      <w:r>
-        <w:rPr>
-          <w:rFonts w:ascii="Courier New" w:hAnsi="Courier New" w:cs="Courier New"/>
-          <w:sz w:val="24"/>
-          <w:szCs w:val="24"/>
-        </w:rPr>
-        <w:t>Os mesmos são recebidos através do método</w:t>
+        </w:rPr>
+        <w:t>Os sensores enviam novas medições para o Java, que são recebidas</w:t>
+      </w:r>
+      <w:r>
+        <w:rPr>
+          <w:rFonts w:ascii="Courier New" w:hAnsi="Courier New" w:cs="Courier New"/>
+          <w:sz w:val="24"/>
+          <w:szCs w:val="24"/>
+        </w:rPr>
+        <w:t xml:space="preserve"> através do método</w:t>
       </w:r>
       <w:r>
         <w:rPr>
@@ -4997,7 +5246,31 @@
           <w:sz w:val="24"/>
           <w:szCs w:val="24"/>
         </w:rPr>
-        <w:t>Assim que uma nova medição chega ao java</w:t>
+        <w:t xml:space="preserve">Assim que uma nova medição chega ao </w:t>
+      </w:r>
+      <w:r>
+        <w:rPr>
+          <w:rFonts w:ascii="Courier New" w:hAnsi="Courier New" w:cs="Courier New"/>
+          <w:sz w:val="24"/>
+          <w:szCs w:val="24"/>
+        </w:rPr>
+        <w:t>J</w:t>
+      </w:r>
+      <w:r>
+        <w:rPr>
+          <w:rFonts w:ascii="Courier New" w:hAnsi="Courier New" w:cs="Courier New"/>
+          <w:sz w:val="24"/>
+          <w:szCs w:val="24"/>
+        </w:rPr>
+        <w:t>ava</w:t>
+      </w:r>
+      <w:r>
+        <w:rPr>
+          <w:rFonts w:ascii="Courier New" w:hAnsi="Courier New" w:cs="Courier New"/>
+          <w:sz w:val="24"/>
+          <w:szCs w:val="24"/>
+        </w:rPr>
+        <w:t>,</w:t>
       </w:r>
       <w:r>
         <w:rPr>
@@ -5029,31 +5302,39 @@
           <w:sz w:val="24"/>
           <w:szCs w:val="24"/>
         </w:rPr>
-        <w:t xml:space="preserve"> deve ser registada numa estrutura de dados bloqueante que faça a gestão de escritas e leituras em simultâneo. </w:t>
-      </w:r>
-      <w:r>
-        <w:rPr>
-          <w:rFonts w:ascii="Courier New" w:hAnsi="Courier New" w:cs="Courier New"/>
-          <w:sz w:val="24"/>
-          <w:szCs w:val="24"/>
-        </w:rPr>
-        <w:t>Assim que um</w:t>
-      </w:r>
-      <w:r>
-        <w:rPr>
-          <w:rFonts w:ascii="Courier New" w:hAnsi="Courier New" w:cs="Courier New"/>
-          <w:sz w:val="24"/>
-          <w:szCs w:val="24"/>
-        </w:rPr>
-        <w:t>a</w:t>
-      </w:r>
-      <w:r>
-        <w:rPr>
-          <w:rFonts w:ascii="Courier New" w:hAnsi="Courier New" w:cs="Courier New"/>
-          <w:sz w:val="24"/>
-          <w:szCs w:val="24"/>
-        </w:rPr>
-        <w:t xml:space="preserve"> nova medição chega, a mesma deve ser registada na base de dad</w:t>
+        <w:t xml:space="preserve"> deve ser registada numa estrutura de dados bloqueante que faça a gestão de escritas e leituras em simultâneo</w:t>
+      </w:r>
+      <w:r>
+        <w:rPr>
+          <w:rFonts w:ascii="Courier New" w:hAnsi="Courier New" w:cs="Courier New"/>
+          <w:sz w:val="24"/>
+          <w:szCs w:val="24"/>
+        </w:rPr>
+        <w:t xml:space="preserve">, bem como </w:t>
+      </w:r>
+      <w:r>
+        <w:rPr>
+          <w:rFonts w:ascii="Courier New" w:hAnsi="Courier New" w:cs="Courier New"/>
+          <w:sz w:val="24"/>
+          <w:szCs w:val="24"/>
+        </w:rPr>
+        <w:t>regist</w:t>
+      </w:r>
+      <w:r>
+        <w:rPr>
+          <w:rFonts w:ascii="Courier New" w:hAnsi="Courier New" w:cs="Courier New"/>
+          <w:sz w:val="24"/>
+          <w:szCs w:val="24"/>
+        </w:rPr>
+        <w:t>á-la de imediato</w:t>
+      </w:r>
+      <w:r>
+        <w:rPr>
+          <w:rFonts w:ascii="Courier New" w:hAnsi="Courier New" w:cs="Courier New"/>
+          <w:sz w:val="24"/>
+          <w:szCs w:val="24"/>
+        </w:rPr>
+        <w:t xml:space="preserve"> na base de dad</w:t>
       </w:r>
       <w:r>
         <w:rPr>
@@ -5132,7 +5413,7 @@
       <w:pPr>
         <w:pStyle w:val="Ttulo2"/>
       </w:pPr>
-      <w:bookmarkStart w:id="6" w:name="_Toc5657707"/>
+      <w:bookmarkStart w:id="7" w:name="_Toc5657707"/>
       <w:r>
         <w:lastRenderedPageBreak/>
         <w:t xml:space="preserve">Estrutura da Base de Dados </w:t>
@@ -5140,7 +5421,7 @@
       <w:r>
         <w:t>Mysql</w:t>
       </w:r>
-      <w:bookmarkEnd w:id="6"/>
+      <w:bookmarkEnd w:id="7"/>
     </w:p>
     <w:p>
       <w:pPr>
@@ -5243,26 +5524,10 @@
           <w:noProof/>
         </w:rPr>
         <w:drawing>
-          <wp:anchor distT="0" distB="0" distL="114300" distR="114300" simplePos="0" relativeHeight="251664384" behindDoc="1" locked="0" layoutInCell="1" allowOverlap="1" wp14:anchorId="0FE2FBD9" wp14:editId="3BE181A6">
-            <wp:simplePos x="0" y="0"/>
-            <wp:positionH relativeFrom="column">
-              <wp:posOffset>1905</wp:posOffset>
-            </wp:positionH>
-            <wp:positionV relativeFrom="paragraph">
-              <wp:posOffset>-635</wp:posOffset>
-            </wp:positionV>
-            <wp:extent cx="5400040" cy="3434080"/>
+          <wp:inline distT="0" distB="0" distL="0" distR="0" wp14:anchorId="4401B5C1" wp14:editId="1505A4FA">
+            <wp:extent cx="5400040" cy="3340100"/>
             <wp:effectExtent l="0" t="0" r="0" b="0"/>
-            <wp:wrapTight wrapText="bothSides">
-              <wp:wrapPolygon edited="0">
-                <wp:start x="0" y="0"/>
-                <wp:lineTo x="0" y="21448"/>
-                <wp:lineTo x="21488" y="21448"/>
-                <wp:lineTo x="21488" y="0"/>
-                <wp:lineTo x="0" y="0"/>
-              </wp:wrapPolygon>
-            </wp:wrapTight>
-            <wp:docPr id="3" name="Imagem 3"/>
+            <wp:docPr id="6" name="Imagem 6"/>
             <wp:cNvGraphicFramePr>
               <a:graphicFrameLocks xmlns:a="http://schemas.openxmlformats.org/drawingml/2006/main" noChangeAspect="1"/>
             </wp:cNvGraphicFramePr>
@@ -5291,7 +5556,7 @@
                   <pic:spPr bwMode="auto">
                     <a:xfrm>
                       <a:off x="0" y="0"/>
-                      <a:ext cx="5400040" cy="3434080"/>
+                      <a:ext cx="5400040" cy="3340100"/>
                     </a:xfrm>
                     <a:prstGeom prst="rect">
                       <a:avLst/>
@@ -5304,7 +5569,7 @@
                 </pic:pic>
               </a:graphicData>
             </a:graphic>
-          </wp:anchor>
+          </wp:inline>
         </w:drawing>
       </w:r>
     </w:p>
@@ -5322,25 +5587,7 @@
           <w:sz w:val="24"/>
           <w:szCs w:val="24"/>
         </w:rPr>
-        <w:t xml:space="preserve">A </w:t>
-      </w:r>
-      <w:proofErr w:type="gramStart"/>
-      <w:r>
-        <w:rPr>
-          <w:rFonts w:ascii="Courier New" w:hAnsi="Courier New" w:cs="Courier New"/>
-          <w:sz w:val="24"/>
-          <w:szCs w:val="24"/>
-        </w:rPr>
-        <w:t>tabela alertas</w:t>
-      </w:r>
-      <w:proofErr w:type="gramEnd"/>
-      <w:r>
-        <w:rPr>
-          <w:rFonts w:ascii="Courier New" w:hAnsi="Courier New" w:cs="Courier New"/>
-          <w:sz w:val="24"/>
-          <w:szCs w:val="24"/>
-        </w:rPr>
-        <w:t xml:space="preserve"> deve conter a hora e data em que</w:t>
+        <w:t>A tabela alertas deve conter a hora e data em que</w:t>
       </w:r>
       <w:r>
         <w:rPr>
@@ -5494,8 +5741,16 @@
           <w:sz w:val="24"/>
           <w:szCs w:val="24"/>
         </w:rPr>
+        <w:t xml:space="preserve">As tabelas ‘medicoes_temperatura_incorretas’ e ‘medicoes_luminosidade_incorretas’ devem ser utilizadas para registar as medições que se considerem incorretas, segundo </w:t>
+      </w:r>
+      <w:r>
+        <w:rPr>
+          <w:rFonts w:ascii="Courier New" w:hAnsi="Courier New" w:cs="Courier New"/>
+          <w:sz w:val="24"/>
+          <w:szCs w:val="24"/>
+        </w:rPr>
         <w:lastRenderedPageBreak/>
-        <w:t>As tabelas ‘medicoes_temperatura_incorretas’ e ‘medicoes_luminosidade_incorretas’ devem ser utilizadas para registar as medições que se considerem incorretas, segundo a lógica explicada na primeira secção, sendo que as mesmas não devem ser inseridas na tabela de medições temperatura ou medições luminosidade.</w:t>
+        <w:t>a lógica explicada na primeira secção, sendo que as mesmas não devem ser inseridas na tabela de medições temperatura ou medições luminosidade.</w:t>
       </w:r>
     </w:p>
     <w:p>
@@ -5529,7 +5784,99 @@
           <w:sz w:val="24"/>
           <w:szCs w:val="24"/>
         </w:rPr>
-        <w:t>‘</w:t>
+        <w:t>‘MargemSegurancaTemperatura’ e ‘MargemSegurancaLuz’ e na tabela variáveis medidas foi inserida a coluna e ‘MargemSegurancaVariavel’.</w:t>
+      </w:r>
+    </w:p>
+    <w:p>
+      <w:pPr>
+        <w:jc w:val="both"/>
+        <w:rPr>
+          <w:rFonts w:ascii="Courier New" w:hAnsi="Courier New" w:cs="Courier New"/>
+          <w:sz w:val="24"/>
+          <w:szCs w:val="24"/>
+        </w:rPr>
+      </w:pPr>
+      <w:r>
+        <w:rPr>
+          <w:rFonts w:ascii="Courier New" w:hAnsi="Courier New" w:cs="Courier New"/>
+          <w:sz w:val="24"/>
+          <w:szCs w:val="24"/>
+        </w:rPr>
+        <w:t>Estes atributos correspondem à percentagem a que as medições têm que estar dos valores limite para despoletar o alerta. Supon</w:t>
+      </w:r>
+      <w:r>
+        <w:rPr>
+          <w:rFonts w:ascii="Courier New" w:hAnsi="Courier New" w:cs="Courier New"/>
+          <w:sz w:val="24"/>
+          <w:szCs w:val="24"/>
+        </w:rPr>
+        <w:t>do</w:t>
+      </w:r>
+      <w:r>
+        <w:rPr>
+          <w:rFonts w:ascii="Courier New" w:hAnsi="Courier New" w:cs="Courier New"/>
+          <w:sz w:val="24"/>
+          <w:szCs w:val="24"/>
+        </w:rPr>
+        <w:t xml:space="preserve"> que o </w:t>
+      </w:r>
+      <w:r>
+        <w:rPr>
+          <w:rFonts w:ascii="Courier New" w:hAnsi="Courier New" w:cs="Courier New"/>
+          <w:sz w:val="24"/>
+          <w:szCs w:val="24"/>
+        </w:rPr>
+        <w:t>limite</w:t>
+      </w:r>
+      <w:r>
+        <w:rPr>
+          <w:rFonts w:ascii="Courier New" w:hAnsi="Courier New" w:cs="Courier New"/>
+          <w:sz w:val="24"/>
+          <w:szCs w:val="24"/>
+        </w:rPr>
+        <w:t xml:space="preserve"> superior de temperatura </w:t>
+      </w:r>
+      <w:r>
+        <w:rPr>
+          <w:rFonts w:ascii="Courier New" w:hAnsi="Courier New" w:cs="Courier New"/>
+          <w:sz w:val="24"/>
+          <w:szCs w:val="24"/>
+        </w:rPr>
+        <w:t>é</w:t>
+      </w:r>
+      <w:r>
+        <w:rPr>
+          <w:rFonts w:ascii="Courier New" w:hAnsi="Courier New" w:cs="Courier New"/>
+          <w:sz w:val="24"/>
+          <w:szCs w:val="24"/>
+        </w:rPr>
+        <w:t xml:space="preserve"> </w:t>
+      </w:r>
+      <w:r>
+        <w:rPr>
+          <w:rFonts w:ascii="Courier New" w:hAnsi="Courier New" w:cs="Courier New"/>
+          <w:sz w:val="24"/>
+          <w:szCs w:val="24"/>
+        </w:rPr>
+        <w:t>50 graus e o limite inferior é de 0 graus e a respetiva margem de segurança é de 10%, os alertas devem ser despoletados assim que os valores das medições estejam a 5 ou menos graus do limite superior ou inferior.</w:t>
+      </w:r>
+    </w:p>
+    <w:p>
+      <w:pPr>
+        <w:jc w:val="both"/>
+        <w:rPr>
+          <w:rFonts w:ascii="Courier New" w:hAnsi="Courier New" w:cs="Courier New"/>
+          <w:sz w:val="24"/>
+          <w:szCs w:val="24"/>
+        </w:rPr>
+      </w:pPr>
+      <w:r>
+        <w:rPr>
+          <w:rFonts w:ascii="Courier New" w:hAnsi="Courier New" w:cs="Courier New"/>
+          <w:sz w:val="24"/>
+          <w:szCs w:val="24"/>
+        </w:rPr>
+        <w:t>Foram também inseridos os atributos ‘</w:t>
       </w:r>
       <w:proofErr w:type="spellStart"/>
       <w:r>
@@ -5538,7 +5885,7 @@
           <w:sz w:val="24"/>
           <w:szCs w:val="24"/>
         </w:rPr>
-        <w:t>MargemSegurancaTemperatura</w:t>
+        <w:t>PercentagemVariacaoTemperatura</w:t>
       </w:r>
       <w:proofErr w:type="spellEnd"/>
       <w:r>
@@ -5547,7 +5894,7 @@
           <w:sz w:val="24"/>
           <w:szCs w:val="24"/>
         </w:rPr>
-        <w:t>’ e ‘</w:t>
+        <w:t xml:space="preserve">’ e ‘ </w:t>
       </w:r>
       <w:proofErr w:type="spellStart"/>
       <w:r>
@@ -5556,7 +5903,7 @@
           <w:sz w:val="24"/>
           <w:szCs w:val="24"/>
         </w:rPr>
-        <w:t>MargemSegurancaLuz</w:t>
+        <w:t>PercentagemVariacaoLuz</w:t>
       </w:r>
       <w:proofErr w:type="spellEnd"/>
       <w:r>
@@ -5565,7 +5912,31 @@
           <w:sz w:val="24"/>
           <w:szCs w:val="24"/>
         </w:rPr>
-        <w:t>’ e na tabela variáveis medidas foi inserida a coluna e ‘MargemSegurancaVariavel’.</w:t>
+        <w:t xml:space="preserve">’ que correspondem  às percentagens consideradas normais pelos técnicos responsáveis para as variações entre medições </w:t>
+      </w:r>
+      <w:r>
+        <w:rPr>
+          <w:rFonts w:ascii="Courier New" w:hAnsi="Courier New" w:cs="Courier New"/>
+          <w:sz w:val="24"/>
+          <w:szCs w:val="24"/>
+        </w:rPr>
+        <w:t>próximas no tempo</w:t>
+      </w:r>
+      <w:r>
+        <w:rPr>
+          <w:rFonts w:ascii="Courier New" w:hAnsi="Courier New" w:cs="Courier New"/>
+          <w:sz w:val="24"/>
+          <w:szCs w:val="24"/>
+        </w:rPr>
+        <w:t>.</w:t>
+      </w:r>
+      <w:r>
+        <w:rPr>
+          <w:rFonts w:ascii="Courier New" w:hAnsi="Courier New" w:cs="Courier New"/>
+          <w:sz w:val="24"/>
+          <w:szCs w:val="24"/>
+        </w:rPr>
+        <w:t xml:space="preserve"> </w:t>
       </w:r>
     </w:p>
     <w:p>
@@ -5583,63 +5954,47 @@
           <w:sz w:val="24"/>
           <w:szCs w:val="24"/>
         </w:rPr>
-        <w:t>Estes atributos correspondem à percentagem a que as medições têm que estar dos valores limite para despoletar o alerta. Supon</w:t>
-      </w:r>
-      <w:r>
-        <w:rPr>
-          <w:rFonts w:ascii="Courier New" w:hAnsi="Courier New" w:cs="Courier New"/>
-          <w:sz w:val="24"/>
-          <w:szCs w:val="24"/>
-        </w:rPr>
-        <w:t>do</w:t>
-      </w:r>
-      <w:r>
-        <w:rPr>
-          <w:rFonts w:ascii="Courier New" w:hAnsi="Courier New" w:cs="Courier New"/>
-          <w:sz w:val="24"/>
-          <w:szCs w:val="24"/>
-        </w:rPr>
-        <w:t xml:space="preserve"> que o </w:t>
-      </w:r>
-      <w:r>
-        <w:rPr>
-          <w:rFonts w:ascii="Courier New" w:hAnsi="Courier New" w:cs="Courier New"/>
-          <w:sz w:val="24"/>
-          <w:szCs w:val="24"/>
-        </w:rPr>
-        <w:t>limite</w:t>
-      </w:r>
-      <w:r>
-        <w:rPr>
-          <w:rFonts w:ascii="Courier New" w:hAnsi="Courier New" w:cs="Courier New"/>
-          <w:sz w:val="24"/>
-          <w:szCs w:val="24"/>
-        </w:rPr>
-        <w:t xml:space="preserve"> superior de temperatura </w:t>
-      </w:r>
-      <w:r>
-        <w:rPr>
-          <w:rFonts w:ascii="Courier New" w:hAnsi="Courier New" w:cs="Courier New"/>
-          <w:sz w:val="24"/>
-          <w:szCs w:val="24"/>
-        </w:rPr>
-        <w:t>é</w:t>
-      </w:r>
-      <w:r>
-        <w:rPr>
-          <w:rFonts w:ascii="Courier New" w:hAnsi="Courier New" w:cs="Courier New"/>
-          <w:sz w:val="24"/>
-          <w:szCs w:val="24"/>
-        </w:rPr>
-        <w:t xml:space="preserve"> </w:t>
-      </w:r>
-      <w:r>
-        <w:rPr>
-          <w:rFonts w:ascii="Courier New" w:hAnsi="Courier New" w:cs="Courier New"/>
-          <w:sz w:val="24"/>
-          <w:szCs w:val="24"/>
-        </w:rPr>
-        <w:t>50 graus e o limite inferior é de 0 graus e a respetiva margem de segurança é de 10%, os alertas devem ser despoletados assim que os valores das medições estejam a 5 ou menos graus do limite superior ou inferior. Estes valores devem ser parametrizáveis, conferindo assim mais flexibilidade ao sistema.</w:t>
+        <w:t>Estes valores devem ser parametrizáveis</w:t>
+      </w:r>
+      <w:r>
+        <w:rPr>
+          <w:rFonts w:ascii="Courier New" w:hAnsi="Courier New" w:cs="Courier New"/>
+          <w:sz w:val="24"/>
+          <w:szCs w:val="24"/>
+        </w:rPr>
+        <w:t xml:space="preserve"> por parte do administrador da aplicação</w:t>
+      </w:r>
+      <w:r>
+        <w:rPr>
+          <w:rFonts w:ascii="Courier New" w:hAnsi="Courier New" w:cs="Courier New"/>
+          <w:sz w:val="24"/>
+          <w:szCs w:val="24"/>
+        </w:rPr>
+        <w:t>, conferindo assim mais flexibilidade ao sistema</w:t>
+      </w:r>
+      <w:r>
+        <w:rPr>
+          <w:rFonts w:ascii="Courier New" w:hAnsi="Courier New" w:cs="Courier New"/>
+          <w:sz w:val="24"/>
+          <w:szCs w:val="24"/>
+        </w:rPr>
+        <w:t xml:space="preserve"> e um maior controlo por parte dos investigadores e do administrador da aplicação sobre os alertas que</w:t>
+      </w:r>
+      <w:r>
+        <w:rPr>
+          <w:rFonts w:ascii="Courier New" w:hAnsi="Courier New" w:cs="Courier New"/>
+          <w:sz w:val="24"/>
+          <w:szCs w:val="24"/>
+        </w:rPr>
+        <w:t xml:space="preserve"> os mesmos</w:t>
+      </w:r>
+      <w:r>
+        <w:rPr>
+          <w:rFonts w:ascii="Courier New" w:hAnsi="Courier New" w:cs="Courier New"/>
+          <w:sz w:val="24"/>
+          <w:szCs w:val="24"/>
+        </w:rPr>
+        <w:t xml:space="preserve"> pretendem receber.</w:t>
       </w:r>
       <w:r>
         <w:br w:type="page"/>
@@ -5649,7 +6004,7 @@
       <w:pPr>
         <w:pStyle w:val="Ttulo2"/>
       </w:pPr>
-      <w:bookmarkStart w:id="7" w:name="_Toc5657708"/>
+      <w:bookmarkStart w:id="8" w:name="_Toc5657708"/>
       <w:r>
         <w:lastRenderedPageBreak/>
         <w:t xml:space="preserve">Periodicidade de Leitura de Mongo e Escrita no </w:t>
@@ -5657,7 +6012,7 @@
       <w:r>
         <w:t>MySql</w:t>
       </w:r>
-      <w:bookmarkEnd w:id="7"/>
+      <w:bookmarkEnd w:id="8"/>
     </w:p>
     <w:p>
       <w:pPr>
@@ -5749,24 +6104,31 @@
           <w:sz w:val="24"/>
           <w:szCs w:val="24"/>
         </w:rPr>
-        <w:t xml:space="preserve"> no máximo a cada 3 medições recebidas, ou seja, a cada </w:t>
-      </w:r>
-      <w:r>
-        <w:rPr>
-          <w:rFonts w:ascii="Courier New" w:hAnsi="Courier New" w:cs="Courier New"/>
-          <w:sz w:val="24"/>
-          <w:szCs w:val="24"/>
-          <w:highlight w:val="yellow"/>
-        </w:rPr>
-        <w:t>9 segundos</w:t>
-      </w:r>
-      <w:r>
-        <w:rPr>
-          <w:rFonts w:ascii="Courier New" w:hAnsi="Courier New" w:cs="Courier New"/>
-          <w:sz w:val="24"/>
-          <w:szCs w:val="24"/>
-        </w:rPr>
-        <w:t>. Contudo, caso surja um valor para uma medição que esteja dentro da percentagem de segurança definida</w:t>
+        <w:t xml:space="preserve"> no máximo </w:t>
+      </w:r>
+      <w:r>
+        <w:rPr>
+          <w:rFonts w:ascii="Courier New" w:hAnsi="Courier New" w:cs="Courier New"/>
+          <w:sz w:val="24"/>
+          <w:szCs w:val="24"/>
+        </w:rPr>
+        <w:t xml:space="preserve">no </w:t>
+      </w:r>
+      <w:r>
+        <w:rPr>
+          <w:rFonts w:ascii="Courier New" w:hAnsi="Courier New" w:cs="Courier New"/>
+          <w:sz w:val="24"/>
+          <w:szCs w:val="24"/>
+        </w:rPr>
+        <w:t>período de tempo correspondente a</w:t>
+      </w:r>
+      <w:r>
+        <w:rPr>
+          <w:rFonts w:ascii="Courier New" w:hAnsi="Courier New" w:cs="Courier New"/>
+          <w:sz w:val="24"/>
+          <w:szCs w:val="24"/>
+        </w:rPr>
+        <w:t xml:space="preserve"> 3 medições recebidas. Contudo, caso surja um valor para uma medição que esteja dentro da percentagem de segurança definida</w:t>
       </w:r>
       <w:r>
         <w:rPr>
@@ -5790,41 +6152,55 @@
           <w:sz w:val="24"/>
           <w:szCs w:val="24"/>
         </w:rPr>
-        <w:t xml:space="preserve"> e caso esse valor faça sentido </w:t>
-      </w:r>
-      <w:r>
-        <w:rPr>
-          <w:rFonts w:ascii="Courier New" w:hAnsi="Courier New" w:cs="Courier New"/>
-          <w:sz w:val="24"/>
-          <w:szCs w:val="24"/>
-          <w:highlight w:val="yellow"/>
-        </w:rPr>
-        <w:t>(diferença em módulo entre o novo valor e os dois últimos seja igual ou inferior a 5 graus no caso da temperatura e 50 lux no caso da luminosidade)</w:t>
-      </w:r>
-      <w:r>
-        <w:rPr>
-          <w:rFonts w:ascii="Courier New" w:hAnsi="Courier New" w:cs="Courier New"/>
-          <w:sz w:val="24"/>
-          <w:szCs w:val="24"/>
-        </w:rPr>
-        <w:t xml:space="preserve"> com pelo menos um dos dois valores anteriormente recebidos, o alerta deve ser imediatamente inserido na tabela de alertas e as medições que ainda não foram exportadas devem ser exportadas nesse instante para a respetiva tabela. Caso surja uma nova medição que suscite alerta, o procedimento anterior só deve ser feito se tiverem decorrido pelos </w:t>
-      </w:r>
-      <w:r>
-        <w:rPr>
-          <w:rFonts w:ascii="Courier New" w:hAnsi="Courier New" w:cs="Courier New"/>
-          <w:sz w:val="24"/>
-          <w:szCs w:val="24"/>
-          <w:highlight w:val="yellow"/>
-        </w:rPr>
-        <w:t>menos 9 segundos</w:t>
-      </w:r>
-      <w:r>
-        <w:rPr>
-          <w:rFonts w:ascii="Courier New" w:hAnsi="Courier New" w:cs="Courier New"/>
-          <w:sz w:val="24"/>
-          <w:szCs w:val="24"/>
-        </w:rPr>
-        <w:t xml:space="preserve"> desde o último alerta.</w:t>
+        <w:t xml:space="preserve"> e caso esse valor faça sentido (diferença </w:t>
+      </w:r>
+      <w:r>
+        <w:rPr>
+          <w:rFonts w:ascii="Courier New" w:hAnsi="Courier New" w:cs="Courier New"/>
+          <w:sz w:val="24"/>
+          <w:szCs w:val="24"/>
+        </w:rPr>
+        <w:t>percentual para cada uma das duas medições anteriores e para cada uma das duas medições seguintes dentro da percentagem definida pelo administrador da aplicação como sendo ‘saltos normais’</w:t>
+      </w:r>
+      <w:r>
+        <w:rPr>
+          <w:rFonts w:ascii="Courier New" w:hAnsi="Courier New" w:cs="Courier New"/>
+          <w:sz w:val="24"/>
+          <w:szCs w:val="24"/>
+        </w:rPr>
+        <w:t>) com pelo menos um dos dois valores anteriormente recebidos</w:t>
+      </w:r>
+      <w:r>
+        <w:rPr>
+          <w:rFonts w:ascii="Courier New" w:hAnsi="Courier New" w:cs="Courier New"/>
+          <w:sz w:val="24"/>
+          <w:szCs w:val="24"/>
+        </w:rPr>
+        <w:t xml:space="preserve"> ou um dos dois valores recebidos nas duas medições seguintes</w:t>
+      </w:r>
+      <w:r>
+        <w:rPr>
+          <w:rFonts w:ascii="Courier New" w:hAnsi="Courier New" w:cs="Courier New"/>
+          <w:sz w:val="24"/>
+          <w:szCs w:val="24"/>
+        </w:rPr>
+        <w:t xml:space="preserve">, o alerta deve ser imediatamente inserido na tabela de alertas e as medições que ainda não foram exportadas devem ser exportadas nesse instante para a respetiva tabela. Caso surja uma nova medição que suscite alerta, o procedimento anterior só deve ser feito se tiverem decorrido pelos menos </w:t>
+      </w:r>
+      <w:r>
+        <w:rPr>
+          <w:rFonts w:ascii="Courier New" w:hAnsi="Courier New" w:cs="Courier New"/>
+          <w:sz w:val="24"/>
+          <w:szCs w:val="24"/>
+        </w:rPr>
+        <w:t>12</w:t>
+      </w:r>
+      <w:r>
+        <w:rPr>
+          <w:rFonts w:ascii="Courier New" w:hAnsi="Courier New" w:cs="Courier New"/>
+          <w:sz w:val="24"/>
+          <w:szCs w:val="24"/>
+        </w:rPr>
+        <w:t xml:space="preserve"> segundos desde o último alerta.</w:t>
       </w:r>
     </w:p>
     <w:p>
@@ -5854,7 +6230,7 @@
       <w:pPr>
         <w:pStyle w:val="Ttulo2"/>
       </w:pPr>
-      <w:bookmarkStart w:id="8" w:name="_Toc5657709"/>
+      <w:bookmarkStart w:id="9" w:name="_Toc5657709"/>
       <w:r>
         <w:lastRenderedPageBreak/>
         <w:t xml:space="preserve">Triggers, SP ou eventos no </w:t>
@@ -5868,7 +6244,7 @@
       <w:r>
         <w:t xml:space="preserve"> (caso relevante)</w:t>
       </w:r>
-      <w:bookmarkEnd w:id="8"/>
+      <w:bookmarkEnd w:id="9"/>
     </w:p>
     <w:p>
       <w:pPr>
@@ -5990,7 +6366,101 @@
           <w:sz w:val="24"/>
           <w:szCs w:val="24"/>
         </w:rPr>
-        <w:t>Não relevante.</w:t>
+        <w:t>Devem ser criados triggers que verifiquem para cada uma das medições manuais inseridas na base de dados</w:t>
+      </w:r>
+      <w:r>
+        <w:rPr>
+          <w:rFonts w:ascii="Courier New" w:hAnsi="Courier New" w:cs="Courier New"/>
+          <w:color w:val="000000" w:themeColor="text1"/>
+          <w:sz w:val="24"/>
+          <w:szCs w:val="24"/>
+        </w:rPr>
+        <w:t xml:space="preserve"> relacional</w:t>
+      </w:r>
+      <w:r>
+        <w:rPr>
+          <w:rFonts w:ascii="Courier New" w:hAnsi="Courier New" w:cs="Courier New"/>
+          <w:color w:val="000000" w:themeColor="text1"/>
+          <w:sz w:val="24"/>
+          <w:szCs w:val="24"/>
+        </w:rPr>
+        <w:t xml:space="preserve"> se estamos perante uma situação de alerta, e caso isto se verifique inserir o alerta na tabela de alertas. </w:t>
+      </w:r>
+    </w:p>
+    <w:p>
+      <w:pPr>
+        <w:jc w:val="both"/>
+        <w:rPr>
+          <w:rFonts w:ascii="Courier New" w:hAnsi="Courier New" w:cs="Courier New"/>
+          <w:color w:val="000000" w:themeColor="text1"/>
+          <w:sz w:val="24"/>
+          <w:szCs w:val="24"/>
+        </w:rPr>
+      </w:pPr>
+      <w:r>
+        <w:rPr>
+          <w:rFonts w:ascii="Courier New" w:hAnsi="Courier New" w:cs="Courier New"/>
+          <w:color w:val="000000" w:themeColor="text1"/>
+          <w:sz w:val="24"/>
+          <w:szCs w:val="24"/>
+        </w:rPr>
+        <w:t xml:space="preserve">Assim, estes triggers devem ser do tipo </w:t>
+      </w:r>
+      <w:proofErr w:type="spellStart"/>
+      <w:r>
+        <w:rPr>
+          <w:rFonts w:ascii="Courier New" w:hAnsi="Courier New" w:cs="Courier New"/>
+          <w:color w:val="000000" w:themeColor="text1"/>
+          <w:sz w:val="24"/>
+          <w:szCs w:val="24"/>
+        </w:rPr>
+        <w:t>after</w:t>
+      </w:r>
+      <w:proofErr w:type="spellEnd"/>
+      <w:r>
+        <w:rPr>
+          <w:rFonts w:ascii="Courier New" w:hAnsi="Courier New" w:cs="Courier New"/>
+          <w:color w:val="000000" w:themeColor="text1"/>
+          <w:sz w:val="24"/>
+          <w:szCs w:val="24"/>
+        </w:rPr>
+        <w:t xml:space="preserve"> insert na tabela de variáveis medidas e para cada uma das novas medições devem verificar se os valores registados estão dentro da margem de segurança definida para a variável em causa</w:t>
+      </w:r>
+      <w:r>
+        <w:rPr>
+          <w:rFonts w:ascii="Courier New" w:hAnsi="Courier New" w:cs="Courier New"/>
+          <w:color w:val="000000" w:themeColor="text1"/>
+          <w:sz w:val="24"/>
+          <w:szCs w:val="24"/>
+        </w:rPr>
+        <w:t>. C</w:t>
+      </w:r>
+      <w:r>
+        <w:rPr>
+          <w:rFonts w:ascii="Courier New" w:hAnsi="Courier New" w:cs="Courier New"/>
+          <w:color w:val="000000" w:themeColor="text1"/>
+          <w:sz w:val="24"/>
+          <w:szCs w:val="24"/>
+        </w:rPr>
+        <w:t>aso isto se verifique</w:t>
+      </w:r>
+      <w:r>
+        <w:rPr>
+          <w:rFonts w:ascii="Courier New" w:hAnsi="Courier New" w:cs="Courier New"/>
+          <w:color w:val="000000" w:themeColor="text1"/>
+          <w:sz w:val="24"/>
+          <w:szCs w:val="24"/>
+        </w:rPr>
+        <w:t xml:space="preserve"> deve, registar o alerta na respetiva tabela</w:t>
+      </w:r>
+      <w:r>
+        <w:rPr>
+          <w:rFonts w:ascii="Courier New" w:hAnsi="Courier New" w:cs="Courier New"/>
+          <w:color w:val="000000" w:themeColor="text1"/>
+          <w:sz w:val="24"/>
+          <w:szCs w:val="24"/>
+        </w:rPr>
+        <w:t>.</w:t>
       </w:r>
     </w:p>
     <w:p>
@@ -6021,7 +6491,7 @@
       <w:pPr>
         <w:pStyle w:val="Ttulo2"/>
       </w:pPr>
-      <w:bookmarkStart w:id="9" w:name="_Toc5657710"/>
+      <w:bookmarkStart w:id="10" w:name="_Toc5657710"/>
       <w:r>
         <w:lastRenderedPageBreak/>
         <w:t xml:space="preserve">Utilizadores relevantes no </w:t>
@@ -6032,7 +6502,7 @@
       <w:r>
         <w:t xml:space="preserve"> e respetivos privilégios</w:t>
       </w:r>
-      <w:bookmarkEnd w:id="9"/>
+      <w:bookmarkEnd w:id="10"/>
     </w:p>
     <w:p>
       <w:pPr>
@@ -6368,7 +6838,6 @@
                 <w:szCs w:val="24"/>
               </w:rPr>
             </w:pPr>
-            <w:proofErr w:type="gramStart"/>
             <w:r>
               <w:rPr>
                 <w:rFonts w:ascii="Courier New" w:eastAsia="Courier New" w:hAnsi="Courier New" w:cs="Courier New"/>
@@ -6378,7 +6847,6 @@
               </w:rPr>
               <w:t>E,L</w:t>
             </w:r>
-            <w:proofErr w:type="gramEnd"/>
           </w:p>
         </w:tc>
         <w:tc>
@@ -6479,7 +6947,6 @@
                 <w:szCs w:val="24"/>
               </w:rPr>
             </w:pPr>
-            <w:proofErr w:type="gramStart"/>
             <w:r>
               <w:rPr>
                 <w:rFonts w:ascii="Courier New" w:eastAsia="Courier New" w:hAnsi="Courier New" w:cs="Courier New"/>
@@ -6489,7 +6956,6 @@
               </w:rPr>
               <w:t>E,L</w:t>
             </w:r>
-            <w:proofErr w:type="gramEnd"/>
           </w:p>
         </w:tc>
         <w:tc>
@@ -6640,7 +7106,6 @@
                 <w:szCs w:val="24"/>
               </w:rPr>
             </w:pPr>
-            <w:proofErr w:type="gramStart"/>
             <w:r>
               <w:rPr>
                 <w:rFonts w:ascii="Courier New" w:eastAsia="Courier New" w:hAnsi="Courier New" w:cs="Courier New"/>
@@ -6650,7 +7115,6 @@
               </w:rPr>
               <w:t>E,L</w:t>
             </w:r>
-            <w:proofErr w:type="gramEnd"/>
           </w:p>
         </w:tc>
         <w:tc>
@@ -6749,7 +7213,6 @@
                 <w:szCs w:val="24"/>
               </w:rPr>
             </w:pPr>
-            <w:proofErr w:type="gramStart"/>
             <w:r>
               <w:rPr>
                 <w:rFonts w:ascii="Courier New" w:eastAsia="Courier New" w:hAnsi="Courier New" w:cs="Courier New"/>
@@ -6759,7 +7222,6 @@
               </w:rPr>
               <w:t>E,L</w:t>
             </w:r>
-            <w:proofErr w:type="gramEnd"/>
           </w:p>
         </w:tc>
         <w:tc>
@@ -6777,7 +7239,6 @@
                 <w:szCs w:val="24"/>
               </w:rPr>
             </w:pPr>
-            <w:proofErr w:type="gramStart"/>
             <w:r>
               <w:rPr>
                 <w:rFonts w:ascii="Courier New" w:eastAsia="Courier New" w:hAnsi="Courier New" w:cs="Courier New"/>
@@ -6787,7 +7248,6 @@
               </w:rPr>
               <w:t>E,L</w:t>
             </w:r>
-            <w:proofErr w:type="gramEnd"/>
           </w:p>
         </w:tc>
         <w:tc>
@@ -6888,7 +7348,6 @@
                 <w:szCs w:val="24"/>
               </w:rPr>
             </w:pPr>
-            <w:proofErr w:type="gramStart"/>
             <w:r>
               <w:rPr>
                 <w:rFonts w:ascii="Courier New" w:eastAsia="Courier New" w:hAnsi="Courier New" w:cs="Courier New"/>
@@ -6898,7 +7357,6 @@
               </w:rPr>
               <w:t>E,L</w:t>
             </w:r>
-            <w:proofErr w:type="gramEnd"/>
           </w:p>
         </w:tc>
         <w:tc>
@@ -6916,7 +7374,6 @@
                 <w:szCs w:val="24"/>
               </w:rPr>
             </w:pPr>
-            <w:proofErr w:type="gramStart"/>
             <w:r>
               <w:rPr>
                 <w:rFonts w:ascii="Courier New" w:eastAsia="Courier New" w:hAnsi="Courier New" w:cs="Courier New"/>
@@ -6926,7 +7383,6 @@
               </w:rPr>
               <w:t>E,L</w:t>
             </w:r>
-            <w:proofErr w:type="gramEnd"/>
           </w:p>
         </w:tc>
         <w:tc>
@@ -7027,7 +7483,6 @@
                 <w:szCs w:val="24"/>
               </w:rPr>
             </w:pPr>
-            <w:proofErr w:type="gramStart"/>
             <w:r>
               <w:rPr>
                 <w:rFonts w:ascii="Courier New" w:eastAsia="Courier New" w:hAnsi="Courier New" w:cs="Courier New"/>
@@ -7046,7 +7501,6 @@
               </w:rPr>
               <w:t>L</w:t>
             </w:r>
-            <w:proofErr w:type="gramEnd"/>
           </w:p>
         </w:tc>
         <w:tc>
@@ -7064,7 +7518,6 @@
                 <w:szCs w:val="24"/>
               </w:rPr>
             </w:pPr>
-            <w:proofErr w:type="gramStart"/>
             <w:r>
               <w:rPr>
                 <w:rFonts w:ascii="Courier New" w:eastAsia="Courier New" w:hAnsi="Courier New" w:cs="Courier New"/>
@@ -7074,7 +7527,6 @@
               </w:rPr>
               <w:t>E,L</w:t>
             </w:r>
-            <w:proofErr w:type="gramEnd"/>
           </w:p>
         </w:tc>
         <w:tc>
@@ -7201,7 +7653,6 @@
                 <w:szCs w:val="24"/>
               </w:rPr>
             </w:pPr>
-            <w:proofErr w:type="gramStart"/>
             <w:r>
               <w:rPr>
                 <w:rFonts w:ascii="Courier New" w:eastAsia="Courier New" w:hAnsi="Courier New" w:cs="Courier New"/>
@@ -7209,17 +7660,7 @@
                 <w:sz w:val="24"/>
                 <w:szCs w:val="24"/>
               </w:rPr>
-              <w:t>E,L</w:t>
-            </w:r>
-            <w:proofErr w:type="gramEnd"/>
-            <w:r>
-              <w:rPr>
-                <w:rFonts w:ascii="Courier New" w:eastAsia="Courier New" w:hAnsi="Courier New" w:cs="Courier New"/>
-                <w:color w:val="000000" w:themeColor="text1"/>
-                <w:sz w:val="24"/>
-                <w:szCs w:val="24"/>
-              </w:rPr>
-              <w:t xml:space="preserve"> </w:t>
+              <w:t xml:space="preserve">E,L </w:t>
             </w:r>
           </w:p>
         </w:tc>
@@ -7371,7 +7812,6 @@
                 <w:szCs w:val="24"/>
               </w:rPr>
             </w:pPr>
-            <w:proofErr w:type="gramStart"/>
             <w:r>
               <w:rPr>
                 <w:rFonts w:ascii="Courier New" w:eastAsia="Courier New" w:hAnsi="Courier New" w:cs="Courier New"/>
@@ -7381,16 +7821,6 @@
               </w:rPr>
               <w:t>E</w:t>
             </w:r>
-            <w:r>
-              <w:rPr>
-                <w:rFonts w:ascii="Courier New" w:eastAsia="Courier New" w:hAnsi="Courier New" w:cs="Courier New"/>
-                <w:color w:val="000000" w:themeColor="text1"/>
-                <w:sz w:val="24"/>
-                <w:szCs w:val="24"/>
-              </w:rPr>
-              <w:t>,L</w:t>
-            </w:r>
-            <w:proofErr w:type="gramEnd"/>
           </w:p>
         </w:tc>
         <w:tc>
@@ -7463,7 +7893,6 @@
                 <w:szCs w:val="24"/>
               </w:rPr>
             </w:pPr>
-            <w:proofErr w:type="gramStart"/>
             <w:r>
               <w:rPr>
                 <w:rFonts w:ascii="Courier New" w:eastAsia="Courier New" w:hAnsi="Courier New" w:cs="Courier New"/>
@@ -7473,7 +7902,6 @@
               </w:rPr>
               <w:t>E,L</w:t>
             </w:r>
-            <w:proofErr w:type="gramEnd"/>
           </w:p>
         </w:tc>
         <w:tc>
@@ -7491,7 +7919,6 @@
                 <w:szCs w:val="24"/>
               </w:rPr>
             </w:pPr>
-            <w:proofErr w:type="gramStart"/>
             <w:r>
               <w:rPr>
                 <w:rFonts w:ascii="Courier New" w:eastAsia="Courier New" w:hAnsi="Courier New" w:cs="Courier New"/>
@@ -7501,7 +7928,6 @@
               </w:rPr>
               <w:t>E,L</w:t>
             </w:r>
-            <w:proofErr w:type="gramEnd"/>
           </w:p>
         </w:tc>
         <w:tc>
@@ -8072,8 +8498,6 @@
           <w:szCs w:val="26"/>
         </w:rPr>
       </w:pPr>
-      <w:bookmarkStart w:id="10" w:name="_GoBack"/>
-      <w:bookmarkEnd w:id="10"/>
     </w:p>
     <w:p>
       <w:pPr>
@@ -8400,91 +8824,53 @@
                 <w:sz w:val="26"/>
                 <w:szCs w:val="26"/>
               </w:rPr>
-              <w:t>Avaliação (</w:t>
-            </w:r>
-            <w:proofErr w:type="gramStart"/>
-            <w:r>
+              <w:t>Avaliação (A,B,C,D,E) : _____________</w:t>
+            </w:r>
+          </w:p>
+          <w:p>
+            <w:pPr>
               <w:rPr>
                 <w:rFonts w:asciiTheme="majorHAnsi" w:eastAsiaTheme="majorEastAsia" w:hAnsiTheme="majorHAnsi" w:cstheme="majorBidi"/>
                 <w:color w:val="365F91" w:themeColor="accent1" w:themeShade="BF"/>
                 <w:sz w:val="26"/>
                 <w:szCs w:val="26"/>
               </w:rPr>
-              <w:t>A,B</w:t>
-            </w:r>
-            <w:proofErr w:type="gramEnd"/>
-            <w:r>
+            </w:pPr>
+          </w:p>
+          <w:p>
+            <w:pPr>
               <w:rPr>
                 <w:rFonts w:asciiTheme="majorHAnsi" w:eastAsiaTheme="majorEastAsia" w:hAnsiTheme="majorHAnsi" w:cstheme="majorBidi"/>
                 <w:color w:val="365F91" w:themeColor="accent1" w:themeShade="BF"/>
                 <w:sz w:val="26"/>
                 <w:szCs w:val="26"/>
               </w:rPr>
-              <w:t>,C,D,E) : _____________</w:t>
-            </w:r>
-          </w:p>
-          <w:p>
-            <w:pPr>
+            </w:pPr>
+            <w:r>
               <w:rPr>
                 <w:rFonts w:asciiTheme="majorHAnsi" w:eastAsiaTheme="majorEastAsia" w:hAnsiTheme="majorHAnsi" w:cstheme="majorBidi"/>
                 <w:color w:val="365F91" w:themeColor="accent1" w:themeShade="BF"/>
                 <w:sz w:val="26"/>
                 <w:szCs w:val="26"/>
               </w:rPr>
-            </w:pPr>
+              <w:t>Utilize a seguinte escala:</w:t>
+            </w:r>
           </w:p>
           <w:p>
             <w:pPr>
               <w:rPr>
                 <w:rFonts w:asciiTheme="majorHAnsi" w:eastAsiaTheme="majorEastAsia" w:hAnsiTheme="majorHAnsi" w:cstheme="majorBidi"/>
-                <w:color w:val="365F91" w:themeColor="accent1" w:themeShade="BF"/>
-                <w:sz w:val="26"/>
-                <w:szCs w:val="26"/>
+                <w:sz w:val="20"/>
+                <w:szCs w:val="20"/>
               </w:rPr>
             </w:pPr>
             <w:r>
-              <w:rPr>
-                <w:rFonts w:asciiTheme="majorHAnsi" w:eastAsiaTheme="majorEastAsia" w:hAnsiTheme="majorHAnsi" w:cstheme="majorBidi"/>
-                <w:color w:val="365F91" w:themeColor="accent1" w:themeShade="BF"/>
-                <w:sz w:val="26"/>
-                <w:szCs w:val="26"/>
-              </w:rPr>
-              <w:t>Utilize a seguinte escala:</w:t>
-            </w:r>
-          </w:p>
-          <w:p>
-            <w:pPr>
               <w:rPr>
                 <w:rFonts w:asciiTheme="majorHAnsi" w:eastAsiaTheme="majorEastAsia" w:hAnsiTheme="majorHAnsi" w:cstheme="majorBidi"/>
                 <w:sz w:val="20"/>
                 <w:szCs w:val="20"/>
               </w:rPr>
-            </w:pPr>
-            <w:r>
-              <w:rPr>
-                <w:rFonts w:asciiTheme="majorHAnsi" w:eastAsiaTheme="majorEastAsia" w:hAnsiTheme="majorHAnsi" w:cstheme="majorBidi"/>
-                <w:sz w:val="20"/>
-                <w:szCs w:val="20"/>
-              </w:rPr>
-              <w:t xml:space="preserve">A: - 1 – </w:t>
-            </w:r>
-            <w:proofErr w:type="gramStart"/>
-            <w:r>
-              <w:rPr>
-                <w:rFonts w:asciiTheme="majorHAnsi" w:eastAsiaTheme="majorEastAsia" w:hAnsiTheme="majorHAnsi" w:cstheme="majorBidi"/>
-                <w:sz w:val="20"/>
-                <w:szCs w:val="20"/>
-              </w:rPr>
-              <w:t>5  valores</w:t>
-            </w:r>
-            <w:proofErr w:type="gramEnd"/>
-            <w:r>
-              <w:rPr>
-                <w:rFonts w:asciiTheme="majorHAnsi" w:eastAsiaTheme="majorEastAsia" w:hAnsiTheme="majorHAnsi" w:cstheme="majorBidi"/>
-                <w:sz w:val="20"/>
-                <w:szCs w:val="20"/>
-              </w:rPr>
-              <w:t xml:space="preserve">      B: 6 – 9  valores     C: 10 – 13 Valores </w:t>
+              <w:t xml:space="preserve">A: - 1 – 5  valores      B: 6 – 9  valores     C: 10 – 13 Valores </w:t>
             </w:r>
             <w:r>
               <w:rPr>
@@ -9069,25 +9455,7 @@
           <w:sz w:val="24"/>
           <w:szCs w:val="24"/>
         </w:rPr>
-        <w:t xml:space="preserve">Listar todo o código Mongo utilizado no processo, quer para importar, quer para exportar. O código tem de ser comentado para que se torne legível para quem sabe uns rudimentos de </w:t>
-      </w:r>
-      <w:proofErr w:type="spellStart"/>
-      <w:r>
-        <w:rPr>
-          <w:rFonts w:ascii="Courier New" w:hAnsi="Courier New" w:cs="Courier New"/>
-          <w:sz w:val="24"/>
-          <w:szCs w:val="24"/>
-        </w:rPr>
-        <w:t>MongoDB</w:t>
-      </w:r>
-      <w:proofErr w:type="spellEnd"/>
-      <w:r>
-        <w:rPr>
-          <w:rFonts w:ascii="Courier New" w:hAnsi="Courier New" w:cs="Courier New"/>
-          <w:sz w:val="24"/>
-          <w:szCs w:val="24"/>
-        </w:rPr>
-        <w:t>.</w:t>
+        <w:t>Listar todo o código Mongo utilizado no processo, quer para importar, quer para exportar. O código tem de ser comentado para que se torne legível para quem sabe uns rudimentos de MongoDB.</w:t>
       </w:r>
       <w:r>
         <w:rPr>
@@ -11887,7 +12255,7 @@
       </w:pPr>
     </w:pPrDefault>
   </w:docDefaults>
-  <w:latentStyles w:defLockedState="0" w:defUIPriority="99" w:defSemiHidden="0" w:defUnhideWhenUsed="0" w:defQFormat="0" w:count="375">
+  <w:latentStyles w:defLockedState="0" w:defUIPriority="99" w:defSemiHidden="0" w:defUnhideWhenUsed="0" w:defQFormat="0" w:count="376">
     <w:lsdException w:name="Normal" w:uiPriority="0" w:qFormat="1"/>
     <w:lsdException w:name="heading 1" w:uiPriority="9" w:qFormat="1"/>
     <w:lsdException w:name="heading 2" w:semiHidden="1" w:uiPriority="9" w:unhideWhenUsed="1" w:qFormat="1"/>
@@ -11993,7 +12361,6 @@
     <w:lsdException w:name="HTML Sample" w:semiHidden="1" w:unhideWhenUsed="1"/>
     <w:lsdException w:name="HTML Typewriter" w:semiHidden="1" w:unhideWhenUsed="1"/>
     <w:lsdException w:name="HTML Variable" w:semiHidden="1" w:unhideWhenUsed="1"/>
-    <w:lsdException w:name="Normal Table" w:semiHidden="1" w:unhideWhenUsed="1"/>
     <w:lsdException w:name="annotation subject" w:semiHidden="1" w:unhideWhenUsed="1"/>
     <w:lsdException w:name="No List" w:semiHidden="1" w:unhideWhenUsed="1"/>
     <w:lsdException w:name="Outline List 1" w:semiHidden="1" w:unhideWhenUsed="1"/>
@@ -12040,10 +12407,8 @@
     <w:lsdException w:name="Table Subtle 2" w:semiHidden="1" w:unhideWhenUsed="1"/>
     <w:lsdException w:name="Table Web 1" w:semiHidden="1" w:unhideWhenUsed="1"/>
     <w:lsdException w:name="Table Web 2" w:semiHidden="1" w:unhideWhenUsed="1"/>
-    <w:lsdException w:name="Table Web 3" w:semiHidden="1" w:unhideWhenUsed="1"/>
     <w:lsdException w:name="Balloon Text" w:semiHidden="1" w:unhideWhenUsed="1"/>
     <w:lsdException w:name="Table Grid" w:uiPriority="59"/>
-    <w:lsdException w:name="Table Theme" w:semiHidden="1" w:unhideWhenUsed="1"/>
     <w:lsdException w:name="Placeholder Text" w:semiHidden="1"/>
     <w:lsdException w:name="No Spacing" w:uiPriority="1" w:qFormat="1"/>
     <w:lsdException w:name="Light Shading" w:uiPriority="60"/>
@@ -12263,6 +12628,7 @@
     <w:lsdException w:name="Smart Hyperlink" w:semiHidden="1" w:unhideWhenUsed="1"/>
     <w:lsdException w:name="Hashtag" w:semiHidden="1" w:unhideWhenUsed="1"/>
     <w:lsdException w:name="Unresolved Mention" w:semiHidden="1" w:unhideWhenUsed="1"/>
+    <w:lsdException w:name="Smart Link" w:semiHidden="1" w:unhideWhenUsed="1"/>
   </w:latentStyles>
   <w:style w:type="paragraph" w:default="1" w:styleId="Normal">
     <w:name w:val="Normal"/>
@@ -13255,7 +13621,7 @@
 </file>
 
 <file path=customXml/itemProps1.xml><?xml version="1.0" encoding="utf-8"?>
-<ds:datastoreItem xmlns:ds="http://schemas.openxmlformats.org/officeDocument/2006/customXml" ds:itemID="{5A9513D5-F993-4E84-B6B5-CCFD9B7D2D75}">
+<ds:datastoreItem xmlns:ds="http://schemas.openxmlformats.org/officeDocument/2006/customXml" ds:itemID="{ACA9E4C6-381A-4ABB-9D7B-13CE79B1F818}">
   <ds:schemaRefs>
     <ds:schemaRef ds:uri="http://schemas.openxmlformats.org/officeDocument/2006/bibliography"/>
   </ds:schemaRefs>

</xml_diff>

<commit_message>
Correção de erros e adição de funcionalidades
</commit_message>
<xml_diff>
--- a/Documentação/Especificações/Fase 2 MONGO/Relatorio_Grupo10.docx
+++ b/Documentação/Especificações/Fase 2 MONGO/Relatorio_Grupo10.docx
@@ -1150,7 +1150,7 @@
                 <w:noProof/>
                 <w:webHidden/>
               </w:rPr>
-              <w:t>11</w:t>
+              <w:t>12</w:t>
             </w:r>
             <w:r>
               <w:rPr>
@@ -1234,7 +1234,7 @@
                 <w:noProof/>
                 <w:webHidden/>
               </w:rPr>
-              <w:t>12</w:t>
+              <w:t>13</w:t>
             </w:r>
             <w:r>
               <w:rPr>
@@ -1318,7 +1318,7 @@
                 <w:noProof/>
                 <w:webHidden/>
               </w:rPr>
-              <w:t>13</w:t>
+              <w:t>14</w:t>
             </w:r>
             <w:r>
               <w:rPr>
@@ -1402,7 +1402,7 @@
                 <w:noProof/>
                 <w:webHidden/>
               </w:rPr>
-              <w:t>15</w:t>
+              <w:t>16</w:t>
             </w:r>
             <w:r>
               <w:rPr>
@@ -1445,7 +1445,16 @@
                 <w:rStyle w:val="Hiperligao"/>
                 <w:noProof/>
               </w:rPr>
-              <w:t>Triggers, SP ou eventos no MySql (caso relevante)</w:t>
+              <w:t>Triggers, SP ou eve</w:t>
+            </w:r>
+            <w:bookmarkStart w:id="0" w:name="_GoBack"/>
+            <w:bookmarkEnd w:id="0"/>
+            <w:r>
+              <w:rPr>
+                <w:rStyle w:val="Hiperligao"/>
+                <w:noProof/>
+              </w:rPr>
+              <w:t>ntos no MySql (caso relevante)</w:t>
             </w:r>
             <w:r>
               <w:rPr>
@@ -1486,7 +1495,7 @@
                 <w:noProof/>
                 <w:webHidden/>
               </w:rPr>
-              <w:t>16</w:t>
+              <w:t>17</w:t>
             </w:r>
             <w:r>
               <w:rPr>
@@ -1570,7 +1579,7 @@
                 <w:noProof/>
                 <w:webHidden/>
               </w:rPr>
-              <w:t>17</w:t>
+              <w:t>18</w:t>
             </w:r>
             <w:r>
               <w:rPr>
@@ -1639,7 +1648,7 @@
                 <w:noProof/>
                 <w:webHidden/>
               </w:rPr>
-              <w:t>19</w:t>
+              <w:t>20</w:t>
             </w:r>
             <w:r>
               <w:rPr>
@@ -1723,7 +1732,7 @@
                 <w:noProof/>
                 <w:webHidden/>
               </w:rPr>
-              <w:t>20</w:t>
+              <w:t>21</w:t>
             </w:r>
             <w:r>
               <w:rPr>
@@ -1807,7 +1816,7 @@
                 <w:noProof/>
                 <w:webHidden/>
               </w:rPr>
-              <w:t>20</w:t>
+              <w:t>21</w:t>
             </w:r>
             <w:r>
               <w:rPr>
@@ -1891,7 +1900,7 @@
                 <w:noProof/>
                 <w:webHidden/>
               </w:rPr>
-              <w:t>21</w:t>
+              <w:t>22</w:t>
             </w:r>
             <w:r>
               <w:rPr>
@@ -1975,7 +1984,7 @@
                 <w:noProof/>
                 <w:webHidden/>
               </w:rPr>
-              <w:t>22</w:t>
+              <w:t>23</w:t>
             </w:r>
             <w:r>
               <w:rPr>
@@ -2059,7 +2068,7 @@
                 <w:noProof/>
                 <w:webHidden/>
               </w:rPr>
-              <w:t>23</w:t>
+              <w:t>24</w:t>
             </w:r>
             <w:r>
               <w:rPr>
@@ -2143,7 +2152,7 @@
                 <w:noProof/>
                 <w:webHidden/>
               </w:rPr>
-              <w:t>23</w:t>
+              <w:t>24</w:t>
             </w:r>
             <w:r>
               <w:rPr>
@@ -2227,7 +2236,7 @@
                 <w:noProof/>
                 <w:webHidden/>
               </w:rPr>
-              <w:t>24</w:t>
+              <w:t>25</w:t>
             </w:r>
             <w:r>
               <w:rPr>
@@ -2311,7 +2320,7 @@
                 <w:noProof/>
                 <w:webHidden/>
               </w:rPr>
-              <w:t>24</w:t>
+              <w:t>25</w:t>
             </w:r>
             <w:r>
               <w:rPr>
@@ -2395,7 +2404,7 @@
                 <w:noProof/>
                 <w:webHidden/>
               </w:rPr>
-              <w:t>25</w:t>
+              <w:t>26</w:t>
             </w:r>
             <w:r>
               <w:rPr>
@@ -2447,8 +2456,6 @@
         </w:rPr>
         <w:br w:type="page"/>
       </w:r>
-      <w:bookmarkStart w:id="0" w:name="_GoBack"/>
-      <w:bookmarkEnd w:id="0"/>
     </w:p>
     <w:p>
       <w:pPr>
@@ -4063,7 +4070,23 @@
           <w:sz w:val="24"/>
           <w:szCs w:val="24"/>
         </w:rPr>
-        <w:t>Os valores das medições devem ser também inseridos numa estrutura de dados Java. Para isso deve ser utilizada a classe medição que entre outras coisas deve conter um booleano que indica se a medição já foi ou não foi exportada.</w:t>
+        <w:t>Os valores das medições devem ser também inseridos numa estrutura de dados Java. Para isso deve ser utilizada a classe medição que deve conter um booleano que indica se a medição já foi ou não foi exportada</w:t>
+      </w:r>
+      <w:r>
+        <w:rPr>
+          <w:rFonts w:ascii="Courier New" w:hAnsi="Courier New" w:cs="Courier New"/>
+          <w:sz w:val="24"/>
+          <w:szCs w:val="24"/>
+        </w:rPr>
+        <w:t xml:space="preserve"> para base de dados MongoDB</w:t>
+      </w:r>
+      <w:r>
+        <w:rPr>
+          <w:rFonts w:ascii="Courier New" w:hAnsi="Courier New" w:cs="Courier New"/>
+          <w:sz w:val="24"/>
+          <w:szCs w:val="24"/>
+        </w:rPr>
+        <w:t>.</w:t>
       </w:r>
     </w:p>
     <w:p>
@@ -4123,7 +4146,48 @@
           <w:sz w:val="24"/>
           <w:szCs w:val="24"/>
         </w:rPr>
-        <w:t>. Isto é, supondo que  a periodicidade de chegada de novas medições é de 3 segundos, a exportação ocorre quando chegarem 3 novas medições, ou quando decorrer um período de 10 segundos (tempo previsto para a chegada de 3 medições somado de 1 segundo de margem para pequenos atrasos) desde a última exportação.</w:t>
+        <w:t>. Isto é, supondo que  a periodicidade de chegada de novas medições é de 3 segundos, a exportação ocorre quando chegarem 3 novas medições</w:t>
+      </w:r>
+      <w:r>
+        <w:rPr>
+          <w:rFonts w:ascii="Courier New" w:hAnsi="Courier New" w:cs="Courier New"/>
+          <w:sz w:val="24"/>
+          <w:szCs w:val="24"/>
+        </w:rPr>
+        <w:t xml:space="preserve"> à base de dados MongoDB</w:t>
+      </w:r>
+      <w:r>
+        <w:rPr>
+          <w:rFonts w:ascii="Courier New" w:hAnsi="Courier New" w:cs="Courier New"/>
+          <w:sz w:val="24"/>
+          <w:szCs w:val="24"/>
+        </w:rPr>
+        <w:t>, ou quando decorrer um período de 10 segundos (tempo previsto para a chegada de 3 medições somado de 1 segundo de margem para pequenos atrasos) desde a última exportação.</w:t>
+      </w:r>
+      <w:r>
+        <w:rPr>
+          <w:rFonts w:ascii="Courier New" w:hAnsi="Courier New" w:cs="Courier New"/>
+          <w:sz w:val="24"/>
+          <w:szCs w:val="24"/>
+        </w:rPr>
+        <w:t xml:space="preserve"> O Java deve ter um contador que é incrementado quando uma nova medição é enviada para o Mongo e quando esse contador chega a 3 ou decorre o tempo relativo à chegada de 3 novas medições, a </w:t>
+      </w:r>
+      <w:r>
+        <w:rPr>
+          <w:rFonts w:ascii="Courier New" w:hAnsi="Courier New" w:cs="Courier New"/>
+          <w:sz w:val="24"/>
+          <w:szCs w:val="24"/>
+        </w:rPr>
+        <w:lastRenderedPageBreak/>
+        <w:t>thread responsável pela migração para o relacional é notificada e contador e o timer são postos a 0.</w:t>
+      </w:r>
+      <w:r>
+        <w:rPr>
+          <w:rFonts w:ascii="Courier New" w:hAnsi="Courier New" w:cs="Courier New"/>
+          <w:sz w:val="24"/>
+          <w:szCs w:val="24"/>
+        </w:rPr>
+        <w:t xml:space="preserve"> </w:t>
       </w:r>
     </w:p>
     <w:p>
@@ -4183,40 +4247,39 @@
           <w:sz w:val="24"/>
           <w:szCs w:val="24"/>
         </w:rPr>
-        <w:t xml:space="preserve"> na tabela de alertas da </w:t>
-      </w:r>
-      <w:r>
-        <w:rPr>
-          <w:rFonts w:ascii="Courier New" w:hAnsi="Courier New" w:cs="Courier New"/>
-          <w:sz w:val="24"/>
-          <w:szCs w:val="24"/>
-        </w:rPr>
-        <w:t xml:space="preserve">base de dados relacional e devem ser migrados todos os </w:t>
-      </w:r>
-      <w:r>
-        <w:rPr>
-          <w:rFonts w:ascii="Courier New" w:hAnsi="Courier New" w:cs="Courier New"/>
-          <w:sz w:val="24"/>
-          <w:szCs w:val="24"/>
-        </w:rPr>
-        <w:lastRenderedPageBreak/>
-        <w:t>dados</w:t>
-      </w:r>
-      <w:r>
-        <w:rPr>
-          <w:rFonts w:ascii="Courier New" w:hAnsi="Courier New" w:cs="Courier New"/>
-          <w:sz w:val="24"/>
-          <w:szCs w:val="24"/>
-        </w:rPr>
-        <w:t xml:space="preserve"> constantes na base de dados MongoDB</w:t>
-      </w:r>
-      <w:r>
-        <w:rPr>
-          <w:rFonts w:ascii="Courier New" w:hAnsi="Courier New" w:cs="Courier New"/>
-          <w:sz w:val="24"/>
-          <w:szCs w:val="24"/>
-        </w:rPr>
-        <w:t xml:space="preserve"> que ainda não tinham sido migrados.</w:t>
+        <w:t xml:space="preserve"> na </w:t>
+      </w:r>
+      <w:r>
+        <w:rPr>
+          <w:rFonts w:ascii="Courier New" w:hAnsi="Courier New" w:cs="Courier New"/>
+          <w:sz w:val="24"/>
+          <w:szCs w:val="24"/>
+        </w:rPr>
+        <w:t xml:space="preserve">base de dados MongoDB com o respetivo campo que sinaliza o alerta a 1, e a thread responsável pela migração para o relacional deve ser notificada para migrar o alerta para a tabela respetiva, bem como as medições que ainda não </w:t>
+      </w:r>
+      <w:r>
+        <w:rPr>
+          <w:rFonts w:ascii="Courier New" w:hAnsi="Courier New" w:cs="Courier New"/>
+          <w:sz w:val="24"/>
+          <w:szCs w:val="24"/>
+        </w:rPr>
+        <w:t>tenham sido exportadas</w:t>
+      </w:r>
+      <w:r>
+        <w:rPr>
+          <w:rFonts w:ascii="Courier New" w:hAnsi="Courier New" w:cs="Courier New"/>
+          <w:sz w:val="24"/>
+          <w:szCs w:val="24"/>
+        </w:rPr>
+        <w:t>.</w:t>
+      </w:r>
+      <w:r>
+        <w:rPr>
+          <w:rFonts w:ascii="Courier New" w:hAnsi="Courier New" w:cs="Courier New"/>
+          <w:sz w:val="24"/>
+          <w:szCs w:val="24"/>
+        </w:rPr>
+        <w:t xml:space="preserve"> Nesta situação o contador de mensagens enviadas para o Mongo e o timer têm que ser repostos a 0.</w:t>
       </w:r>
     </w:p>
     <w:p>
@@ -4244,23 +4307,7 @@
           <w:sz w:val="24"/>
           <w:szCs w:val="24"/>
         </w:rPr>
-        <w:t>Estes valores limite são calculados com base nos atributos ‘</w:t>
-      </w:r>
-      <w:r>
-        <w:rPr>
-          <w:rFonts w:ascii="Courier New" w:hAnsi="Courier New" w:cs="Courier New"/>
-          <w:sz w:val="24"/>
-          <w:szCs w:val="24"/>
-        </w:rPr>
-        <w:t>MargemSegurancaTemperatura’ e ‘MargemSegurancaLuz’</w:t>
-      </w:r>
-      <w:r>
-        <w:rPr>
-          <w:rFonts w:ascii="Courier New" w:hAnsi="Courier New" w:cs="Courier New"/>
-          <w:sz w:val="24"/>
-          <w:szCs w:val="24"/>
-        </w:rPr>
-        <w:t xml:space="preserve"> da tabela Sistema, como explicado na secção 1.4.</w:t>
+        <w:t>Estes valores limite são calculados com base nos atributos ‘MargemSegurancaTemperatura’ e ‘MargemSegurancaLuz’ da tabela Sistema, como explicado na secção 1.4.</w:t>
       </w:r>
     </w:p>
     <w:p>
@@ -4281,6 +4328,42 @@
           <w:szCs w:val="24"/>
         </w:rPr>
         <w:t>Para efetuar a migração, deve ser feita uma conexão à base de dados MongoDB a fim de verificar que dados estão por migrar. Caso tenha ocorrido um erro de qualquer tipo na migração de dados mais antigos, os mesmos devem ser todos migrados pela ordem que foram inseridos na base de dados MongoDB.</w:t>
+      </w:r>
+    </w:p>
+    <w:p>
+      <w:pPr>
+        <w:pStyle w:val="PargrafodaLista"/>
+        <w:ind w:left="1080"/>
+        <w:jc w:val="both"/>
+        <w:rPr>
+          <w:rFonts w:ascii="Courier New" w:hAnsi="Courier New" w:cs="Courier New"/>
+          <w:sz w:val="24"/>
+          <w:szCs w:val="24"/>
+        </w:rPr>
+      </w:pPr>
+      <w:r>
+        <w:rPr>
+          <w:rFonts w:ascii="Courier New" w:hAnsi="Courier New" w:cs="Courier New"/>
+          <w:sz w:val="24"/>
+          <w:szCs w:val="24"/>
+        </w:rPr>
+        <w:t>Os campos “erroLuminosidade” e “erroTemperatura” constantes na base de dados MongoDB devem ser consultados aquando da migração</w:t>
+      </w:r>
+      <w:r>
+        <w:rPr>
+          <w:rFonts w:ascii="Courier New" w:hAnsi="Courier New" w:cs="Courier New"/>
+          <w:sz w:val="24"/>
+          <w:szCs w:val="24"/>
+        </w:rPr>
+        <w:t xml:space="preserve"> para o relacional</w:t>
+      </w:r>
+      <w:r>
+        <w:rPr>
+          <w:rFonts w:ascii="Courier New" w:hAnsi="Courier New" w:cs="Courier New"/>
+          <w:sz w:val="24"/>
+          <w:szCs w:val="24"/>
+        </w:rPr>
+        <w:t>, e no caso de um deles ou ambos terem o valor 1, devem ser inseridas as respetivas medições na respetiva tabela de dados incorretos.</w:t>
       </w:r>
     </w:p>
     <w:p>
@@ -4487,15 +4570,163 @@
           <w:sz w:val="24"/>
           <w:szCs w:val="24"/>
         </w:rPr>
-        <w:t>Thread responsável por estar sempre à espera de novas medições vindas dos sensores para os inserir na base de dados Mongo e numa estrutura de dados bloqueante que sincronize as escritas e as leituras.</w:t>
-      </w:r>
-      <w:r>
-        <w:rPr>
-          <w:rFonts w:ascii="Courier New" w:hAnsi="Courier New" w:cs="Courier New"/>
-          <w:sz w:val="24"/>
-          <w:szCs w:val="24"/>
-        </w:rPr>
-        <w:t xml:space="preserve"> Esta thread deve também verificar para cada medição se a mesma representa uma situação de perigo, para desta forma sinalizar o alerta.</w:t>
+        <w:lastRenderedPageBreak/>
+        <w:t xml:space="preserve">Thread responsável por estar sempre à espera de novas medições vindas dos sensores para </w:t>
+      </w:r>
+      <w:r>
+        <w:rPr>
+          <w:rFonts w:ascii="Courier New" w:hAnsi="Courier New" w:cs="Courier New"/>
+          <w:sz w:val="24"/>
+          <w:szCs w:val="24"/>
+        </w:rPr>
+        <w:t>as</w:t>
+      </w:r>
+      <w:r>
+        <w:rPr>
+          <w:rFonts w:ascii="Courier New" w:hAnsi="Courier New" w:cs="Courier New"/>
+          <w:sz w:val="24"/>
+          <w:szCs w:val="24"/>
+        </w:rPr>
+        <w:t xml:space="preserve"> inserir</w:t>
+      </w:r>
+      <w:r>
+        <w:rPr>
+          <w:rFonts w:ascii="Courier New" w:hAnsi="Courier New" w:cs="Courier New"/>
+          <w:sz w:val="24"/>
+          <w:szCs w:val="24"/>
+        </w:rPr>
+        <w:t xml:space="preserve"> uma a uma</w:t>
+      </w:r>
+      <w:r>
+        <w:rPr>
+          <w:rFonts w:ascii="Courier New" w:hAnsi="Courier New" w:cs="Courier New"/>
+          <w:sz w:val="24"/>
+          <w:szCs w:val="24"/>
+        </w:rPr>
+        <w:t xml:space="preserve"> numa BlockingQueue, afim de verificar se os valores recebidos são um erro </w:t>
+      </w:r>
+      <w:r>
+        <w:rPr>
+          <w:rFonts w:ascii="Courier New" w:hAnsi="Courier New" w:cs="Courier New"/>
+          <w:sz w:val="24"/>
+          <w:szCs w:val="24"/>
+        </w:rPr>
+        <w:t>ou</w:t>
+      </w:r>
+      <w:r>
+        <w:rPr>
+          <w:rFonts w:ascii="Courier New" w:hAnsi="Courier New" w:cs="Courier New"/>
+          <w:sz w:val="24"/>
+          <w:szCs w:val="24"/>
+        </w:rPr>
+        <w:t xml:space="preserve"> se correspondem a uma situação de alerta</w:t>
+      </w:r>
+      <w:r>
+        <w:rPr>
+          <w:rFonts w:ascii="Courier New" w:hAnsi="Courier New" w:cs="Courier New"/>
+          <w:sz w:val="24"/>
+          <w:szCs w:val="24"/>
+        </w:rPr>
+        <w:t>. E</w:t>
+      </w:r>
+      <w:r>
+        <w:rPr>
+          <w:rFonts w:ascii="Courier New" w:hAnsi="Courier New" w:cs="Courier New"/>
+          <w:sz w:val="24"/>
+          <w:szCs w:val="24"/>
+        </w:rPr>
+        <w:t xml:space="preserve">m seguida </w:t>
+      </w:r>
+      <w:r>
+        <w:rPr>
+          <w:rFonts w:ascii="Courier New" w:hAnsi="Courier New" w:cs="Courier New"/>
+          <w:sz w:val="24"/>
+          <w:szCs w:val="24"/>
+        </w:rPr>
+        <w:t xml:space="preserve">deve </w:t>
+      </w:r>
+      <w:r>
+        <w:rPr>
+          <w:rFonts w:ascii="Courier New" w:hAnsi="Courier New" w:cs="Courier New"/>
+          <w:sz w:val="24"/>
+          <w:szCs w:val="24"/>
+        </w:rPr>
+        <w:t>inserir esses mesmos dados já processados na</w:t>
+      </w:r>
+      <w:r>
+        <w:rPr>
+          <w:rFonts w:ascii="Courier New" w:hAnsi="Courier New" w:cs="Courier New"/>
+          <w:sz w:val="24"/>
+          <w:szCs w:val="24"/>
+        </w:rPr>
+        <w:t xml:space="preserve"> base de dados Mongo</w:t>
+      </w:r>
+      <w:r>
+        <w:rPr>
+          <w:rFonts w:ascii="Courier New" w:hAnsi="Courier New" w:cs="Courier New"/>
+          <w:sz w:val="24"/>
+          <w:szCs w:val="24"/>
+        </w:rPr>
+        <w:t>DB</w:t>
+      </w:r>
+      <w:r>
+        <w:rPr>
+          <w:rFonts w:ascii="Courier New" w:hAnsi="Courier New" w:cs="Courier New"/>
+          <w:sz w:val="24"/>
+          <w:szCs w:val="24"/>
+        </w:rPr>
+        <w:t>.</w:t>
+      </w:r>
+    </w:p>
+    <w:p>
+      <w:pPr>
+        <w:pStyle w:val="PargrafodaLista"/>
+        <w:jc w:val="both"/>
+        <w:rPr>
+          <w:rFonts w:ascii="Courier New" w:hAnsi="Courier New" w:cs="Courier New"/>
+          <w:sz w:val="24"/>
+          <w:szCs w:val="24"/>
+        </w:rPr>
+      </w:pPr>
+      <w:r>
+        <w:rPr>
+          <w:rFonts w:ascii="Courier New" w:hAnsi="Courier New" w:cs="Courier New"/>
+          <w:sz w:val="24"/>
+          <w:szCs w:val="24"/>
+        </w:rPr>
+        <w:t>Sempre que surja uma situação de alerta</w:t>
+      </w:r>
+      <w:r>
+        <w:rPr>
+          <w:rFonts w:ascii="Courier New" w:hAnsi="Courier New" w:cs="Courier New"/>
+          <w:sz w:val="24"/>
+          <w:szCs w:val="24"/>
+        </w:rPr>
+        <w:t>, a medição que provocou esse alerta deve ser imediatamente inserida na base de dados MongoDB com o respetivo campo que sinaliza o alerta a 1 e a thread</w:t>
+      </w:r>
+      <w:r>
+        <w:rPr>
+          <w:rFonts w:ascii="Courier New" w:hAnsi="Courier New" w:cs="Courier New"/>
+          <w:sz w:val="24"/>
+          <w:szCs w:val="24"/>
+        </w:rPr>
+        <w:t xml:space="preserve"> responsável pela migração de dados da base de dados MongoDB para o relacional deve ser notificada para se proceder à</w:t>
+      </w:r>
+      <w:r>
+        <w:rPr>
+          <w:rFonts w:ascii="Courier New" w:hAnsi="Courier New" w:cs="Courier New"/>
+          <w:sz w:val="24"/>
+          <w:szCs w:val="24"/>
+        </w:rPr>
+        <w:t xml:space="preserve"> migração dessa medição e de todas as outras que ainda não tenham sido migradas</w:t>
+      </w:r>
+      <w:r>
+        <w:rPr>
+          <w:rFonts w:ascii="Courier New" w:hAnsi="Courier New" w:cs="Courier New"/>
+          <w:sz w:val="24"/>
+          <w:szCs w:val="24"/>
+        </w:rPr>
+        <w:t>.</w:t>
       </w:r>
     </w:p>
     <w:p>
@@ -4520,6 +4751,14 @@
         </w:rPr>
         <w:t>Thread responsável por migrar os dados da base de dados Mongo para a base de dados relacional.</w:t>
       </w:r>
+      <w:r>
+        <w:rPr>
+          <w:rFonts w:ascii="Courier New" w:hAnsi="Courier New" w:cs="Courier New"/>
+          <w:sz w:val="24"/>
+          <w:szCs w:val="24"/>
+        </w:rPr>
+        <w:t xml:space="preserve"> Esta thread efetua a migração ao fim de chegarem 3 novas medições, ou findo o período de tempo correspondente à chegada de 3 novas medições somado de uma margem de 1 segundo, ou quando é notificada porque surgiu um situação de alerta ou ainda quando ocorre um problema que provoque um fecho da aplicação antes de ter ocorrido a exportação de todos os dados.</w:t>
+      </w:r>
     </w:p>
     <w:p>
       <w:pPr>
@@ -4611,71 +4850,473 @@
           <w:sz w:val="24"/>
           <w:szCs w:val="24"/>
         </w:rPr>
+        <w:t>D</w:t>
+      </w:r>
+      <w:r>
+        <w:rPr>
+          <w:rFonts w:ascii="Courier New" w:hAnsi="Courier New" w:cs="Courier New"/>
+          <w:color w:val="000000" w:themeColor="text1"/>
+          <w:sz w:val="24"/>
+          <w:szCs w:val="24"/>
+        </w:rPr>
+        <w:t xml:space="preserve">evem ser guardadas numa </w:t>
+      </w:r>
+      <w:r>
+        <w:rPr>
+          <w:rFonts w:ascii="Courier New" w:hAnsi="Courier New" w:cs="Courier New"/>
+          <w:color w:val="000000" w:themeColor="text1"/>
+          <w:sz w:val="24"/>
+          <w:szCs w:val="24"/>
+        </w:rPr>
+        <w:t xml:space="preserve">BlockingQueue ou numa estrutura de dados semelhante </w:t>
+      </w:r>
+      <w:r>
+        <w:rPr>
+          <w:rFonts w:ascii="Courier New" w:hAnsi="Courier New" w:cs="Courier New"/>
+          <w:color w:val="000000" w:themeColor="text1"/>
+          <w:sz w:val="24"/>
+          <w:szCs w:val="24"/>
+        </w:rPr>
+        <w:t xml:space="preserve">as últimas </w:t>
+      </w:r>
+      <w:r>
+        <w:rPr>
+          <w:rFonts w:ascii="Courier New" w:hAnsi="Courier New" w:cs="Courier New"/>
+          <w:color w:val="000000" w:themeColor="text1"/>
+          <w:sz w:val="24"/>
+          <w:szCs w:val="24"/>
+        </w:rPr>
+        <w:t>2</w:t>
+      </w:r>
+      <w:r>
+        <w:rPr>
+          <w:rFonts w:ascii="Courier New" w:hAnsi="Courier New" w:cs="Courier New"/>
+          <w:color w:val="000000" w:themeColor="text1"/>
+          <w:sz w:val="24"/>
+          <w:szCs w:val="24"/>
+        </w:rPr>
+        <w:t xml:space="preserve"> medições</w:t>
+      </w:r>
+      <w:r>
+        <w:rPr>
+          <w:rFonts w:ascii="Courier New" w:hAnsi="Courier New" w:cs="Courier New"/>
+          <w:color w:val="000000" w:themeColor="text1"/>
+          <w:sz w:val="24"/>
+          <w:szCs w:val="24"/>
+        </w:rPr>
+        <w:t xml:space="preserve"> e</w:t>
+      </w:r>
+      <w:r>
+        <w:rPr>
+          <w:rFonts w:ascii="Courier New" w:hAnsi="Courier New" w:cs="Courier New"/>
+          <w:color w:val="000000" w:themeColor="text1"/>
+          <w:sz w:val="24"/>
+          <w:szCs w:val="24"/>
+        </w:rPr>
+        <w:t xml:space="preserve"> a nova medição</w:t>
+      </w:r>
+      <w:r>
+        <w:rPr>
+          <w:rFonts w:ascii="Courier New" w:hAnsi="Courier New" w:cs="Courier New"/>
+          <w:color w:val="000000" w:themeColor="text1"/>
+          <w:sz w:val="24"/>
+          <w:szCs w:val="24"/>
+        </w:rPr>
+        <w:t>.</w:t>
+      </w:r>
+    </w:p>
+    <w:p>
+      <w:pPr>
+        <w:jc w:val="both"/>
+        <w:rPr>
+          <w:rFonts w:ascii="Courier New" w:hAnsi="Courier New" w:cs="Courier New"/>
+          <w:color w:val="000000" w:themeColor="text1"/>
+          <w:sz w:val="24"/>
+          <w:szCs w:val="24"/>
+        </w:rPr>
+      </w:pPr>
+      <w:r>
+        <w:rPr>
+          <w:rFonts w:ascii="Courier New" w:hAnsi="Courier New" w:cs="Courier New"/>
+          <w:color w:val="000000" w:themeColor="text1"/>
+          <w:sz w:val="24"/>
+          <w:szCs w:val="24"/>
+        </w:rPr>
+        <w:t>Sempre que uma nova medição chega</w:t>
+      </w:r>
+      <w:r>
+        <w:rPr>
+          <w:rFonts w:ascii="Courier New" w:hAnsi="Courier New" w:cs="Courier New"/>
+          <w:color w:val="000000" w:themeColor="text1"/>
+          <w:sz w:val="24"/>
+          <w:szCs w:val="24"/>
+        </w:rPr>
+        <w:t xml:space="preserve">, a mesma </w:t>
+      </w:r>
+      <w:r>
+        <w:rPr>
+          <w:rFonts w:ascii="Courier New" w:hAnsi="Courier New" w:cs="Courier New"/>
+          <w:color w:val="000000" w:themeColor="text1"/>
+          <w:sz w:val="24"/>
+          <w:szCs w:val="24"/>
+        </w:rPr>
+        <w:t xml:space="preserve">deve ser inserida </w:t>
+      </w:r>
+      <w:r>
+        <w:rPr>
+          <w:rFonts w:ascii="Courier New" w:hAnsi="Courier New" w:cs="Courier New"/>
+          <w:color w:val="000000" w:themeColor="text1"/>
+          <w:sz w:val="24"/>
+          <w:szCs w:val="24"/>
+        </w:rPr>
+        <w:t>na BlockingQueue</w:t>
+      </w:r>
+      <w:r>
+        <w:rPr>
+          <w:rFonts w:ascii="Courier New" w:hAnsi="Courier New" w:cs="Courier New"/>
+          <w:color w:val="000000" w:themeColor="text1"/>
+          <w:sz w:val="24"/>
+          <w:szCs w:val="24"/>
+        </w:rPr>
+        <w:t xml:space="preserve"> </w:t>
+      </w:r>
+      <w:r>
+        <w:rPr>
+          <w:rFonts w:ascii="Courier New" w:hAnsi="Courier New" w:cs="Courier New"/>
+          <w:color w:val="000000" w:themeColor="text1"/>
+          <w:sz w:val="24"/>
+          <w:szCs w:val="24"/>
+        </w:rPr>
+        <w:t>e em seguida devem ser comparad</w:t>
+      </w:r>
+      <w:r>
+        <w:rPr>
+          <w:rFonts w:ascii="Courier New" w:hAnsi="Courier New" w:cs="Courier New"/>
+          <w:color w:val="000000" w:themeColor="text1"/>
+          <w:sz w:val="24"/>
+          <w:szCs w:val="24"/>
+        </w:rPr>
+        <w:t>os</w:t>
+      </w:r>
+      <w:r>
+        <w:rPr>
+          <w:rFonts w:ascii="Courier New" w:hAnsi="Courier New" w:cs="Courier New"/>
+          <w:color w:val="000000" w:themeColor="text1"/>
+          <w:sz w:val="24"/>
+          <w:szCs w:val="24"/>
+        </w:rPr>
+        <w:t xml:space="preserve"> os valores das última</w:t>
+      </w:r>
+      <w:r>
+        <w:rPr>
+          <w:rFonts w:ascii="Courier New" w:hAnsi="Courier New" w:cs="Courier New"/>
+          <w:color w:val="000000" w:themeColor="text1"/>
+          <w:sz w:val="24"/>
+          <w:szCs w:val="24"/>
+        </w:rPr>
+        <w:t>s duas</w:t>
+      </w:r>
+      <w:r>
+        <w:rPr>
+          <w:rFonts w:ascii="Courier New" w:hAnsi="Courier New" w:cs="Courier New"/>
+          <w:color w:val="FF0000"/>
+          <w:sz w:val="24"/>
+          <w:szCs w:val="24"/>
+        </w:rPr>
+        <w:t xml:space="preserve"> </w:t>
+      </w:r>
+      <w:r>
+        <w:rPr>
+          <w:rFonts w:ascii="Courier New" w:hAnsi="Courier New" w:cs="Courier New"/>
+          <w:color w:val="000000" w:themeColor="text1"/>
+          <w:sz w:val="24"/>
+          <w:szCs w:val="24"/>
+        </w:rPr>
+        <w:t>medições com o valor recebido</w:t>
+      </w:r>
+      <w:r>
+        <w:rPr>
+          <w:rFonts w:ascii="Courier New" w:hAnsi="Courier New" w:cs="Courier New"/>
+          <w:color w:val="000000" w:themeColor="text1"/>
+          <w:sz w:val="24"/>
+          <w:szCs w:val="24"/>
+        </w:rPr>
+        <w:t>,</w:t>
+      </w:r>
+      <w:r>
+        <w:rPr>
+          <w:rFonts w:ascii="Courier New" w:hAnsi="Courier New" w:cs="Courier New"/>
+          <w:color w:val="000000" w:themeColor="text1"/>
+          <w:sz w:val="24"/>
+          <w:szCs w:val="24"/>
+        </w:rPr>
+        <w:t xml:space="preserve"> para verificar se o mesmo faz sentido no seguimento dos anteriores. </w:t>
+      </w:r>
+      <w:r>
+        <w:rPr>
+          <w:rFonts w:ascii="Courier New" w:hAnsi="Courier New" w:cs="Courier New"/>
+          <w:color w:val="000000" w:themeColor="text1"/>
+          <w:sz w:val="24"/>
+          <w:szCs w:val="24"/>
+        </w:rPr>
+        <w:t xml:space="preserve"> </w:t>
+      </w:r>
+    </w:p>
+    <w:p>
+      <w:pPr>
+        <w:jc w:val="both"/>
+        <w:rPr>
+          <w:rFonts w:ascii="Courier New" w:hAnsi="Courier New" w:cs="Courier New"/>
+          <w:color w:val="000000" w:themeColor="text1"/>
+          <w:sz w:val="24"/>
+          <w:szCs w:val="24"/>
+        </w:rPr>
+      </w:pPr>
+      <w:r>
+        <w:rPr>
+          <w:rFonts w:ascii="Courier New" w:hAnsi="Courier New" w:cs="Courier New"/>
+          <w:color w:val="000000" w:themeColor="text1"/>
+          <w:sz w:val="24"/>
+          <w:szCs w:val="24"/>
+        </w:rPr>
+        <w:t>E</w:t>
+      </w:r>
+      <w:r>
+        <w:rPr>
+          <w:rFonts w:ascii="Courier New" w:hAnsi="Courier New" w:cs="Courier New"/>
+          <w:color w:val="000000" w:themeColor="text1"/>
+          <w:sz w:val="24"/>
+          <w:szCs w:val="24"/>
+        </w:rPr>
+        <w:t>sta</w:t>
+      </w:r>
+      <w:r>
+        <w:rPr>
+          <w:rFonts w:ascii="Courier New" w:hAnsi="Courier New" w:cs="Courier New"/>
+          <w:color w:val="000000" w:themeColor="text1"/>
+          <w:sz w:val="24"/>
+          <w:szCs w:val="24"/>
+        </w:rPr>
+        <w:t>s</w:t>
+      </w:r>
+      <w:r>
+        <w:rPr>
+          <w:rFonts w:ascii="Courier New" w:hAnsi="Courier New" w:cs="Courier New"/>
+          <w:color w:val="000000" w:themeColor="text1"/>
+          <w:sz w:val="24"/>
+          <w:szCs w:val="24"/>
+        </w:rPr>
+        <w:t xml:space="preserve"> verificaç</w:t>
+      </w:r>
+      <w:r>
+        <w:rPr>
+          <w:rFonts w:ascii="Courier New" w:hAnsi="Courier New" w:cs="Courier New"/>
+          <w:color w:val="000000" w:themeColor="text1"/>
+          <w:sz w:val="24"/>
+          <w:szCs w:val="24"/>
+        </w:rPr>
+        <w:t>ões devem ser feitas recorrendo a uma diferença percentual entre a medição em causa e</w:t>
+      </w:r>
+      <w:r>
+        <w:rPr>
+          <w:rFonts w:ascii="Courier New" w:hAnsi="Courier New" w:cs="Courier New"/>
+          <w:color w:val="000000" w:themeColor="text1"/>
+          <w:sz w:val="24"/>
+          <w:szCs w:val="24"/>
+        </w:rPr>
+        <w:t xml:space="preserve"> cada uma</w:t>
+      </w:r>
+      <w:r>
+        <w:rPr>
+          <w:rFonts w:ascii="Courier New" w:hAnsi="Courier New" w:cs="Courier New"/>
+          <w:color w:val="000000" w:themeColor="text1"/>
+          <w:sz w:val="24"/>
+          <w:szCs w:val="24"/>
+        </w:rPr>
+        <w:t xml:space="preserve"> </w:t>
+      </w:r>
+      <w:r>
+        <w:rPr>
+          <w:rFonts w:ascii="Courier New" w:hAnsi="Courier New" w:cs="Courier New"/>
+          <w:color w:val="000000" w:themeColor="text1"/>
+          <w:sz w:val="24"/>
+          <w:szCs w:val="24"/>
+        </w:rPr>
+        <w:t>d</w:t>
+      </w:r>
+      <w:r>
+        <w:rPr>
+          <w:rFonts w:ascii="Courier New" w:hAnsi="Courier New" w:cs="Courier New"/>
+          <w:color w:val="000000" w:themeColor="text1"/>
+          <w:sz w:val="24"/>
+          <w:szCs w:val="24"/>
+        </w:rPr>
+        <w:t>as duas medições anteriores</w:t>
+      </w:r>
+      <w:r>
+        <w:rPr>
+          <w:rFonts w:ascii="Courier New" w:hAnsi="Courier New" w:cs="Courier New"/>
+          <w:color w:val="000000" w:themeColor="text1"/>
+          <w:sz w:val="24"/>
+          <w:szCs w:val="24"/>
+        </w:rPr>
+        <w:t>.</w:t>
+      </w:r>
+    </w:p>
+    <w:p>
+      <w:pPr>
+        <w:jc w:val="both"/>
+        <w:rPr>
+          <w:rFonts w:ascii="Courier New" w:hAnsi="Courier New" w:cs="Courier New"/>
+          <w:color w:val="FF0000"/>
+          <w:sz w:val="24"/>
+          <w:szCs w:val="24"/>
+        </w:rPr>
+      </w:pPr>
+      <w:r>
+        <w:rPr>
+          <w:rFonts w:ascii="Courier New" w:hAnsi="Courier New" w:cs="Courier New"/>
+          <w:color w:val="000000" w:themeColor="text1"/>
+          <w:sz w:val="24"/>
+          <w:szCs w:val="24"/>
+        </w:rPr>
+        <w:t>Caso</w:t>
+      </w:r>
+      <w:r>
+        <w:rPr>
+          <w:rFonts w:ascii="Courier New" w:hAnsi="Courier New" w:cs="Courier New"/>
+          <w:color w:val="000000" w:themeColor="text1"/>
+          <w:sz w:val="24"/>
+          <w:szCs w:val="24"/>
+        </w:rPr>
+        <w:t xml:space="preserve"> </w:t>
+      </w:r>
+      <w:r>
+        <w:rPr>
+          <w:rFonts w:ascii="Courier New" w:hAnsi="Courier New" w:cs="Courier New"/>
+          <w:color w:val="000000" w:themeColor="text1"/>
+          <w:sz w:val="24"/>
+          <w:szCs w:val="24"/>
+        </w:rPr>
+        <w:t xml:space="preserve">o valor percentual </w:t>
+      </w:r>
+      <w:r>
+        <w:rPr>
+          <w:rFonts w:ascii="Courier New" w:hAnsi="Courier New" w:cs="Courier New"/>
+          <w:color w:val="000000" w:themeColor="text1"/>
+          <w:sz w:val="24"/>
+          <w:szCs w:val="24"/>
+        </w:rPr>
+        <w:t xml:space="preserve">seja </w:t>
+      </w:r>
+      <w:r>
+        <w:rPr>
+          <w:rFonts w:ascii="Courier New" w:hAnsi="Courier New" w:cs="Courier New"/>
+          <w:color w:val="000000" w:themeColor="text1"/>
+          <w:sz w:val="24"/>
+          <w:szCs w:val="24"/>
+        </w:rPr>
+        <w:t xml:space="preserve">em </w:t>
+      </w:r>
+      <w:r>
+        <w:rPr>
+          <w:rFonts w:ascii="Courier New" w:hAnsi="Courier New" w:cs="Courier New"/>
+          <w:color w:val="000000" w:themeColor="text1"/>
+          <w:sz w:val="24"/>
+          <w:szCs w:val="24"/>
+        </w:rPr>
+        <w:t>ambos</w:t>
+      </w:r>
+      <w:r>
+        <w:rPr>
+          <w:rFonts w:ascii="Courier New" w:hAnsi="Courier New" w:cs="Courier New"/>
+          <w:color w:val="000000" w:themeColor="text1"/>
+          <w:sz w:val="24"/>
+          <w:szCs w:val="24"/>
+        </w:rPr>
+        <w:t xml:space="preserve"> os casos </w:t>
+      </w:r>
+      <w:r>
+        <w:rPr>
+          <w:rFonts w:ascii="Courier New" w:hAnsi="Courier New" w:cs="Courier New"/>
+          <w:color w:val="000000" w:themeColor="text1"/>
+          <w:sz w:val="24"/>
+          <w:szCs w:val="24"/>
+        </w:rPr>
+        <w:t xml:space="preserve">superior </w:t>
+      </w:r>
+      <w:r>
+        <w:rPr>
+          <w:rFonts w:ascii="Courier New" w:hAnsi="Courier New" w:cs="Courier New"/>
+          <w:color w:val="000000" w:themeColor="text1"/>
+          <w:sz w:val="24"/>
+          <w:szCs w:val="24"/>
+        </w:rPr>
+        <w:t xml:space="preserve">à percentagem definida pelo </w:t>
+      </w:r>
+      <w:r>
+        <w:rPr>
+          <w:rFonts w:ascii="Courier New" w:hAnsi="Courier New" w:cs="Courier New"/>
+          <w:color w:val="000000" w:themeColor="text1"/>
+          <w:sz w:val="24"/>
+          <w:szCs w:val="24"/>
+        </w:rPr>
+        <w:t>administrador</w:t>
+      </w:r>
+      <w:r>
+        <w:rPr>
+          <w:rFonts w:ascii="Courier New" w:hAnsi="Courier New" w:cs="Courier New"/>
+          <w:color w:val="000000" w:themeColor="text1"/>
+          <w:sz w:val="24"/>
+          <w:szCs w:val="24"/>
+        </w:rPr>
+        <w:t xml:space="preserve"> na base de dados relacional, na tabela ’Sistema’</w:t>
+      </w:r>
+      <w:r>
+        <w:rPr>
+          <w:rFonts w:ascii="Courier New" w:hAnsi="Courier New" w:cs="Courier New"/>
+          <w:color w:val="000000" w:themeColor="text1"/>
+          <w:sz w:val="24"/>
+          <w:szCs w:val="24"/>
+        </w:rPr>
+        <w:t>,</w:t>
+      </w:r>
+      <w:r>
+        <w:rPr>
+          <w:rFonts w:ascii="Courier New" w:hAnsi="Courier New" w:cs="Courier New"/>
+          <w:color w:val="000000" w:themeColor="text1"/>
+          <w:sz w:val="24"/>
+          <w:szCs w:val="24"/>
+        </w:rPr>
+        <w:t xml:space="preserve"> que se considera normal para variações entre medições, </w:t>
+      </w:r>
+      <w:r>
+        <w:rPr>
+          <w:rFonts w:ascii="Courier New" w:hAnsi="Courier New" w:cs="Courier New"/>
+          <w:color w:val="000000" w:themeColor="text1"/>
+          <w:sz w:val="24"/>
+          <w:szCs w:val="24"/>
+        </w:rPr>
+        <w:t xml:space="preserve">a respetiva medição deve ser </w:t>
+      </w:r>
+      <w:r>
+        <w:rPr>
+          <w:rFonts w:ascii="Courier New" w:hAnsi="Courier New" w:cs="Courier New"/>
+          <w:color w:val="000000" w:themeColor="text1"/>
+          <w:sz w:val="24"/>
+          <w:szCs w:val="24"/>
+        </w:rPr>
         <w:lastRenderedPageBreak/>
-        <w:t>D</w:t>
-      </w:r>
-      <w:r>
-        <w:rPr>
-          <w:rFonts w:ascii="Courier New" w:hAnsi="Courier New" w:cs="Courier New"/>
-          <w:color w:val="000000" w:themeColor="text1"/>
-          <w:sz w:val="24"/>
-          <w:szCs w:val="24"/>
-        </w:rPr>
-        <w:t xml:space="preserve">evem ser guardadas numa </w:t>
-      </w:r>
-      <w:r>
-        <w:rPr>
-          <w:rFonts w:ascii="Courier New" w:hAnsi="Courier New" w:cs="Courier New"/>
-          <w:color w:val="000000" w:themeColor="text1"/>
-          <w:sz w:val="24"/>
-          <w:szCs w:val="24"/>
-        </w:rPr>
-        <w:t xml:space="preserve">BlockingQueue ou numa estrutura de dados semelhante </w:t>
-      </w:r>
-      <w:r>
-        <w:rPr>
-          <w:rFonts w:ascii="Courier New" w:hAnsi="Courier New" w:cs="Courier New"/>
-          <w:color w:val="000000" w:themeColor="text1"/>
-          <w:sz w:val="24"/>
-          <w:szCs w:val="24"/>
-        </w:rPr>
-        <w:t xml:space="preserve">as últimas </w:t>
-      </w:r>
-      <w:r>
-        <w:rPr>
-          <w:rFonts w:ascii="Courier New" w:hAnsi="Courier New" w:cs="Courier New"/>
-          <w:color w:val="000000" w:themeColor="text1"/>
-          <w:sz w:val="24"/>
-          <w:szCs w:val="24"/>
-        </w:rPr>
-        <w:t>2</w:t>
-      </w:r>
-      <w:r>
-        <w:rPr>
-          <w:rFonts w:ascii="Courier New" w:hAnsi="Courier New" w:cs="Courier New"/>
-          <w:color w:val="000000" w:themeColor="text1"/>
-          <w:sz w:val="24"/>
-          <w:szCs w:val="24"/>
-        </w:rPr>
-        <w:t xml:space="preserve"> medições</w:t>
-      </w:r>
-      <w:r>
-        <w:rPr>
-          <w:rFonts w:ascii="Courier New" w:hAnsi="Courier New" w:cs="Courier New"/>
-          <w:color w:val="000000" w:themeColor="text1"/>
-          <w:sz w:val="24"/>
-          <w:szCs w:val="24"/>
-        </w:rPr>
-        <w:t xml:space="preserve"> e</w:t>
-      </w:r>
-      <w:r>
-        <w:rPr>
-          <w:rFonts w:ascii="Courier New" w:hAnsi="Courier New" w:cs="Courier New"/>
-          <w:color w:val="000000" w:themeColor="text1"/>
-          <w:sz w:val="24"/>
-          <w:szCs w:val="24"/>
-        </w:rPr>
-        <w:t xml:space="preserve"> a nova medição</w:t>
+        <w:t>inserida n</w:t>
+      </w:r>
+      <w:r>
+        <w:rPr>
+          <w:rFonts w:ascii="Courier New" w:hAnsi="Courier New" w:cs="Courier New"/>
+          <w:color w:val="000000" w:themeColor="text1"/>
+          <w:sz w:val="24"/>
+          <w:szCs w:val="24"/>
+        </w:rPr>
+        <w:t>o MongoDB com o respetivo campo que indica que a mesma é um erro com o valor 1, isto é, se o erro for na temperatura, a medição deve ser inserida na base de dados MongoDB com o campo “erroTemperatura” a 1</w:t>
       </w:r>
       <w:r>
         <w:rPr>
@@ -4686,455 +5327,50 @@
         </w:rPr>
         <w:t>.</w:t>
       </w:r>
+      <w:r>
+        <w:rPr>
+          <w:rFonts w:ascii="Courier New" w:hAnsi="Courier New" w:cs="Courier New"/>
+          <w:color w:val="FF0000"/>
+          <w:sz w:val="24"/>
+          <w:szCs w:val="24"/>
+        </w:rPr>
+        <w:t xml:space="preserve"> </w:t>
+      </w:r>
+      <w:r>
+        <w:rPr>
+          <w:rFonts w:ascii="Courier New" w:hAnsi="Courier New" w:cs="Courier New"/>
+          <w:color w:val="FF0000"/>
+          <w:sz w:val="24"/>
+          <w:szCs w:val="24"/>
+        </w:rPr>
+        <w:t xml:space="preserve"> </w:t>
+      </w:r>
     </w:p>
     <w:p>
       <w:pPr>
         <w:jc w:val="both"/>
         <w:rPr>
           <w:rFonts w:ascii="Courier New" w:hAnsi="Courier New" w:cs="Courier New"/>
-          <w:color w:val="000000" w:themeColor="text1"/>
-          <w:sz w:val="24"/>
-          <w:szCs w:val="24"/>
-        </w:rPr>
-      </w:pPr>
-      <w:r>
-        <w:rPr>
-          <w:rFonts w:ascii="Courier New" w:hAnsi="Courier New" w:cs="Courier New"/>
-          <w:color w:val="000000" w:themeColor="text1"/>
-          <w:sz w:val="24"/>
-          <w:szCs w:val="24"/>
-        </w:rPr>
-        <w:t>Sempre que uma nova medição chega</w:t>
-      </w:r>
-      <w:r>
-        <w:rPr>
-          <w:rFonts w:ascii="Courier New" w:hAnsi="Courier New" w:cs="Courier New"/>
-          <w:color w:val="000000" w:themeColor="text1"/>
-          <w:sz w:val="24"/>
-          <w:szCs w:val="24"/>
-        </w:rPr>
-        <w:t xml:space="preserve">, a mesma </w:t>
-      </w:r>
-      <w:r>
-        <w:rPr>
-          <w:rFonts w:ascii="Courier New" w:hAnsi="Courier New" w:cs="Courier New"/>
-          <w:color w:val="000000" w:themeColor="text1"/>
-          <w:sz w:val="24"/>
-          <w:szCs w:val="24"/>
-        </w:rPr>
-        <w:t>deve ser inserida na base de dados</w:t>
-      </w:r>
-      <w:r>
-        <w:rPr>
-          <w:rFonts w:ascii="Courier New" w:hAnsi="Courier New" w:cs="Courier New"/>
-          <w:color w:val="000000" w:themeColor="text1"/>
-          <w:sz w:val="24"/>
-          <w:szCs w:val="24"/>
-        </w:rPr>
-        <w:t xml:space="preserve"> </w:t>
-      </w:r>
-      <w:r>
-        <w:rPr>
-          <w:rFonts w:ascii="Courier New" w:hAnsi="Courier New" w:cs="Courier New"/>
-          <w:color w:val="000000" w:themeColor="text1"/>
-          <w:sz w:val="24"/>
-          <w:szCs w:val="24"/>
-        </w:rPr>
-        <w:t>MongoDB</w:t>
-      </w:r>
-      <w:r>
-        <w:rPr>
-          <w:rFonts w:ascii="Courier New" w:hAnsi="Courier New" w:cs="Courier New"/>
-          <w:color w:val="000000" w:themeColor="text1"/>
-          <w:sz w:val="24"/>
-          <w:szCs w:val="24"/>
-        </w:rPr>
-        <w:t xml:space="preserve"> e na </w:t>
-      </w:r>
-      <w:r>
-        <w:rPr>
-          <w:rFonts w:ascii="Courier New" w:hAnsi="Courier New" w:cs="Courier New"/>
-          <w:color w:val="000000" w:themeColor="text1"/>
-          <w:sz w:val="24"/>
-          <w:szCs w:val="24"/>
-        </w:rPr>
-        <w:t>BlockingQueue</w:t>
-      </w:r>
-      <w:r>
-        <w:rPr>
-          <w:rFonts w:ascii="Courier New" w:hAnsi="Courier New" w:cs="Courier New"/>
-          <w:color w:val="000000" w:themeColor="text1"/>
-          <w:sz w:val="24"/>
-          <w:szCs w:val="24"/>
-        </w:rPr>
-        <w:t xml:space="preserve"> </w:t>
-      </w:r>
-      <w:r>
-        <w:rPr>
-          <w:rFonts w:ascii="Courier New" w:hAnsi="Courier New" w:cs="Courier New"/>
-          <w:color w:val="000000" w:themeColor="text1"/>
-          <w:sz w:val="24"/>
-          <w:szCs w:val="24"/>
-        </w:rPr>
-        <w:t>e em seguida devem ser comparad</w:t>
-      </w:r>
-      <w:r>
-        <w:rPr>
-          <w:rFonts w:ascii="Courier New" w:hAnsi="Courier New" w:cs="Courier New"/>
-          <w:color w:val="000000" w:themeColor="text1"/>
-          <w:sz w:val="24"/>
-          <w:szCs w:val="24"/>
-        </w:rPr>
-        <w:t>os</w:t>
-      </w:r>
-      <w:r>
-        <w:rPr>
-          <w:rFonts w:ascii="Courier New" w:hAnsi="Courier New" w:cs="Courier New"/>
-          <w:color w:val="000000" w:themeColor="text1"/>
-          <w:sz w:val="24"/>
-          <w:szCs w:val="24"/>
-        </w:rPr>
-        <w:t xml:space="preserve"> os valores das última</w:t>
-      </w:r>
-      <w:r>
-        <w:rPr>
-          <w:rFonts w:ascii="Courier New" w:hAnsi="Courier New" w:cs="Courier New"/>
-          <w:color w:val="000000" w:themeColor="text1"/>
-          <w:sz w:val="24"/>
-          <w:szCs w:val="24"/>
-        </w:rPr>
-        <w:t>s duas</w:t>
-      </w:r>
-      <w:r>
-        <w:rPr>
-          <w:rFonts w:ascii="Courier New" w:hAnsi="Courier New" w:cs="Courier New"/>
-          <w:color w:val="FF0000"/>
-          <w:sz w:val="24"/>
-          <w:szCs w:val="24"/>
-        </w:rPr>
-        <w:t xml:space="preserve"> </w:t>
-      </w:r>
-      <w:r>
-        <w:rPr>
-          <w:rFonts w:ascii="Courier New" w:hAnsi="Courier New" w:cs="Courier New"/>
-          <w:color w:val="000000" w:themeColor="text1"/>
-          <w:sz w:val="24"/>
-          <w:szCs w:val="24"/>
-        </w:rPr>
-        <w:t>medições com o valor recebido</w:t>
-      </w:r>
-      <w:r>
-        <w:rPr>
-          <w:rFonts w:ascii="Courier New" w:hAnsi="Courier New" w:cs="Courier New"/>
-          <w:color w:val="000000" w:themeColor="text1"/>
-          <w:sz w:val="24"/>
-          <w:szCs w:val="24"/>
-        </w:rPr>
-        <w:t>,</w:t>
-      </w:r>
-      <w:r>
-        <w:rPr>
-          <w:rFonts w:ascii="Courier New" w:hAnsi="Courier New" w:cs="Courier New"/>
-          <w:color w:val="000000" w:themeColor="text1"/>
-          <w:sz w:val="24"/>
-          <w:szCs w:val="24"/>
-        </w:rPr>
-        <w:t xml:space="preserve"> para verificar se o mesmo faz sentido no seguimento dos anteriores. </w:t>
-      </w:r>
-      <w:r>
-        <w:rPr>
-          <w:rFonts w:ascii="Courier New" w:hAnsi="Courier New" w:cs="Courier New"/>
-          <w:color w:val="000000" w:themeColor="text1"/>
-          <w:sz w:val="24"/>
-          <w:szCs w:val="24"/>
-        </w:rPr>
-        <w:t xml:space="preserve"> </w:t>
-      </w:r>
-    </w:p>
-    <w:p>
-      <w:pPr>
-        <w:jc w:val="both"/>
-        <w:rPr>
-          <w:rFonts w:ascii="Courier New" w:hAnsi="Courier New" w:cs="Courier New"/>
-          <w:color w:val="000000" w:themeColor="text1"/>
-          <w:sz w:val="24"/>
-          <w:szCs w:val="24"/>
-        </w:rPr>
-      </w:pPr>
-      <w:r>
-        <w:rPr>
-          <w:rFonts w:ascii="Courier New" w:hAnsi="Courier New" w:cs="Courier New"/>
-          <w:color w:val="000000" w:themeColor="text1"/>
-          <w:sz w:val="24"/>
-          <w:szCs w:val="24"/>
-        </w:rPr>
-        <w:t>E</w:t>
-      </w:r>
-      <w:r>
-        <w:rPr>
-          <w:rFonts w:ascii="Courier New" w:hAnsi="Courier New" w:cs="Courier New"/>
-          <w:color w:val="000000" w:themeColor="text1"/>
-          <w:sz w:val="24"/>
-          <w:szCs w:val="24"/>
-        </w:rPr>
-        <w:t>sta</w:t>
-      </w:r>
-      <w:r>
-        <w:rPr>
-          <w:rFonts w:ascii="Courier New" w:hAnsi="Courier New" w:cs="Courier New"/>
-          <w:color w:val="000000" w:themeColor="text1"/>
-          <w:sz w:val="24"/>
-          <w:szCs w:val="24"/>
-        </w:rPr>
-        <w:t>s</w:t>
-      </w:r>
-      <w:r>
-        <w:rPr>
-          <w:rFonts w:ascii="Courier New" w:hAnsi="Courier New" w:cs="Courier New"/>
-          <w:color w:val="000000" w:themeColor="text1"/>
-          <w:sz w:val="24"/>
-          <w:szCs w:val="24"/>
-        </w:rPr>
-        <w:t xml:space="preserve"> verificaç</w:t>
-      </w:r>
-      <w:r>
-        <w:rPr>
-          <w:rFonts w:ascii="Courier New" w:hAnsi="Courier New" w:cs="Courier New"/>
-          <w:color w:val="000000" w:themeColor="text1"/>
-          <w:sz w:val="24"/>
-          <w:szCs w:val="24"/>
-        </w:rPr>
-        <w:t>ões devem ser feitas recorrendo a uma diferença percentual entre a medição em causa e</w:t>
-      </w:r>
-      <w:r>
-        <w:rPr>
-          <w:rFonts w:ascii="Courier New" w:hAnsi="Courier New" w:cs="Courier New"/>
-          <w:color w:val="000000" w:themeColor="text1"/>
-          <w:sz w:val="24"/>
-          <w:szCs w:val="24"/>
-        </w:rPr>
-        <w:t xml:space="preserve"> cada uma</w:t>
-      </w:r>
-      <w:r>
-        <w:rPr>
-          <w:rFonts w:ascii="Courier New" w:hAnsi="Courier New" w:cs="Courier New"/>
-          <w:color w:val="000000" w:themeColor="text1"/>
-          <w:sz w:val="24"/>
-          <w:szCs w:val="24"/>
-        </w:rPr>
-        <w:t xml:space="preserve"> </w:t>
-      </w:r>
-      <w:r>
-        <w:rPr>
-          <w:rFonts w:ascii="Courier New" w:hAnsi="Courier New" w:cs="Courier New"/>
-          <w:color w:val="000000" w:themeColor="text1"/>
-          <w:sz w:val="24"/>
-          <w:szCs w:val="24"/>
-        </w:rPr>
-        <w:t>d</w:t>
-      </w:r>
-      <w:r>
-        <w:rPr>
-          <w:rFonts w:ascii="Courier New" w:hAnsi="Courier New" w:cs="Courier New"/>
-          <w:color w:val="000000" w:themeColor="text1"/>
-          <w:sz w:val="24"/>
-          <w:szCs w:val="24"/>
-        </w:rPr>
-        <w:t>as duas medições anteriores</w:t>
-      </w:r>
-      <w:r>
-        <w:rPr>
-          <w:rFonts w:ascii="Courier New" w:hAnsi="Courier New" w:cs="Courier New"/>
-          <w:color w:val="000000" w:themeColor="text1"/>
-          <w:sz w:val="24"/>
-          <w:szCs w:val="24"/>
-        </w:rPr>
-        <w:t>.</w:t>
-      </w:r>
-    </w:p>
-    <w:p>
-      <w:pPr>
-        <w:jc w:val="both"/>
-        <w:rPr>
-          <w:rFonts w:ascii="Courier New" w:hAnsi="Courier New" w:cs="Courier New"/>
-          <w:color w:val="FF0000"/>
-          <w:sz w:val="24"/>
-          <w:szCs w:val="24"/>
-        </w:rPr>
-      </w:pPr>
-      <w:r>
-        <w:rPr>
-          <w:rFonts w:ascii="Courier New" w:hAnsi="Courier New" w:cs="Courier New"/>
-          <w:color w:val="000000" w:themeColor="text1"/>
-          <w:sz w:val="24"/>
-          <w:szCs w:val="24"/>
-        </w:rPr>
-        <w:t>Caso</w:t>
-      </w:r>
-      <w:r>
-        <w:rPr>
-          <w:rFonts w:ascii="Courier New" w:hAnsi="Courier New" w:cs="Courier New"/>
-          <w:color w:val="000000" w:themeColor="text1"/>
-          <w:sz w:val="24"/>
-          <w:szCs w:val="24"/>
-        </w:rPr>
-        <w:t xml:space="preserve"> </w:t>
-      </w:r>
-      <w:r>
-        <w:rPr>
-          <w:rFonts w:ascii="Courier New" w:hAnsi="Courier New" w:cs="Courier New"/>
-          <w:color w:val="000000" w:themeColor="text1"/>
-          <w:sz w:val="24"/>
-          <w:szCs w:val="24"/>
-        </w:rPr>
-        <w:t xml:space="preserve">o valor percentual </w:t>
-      </w:r>
-      <w:r>
-        <w:rPr>
-          <w:rFonts w:ascii="Courier New" w:hAnsi="Courier New" w:cs="Courier New"/>
-          <w:color w:val="000000" w:themeColor="text1"/>
-          <w:sz w:val="24"/>
-          <w:szCs w:val="24"/>
-        </w:rPr>
-        <w:t xml:space="preserve">seja </w:t>
-      </w:r>
-      <w:r>
-        <w:rPr>
-          <w:rFonts w:ascii="Courier New" w:hAnsi="Courier New" w:cs="Courier New"/>
-          <w:color w:val="000000" w:themeColor="text1"/>
-          <w:sz w:val="24"/>
-          <w:szCs w:val="24"/>
-        </w:rPr>
-        <w:t xml:space="preserve">em </w:t>
-      </w:r>
-      <w:r>
-        <w:rPr>
-          <w:rFonts w:ascii="Courier New" w:hAnsi="Courier New" w:cs="Courier New"/>
-          <w:color w:val="000000" w:themeColor="text1"/>
-          <w:sz w:val="24"/>
-          <w:szCs w:val="24"/>
-        </w:rPr>
-        <w:t>ambos</w:t>
-      </w:r>
-      <w:r>
-        <w:rPr>
-          <w:rFonts w:ascii="Courier New" w:hAnsi="Courier New" w:cs="Courier New"/>
-          <w:color w:val="000000" w:themeColor="text1"/>
-          <w:sz w:val="24"/>
-          <w:szCs w:val="24"/>
-        </w:rPr>
-        <w:t xml:space="preserve"> os casos </w:t>
-      </w:r>
-      <w:r>
-        <w:rPr>
-          <w:rFonts w:ascii="Courier New" w:hAnsi="Courier New" w:cs="Courier New"/>
-          <w:color w:val="000000" w:themeColor="text1"/>
-          <w:sz w:val="24"/>
-          <w:szCs w:val="24"/>
-        </w:rPr>
-        <w:t xml:space="preserve">superior </w:t>
-      </w:r>
-      <w:r>
-        <w:rPr>
-          <w:rFonts w:ascii="Courier New" w:hAnsi="Courier New" w:cs="Courier New"/>
-          <w:color w:val="000000" w:themeColor="text1"/>
-          <w:sz w:val="24"/>
-          <w:szCs w:val="24"/>
-        </w:rPr>
-        <w:t xml:space="preserve">à percentagem definida pelo </w:t>
-      </w:r>
-      <w:r>
-        <w:rPr>
-          <w:rFonts w:ascii="Courier New" w:hAnsi="Courier New" w:cs="Courier New"/>
-          <w:color w:val="000000" w:themeColor="text1"/>
-          <w:sz w:val="24"/>
-          <w:szCs w:val="24"/>
-        </w:rPr>
-        <w:t>administrador</w:t>
-      </w:r>
-      <w:r>
-        <w:rPr>
-          <w:rFonts w:ascii="Courier New" w:hAnsi="Courier New" w:cs="Courier New"/>
-          <w:color w:val="000000" w:themeColor="text1"/>
-          <w:sz w:val="24"/>
-          <w:szCs w:val="24"/>
-        </w:rPr>
-        <w:t xml:space="preserve"> na base de dados relacional, na tabela ’Sistema’</w:t>
-      </w:r>
-      <w:r>
-        <w:rPr>
-          <w:rFonts w:ascii="Courier New" w:hAnsi="Courier New" w:cs="Courier New"/>
-          <w:color w:val="000000" w:themeColor="text1"/>
-          <w:sz w:val="24"/>
-          <w:szCs w:val="24"/>
-        </w:rPr>
-        <w:t>,</w:t>
-      </w:r>
-      <w:r>
-        <w:rPr>
-          <w:rFonts w:ascii="Courier New" w:hAnsi="Courier New" w:cs="Courier New"/>
-          <w:color w:val="000000" w:themeColor="text1"/>
-          <w:sz w:val="24"/>
-          <w:szCs w:val="24"/>
-        </w:rPr>
-        <w:t xml:space="preserve"> que se considera normal para variações entre medições, </w:t>
-      </w:r>
-      <w:r>
-        <w:rPr>
-          <w:rFonts w:ascii="Courier New" w:hAnsi="Courier New" w:cs="Courier New"/>
-          <w:color w:val="000000" w:themeColor="text1"/>
-          <w:sz w:val="24"/>
-          <w:szCs w:val="24"/>
-        </w:rPr>
-        <w:t xml:space="preserve">a respetiva medição deve ser inserida na tabela de medições </w:t>
-      </w:r>
-      <w:r>
-        <w:rPr>
-          <w:rFonts w:ascii="Courier New" w:hAnsi="Courier New" w:cs="Courier New"/>
-          <w:color w:val="000000" w:themeColor="text1"/>
-          <w:sz w:val="24"/>
-          <w:szCs w:val="24"/>
-        </w:rPr>
-        <w:t>incorretas</w:t>
-      </w:r>
-      <w:r>
-        <w:rPr>
-          <w:rFonts w:ascii="Courier New" w:hAnsi="Courier New" w:cs="Courier New"/>
-          <w:color w:val="000000" w:themeColor="text1"/>
-          <w:sz w:val="24"/>
-          <w:szCs w:val="24"/>
-        </w:rPr>
-        <w:t xml:space="preserve"> da base de dados relacional.</w:t>
-      </w:r>
-      <w:r>
-        <w:rPr>
-          <w:rFonts w:ascii="Courier New" w:hAnsi="Courier New" w:cs="Courier New"/>
-          <w:color w:val="FF0000"/>
-          <w:sz w:val="24"/>
-          <w:szCs w:val="24"/>
-        </w:rPr>
-        <w:t xml:space="preserve"> </w:t>
-      </w:r>
-      <w:r>
-        <w:rPr>
-          <w:rFonts w:ascii="Courier New" w:hAnsi="Courier New" w:cs="Courier New"/>
-          <w:color w:val="FF0000"/>
-          <w:sz w:val="24"/>
-          <w:szCs w:val="24"/>
-        </w:rPr>
-        <w:t xml:space="preserve"> </w:t>
-      </w:r>
-    </w:p>
-    <w:p>
-      <w:pPr>
-        <w:rPr>
-          <w:rFonts w:asciiTheme="majorHAnsi" w:eastAsiaTheme="majorEastAsia" w:hAnsiTheme="majorHAnsi" w:cstheme="majorBidi"/>
-          <w:i/>
-          <w:color w:val="365F91" w:themeColor="accent1" w:themeShade="BF"/>
-          <w:sz w:val="26"/>
-          <w:szCs w:val="26"/>
-        </w:rPr>
-      </w:pPr>
+          <w:sz w:val="24"/>
+          <w:szCs w:val="24"/>
+        </w:rPr>
+      </w:pPr>
+      <w:r>
+        <w:rPr>
+          <w:rFonts w:ascii="Courier New" w:hAnsi="Courier New" w:cs="Courier New"/>
+          <w:sz w:val="24"/>
+          <w:szCs w:val="24"/>
+        </w:rPr>
+        <w:t>Se o valor da medição recebida fizer sentido no seguimento dos anteriores o mesmo deve ser inserido na base de dados MongoDB com</w:t>
+      </w:r>
+      <w:r>
+        <w:rPr>
+          <w:rFonts w:ascii="Courier New" w:hAnsi="Courier New" w:cs="Courier New"/>
+          <w:sz w:val="24"/>
+          <w:szCs w:val="24"/>
+        </w:rPr>
+        <w:t xml:space="preserve"> os valores que assinalam um erro a 0.</w:t>
+      </w:r>
       <w:r>
         <w:br w:type="page"/>
       </w:r>
@@ -5305,7 +5541,7 @@
     </w:p>
     <w:p>
       <w:pPr>
-        <w:jc w:val="both"/>
+        <w:jc w:val="center"/>
         <w:rPr>
           <w:rFonts w:ascii="Courier New" w:hAnsi="Courier New" w:cs="Courier New"/>
           <w:sz w:val="24"/>
@@ -5317,25 +5553,9 @@
           <w:noProof/>
         </w:rPr>
         <w:drawing>
-          <wp:anchor distT="0" distB="0" distL="114300" distR="114300" simplePos="0" relativeHeight="251663360" behindDoc="1" locked="0" layoutInCell="1" allowOverlap="1" wp14:anchorId="41EACC25" wp14:editId="7758F568">
-            <wp:simplePos x="0" y="0"/>
-            <wp:positionH relativeFrom="margin">
-              <wp:posOffset>896620</wp:posOffset>
-            </wp:positionH>
-            <wp:positionV relativeFrom="paragraph">
-              <wp:posOffset>273685</wp:posOffset>
-            </wp:positionV>
-            <wp:extent cx="3962400" cy="1600200"/>
-            <wp:effectExtent l="0" t="0" r="0" b="0"/>
-            <wp:wrapTight wrapText="bothSides">
-              <wp:wrapPolygon edited="0">
-                <wp:start x="0" y="0"/>
-                <wp:lineTo x="0" y="21343"/>
-                <wp:lineTo x="21496" y="21343"/>
-                <wp:lineTo x="21496" y="0"/>
-                <wp:lineTo x="0" y="0"/>
-              </wp:wrapPolygon>
-            </wp:wrapTight>
+          <wp:inline distT="0" distB="0" distL="0" distR="0" wp14:anchorId="21FAA5E6" wp14:editId="6C63B480">
+            <wp:extent cx="3854450" cy="3693546"/>
+            <wp:effectExtent l="0" t="0" r="0" b="2540"/>
             <wp:docPr id="1" name="Imagem 1"/>
             <wp:cNvGraphicFramePr>
               <a:graphicFrameLocks xmlns:a="http://schemas.openxmlformats.org/drawingml/2006/main" noChangeAspect="1"/>
@@ -5344,66 +5564,81 @@
               <a:graphicData uri="http://schemas.openxmlformats.org/drawingml/2006/picture">
                 <pic:pic xmlns:pic="http://schemas.openxmlformats.org/drawingml/2006/picture">
                   <pic:nvPicPr>
-                    <pic:cNvPr id="0" name="Picture 1"/>
-                    <pic:cNvPicPr>
-                      <a:picLocks noChangeAspect="1" noChangeArrowheads="1"/>
-                    </pic:cNvPicPr>
+                    <pic:cNvPr id="1" name=""/>
+                    <pic:cNvPicPr/>
                   </pic:nvPicPr>
                   <pic:blipFill>
-                    <a:blip r:embed="rId12">
-                      <a:extLst>
-                        <a:ext uri="{28A0092B-C50C-407E-A947-70E740481C1C}">
-                          <a14:useLocalDpi xmlns:a14="http://schemas.microsoft.com/office/drawing/2010/main" val="0"/>
-                        </a:ext>
-                      </a:extLst>
-                    </a:blip>
-                    <a:srcRect/>
+                    <a:blip r:embed="rId12"/>
                     <a:stretch>
                       <a:fillRect/>
                     </a:stretch>
                   </pic:blipFill>
-                  <pic:spPr bwMode="auto">
+                  <pic:spPr>
                     <a:xfrm>
                       <a:off x="0" y="0"/>
-                      <a:ext cx="3962400" cy="1600200"/>
+                      <a:ext cx="3881565" cy="3719529"/>
                     </a:xfrm>
                     <a:prstGeom prst="rect">
                       <a:avLst/>
                     </a:prstGeom>
-                    <a:noFill/>
-                    <a:ln>
-                      <a:noFill/>
-                    </a:ln>
                   </pic:spPr>
                 </pic:pic>
               </a:graphicData>
             </a:graphic>
-          </wp:anchor>
+          </wp:inline>
         </w:drawing>
       </w:r>
     </w:p>
     <w:p>
       <w:pPr>
-        <w:jc w:val="center"/>
-        <w:rPr>
-          <w:rFonts w:ascii="Courier New" w:hAnsi="Courier New" w:cs="Courier New"/>
-          <w:sz w:val="24"/>
-          <w:szCs w:val="24"/>
-        </w:rPr>
-      </w:pPr>
-    </w:p>
-    <w:p>
-      <w:pPr>
-        <w:rPr>
-          <w:rFonts w:asciiTheme="majorHAnsi" w:eastAsiaTheme="majorEastAsia" w:hAnsiTheme="majorHAnsi" w:cstheme="majorBidi"/>
-          <w:i/>
-          <w:color w:val="365F91" w:themeColor="accent1" w:themeShade="BF"/>
-          <w:sz w:val="26"/>
-          <w:szCs w:val="26"/>
-        </w:rPr>
-      </w:pPr>
-      <w:r>
-        <w:br w:type="page"/>
+        <w:jc w:val="both"/>
+        <w:rPr>
+          <w:rFonts w:ascii="Courier New" w:hAnsi="Courier New" w:cs="Courier New"/>
+          <w:sz w:val="24"/>
+          <w:szCs w:val="24"/>
+        </w:rPr>
+      </w:pPr>
+      <w:r>
+        <w:rPr>
+          <w:rFonts w:ascii="Courier New" w:hAnsi="Courier New" w:cs="Courier New"/>
+          <w:sz w:val="24"/>
+          <w:szCs w:val="24"/>
+        </w:rPr>
+        <w:t>Os campos “erroTemperatura” e “erroLuminosidade” indicam se o valor de temperatura ou de luminosidade é um erro (se tiver o valor 1), para fazer a distinção se os mesmos devem ser inseridos nas respetivas tabelas de medições corretas ou incorretas.</w:t>
+      </w:r>
+    </w:p>
+    <w:p>
+      <w:pPr>
+        <w:jc w:val="both"/>
+        <w:rPr>
+          <w:rFonts w:ascii="Courier New" w:hAnsi="Courier New" w:cs="Courier New"/>
+          <w:sz w:val="24"/>
+          <w:szCs w:val="24"/>
+        </w:rPr>
+      </w:pPr>
+      <w:r>
+        <w:rPr>
+          <w:rFonts w:ascii="Courier New" w:hAnsi="Courier New" w:cs="Courier New"/>
+          <w:sz w:val="24"/>
+          <w:szCs w:val="24"/>
+        </w:rPr>
+        <w:t>Os campos “alertaTemperatura” e “alertaLuminosidade” indicam se o valor de temperatura ou de luminosidade corresponde a um alerta(se tiver o valor 1), para quando ocorrer a migração</w:t>
+      </w:r>
+      <w:r>
+        <w:rPr>
+          <w:rFonts w:ascii="Courier New" w:hAnsi="Courier New" w:cs="Courier New"/>
+          <w:sz w:val="24"/>
+          <w:szCs w:val="24"/>
+        </w:rPr>
+        <w:t xml:space="preserve"> os mesmos</w:t>
+      </w:r>
+      <w:r>
+        <w:rPr>
+          <w:rFonts w:ascii="Courier New" w:hAnsi="Courier New" w:cs="Courier New"/>
+          <w:sz w:val="24"/>
+          <w:szCs w:val="24"/>
+        </w:rPr>
+        <w:t xml:space="preserve"> serem inseridos na tabela de alertas.</w:t>
       </w:r>
     </w:p>
     <w:p>
@@ -5588,55 +5823,97 @@
           <w:sz w:val="24"/>
           <w:szCs w:val="24"/>
         </w:rPr>
-        <w:t xml:space="preserve"> deve ser registada</w:t>
-      </w:r>
-      <w:r>
-        <w:rPr>
-          <w:rFonts w:ascii="Courier New" w:hAnsi="Courier New" w:cs="Courier New"/>
-          <w:sz w:val="24"/>
-          <w:szCs w:val="24"/>
-        </w:rPr>
-        <w:t xml:space="preserve"> </w:t>
-      </w:r>
-      <w:r>
-        <w:rPr>
-          <w:rFonts w:ascii="Courier New" w:hAnsi="Courier New" w:cs="Courier New"/>
-          <w:sz w:val="24"/>
-          <w:szCs w:val="24"/>
-        </w:rPr>
-        <w:t>de imediato na base de dados Mongo</w:t>
-      </w:r>
-      <w:r>
-        <w:rPr>
-          <w:rFonts w:ascii="Courier New" w:hAnsi="Courier New" w:cs="Courier New"/>
-          <w:sz w:val="24"/>
-          <w:szCs w:val="24"/>
-        </w:rPr>
-        <w:t>DB</w:t>
-      </w:r>
-      <w:r>
-        <w:rPr>
-          <w:rFonts w:ascii="Courier New" w:hAnsi="Courier New" w:cs="Courier New"/>
-          <w:sz w:val="24"/>
-          <w:szCs w:val="24"/>
-        </w:rPr>
-        <w:t>, bem como</w:t>
-      </w:r>
-      <w:r>
-        <w:rPr>
-          <w:rFonts w:ascii="Courier New" w:hAnsi="Courier New" w:cs="Courier New"/>
-          <w:sz w:val="24"/>
-          <w:szCs w:val="24"/>
-        </w:rPr>
-        <w:t xml:space="preserve"> numa </w:t>
-      </w:r>
-      <w:r>
-        <w:rPr>
-          <w:rFonts w:ascii="Courier New" w:hAnsi="Courier New" w:cs="Courier New"/>
-          <w:sz w:val="24"/>
-          <w:szCs w:val="24"/>
-        </w:rPr>
-        <w:t>BlockingQueue ou numa estrutura de dados com um comportamento semelhante.</w:t>
+        <w:t xml:space="preserve"> deve ser registad</w:t>
+      </w:r>
+      <w:r>
+        <w:rPr>
+          <w:rFonts w:ascii="Courier New" w:hAnsi="Courier New" w:cs="Courier New"/>
+          <w:sz w:val="24"/>
+          <w:szCs w:val="24"/>
+        </w:rPr>
+        <w:t xml:space="preserve">a de imediato </w:t>
+      </w:r>
+      <w:r>
+        <w:rPr>
+          <w:rFonts w:ascii="Courier New" w:hAnsi="Courier New" w:cs="Courier New"/>
+          <w:sz w:val="24"/>
+          <w:szCs w:val="24"/>
+        </w:rPr>
+        <w:t xml:space="preserve">numa </w:t>
+      </w:r>
+      <w:r>
+        <w:rPr>
+          <w:rFonts w:ascii="Courier New" w:hAnsi="Courier New" w:cs="Courier New"/>
+          <w:sz w:val="24"/>
+          <w:szCs w:val="24"/>
+        </w:rPr>
+        <w:t>BlockingQueue ou numa estrutura de dados com um comportamento semelhante</w:t>
+      </w:r>
+      <w:r>
+        <w:rPr>
+          <w:rFonts w:ascii="Courier New" w:hAnsi="Courier New" w:cs="Courier New"/>
+          <w:sz w:val="24"/>
+          <w:szCs w:val="24"/>
+        </w:rPr>
+        <w:t xml:space="preserve"> para se verificar se os valores recebidos são um erro. Se as medições forem um erro devem ser inseridas na base de dados MongoDB com o campo respetivo campo que indica se a medição é um erro com o valor 1.</w:t>
+      </w:r>
+    </w:p>
+    <w:p>
+      <w:pPr>
+        <w:jc w:val="both"/>
+        <w:rPr>
+          <w:rFonts w:ascii="Courier New" w:hAnsi="Courier New" w:cs="Courier New"/>
+          <w:sz w:val="24"/>
+          <w:szCs w:val="24"/>
+        </w:rPr>
+      </w:pPr>
+      <w:r>
+        <w:rPr>
+          <w:rFonts w:ascii="Courier New" w:hAnsi="Courier New" w:cs="Courier New"/>
+          <w:sz w:val="24"/>
+          <w:szCs w:val="24"/>
+        </w:rPr>
+        <w:t xml:space="preserve">Se </w:t>
+      </w:r>
+      <w:r>
+        <w:rPr>
+          <w:rFonts w:ascii="Courier New" w:hAnsi="Courier New" w:cs="Courier New"/>
+          <w:sz w:val="24"/>
+          <w:szCs w:val="24"/>
+        </w:rPr>
+        <w:t>os valores das medições despoletarem</w:t>
+      </w:r>
+      <w:r>
+        <w:rPr>
+          <w:rFonts w:ascii="Courier New" w:hAnsi="Courier New" w:cs="Courier New"/>
+          <w:sz w:val="24"/>
+          <w:szCs w:val="24"/>
+        </w:rPr>
+        <w:t xml:space="preserve"> um alerta devem ser inseridos na base de dados MongoDB</w:t>
+      </w:r>
+      <w:r>
+        <w:rPr>
+          <w:rFonts w:ascii="Courier New" w:hAnsi="Courier New" w:cs="Courier New"/>
+          <w:sz w:val="24"/>
+          <w:szCs w:val="24"/>
+        </w:rPr>
+        <w:t xml:space="preserve"> com o respetivo campo que indica se a medição é um alerta com o valor 1</w:t>
+      </w:r>
+      <w:r>
+        <w:rPr>
+          <w:rFonts w:ascii="Courier New" w:hAnsi="Courier New" w:cs="Courier New"/>
+          <w:sz w:val="24"/>
+          <w:szCs w:val="24"/>
+        </w:rPr>
+        <w:t xml:space="preserve"> e a thread responsável pela migração para o relacional deve ser de imediato notificada para proceder à migração do alerta e de todos os dados ainda não migrados.</w:t>
+      </w:r>
+      <w:r>
+        <w:rPr>
+          <w:rFonts w:ascii="Courier New" w:hAnsi="Courier New" w:cs="Courier New"/>
+          <w:sz w:val="24"/>
+          <w:szCs w:val="24"/>
+        </w:rPr>
+        <w:t xml:space="preserve"> Nesta situação o contador de mensagens que foram enviadas para o MongoDB deve ser posto a 0, bem como o timer relativo ao tempo decorrido desde a última migração.</w:t>
       </w:r>
     </w:p>
     <w:p>
@@ -5869,6 +6146,7 @@
     </w:p>
     <w:p>
       <w:pPr>
+        <w:jc w:val="both"/>
         <w:rPr>
           <w:rFonts w:ascii="Courier New" w:hAnsi="Courier New" w:cs="Courier New"/>
           <w:sz w:val="24"/>
@@ -5942,6 +6220,7 @@
     </w:p>
     <w:p>
       <w:pPr>
+        <w:jc w:val="both"/>
         <w:rPr>
           <w:rFonts w:ascii="Courier New" w:hAnsi="Courier New" w:cs="Courier New"/>
           <w:sz w:val="24"/>
@@ -6035,7 +6314,7 @@
           <w:sz w:val="24"/>
           <w:szCs w:val="24"/>
         </w:rPr>
-        <w:t xml:space="preserve">As tabelas ‘medicoes_temperatura_incorretas’ e ‘medicoes_luminosidade_incorretas’ devem ser utilizadas para registar as medições que se considerem incorretas, segundo </w:t>
+        <w:t xml:space="preserve">As tabelas ‘medicoes_temperatura_incorretas’ e ‘medicoes_luminosidade_incorretas’ devem ser utilizadas para registar as medições que se considerem incorretas, segundo a lógica explicada na primeira secção, sendo que as mesmas </w:t>
       </w:r>
       <w:r>
         <w:rPr>
@@ -6044,7 +6323,7 @@
           <w:szCs w:val="24"/>
         </w:rPr>
         <w:lastRenderedPageBreak/>
-        <w:t>a lógica explicada na primeira secção, sendo que as mesmas não devem ser inseridas na tabela de medições temperatura ou medições luminosidade.</w:t>
+        <w:t>não devem ser inseridas na tabela de medições temperatura ou medições luminosidade.</w:t>
       </w:r>
     </w:p>
     <w:p>
@@ -6078,7 +6357,7 @@
           <w:sz w:val="24"/>
           <w:szCs w:val="24"/>
         </w:rPr>
-        <w:t>‘MargemSegurancaTemperatura’ e ‘MargemSegurancaLuz’ e na tabela variáveis medidas foi inserida a coluna e ‘MargemSegurancaVariavel’.</w:t>
+        <w:t>‘MargemSegurancaTemperatura’ e ‘MargemSegurancaLuz’ e na tabela variáveis medidas foi inserida a coluna ‘MargemSegurancaVariavel’.</w:t>
       </w:r>
     </w:p>
     <w:p>
@@ -6178,43 +6457,7 @@
           <w:sz w:val="24"/>
           <w:szCs w:val="24"/>
         </w:rPr>
-        <w:t>Foram também inseridos os atributos ‘</w:t>
-      </w:r>
-      <w:proofErr w:type="spellStart"/>
-      <w:r>
-        <w:rPr>
-          <w:rFonts w:ascii="Courier New" w:hAnsi="Courier New" w:cs="Courier New"/>
-          <w:sz w:val="24"/>
-          <w:szCs w:val="24"/>
-        </w:rPr>
-        <w:t>PercentagemVariacaoTemperatura</w:t>
-      </w:r>
-      <w:proofErr w:type="spellEnd"/>
-      <w:r>
-        <w:rPr>
-          <w:rFonts w:ascii="Courier New" w:hAnsi="Courier New" w:cs="Courier New"/>
-          <w:sz w:val="24"/>
-          <w:szCs w:val="24"/>
-        </w:rPr>
-        <w:t xml:space="preserve">’ e ‘ </w:t>
-      </w:r>
-      <w:proofErr w:type="spellStart"/>
-      <w:r>
-        <w:rPr>
-          <w:rFonts w:ascii="Courier New" w:hAnsi="Courier New" w:cs="Courier New"/>
-          <w:sz w:val="24"/>
-          <w:szCs w:val="24"/>
-        </w:rPr>
-        <w:t>PercentagemVariacaoLuz</w:t>
-      </w:r>
-      <w:proofErr w:type="spellEnd"/>
-      <w:r>
-        <w:rPr>
-          <w:rFonts w:ascii="Courier New" w:hAnsi="Courier New" w:cs="Courier New"/>
-          <w:sz w:val="24"/>
-          <w:szCs w:val="24"/>
-        </w:rPr>
-        <w:t xml:space="preserve">’ que correspondem  às percentagens consideradas normais pelos técnicos responsáveis para as variações entre medições </w:t>
+        <w:t xml:space="preserve">Foram também inseridos os atributos ‘PercentagemVariacaoTemperatura’ e ‘ PercentagemVariacaoLuz’ que correspondem  às percentagens consideradas normais pelos técnicos responsáveis para as variações entre medições </w:t>
       </w:r>
       <w:r>
         <w:rPr>
@@ -6335,7 +6578,6 @@
         </w:rPr>
         <w:t xml:space="preserve">&lt;Explicar de que forma e com que periodicidade o Java recebe informação do mongo e exporta para o </w:t>
       </w:r>
-      <w:proofErr w:type="spellStart"/>
       <w:r>
         <w:rPr>
           <w:rFonts w:ascii="Courier New" w:hAnsi="Courier New" w:cs="Courier New"/>
@@ -6345,7 +6587,6 @@
         </w:rPr>
         <w:t>MYSql</w:t>
       </w:r>
-      <w:proofErr w:type="spellEnd"/>
       <w:r>
         <w:rPr>
           <w:rFonts w:ascii="Courier New" w:hAnsi="Courier New" w:cs="Courier New"/>
@@ -6883,6 +7124,15 @@
           <w:szCs w:val="24"/>
         </w:rPr>
         <w:t xml:space="preserve"> na tabela de variáveis medidas e para cada uma das novas medições devem verificar se os valores registados estão dentro da margem de segurança definida para a variável em causa</w:t>
+      </w:r>
+      <w:r>
+        <w:rPr>
+          <w:rFonts w:ascii="Courier New" w:hAnsi="Courier New" w:cs="Courier New"/>
+          <w:color w:val="000000" w:themeColor="text1"/>
+          <w:sz w:val="24"/>
+          <w:szCs w:val="24"/>
+        </w:rPr>
+        <w:t xml:space="preserve"> no atributo ‘MargemSegurancaVariavel’, seguindo o mesmo procedimento especificado para as medições de temperatura e luminosidade</w:t>
       </w:r>
       <w:r>
         <w:rPr>
@@ -14451,7 +14701,7 @@
 </file>
 
 <file path=customXml/itemProps1.xml><?xml version="1.0" encoding="utf-8"?>
-<ds:datastoreItem xmlns:ds="http://schemas.openxmlformats.org/officeDocument/2006/customXml" ds:itemID="{97D69CFF-01CC-4D7B-B5DE-4756C3E5C5E6}">
+<ds:datastoreItem xmlns:ds="http://schemas.openxmlformats.org/officeDocument/2006/customXml" ds:itemID="{BE548D16-71C5-4A4E-A7B5-BD0A0D7E66F9}">
   <ds:schemaRefs>
     <ds:schemaRef ds:uri="http://schemas.openxmlformats.org/officeDocument/2006/bibliography"/>
   </ds:schemaRefs>

</xml_diff>

<commit_message>
Change example values in section 1.4
</commit_message>
<xml_diff>
--- a/Documentação/Especificações/Fase 2 MONGO/Relatorio_Grupo10.docx
+++ b/Documentação/Especificações/Fase 2 MONGO/Relatorio_Grupo10.docx
@@ -689,7 +689,7 @@
     <w:p/>
     <w:p>
       <w:pPr>
-        <w:pStyle w:val="PargrafodaLista"/>
+        <w:pStyle w:val="ListParagraph"/>
         <w:numPr>
           <w:ilvl w:val="0"/>
           <w:numId w:val="22"/>
@@ -701,7 +701,7 @@
     </w:p>
     <w:p>
       <w:pPr>
-        <w:pStyle w:val="PargrafodaLista"/>
+        <w:pStyle w:val="ListParagraph"/>
         <w:numPr>
           <w:ilvl w:val="0"/>
           <w:numId w:val="22"/>
@@ -719,7 +719,7 @@
     </w:p>
     <w:p>
       <w:pPr>
-        <w:pStyle w:val="PargrafodaLista"/>
+        <w:pStyle w:val="ListParagraph"/>
         <w:numPr>
           <w:ilvl w:val="0"/>
           <w:numId w:val="22"/>
@@ -737,7 +737,7 @@
     </w:p>
     <w:p>
       <w:pPr>
-        <w:pStyle w:val="PargrafodaLista"/>
+        <w:pStyle w:val="ListParagraph"/>
         <w:numPr>
           <w:ilvl w:val="0"/>
           <w:numId w:val="22"/>
@@ -755,7 +755,7 @@
     </w:p>
     <w:p>
       <w:pPr>
-        <w:pStyle w:val="PargrafodaLista"/>
+        <w:pStyle w:val="ListParagraph"/>
         <w:numPr>
           <w:ilvl w:val="0"/>
           <w:numId w:val="22"/>
@@ -767,7 +767,7 @@
     </w:p>
     <w:p>
       <w:pPr>
-        <w:pStyle w:val="PargrafodaLista"/>
+        <w:pStyle w:val="ListParagraph"/>
         <w:numPr>
           <w:ilvl w:val="0"/>
           <w:numId w:val="22"/>
@@ -785,7 +785,7 @@
     </w:p>
     <w:p>
       <w:pPr>
-        <w:pStyle w:val="PargrafodaLista"/>
+        <w:pStyle w:val="ListParagraph"/>
         <w:numPr>
           <w:ilvl w:val="0"/>
           <w:numId w:val="22"/>
@@ -902,7 +902,7 @@
         <w:p/>
         <w:p>
           <w:pPr>
-            <w:pStyle w:val="ndice1"/>
+            <w:pStyle w:val="TOC1"/>
             <w:tabs>
               <w:tab w:val="left" w:pos="440"/>
               <w:tab w:val="right" w:leader="dot" w:pos="8494"/>
@@ -924,7 +924,7 @@
           <w:hyperlink w:anchor="_Toc5657703" w:history="1">
             <w:r>
               <w:rPr>
-                <w:rStyle w:val="Hiperligao"/>
+                <w:rStyle w:val="Hyperlink"/>
                 <w:noProof/>
               </w:rPr>
               <w:t>1</w:t>
@@ -938,7 +938,7 @@
             </w:r>
             <w:r>
               <w:rPr>
-                <w:rStyle w:val="Hiperligao"/>
+                <w:rStyle w:val="Hyperlink"/>
                 <w:noProof/>
               </w:rPr>
               <w:t>Mongo DB</w:t>
@@ -995,7 +995,7 @@
         </w:p>
         <w:p>
           <w:pPr>
-            <w:pStyle w:val="ndice2"/>
+            <w:pStyle w:val="TOC2"/>
             <w:tabs>
               <w:tab w:val="left" w:pos="880"/>
               <w:tab w:val="right" w:leader="dot" w:pos="8494"/>
@@ -1008,7 +1008,7 @@
           <w:hyperlink w:anchor="_Toc5657704" w:history="1">
             <w:r>
               <w:rPr>
-                <w:rStyle w:val="Hiperligao"/>
+                <w:rStyle w:val="Hyperlink"/>
                 <w:noProof/>
               </w:rPr>
               <w:t>1.1</w:t>
@@ -1022,19 +1022,10 @@
             </w:r>
             <w:r>
               <w:rPr>
-                <w:rStyle w:val="Hiperligao"/>
-                <w:noProof/>
-              </w:rPr>
-              <w:t>Descrição Ger</w:t>
-            </w:r>
-            <w:bookmarkStart w:id="0" w:name="_GoBack"/>
-            <w:bookmarkEnd w:id="0"/>
-            <w:r>
-              <w:rPr>
-                <w:rStyle w:val="Hiperligao"/>
-                <w:noProof/>
-              </w:rPr>
-              <w:t>al do Procedimento</w:t>
+                <w:rStyle w:val="Hyperlink"/>
+                <w:noProof/>
+              </w:rPr>
+              <w:t>Descrição Geral do Procedimento</w:t>
             </w:r>
             <w:r>
               <w:rPr>
@@ -1088,7 +1079,7 @@
         </w:p>
         <w:p>
           <w:pPr>
-            <w:pStyle w:val="ndice2"/>
+            <w:pStyle w:val="TOC2"/>
             <w:tabs>
               <w:tab w:val="left" w:pos="880"/>
               <w:tab w:val="right" w:leader="dot" w:pos="8494"/>
@@ -1101,7 +1092,7 @@
           <w:hyperlink w:anchor="_Toc5657705" w:history="1">
             <w:r>
               <w:rPr>
-                <w:rStyle w:val="Hiperligao"/>
+                <w:rStyle w:val="Hyperlink"/>
                 <w:noProof/>
               </w:rPr>
               <w:t>1.2</w:t>
@@ -1115,7 +1106,7 @@
             </w:r>
             <w:r>
               <w:rPr>
-                <w:rStyle w:val="Hiperligao"/>
+                <w:rStyle w:val="Hyperlink"/>
                 <w:noProof/>
               </w:rPr>
               <w:t>Estrutura da Base de Dados Mongo</w:t>
@@ -1172,7 +1163,7 @@
         </w:p>
         <w:p>
           <w:pPr>
-            <w:pStyle w:val="ndice2"/>
+            <w:pStyle w:val="TOC2"/>
             <w:tabs>
               <w:tab w:val="left" w:pos="880"/>
               <w:tab w:val="right" w:leader="dot" w:pos="8494"/>
@@ -1185,7 +1176,7 @@
           <w:hyperlink w:anchor="_Toc5657706" w:history="1">
             <w:r>
               <w:rPr>
-                <w:rStyle w:val="Hiperligao"/>
+                <w:rStyle w:val="Hyperlink"/>
                 <w:noProof/>
               </w:rPr>
               <w:t>1.3</w:t>
@@ -1199,7 +1190,7 @@
             </w:r>
             <w:r>
               <w:rPr>
-                <w:rStyle w:val="Hiperligao"/>
+                <w:rStyle w:val="Hyperlink"/>
                 <w:noProof/>
               </w:rPr>
               <w:t>Periodicidade de Leitura de Sensores e Escrita no Mongo</w:t>
@@ -1256,7 +1247,7 @@
         </w:p>
         <w:p>
           <w:pPr>
-            <w:pStyle w:val="ndice2"/>
+            <w:pStyle w:val="TOC2"/>
             <w:tabs>
               <w:tab w:val="left" w:pos="880"/>
               <w:tab w:val="right" w:leader="dot" w:pos="8494"/>
@@ -1269,7 +1260,7 @@
           <w:hyperlink w:anchor="_Toc5657707" w:history="1">
             <w:r>
               <w:rPr>
-                <w:rStyle w:val="Hiperligao"/>
+                <w:rStyle w:val="Hyperlink"/>
                 <w:noProof/>
               </w:rPr>
               <w:t>1.4</w:t>
@@ -1283,7 +1274,7 @@
             </w:r>
             <w:r>
               <w:rPr>
-                <w:rStyle w:val="Hiperligao"/>
+                <w:rStyle w:val="Hyperlink"/>
                 <w:noProof/>
               </w:rPr>
               <w:t>Estrutura da Base de Dados Mysql</w:t>
@@ -1340,7 +1331,7 @@
         </w:p>
         <w:p>
           <w:pPr>
-            <w:pStyle w:val="ndice2"/>
+            <w:pStyle w:val="TOC2"/>
             <w:tabs>
               <w:tab w:val="left" w:pos="880"/>
               <w:tab w:val="right" w:leader="dot" w:pos="8494"/>
@@ -1353,7 +1344,7 @@
           <w:hyperlink w:anchor="_Toc5657708" w:history="1">
             <w:r>
               <w:rPr>
-                <w:rStyle w:val="Hiperligao"/>
+                <w:rStyle w:val="Hyperlink"/>
                 <w:noProof/>
               </w:rPr>
               <w:t>1.5</w:t>
@@ -1367,7 +1358,7 @@
             </w:r>
             <w:r>
               <w:rPr>
-                <w:rStyle w:val="Hiperligao"/>
+                <w:rStyle w:val="Hyperlink"/>
                 <w:noProof/>
               </w:rPr>
               <w:t>Periodicidade de Leitura de Mongo e Escrita no MySql</w:t>
@@ -1424,7 +1415,7 @@
         </w:p>
         <w:p>
           <w:pPr>
-            <w:pStyle w:val="ndice2"/>
+            <w:pStyle w:val="TOC2"/>
             <w:tabs>
               <w:tab w:val="left" w:pos="880"/>
               <w:tab w:val="right" w:leader="dot" w:pos="8494"/>
@@ -1437,7 +1428,7 @@
           <w:hyperlink w:anchor="_Toc5657709" w:history="1">
             <w:r>
               <w:rPr>
-                <w:rStyle w:val="Hiperligao"/>
+                <w:rStyle w:val="Hyperlink"/>
                 <w:noProof/>
               </w:rPr>
               <w:t>1.6</w:t>
@@ -1451,7 +1442,7 @@
             </w:r>
             <w:r>
               <w:rPr>
-                <w:rStyle w:val="Hiperligao"/>
+                <w:rStyle w:val="Hyperlink"/>
                 <w:noProof/>
               </w:rPr>
               <w:t>Triggers, SP ou eventos no MySql (caso relevante)</w:t>
@@ -1508,7 +1499,7 @@
         </w:p>
         <w:p>
           <w:pPr>
-            <w:pStyle w:val="ndice2"/>
+            <w:pStyle w:val="TOC2"/>
             <w:tabs>
               <w:tab w:val="left" w:pos="880"/>
               <w:tab w:val="right" w:leader="dot" w:pos="8494"/>
@@ -1521,7 +1512,7 @@
           <w:hyperlink w:anchor="_Toc5657710" w:history="1">
             <w:r>
               <w:rPr>
-                <w:rStyle w:val="Hiperligao"/>
+                <w:rStyle w:val="Hyperlink"/>
                 <w:noProof/>
               </w:rPr>
               <w:t>1.7</w:t>
@@ -1535,7 +1526,7 @@
             </w:r>
             <w:r>
               <w:rPr>
-                <w:rStyle w:val="Hiperligao"/>
+                <w:rStyle w:val="Hyperlink"/>
                 <w:noProof/>
               </w:rPr>
               <w:t>Utilizadores relevantes no Mysql e respectivos privilégios</w:t>
@@ -1592,7 +1583,7 @@
         </w:p>
         <w:p>
           <w:pPr>
-            <w:pStyle w:val="ndice3"/>
+            <w:pStyle w:val="TOC3"/>
             <w:tabs>
               <w:tab w:val="right" w:leader="dot" w:pos="8494"/>
             </w:tabs>
@@ -1604,7 +1595,7 @@
           <w:hyperlink w:anchor="_Toc5657711" w:history="1">
             <w:r>
               <w:rPr>
-                <w:rStyle w:val="Hiperligao"/>
+                <w:rStyle w:val="Hyperlink"/>
                 <w:noProof/>
               </w:rPr>
               <w:t>Avaliação Global da Qualidade das Especificações</w:t>
@@ -1661,7 +1652,7 @@
         </w:p>
         <w:p>
           <w:pPr>
-            <w:pStyle w:val="ndice2"/>
+            <w:pStyle w:val="TOC2"/>
             <w:tabs>
               <w:tab w:val="left" w:pos="880"/>
               <w:tab w:val="right" w:leader="dot" w:pos="8494"/>
@@ -1674,7 +1665,7 @@
           <w:hyperlink w:anchor="_Toc5657712" w:history="1">
             <w:r>
               <w:rPr>
-                <w:rStyle w:val="Hiperligao"/>
+                <w:rStyle w:val="Hyperlink"/>
                 <w:noProof/>
               </w:rPr>
               <w:t>1.8</w:t>
@@ -1688,7 +1679,7 @@
             </w:r>
             <w:r>
               <w:rPr>
-                <w:rStyle w:val="Hiperligao"/>
+                <w:rStyle w:val="Hyperlink"/>
                 <w:noProof/>
               </w:rPr>
               <w:t>Implementação</w:t>
@@ -1745,7 +1736,7 @@
         </w:p>
         <w:p>
           <w:pPr>
-            <w:pStyle w:val="ndice3"/>
+            <w:pStyle w:val="TOC3"/>
             <w:tabs>
               <w:tab w:val="left" w:pos="1320"/>
               <w:tab w:val="right" w:leader="dot" w:pos="8494"/>
@@ -1758,7 +1749,7 @@
           <w:hyperlink w:anchor="_Toc5657713" w:history="1">
             <w:r>
               <w:rPr>
-                <w:rStyle w:val="Hiperligao"/>
+                <w:rStyle w:val="Hyperlink"/>
                 <w:noProof/>
               </w:rPr>
               <w:t>1.8.1</w:t>
@@ -1772,7 +1763,7 @@
             </w:r>
             <w:r>
               <w:rPr>
-                <w:rStyle w:val="Hiperligao"/>
+                <w:rStyle w:val="Hyperlink"/>
                 <w:noProof/>
               </w:rPr>
               <w:t>Divergências face ao recebido/especificado</w:t>
@@ -1829,7 +1820,7 @@
         </w:p>
         <w:p>
           <w:pPr>
-            <w:pStyle w:val="ndice3"/>
+            <w:pStyle w:val="TOC3"/>
             <w:tabs>
               <w:tab w:val="left" w:pos="1320"/>
               <w:tab w:val="right" w:leader="dot" w:pos="8494"/>
@@ -1842,7 +1833,7 @@
           <w:hyperlink w:anchor="_Toc5657714" w:history="1">
             <w:r>
               <w:rPr>
-                <w:rStyle w:val="Hiperligao"/>
+                <w:rStyle w:val="Hyperlink"/>
                 <w:noProof/>
               </w:rPr>
               <w:t>1.8.2</w:t>
@@ -1856,7 +1847,7 @@
             </w:r>
             <w:r>
               <w:rPr>
-                <w:rStyle w:val="Hiperligao"/>
+                <w:rStyle w:val="Hyperlink"/>
                 <w:noProof/>
               </w:rPr>
               <w:t>Código Mongo Implementado (dentro do java)</w:t>
@@ -1913,7 +1904,7 @@
         </w:p>
         <w:p>
           <w:pPr>
-            <w:pStyle w:val="ndice3"/>
+            <w:pStyle w:val="TOC3"/>
             <w:tabs>
               <w:tab w:val="left" w:pos="1320"/>
               <w:tab w:val="right" w:leader="dot" w:pos="8494"/>
@@ -1926,7 +1917,7 @@
           <w:hyperlink w:anchor="_Toc5657715" w:history="1">
             <w:r>
               <w:rPr>
-                <w:rStyle w:val="Hiperligao"/>
+                <w:rStyle w:val="Hyperlink"/>
                 <w:noProof/>
               </w:rPr>
               <w:t>1.8.3</w:t>
@@ -1940,7 +1931,7 @@
             </w:r>
             <w:r>
               <w:rPr>
-                <w:rStyle w:val="Hiperligao"/>
+                <w:rStyle w:val="Hyperlink"/>
                 <w:noProof/>
               </w:rPr>
               <w:t>Código SQL Implementado</w:t>
@@ -1997,7 +1988,7 @@
         </w:p>
         <w:p>
           <w:pPr>
-            <w:pStyle w:val="ndice3"/>
+            <w:pStyle w:val="TOC3"/>
             <w:tabs>
               <w:tab w:val="left" w:pos="1320"/>
               <w:tab w:val="right" w:leader="dot" w:pos="8494"/>
@@ -2010,7 +2001,7 @@
           <w:hyperlink w:anchor="_Toc5657716" w:history="1">
             <w:r>
               <w:rPr>
-                <w:rStyle w:val="Hiperligao"/>
+                <w:rStyle w:val="Hyperlink"/>
                 <w:noProof/>
               </w:rPr>
               <w:t>1.8.4</w:t>
@@ -2024,7 +2015,7 @@
             </w:r>
             <w:r>
               <w:rPr>
-                <w:rStyle w:val="Hiperligao"/>
+                <w:rStyle w:val="Hyperlink"/>
                 <w:noProof/>
               </w:rPr>
               <w:t>Tempo Médio</w:t>
@@ -2081,7 +2072,7 @@
         </w:p>
         <w:p>
           <w:pPr>
-            <w:pStyle w:val="ndice3"/>
+            <w:pStyle w:val="TOC3"/>
             <w:tabs>
               <w:tab w:val="left" w:pos="1320"/>
               <w:tab w:val="right" w:leader="dot" w:pos="8494"/>
@@ -2094,7 +2085,7 @@
           <w:hyperlink w:anchor="_Toc5657717" w:history="1">
             <w:r>
               <w:rPr>
-                <w:rStyle w:val="Hiperligao"/>
+                <w:rStyle w:val="Hyperlink"/>
                 <w:noProof/>
               </w:rPr>
               <w:t>1.8.5</w:t>
@@ -2108,7 +2099,7 @@
             </w:r>
             <w:r>
               <w:rPr>
-                <w:rStyle w:val="Hiperligao"/>
+                <w:rStyle w:val="Hyperlink"/>
                 <w:noProof/>
               </w:rPr>
               <w:t>Alertas</w:t>
@@ -2165,7 +2156,7 @@
         </w:p>
         <w:p>
           <w:pPr>
-            <w:pStyle w:val="ndice1"/>
+            <w:pStyle w:val="TOC1"/>
             <w:tabs>
               <w:tab w:val="left" w:pos="440"/>
               <w:tab w:val="right" w:leader="dot" w:pos="8494"/>
@@ -2178,7 +2169,7 @@
           <w:hyperlink w:anchor="_Toc5657718" w:history="1">
             <w:r>
               <w:rPr>
-                <w:rStyle w:val="Hiperligao"/>
+                <w:rStyle w:val="Hyperlink"/>
                 <w:noProof/>
               </w:rPr>
               <w:t>2</w:t>
@@ -2192,7 +2183,7 @@
             </w:r>
             <w:r>
               <w:rPr>
-                <w:rStyle w:val="Hiperligao"/>
+                <w:rStyle w:val="Hyperlink"/>
                 <w:noProof/>
               </w:rPr>
               <w:t>Android e Php</w:t>
@@ -2249,7 +2240,7 @@
         </w:p>
         <w:p>
           <w:pPr>
-            <w:pStyle w:val="ndice2"/>
+            <w:pStyle w:val="TOC2"/>
             <w:tabs>
               <w:tab w:val="left" w:pos="880"/>
               <w:tab w:val="right" w:leader="dot" w:pos="8494"/>
@@ -2262,7 +2253,7 @@
           <w:hyperlink w:anchor="_Toc5657719" w:history="1">
             <w:r>
               <w:rPr>
-                <w:rStyle w:val="Hiperligao"/>
+                <w:rStyle w:val="Hyperlink"/>
                 <w:noProof/>
               </w:rPr>
               <w:t>2.1</w:t>
@@ -2276,7 +2267,7 @@
             </w:r>
             <w:r>
               <w:rPr>
-                <w:rStyle w:val="Hiperligao"/>
+                <w:rStyle w:val="Hyperlink"/>
                 <w:noProof/>
               </w:rPr>
               <w:t>Esquema da BD Lite Geral</w:t>
@@ -2333,7 +2324,7 @@
         </w:p>
         <w:p>
           <w:pPr>
-            <w:pStyle w:val="ndice2"/>
+            <w:pStyle w:val="TOC2"/>
             <w:tabs>
               <w:tab w:val="left" w:pos="880"/>
               <w:tab w:val="right" w:leader="dot" w:pos="8494"/>
@@ -2346,7 +2337,7 @@
           <w:hyperlink w:anchor="_Toc5657720" w:history="1">
             <w:r>
               <w:rPr>
-                <w:rStyle w:val="Hiperligao"/>
+                <w:rStyle w:val="Hyperlink"/>
                 <w:noProof/>
               </w:rPr>
               <w:t>2.2</w:t>
@@ -2360,7 +2351,7 @@
             </w:r>
             <w:r>
               <w:rPr>
-                <w:rStyle w:val="Hiperligao"/>
+                <w:rStyle w:val="Hyperlink"/>
                 <w:noProof/>
               </w:rPr>
               <w:t>Layout Implementado no Android</w:t>
@@ -2779,7 +2770,7 @@
     </w:p>
     <w:p>
       <w:pPr>
-        <w:pStyle w:val="Ttulo1"/>
+        <w:pStyle w:val="Heading1"/>
         <w:numPr>
           <w:ilvl w:val="0"/>
           <w:numId w:val="0"/>
@@ -2837,7 +2828,7 @@
       <w:pPr>
         <w:jc w:val="both"/>
       </w:pPr>
-      <w:bookmarkStart w:id="1" w:name="_Toc320026704"/>
+      <w:bookmarkStart w:id="0" w:name="_Toc320026704"/>
       <w:r>
         <w:t>Sensor</w:t>
       </w:r>
@@ -3002,29 +2993,29 @@
     </w:p>
     <w:p>
       <w:pPr>
-        <w:pStyle w:val="Ttulo1"/>
+        <w:pStyle w:val="Heading1"/>
         <w:ind w:left="708" w:hanging="708"/>
       </w:pPr>
-      <w:bookmarkStart w:id="2" w:name="_Toc5657703"/>
-      <w:bookmarkEnd w:id="1"/>
+      <w:bookmarkStart w:id="1" w:name="_Toc5657703"/>
+      <w:bookmarkEnd w:id="0"/>
       <w:r>
         <w:lastRenderedPageBreak/>
         <w:t>Mongo DB</w:t>
       </w:r>
+      <w:bookmarkEnd w:id="1"/>
+    </w:p>
+    <w:p>
+      <w:pPr>
+        <w:pStyle w:val="Heading2"/>
+      </w:pPr>
+      <w:bookmarkStart w:id="2" w:name="_Toc5657704"/>
+      <w:bookmarkStart w:id="3" w:name="_Toc320026705"/>
+      <w:r>
+        <w:t>Descrição Geral do Procedimento</w:t>
+      </w:r>
       <w:bookmarkEnd w:id="2"/>
     </w:p>
-    <w:p>
-      <w:pPr>
-        <w:pStyle w:val="Ttulo2"/>
-      </w:pPr>
-      <w:bookmarkStart w:id="3" w:name="_Toc5657704"/>
-      <w:bookmarkStart w:id="4" w:name="_Toc320026705"/>
-      <w:r>
-        <w:t>Descrição Geral do Procedimento</w:t>
-      </w:r>
-      <w:bookmarkEnd w:id="3"/>
-    </w:p>
-    <w:bookmarkEnd w:id="4"/>
+    <w:bookmarkEnd w:id="3"/>
     <w:p>
       <w:pPr>
         <w:jc w:val="both"/>
@@ -3092,7 +3083,7 @@
     </w:p>
     <w:p>
       <w:pPr>
-        <w:pStyle w:val="PargrafodaLista"/>
+        <w:pStyle w:val="ListParagraph"/>
         <w:numPr>
           <w:ilvl w:val="0"/>
           <w:numId w:val="23"/>
@@ -3135,7 +3126,7 @@
     </w:p>
     <w:p>
       <w:pPr>
-        <w:pStyle w:val="PargrafodaLista"/>
+        <w:pStyle w:val="ListParagraph"/>
         <w:numPr>
           <w:ilvl w:val="0"/>
           <w:numId w:val="23"/>
@@ -3202,7 +3193,27 @@
           <w:sz w:val="24"/>
           <w:szCs w:val="24"/>
         </w:rPr>
-        <w:t xml:space="preserve">a informação do MongoDB para </w:t>
+        <w:t xml:space="preserve">a informação do </w:t>
+      </w:r>
+      <w:proofErr w:type="spellStart"/>
+      <w:r>
+        <w:rPr>
+          <w:rFonts w:ascii="Courier New" w:hAnsi="Courier New" w:cs="Courier New"/>
+          <w:color w:val="000000" w:themeColor="text1"/>
+          <w:sz w:val="24"/>
+          <w:szCs w:val="24"/>
+        </w:rPr>
+        <w:t>MongoDB</w:t>
+      </w:r>
+      <w:proofErr w:type="spellEnd"/>
+      <w:r>
+        <w:rPr>
+          <w:rFonts w:ascii="Courier New" w:hAnsi="Courier New" w:cs="Courier New"/>
+          <w:color w:val="000000" w:themeColor="text1"/>
+          <w:sz w:val="24"/>
+          <w:szCs w:val="24"/>
+        </w:rPr>
+        <w:t xml:space="preserve"> para </w:t>
       </w:r>
       <w:r>
         <w:rPr>
@@ -3414,8 +3425,19 @@
           <w:sz w:val="24"/>
           <w:szCs w:val="24"/>
         </w:rPr>
-        <w:t xml:space="preserve"> sobre MongoDB</w:t>
-      </w:r>
+        <w:t xml:space="preserve"> sobre </w:t>
+      </w:r>
+      <w:proofErr w:type="spellStart"/>
+      <w:r>
+        <w:rPr>
+          <w:rFonts w:ascii="Courier New" w:hAnsi="Courier New" w:cs="Courier New"/>
+          <w:color w:val="000000" w:themeColor="text1"/>
+          <w:sz w:val="24"/>
+          <w:szCs w:val="24"/>
+        </w:rPr>
+        <w:t>MongoDB</w:t>
+      </w:r>
+      <w:proofErr w:type="spellEnd"/>
       <w:r>
         <w:rPr>
           <w:rFonts w:ascii="Courier New" w:hAnsi="Courier New" w:cs="Courier New"/>
@@ -3533,7 +3555,7 @@
     </w:p>
     <w:p>
       <w:pPr>
-        <w:pStyle w:val="PargrafodaLista"/>
+        <w:pStyle w:val="ListParagraph"/>
         <w:numPr>
           <w:ilvl w:val="0"/>
           <w:numId w:val="29"/>
@@ -3621,7 +3643,7 @@
     </w:p>
     <w:p>
       <w:pPr>
-        <w:pStyle w:val="PargrafodaLista"/>
+        <w:pStyle w:val="ListParagraph"/>
         <w:ind w:left="1080"/>
         <w:jc w:val="both"/>
         <w:rPr>
@@ -3636,7 +3658,25 @@
           <w:sz w:val="24"/>
           <w:szCs w:val="24"/>
         </w:rPr>
-        <w:t xml:space="preserve">Para se poder estabelecer a ligação é necessário  definir um cliente, que deve ser uma instância da classe </w:t>
+        <w:t xml:space="preserve">Para se poder estabelecer a ligação é </w:t>
+      </w:r>
+      <w:proofErr w:type="gramStart"/>
+      <w:r>
+        <w:rPr>
+          <w:rFonts w:ascii="Courier New" w:hAnsi="Courier New" w:cs="Courier New"/>
+          <w:sz w:val="24"/>
+          <w:szCs w:val="24"/>
+        </w:rPr>
+        <w:t>necessário  definir</w:t>
+      </w:r>
+      <w:proofErr w:type="gramEnd"/>
+      <w:r>
+        <w:rPr>
+          <w:rFonts w:ascii="Courier New" w:hAnsi="Courier New" w:cs="Courier New"/>
+          <w:sz w:val="24"/>
+          <w:szCs w:val="24"/>
+        </w:rPr>
+        <w:t xml:space="preserve"> um cliente, que deve ser uma instância da classe </w:t>
       </w:r>
       <w:r>
         <w:rPr>
@@ -3673,7 +3713,7 @@
     </w:p>
     <w:p>
       <w:pPr>
-        <w:pStyle w:val="PargrafodaLista"/>
+        <w:pStyle w:val="ListParagraph"/>
         <w:ind w:left="1080"/>
         <w:jc w:val="both"/>
         <w:rPr>
@@ -3765,7 +3805,7 @@
     </w:p>
     <w:p>
       <w:pPr>
-        <w:pStyle w:val="PargrafodaLista"/>
+        <w:pStyle w:val="ListParagraph"/>
         <w:ind w:left="1080"/>
         <w:jc w:val="both"/>
         <w:rPr>
@@ -3890,7 +3930,7 @@
     </w:p>
     <w:p>
       <w:pPr>
-        <w:pStyle w:val="PargrafodaLista"/>
+        <w:pStyle w:val="ListParagraph"/>
         <w:ind w:left="1080"/>
         <w:jc w:val="both"/>
         <w:rPr>
@@ -3918,7 +3958,7 @@
     </w:p>
     <w:p>
       <w:pPr>
-        <w:pStyle w:val="PargrafodaLista"/>
+        <w:pStyle w:val="ListParagraph"/>
         <w:ind w:left="1080"/>
         <w:jc w:val="both"/>
         <w:rPr>
@@ -3980,7 +4020,7 @@
     </w:p>
     <w:p>
       <w:pPr>
-        <w:pStyle w:val="PargrafodaLista"/>
+        <w:pStyle w:val="ListParagraph"/>
         <w:ind w:left="1080"/>
         <w:jc w:val="both"/>
         <w:rPr>
@@ -3992,7 +4032,7 @@
     </w:p>
     <w:p>
       <w:pPr>
-        <w:pStyle w:val="PargrafodaLista"/>
+        <w:pStyle w:val="ListParagraph"/>
         <w:numPr>
           <w:ilvl w:val="0"/>
           <w:numId w:val="29"/>
@@ -4055,7 +4095,7 @@
     </w:p>
     <w:p>
       <w:pPr>
-        <w:pStyle w:val="PargrafodaLista"/>
+        <w:pStyle w:val="ListParagraph"/>
         <w:ind w:left="1080"/>
         <w:jc w:val="both"/>
         <w:rPr>
@@ -4091,7 +4131,7 @@
     </w:p>
     <w:p>
       <w:pPr>
-        <w:pStyle w:val="PargrafodaLista"/>
+        <w:pStyle w:val="ListParagraph"/>
         <w:ind w:left="1080"/>
         <w:jc w:val="both"/>
         <w:rPr>
@@ -4146,7 +4186,25 @@
           <w:sz w:val="24"/>
           <w:szCs w:val="24"/>
         </w:rPr>
-        <w:t>. Isto é, supondo que  a periodicidade de chegada de novas medições é de 3 segundos, a exportação ocorre quando chegarem 3 novas medições</w:t>
+        <w:t xml:space="preserve">. Isto é, supondo </w:t>
+      </w:r>
+      <w:proofErr w:type="gramStart"/>
+      <w:r>
+        <w:rPr>
+          <w:rFonts w:ascii="Courier New" w:hAnsi="Courier New" w:cs="Courier New"/>
+          <w:sz w:val="24"/>
+          <w:szCs w:val="24"/>
+        </w:rPr>
+        <w:t>que  a</w:t>
+      </w:r>
+      <w:proofErr w:type="gramEnd"/>
+      <w:r>
+        <w:rPr>
+          <w:rFonts w:ascii="Courier New" w:hAnsi="Courier New" w:cs="Courier New"/>
+          <w:sz w:val="24"/>
+          <w:szCs w:val="24"/>
+        </w:rPr>
+        <w:t xml:space="preserve"> periodicidade de chegada de novas medições é de 3 segundos, a exportação ocorre quando chegarem 3 novas medições</w:t>
       </w:r>
       <w:r>
         <w:rPr>
@@ -4192,7 +4250,7 @@
     </w:p>
     <w:p>
       <w:pPr>
-        <w:pStyle w:val="PargrafodaLista"/>
+        <w:pStyle w:val="ListParagraph"/>
         <w:ind w:left="1080"/>
         <w:jc w:val="both"/>
         <w:rPr>
@@ -4279,12 +4337,30 @@
           <w:sz w:val="24"/>
           <w:szCs w:val="24"/>
         </w:rPr>
-        <w:t xml:space="preserve"> Nesta situação o contador de mensagens enviadas para o Mongo e o timer têm que ser repostos a 0.</w:t>
-      </w:r>
-    </w:p>
-    <w:p>
-      <w:pPr>
-        <w:pStyle w:val="PargrafodaLista"/>
+        <w:t xml:space="preserve"> Nesta situação </w:t>
+      </w:r>
+      <w:proofErr w:type="gramStart"/>
+      <w:r>
+        <w:rPr>
+          <w:rFonts w:ascii="Courier New" w:hAnsi="Courier New" w:cs="Courier New"/>
+          <w:sz w:val="24"/>
+          <w:szCs w:val="24"/>
+        </w:rPr>
+        <w:t>o contador de mensagens enviadas para o Mongo e o timer têm</w:t>
+      </w:r>
+      <w:proofErr w:type="gramEnd"/>
+      <w:r>
+        <w:rPr>
+          <w:rFonts w:ascii="Courier New" w:hAnsi="Courier New" w:cs="Courier New"/>
+          <w:sz w:val="24"/>
+          <w:szCs w:val="24"/>
+        </w:rPr>
+        <w:t xml:space="preserve"> que ser repostos a 0.</w:t>
+      </w:r>
+    </w:p>
+    <w:p>
+      <w:pPr>
+        <w:pStyle w:val="ListParagraph"/>
         <w:ind w:left="1080"/>
         <w:jc w:val="both"/>
         <w:rPr>
@@ -4312,7 +4388,7 @@
     </w:p>
     <w:p>
       <w:pPr>
-        <w:pStyle w:val="PargrafodaLista"/>
+        <w:pStyle w:val="ListParagraph"/>
         <w:ind w:left="1080"/>
         <w:jc w:val="both"/>
         <w:rPr>
@@ -4332,7 +4408,7 @@
     </w:p>
     <w:p>
       <w:pPr>
-        <w:pStyle w:val="PargrafodaLista"/>
+        <w:pStyle w:val="ListParagraph"/>
         <w:ind w:left="1080"/>
         <w:jc w:val="both"/>
         <w:rPr>
@@ -4368,7 +4444,7 @@
     </w:p>
     <w:p>
       <w:pPr>
-        <w:pStyle w:val="PargrafodaLista"/>
+        <w:pStyle w:val="ListParagraph"/>
         <w:ind w:left="1080"/>
         <w:jc w:val="both"/>
         <w:rPr>
@@ -4447,15 +4523,33 @@
           <w:sz w:val="24"/>
           <w:szCs w:val="24"/>
         </w:rPr>
-        <w:t xml:space="preserve">(exceto falhas de energia ou erros de software) </w:t>
-      </w:r>
-      <w:r>
-        <w:rPr>
-          <w:rFonts w:ascii="Courier New" w:hAnsi="Courier New" w:cs="Courier New"/>
-          <w:sz w:val="24"/>
-          <w:szCs w:val="24"/>
-        </w:rPr>
-        <w:t>, todos os dados que ainda não constam como exportados na base de dados MongoDB são exportados nesse instante.</w:t>
+        <w:t>(exceto falhas de energia ou erros de software</w:t>
+      </w:r>
+      <w:proofErr w:type="gramStart"/>
+      <w:r>
+        <w:rPr>
+          <w:rFonts w:ascii="Courier New" w:hAnsi="Courier New" w:cs="Courier New"/>
+          <w:sz w:val="24"/>
+          <w:szCs w:val="24"/>
+        </w:rPr>
+        <w:t xml:space="preserve">) </w:t>
+      </w:r>
+      <w:r>
+        <w:rPr>
+          <w:rFonts w:ascii="Courier New" w:hAnsi="Courier New" w:cs="Courier New"/>
+          <w:sz w:val="24"/>
+          <w:szCs w:val="24"/>
+        </w:rPr>
+        <w:t>,</w:t>
+      </w:r>
+      <w:proofErr w:type="gramEnd"/>
+      <w:r>
+        <w:rPr>
+          <w:rFonts w:ascii="Courier New" w:hAnsi="Courier New" w:cs="Courier New"/>
+          <w:sz w:val="24"/>
+          <w:szCs w:val="24"/>
+        </w:rPr>
+        <w:t xml:space="preserve"> todos os dados que ainda não constam como exportados na base de dados MongoDB são exportados nesse instante.</w:t>
       </w:r>
     </w:p>
     <w:p>
@@ -4537,7 +4631,7 @@
     </w:p>
     <w:p>
       <w:pPr>
-        <w:pStyle w:val="PargrafodaLista"/>
+        <w:pStyle w:val="ListParagraph"/>
         <w:numPr>
           <w:ilvl w:val="0"/>
           <w:numId w:val="28"/>
@@ -4560,7 +4654,7 @@
     </w:p>
     <w:p>
       <w:pPr>
-        <w:pStyle w:val="PargrafodaLista"/>
+        <w:pStyle w:val="ListParagraph"/>
         <w:numPr>
           <w:ilvl w:val="0"/>
           <w:numId w:val="28"/>
@@ -4688,7 +4782,7 @@
     </w:p>
     <w:p>
       <w:pPr>
-        <w:pStyle w:val="PargrafodaLista"/>
+        <w:pStyle w:val="ListParagraph"/>
         <w:jc w:val="both"/>
         <w:rPr>
           <w:rFonts w:ascii="Courier New" w:hAnsi="Courier New" w:cs="Courier New"/>
@@ -4739,7 +4833,7 @@
     </w:p>
     <w:p>
       <w:pPr>
-        <w:pStyle w:val="PargrafodaLista"/>
+        <w:pStyle w:val="ListParagraph"/>
         <w:numPr>
           <w:ilvl w:val="0"/>
           <w:numId w:val="28"/>
@@ -4778,7 +4872,7 @@
     </w:p>
     <w:p>
       <w:pPr>
-        <w:pStyle w:val="PargrafodaLista"/>
+        <w:pStyle w:val="ListParagraph"/>
         <w:ind w:left="1080"/>
         <w:jc w:val="both"/>
         <w:rPr>
@@ -4791,7 +4885,7 @@
     </w:p>
     <w:p>
       <w:pPr>
-        <w:pStyle w:val="PargrafodaLista"/>
+        <w:pStyle w:val="ListParagraph"/>
         <w:ind w:left="1080"/>
         <w:jc w:val="both"/>
         <w:rPr>
@@ -5294,25 +5388,65 @@
           <w:sz w:val="24"/>
           <w:szCs w:val="24"/>
         </w:rPr>
-        <w:t xml:space="preserve">25-15) </w:t>
-      </w:r>
-      <w:r>
-        <w:rPr>
-          <w:rFonts w:ascii="Courier New" w:hAnsi="Courier New" w:cs="Courier New"/>
-          <w:color w:val="000000" w:themeColor="text1"/>
-          <w:sz w:val="24"/>
-          <w:szCs w:val="24"/>
-        </w:rPr>
-        <w:t>) a medição deve ser marcada como errad</w:t>
-      </w:r>
-      <w:r>
-        <w:rPr>
-          <w:rFonts w:ascii="Courier New" w:hAnsi="Courier New" w:cs="Courier New"/>
-          <w:color w:val="000000" w:themeColor="text1"/>
-          <w:sz w:val="24"/>
-          <w:szCs w:val="24"/>
-        </w:rPr>
-        <w:t>a. Como no exemplo dado esta variação é de meio grau (|20-20.5| = 0.5 ), podemos considerar que a medição recebida apresenta um valor real.</w:t>
+        <w:t>25-15</w:t>
+      </w:r>
+      <w:proofErr w:type="gramStart"/>
+      <w:r>
+        <w:rPr>
+          <w:rFonts w:ascii="Courier New" w:hAnsi="Courier New" w:cs="Courier New"/>
+          <w:color w:val="000000" w:themeColor="text1"/>
+          <w:sz w:val="24"/>
+          <w:szCs w:val="24"/>
+        </w:rPr>
+        <w:t xml:space="preserve">) </w:t>
+      </w:r>
+      <w:r>
+        <w:rPr>
+          <w:rFonts w:ascii="Courier New" w:hAnsi="Courier New" w:cs="Courier New"/>
+          <w:color w:val="000000" w:themeColor="text1"/>
+          <w:sz w:val="24"/>
+          <w:szCs w:val="24"/>
+        </w:rPr>
+        <w:t>)</w:t>
+      </w:r>
+      <w:proofErr w:type="gramEnd"/>
+      <w:r>
+        <w:rPr>
+          <w:rFonts w:ascii="Courier New" w:hAnsi="Courier New" w:cs="Courier New"/>
+          <w:color w:val="000000" w:themeColor="text1"/>
+          <w:sz w:val="24"/>
+          <w:szCs w:val="24"/>
+        </w:rPr>
+        <w:t xml:space="preserve"> a medição deve ser marcada como errad</w:t>
+      </w:r>
+      <w:r>
+        <w:rPr>
+          <w:rFonts w:ascii="Courier New" w:hAnsi="Courier New" w:cs="Courier New"/>
+          <w:color w:val="000000" w:themeColor="text1"/>
+          <w:sz w:val="24"/>
+          <w:szCs w:val="24"/>
+        </w:rPr>
+        <w:t xml:space="preserve">a. Como no exemplo dado esta variação é de meio grau (|20-20.5| = </w:t>
+      </w:r>
+      <w:proofErr w:type="gramStart"/>
+      <w:r>
+        <w:rPr>
+          <w:rFonts w:ascii="Courier New" w:hAnsi="Courier New" w:cs="Courier New"/>
+          <w:color w:val="000000" w:themeColor="text1"/>
+          <w:sz w:val="24"/>
+          <w:szCs w:val="24"/>
+        </w:rPr>
+        <w:t>0.5 )</w:t>
+      </w:r>
+      <w:proofErr w:type="gramEnd"/>
+      <w:r>
+        <w:rPr>
+          <w:rFonts w:ascii="Courier New" w:hAnsi="Courier New" w:cs="Courier New"/>
+          <w:color w:val="000000" w:themeColor="text1"/>
+          <w:sz w:val="24"/>
+          <w:szCs w:val="24"/>
+        </w:rPr>
+        <w:t>, podemos considerar que a medição recebida apresenta um valor real.</w:t>
       </w:r>
     </w:p>
     <w:p>
@@ -5519,14 +5653,14 @@
     </w:p>
     <w:p>
       <w:pPr>
-        <w:pStyle w:val="Ttulo2"/>
-      </w:pPr>
-      <w:bookmarkStart w:id="5" w:name="_Toc5657705"/>
+        <w:pStyle w:val="Heading2"/>
+      </w:pPr>
+      <w:bookmarkStart w:id="4" w:name="_Toc5657705"/>
       <w:r>
         <w:lastRenderedPageBreak/>
         <w:t>Estrutura da Base de Dados Mongo</w:t>
       </w:r>
-      <w:bookmarkEnd w:id="5"/>
+      <w:bookmarkEnd w:id="4"/>
     </w:p>
     <w:p>
       <w:pPr>
@@ -5592,7 +5726,27 @@
           <w:sz w:val="24"/>
           <w:szCs w:val="24"/>
         </w:rPr>
-        <w:t>(ões). Usar o comando find().pretty() sem critérios&gt;</w:t>
+        <w:t>(ões). Usar o comando find(</w:t>
+      </w:r>
+      <w:proofErr w:type="gramStart"/>
+      <w:r>
+        <w:rPr>
+          <w:rFonts w:ascii="Courier New" w:hAnsi="Courier New" w:cs="Courier New"/>
+          <w:color w:val="000000" w:themeColor="text1"/>
+          <w:sz w:val="24"/>
+          <w:szCs w:val="24"/>
+        </w:rPr>
+        <w:t>).pretty</w:t>
+      </w:r>
+      <w:proofErr w:type="gramEnd"/>
+      <w:r>
+        <w:rPr>
+          <w:rFonts w:ascii="Courier New" w:hAnsi="Courier New" w:cs="Courier New"/>
+          <w:color w:val="000000" w:themeColor="text1"/>
+          <w:sz w:val="24"/>
+          <w:szCs w:val="24"/>
+        </w:rPr>
+        <w:t>() sem critérios&gt;</w:t>
       </w:r>
     </w:p>
     <w:p>
@@ -5771,7 +5925,25 @@
           <w:sz w:val="24"/>
           <w:szCs w:val="24"/>
         </w:rPr>
-        <w:t xml:space="preserve"> Por outro lado q</w:t>
+        <w:t xml:space="preserve"> </w:t>
+      </w:r>
+      <w:proofErr w:type="gramStart"/>
+      <w:r>
+        <w:rPr>
+          <w:rFonts w:ascii="Courier New" w:hAnsi="Courier New" w:cs="Courier New"/>
+          <w:sz w:val="24"/>
+          <w:szCs w:val="24"/>
+        </w:rPr>
+        <w:t>Por outro lado</w:t>
+      </w:r>
+      <w:proofErr w:type="gramEnd"/>
+      <w:r>
+        <w:rPr>
+          <w:rFonts w:ascii="Courier New" w:hAnsi="Courier New" w:cs="Courier New"/>
+          <w:sz w:val="24"/>
+          <w:szCs w:val="24"/>
+        </w:rPr>
+        <w:t xml:space="preserve"> q</w:t>
       </w:r>
       <w:r>
         <w:rPr>
@@ -5821,7 +5993,25 @@
           <w:sz w:val="24"/>
           <w:szCs w:val="24"/>
         </w:rPr>
-        <w:t>Os campos “alertaTemperatura” e “alertaLuminosidade” indicam se o valor de temperatura ou de luminosidade corresponde a um alerta(se tiver o valor 1)</w:t>
+        <w:t xml:space="preserve">Os campos “alertaTemperatura” e “alertaLuminosidade” indicam se o valor de temperatura ou de luminosidade corresponde a um </w:t>
+      </w:r>
+      <w:proofErr w:type="gramStart"/>
+      <w:r>
+        <w:rPr>
+          <w:rFonts w:ascii="Courier New" w:hAnsi="Courier New" w:cs="Courier New"/>
+          <w:sz w:val="24"/>
+          <w:szCs w:val="24"/>
+        </w:rPr>
+        <w:t>alerta(</w:t>
+      </w:r>
+      <w:proofErr w:type="gramEnd"/>
+      <w:r>
+        <w:rPr>
+          <w:rFonts w:ascii="Courier New" w:hAnsi="Courier New" w:cs="Courier New"/>
+          <w:sz w:val="24"/>
+          <w:szCs w:val="24"/>
+        </w:rPr>
+        <w:t>se tiver o valor 1)</w:t>
       </w:r>
       <w:r>
         <w:rPr>
@@ -6022,14 +6212,14 @@
     </w:p>
     <w:p>
       <w:pPr>
-        <w:pStyle w:val="Ttulo2"/>
-      </w:pPr>
-      <w:bookmarkStart w:id="6" w:name="_Toc5657706"/>
+        <w:pStyle w:val="Heading2"/>
+      </w:pPr>
+      <w:bookmarkStart w:id="5" w:name="_Toc5657706"/>
       <w:r>
         <w:lastRenderedPageBreak/>
         <w:t>Periodicidade de Leitura de Sensores e Escrita no Mongo</w:t>
       </w:r>
-      <w:bookmarkEnd w:id="6"/>
+      <w:bookmarkEnd w:id="5"/>
     </w:p>
     <w:p>
       <w:pPr>
@@ -6361,9 +6551,9 @@
     </w:p>
     <w:p>
       <w:pPr>
-        <w:pStyle w:val="Ttulo2"/>
-      </w:pPr>
-      <w:bookmarkStart w:id="7" w:name="_Toc5657707"/>
+        <w:pStyle w:val="Heading2"/>
+      </w:pPr>
+      <w:bookmarkStart w:id="6" w:name="_Toc5657707"/>
       <w:r>
         <w:lastRenderedPageBreak/>
         <w:t xml:space="preserve">Estrutura da Base de Dados </w:t>
@@ -6371,7 +6561,7 @@
       <w:r>
         <w:t>Mysql</w:t>
       </w:r>
-      <w:bookmarkEnd w:id="7"/>
+      <w:bookmarkEnd w:id="6"/>
     </w:p>
     <w:p>
       <w:pPr>
@@ -6754,47 +6944,61 @@
           <w:sz w:val="24"/>
           <w:szCs w:val="24"/>
         </w:rPr>
-        <w:t>Estes atributos correspondem à percentagem a que as medições têm que estar dos valores limite para despoletar o alerta. Supon</w:t>
-      </w:r>
-      <w:r>
-        <w:rPr>
-          <w:rFonts w:ascii="Courier New" w:hAnsi="Courier New" w:cs="Courier New"/>
-          <w:sz w:val="24"/>
-          <w:szCs w:val="24"/>
-        </w:rPr>
-        <w:t>do</w:t>
-      </w:r>
-      <w:r>
-        <w:rPr>
-          <w:rFonts w:ascii="Courier New" w:hAnsi="Courier New" w:cs="Courier New"/>
-          <w:sz w:val="24"/>
-          <w:szCs w:val="24"/>
-        </w:rPr>
-        <w:t xml:space="preserve"> que o </w:t>
-      </w:r>
-      <w:r>
-        <w:rPr>
-          <w:rFonts w:ascii="Courier New" w:hAnsi="Courier New" w:cs="Courier New"/>
-          <w:sz w:val="24"/>
-          <w:szCs w:val="24"/>
-        </w:rPr>
-        <w:t>limite</w:t>
-      </w:r>
-      <w:r>
-        <w:rPr>
-          <w:rFonts w:ascii="Courier New" w:hAnsi="Courier New" w:cs="Courier New"/>
-          <w:sz w:val="24"/>
-          <w:szCs w:val="24"/>
-        </w:rPr>
-        <w:t xml:space="preserve"> superior de temperatura </w:t>
-      </w:r>
-      <w:r>
-        <w:rPr>
-          <w:rFonts w:ascii="Courier New" w:hAnsi="Courier New" w:cs="Courier New"/>
-          <w:sz w:val="24"/>
-          <w:szCs w:val="24"/>
-        </w:rPr>
-        <w:t>é</w:t>
+        <w:t>Estes atributos correspondem à percentagem a que as medições têm que estar dos valores limite para despoletar o alerta. Supondo que o limite superior de temperatura é 40 graus e o limite inferior é de -10 graus e a respetiva margem de segurança é de 10%, os alertas devem ser despoletados assim que os valores das medições estejam a 5 ou menos graus do limite superior ou inferior, ou seja, caso a temperatura seja de 35 ou mais graus, ou de -5 ou menos graus.</w:t>
+      </w:r>
+      <w:bookmarkStart w:id="7" w:name="_GoBack"/>
+      <w:bookmarkEnd w:id="7"/>
+    </w:p>
+    <w:p>
+      <w:pPr>
+        <w:jc w:val="both"/>
+        <w:rPr>
+          <w:rFonts w:ascii="Courier New" w:hAnsi="Courier New" w:cs="Courier New"/>
+          <w:sz w:val="24"/>
+          <w:szCs w:val="24"/>
+        </w:rPr>
+      </w:pPr>
+      <w:r>
+        <w:rPr>
+          <w:rFonts w:ascii="Courier New" w:hAnsi="Courier New" w:cs="Courier New"/>
+          <w:sz w:val="24"/>
+          <w:szCs w:val="24"/>
+        </w:rPr>
+        <w:t xml:space="preserve">Foram também inseridos os atributos ‘PercentagemVariacaoTemperatura’ e </w:t>
+      </w:r>
+      <w:proofErr w:type="gramStart"/>
+      <w:r>
+        <w:rPr>
+          <w:rFonts w:ascii="Courier New" w:hAnsi="Courier New" w:cs="Courier New"/>
+          <w:sz w:val="24"/>
+          <w:szCs w:val="24"/>
+        </w:rPr>
+        <w:t>‘ PercentagemVariacaoLuz</w:t>
+      </w:r>
+      <w:proofErr w:type="gramEnd"/>
+      <w:r>
+        <w:rPr>
+          <w:rFonts w:ascii="Courier New" w:hAnsi="Courier New" w:cs="Courier New"/>
+          <w:sz w:val="24"/>
+          <w:szCs w:val="24"/>
+        </w:rPr>
+        <w:t xml:space="preserve">’ que correspondem  às percentagens consideradas normais pelos técnicos responsáveis para as variações entre medições </w:t>
+      </w:r>
+      <w:r>
+        <w:rPr>
+          <w:rFonts w:ascii="Courier New" w:hAnsi="Courier New" w:cs="Courier New"/>
+          <w:sz w:val="24"/>
+          <w:szCs w:val="24"/>
+        </w:rPr>
+        <w:t>próximas no tempo</w:t>
+      </w:r>
+      <w:r>
+        <w:rPr>
+          <w:rFonts w:ascii="Courier New" w:hAnsi="Courier New" w:cs="Courier New"/>
+          <w:sz w:val="24"/>
+          <w:szCs w:val="24"/>
+        </w:rPr>
+        <w:t>.</w:t>
       </w:r>
       <w:r>
         <w:rPr>
@@ -6804,22 +7008,6 @@
         </w:rPr>
         <w:t xml:space="preserve"> </w:t>
       </w:r>
-      <w:r>
-        <w:rPr>
-          <w:rFonts w:ascii="Courier New" w:hAnsi="Courier New" w:cs="Courier New"/>
-          <w:sz w:val="24"/>
-          <w:szCs w:val="24"/>
-        </w:rPr>
-        <w:t>50 graus e o limite inferior é de 0 graus e a respetiva margem de segurança é de 10%, os alertas devem ser despoletados assim que os valores das medições estejam a 5 ou menos graus do limite superior ou inferior</w:t>
-      </w:r>
-      <w:r>
-        <w:rPr>
-          <w:rFonts w:ascii="Courier New" w:hAnsi="Courier New" w:cs="Courier New"/>
-          <w:sz w:val="24"/>
-          <w:szCs w:val="24"/>
-        </w:rPr>
-        <w:t>, ou seja, caso a temperatura seja de 45 ou mais graus, ou de 5 ou menos graus.</w:t>
-      </w:r>
     </w:p>
     <w:p>
       <w:pPr>
@@ -6836,48 +7024,6 @@
           <w:sz w:val="24"/>
           <w:szCs w:val="24"/>
         </w:rPr>
-        <w:t xml:space="preserve">Foram também inseridos os atributos ‘PercentagemVariacaoTemperatura’ e ‘ PercentagemVariacaoLuz’ que correspondem  às percentagens consideradas normais pelos técnicos responsáveis para as variações entre medições </w:t>
-      </w:r>
-      <w:r>
-        <w:rPr>
-          <w:rFonts w:ascii="Courier New" w:hAnsi="Courier New" w:cs="Courier New"/>
-          <w:sz w:val="24"/>
-          <w:szCs w:val="24"/>
-        </w:rPr>
-        <w:t>próximas no tempo</w:t>
-      </w:r>
-      <w:r>
-        <w:rPr>
-          <w:rFonts w:ascii="Courier New" w:hAnsi="Courier New" w:cs="Courier New"/>
-          <w:sz w:val="24"/>
-          <w:szCs w:val="24"/>
-        </w:rPr>
-        <w:t>.</w:t>
-      </w:r>
-      <w:r>
-        <w:rPr>
-          <w:rFonts w:ascii="Courier New" w:hAnsi="Courier New" w:cs="Courier New"/>
-          <w:sz w:val="24"/>
-          <w:szCs w:val="24"/>
-        </w:rPr>
-        <w:t xml:space="preserve"> </w:t>
-      </w:r>
-    </w:p>
-    <w:p>
-      <w:pPr>
-        <w:jc w:val="both"/>
-        <w:rPr>
-          <w:rFonts w:ascii="Courier New" w:hAnsi="Courier New" w:cs="Courier New"/>
-          <w:sz w:val="24"/>
-          <w:szCs w:val="24"/>
-        </w:rPr>
-      </w:pPr>
-      <w:r>
-        <w:rPr>
-          <w:rFonts w:ascii="Courier New" w:hAnsi="Courier New" w:cs="Courier New"/>
-          <w:sz w:val="24"/>
-          <w:szCs w:val="24"/>
-        </w:rPr>
         <w:t>Estes valores devem ser parametrizáveis</w:t>
       </w:r>
       <w:r>
@@ -6926,7 +7072,7 @@
     </w:p>
     <w:p>
       <w:pPr>
-        <w:pStyle w:val="Ttulo2"/>
+        <w:pStyle w:val="Heading2"/>
       </w:pPr>
       <w:bookmarkStart w:id="8" w:name="_Toc5657708"/>
       <w:r>
@@ -7074,7 +7220,25 @@
           <w:sz w:val="24"/>
           <w:szCs w:val="24"/>
         </w:rPr>
-        <w:t xml:space="preserve">à chegada de 3 mediçoes. Isto é, supondo que os sensores enviam dados de 3 em 3 segundos, a exportação deve ser feita de 3 em 3 medições recebidas ou ao fim de 10 segundos ( tempo necessário para receber 3 medições somado de uma margem de 1 segundo para pequenos atrasos) </w:t>
+        <w:t xml:space="preserve">à chegada de 3 mediçoes. Isto é, supondo que os sensores enviam dados de 3 em 3 segundos, a exportação deve ser feita de 3 em 3 medições recebidas ou ao fim de 10 segundos </w:t>
+      </w:r>
+      <w:proofErr w:type="gramStart"/>
+      <w:r>
+        <w:rPr>
+          <w:rFonts w:ascii="Courier New" w:hAnsi="Courier New" w:cs="Courier New"/>
+          <w:sz w:val="24"/>
+          <w:szCs w:val="24"/>
+        </w:rPr>
+        <w:t>( tempo</w:t>
+      </w:r>
+      <w:proofErr w:type="gramEnd"/>
+      <w:r>
+        <w:rPr>
+          <w:rFonts w:ascii="Courier New" w:hAnsi="Courier New" w:cs="Courier New"/>
+          <w:sz w:val="24"/>
+          <w:szCs w:val="24"/>
+        </w:rPr>
+        <w:t xml:space="preserve"> necessário para receber 3 medições somado de uma margem de 1 segundo para pequenos atrasos) </w:t>
       </w:r>
       <w:r>
         <w:rPr>
@@ -7272,7 +7436,7 @@
     </w:p>
     <w:p>
       <w:pPr>
-        <w:pStyle w:val="Ttulo2"/>
+        <w:pStyle w:val="Heading2"/>
       </w:pPr>
       <w:bookmarkStart w:id="9" w:name="_Toc5657709"/>
       <w:r>
@@ -7502,7 +7666,27 @@
           <w:sz w:val="24"/>
           <w:szCs w:val="24"/>
         </w:rPr>
-        <w:t xml:space="preserve"> na tabela de variáveis medidas e para cada uma das novas medições devem verificar se os valores registados estão dentro da margem de segurança definida para a variável em causa</w:t>
+        <w:t xml:space="preserve"> na tabela de variáveis medidas e para cada </w:t>
+      </w:r>
+      <w:proofErr w:type="gramStart"/>
+      <w:r>
+        <w:rPr>
+          <w:rFonts w:ascii="Courier New" w:hAnsi="Courier New" w:cs="Courier New"/>
+          <w:color w:val="000000" w:themeColor="text1"/>
+          <w:sz w:val="24"/>
+          <w:szCs w:val="24"/>
+        </w:rPr>
+        <w:t>uma das novas medições devem</w:t>
+      </w:r>
+      <w:proofErr w:type="gramEnd"/>
+      <w:r>
+        <w:rPr>
+          <w:rFonts w:ascii="Courier New" w:hAnsi="Courier New" w:cs="Courier New"/>
+          <w:color w:val="000000" w:themeColor="text1"/>
+          <w:sz w:val="24"/>
+          <w:szCs w:val="24"/>
+        </w:rPr>
+        <w:t xml:space="preserve"> verificar se os valores registados estão dentro da margem de segurança definida para a variável em causa</w:t>
       </w:r>
       <w:r>
         <w:rPr>
@@ -7538,7 +7722,27 @@
           <w:sz w:val="24"/>
           <w:szCs w:val="24"/>
         </w:rPr>
-        <w:t xml:space="preserve"> deve, registar o alerta na respetiva tabela</w:t>
+        <w:t xml:space="preserve"> </w:t>
+      </w:r>
+      <w:proofErr w:type="gramStart"/>
+      <w:r>
+        <w:rPr>
+          <w:rFonts w:ascii="Courier New" w:hAnsi="Courier New" w:cs="Courier New"/>
+          <w:color w:val="000000" w:themeColor="text1"/>
+          <w:sz w:val="24"/>
+          <w:szCs w:val="24"/>
+        </w:rPr>
+        <w:t>deve, registar</w:t>
+      </w:r>
+      <w:proofErr w:type="gramEnd"/>
+      <w:r>
+        <w:rPr>
+          <w:rFonts w:ascii="Courier New" w:hAnsi="Courier New" w:cs="Courier New"/>
+          <w:color w:val="000000" w:themeColor="text1"/>
+          <w:sz w:val="24"/>
+          <w:szCs w:val="24"/>
+        </w:rPr>
+        <w:t xml:space="preserve"> o alerta na respetiva tabela</w:t>
       </w:r>
       <w:r>
         <w:rPr>
@@ -7576,7 +7780,7 @@
     </w:p>
     <w:p>
       <w:pPr>
-        <w:pStyle w:val="Ttulo2"/>
+        <w:pStyle w:val="Heading2"/>
       </w:pPr>
       <w:bookmarkStart w:id="10" w:name="_Toc5657710"/>
       <w:r>
@@ -7934,6 +8138,7 @@
                 <w:szCs w:val="24"/>
               </w:rPr>
             </w:pPr>
+            <w:proofErr w:type="gramStart"/>
             <w:r>
               <w:rPr>
                 <w:rFonts w:ascii="Courier New" w:eastAsia="Courier New" w:hAnsi="Courier New" w:cs="Courier New"/>
@@ -7943,6 +8148,7 @@
               </w:rPr>
               <w:t>E,L</w:t>
             </w:r>
+            <w:proofErr w:type="gramEnd"/>
           </w:p>
         </w:tc>
         <w:tc>
@@ -8039,6 +8245,7 @@
                 <w:szCs w:val="24"/>
               </w:rPr>
             </w:pPr>
+            <w:proofErr w:type="gramStart"/>
             <w:r>
               <w:rPr>
                 <w:rFonts w:ascii="Courier New" w:eastAsia="Courier New" w:hAnsi="Courier New" w:cs="Courier New"/>
@@ -8048,6 +8255,7 @@
               </w:rPr>
               <w:t>E,L</w:t>
             </w:r>
+            <w:proofErr w:type="gramEnd"/>
           </w:p>
         </w:tc>
         <w:tc>
@@ -8194,6 +8402,7 @@
                 <w:szCs w:val="24"/>
               </w:rPr>
             </w:pPr>
+            <w:proofErr w:type="gramStart"/>
             <w:r>
               <w:rPr>
                 <w:rFonts w:ascii="Courier New" w:eastAsia="Courier New" w:hAnsi="Courier New" w:cs="Courier New"/>
@@ -8203,6 +8412,7 @@
               </w:rPr>
               <w:t>E,L</w:t>
             </w:r>
+            <w:proofErr w:type="gramEnd"/>
           </w:p>
         </w:tc>
         <w:tc>
@@ -8297,6 +8507,7 @@
                 <w:szCs w:val="24"/>
               </w:rPr>
             </w:pPr>
+            <w:proofErr w:type="gramStart"/>
             <w:r>
               <w:rPr>
                 <w:rFonts w:ascii="Courier New" w:eastAsia="Courier New" w:hAnsi="Courier New" w:cs="Courier New"/>
@@ -8306,6 +8517,7 @@
               </w:rPr>
               <w:t>E,L</w:t>
             </w:r>
+            <w:proofErr w:type="gramEnd"/>
           </w:p>
         </w:tc>
         <w:tc>
@@ -8323,6 +8535,7 @@
                 <w:szCs w:val="24"/>
               </w:rPr>
             </w:pPr>
+            <w:proofErr w:type="gramStart"/>
             <w:r>
               <w:rPr>
                 <w:rFonts w:ascii="Courier New" w:eastAsia="Courier New" w:hAnsi="Courier New" w:cs="Courier New"/>
@@ -8332,6 +8545,7 @@
               </w:rPr>
               <w:t>E,L</w:t>
             </w:r>
+            <w:proofErr w:type="gramEnd"/>
           </w:p>
         </w:tc>
         <w:tc>
@@ -8428,6 +8642,7 @@
                 <w:szCs w:val="24"/>
               </w:rPr>
             </w:pPr>
+            <w:proofErr w:type="gramStart"/>
             <w:r>
               <w:rPr>
                 <w:rFonts w:ascii="Courier New" w:eastAsia="Courier New" w:hAnsi="Courier New" w:cs="Courier New"/>
@@ -8437,6 +8652,7 @@
               </w:rPr>
               <w:t>E,L</w:t>
             </w:r>
+            <w:proofErr w:type="gramEnd"/>
           </w:p>
         </w:tc>
         <w:tc>
@@ -8454,6 +8670,7 @@
                 <w:szCs w:val="24"/>
               </w:rPr>
             </w:pPr>
+            <w:proofErr w:type="gramStart"/>
             <w:r>
               <w:rPr>
                 <w:rFonts w:ascii="Courier New" w:eastAsia="Courier New" w:hAnsi="Courier New" w:cs="Courier New"/>
@@ -8463,6 +8680,7 @@
               </w:rPr>
               <w:t>E,L</w:t>
             </w:r>
+            <w:proofErr w:type="gramEnd"/>
           </w:p>
         </w:tc>
         <w:tc>
@@ -8559,6 +8777,7 @@
                 <w:szCs w:val="24"/>
               </w:rPr>
             </w:pPr>
+            <w:proofErr w:type="gramStart"/>
             <w:r>
               <w:rPr>
                 <w:rFonts w:ascii="Courier New" w:eastAsia="Courier New" w:hAnsi="Courier New" w:cs="Courier New"/>
@@ -8577,6 +8796,7 @@
               </w:rPr>
               <w:t>L</w:t>
             </w:r>
+            <w:proofErr w:type="gramEnd"/>
           </w:p>
         </w:tc>
         <w:tc>
@@ -8594,6 +8814,7 @@
                 <w:szCs w:val="24"/>
               </w:rPr>
             </w:pPr>
+            <w:proofErr w:type="gramStart"/>
             <w:r>
               <w:rPr>
                 <w:rFonts w:ascii="Courier New" w:eastAsia="Courier New" w:hAnsi="Courier New" w:cs="Courier New"/>
@@ -8603,6 +8824,7 @@
               </w:rPr>
               <w:t>E,L</w:t>
             </w:r>
+            <w:proofErr w:type="gramEnd"/>
           </w:p>
         </w:tc>
         <w:tc>
@@ -8725,6 +8947,7 @@
                 <w:szCs w:val="24"/>
               </w:rPr>
             </w:pPr>
+            <w:proofErr w:type="gramStart"/>
             <w:r>
               <w:rPr>
                 <w:rFonts w:ascii="Courier New" w:eastAsia="Courier New" w:hAnsi="Courier New" w:cs="Courier New"/>
@@ -8732,7 +8955,17 @@
                 <w:sz w:val="24"/>
                 <w:szCs w:val="24"/>
               </w:rPr>
-              <w:t xml:space="preserve">E,L </w:t>
+              <w:t>E,L</w:t>
+            </w:r>
+            <w:proofErr w:type="gramEnd"/>
+            <w:r>
+              <w:rPr>
+                <w:rFonts w:ascii="Courier New" w:eastAsia="Courier New" w:hAnsi="Courier New" w:cs="Courier New"/>
+                <w:color w:val="000000" w:themeColor="text1"/>
+                <w:sz w:val="24"/>
+                <w:szCs w:val="24"/>
+              </w:rPr>
+              <w:t xml:space="preserve"> </w:t>
             </w:r>
           </w:p>
         </w:tc>
@@ -8957,6 +9190,7 @@
                 <w:szCs w:val="24"/>
               </w:rPr>
             </w:pPr>
+            <w:proofErr w:type="gramStart"/>
             <w:r>
               <w:rPr>
                 <w:rFonts w:ascii="Courier New" w:eastAsia="Courier New" w:hAnsi="Courier New" w:cs="Courier New"/>
@@ -8966,6 +9200,7 @@
               </w:rPr>
               <w:t>E,L</w:t>
             </w:r>
+            <w:proofErr w:type="gramEnd"/>
           </w:p>
         </w:tc>
         <w:tc>
@@ -8983,6 +9218,7 @@
                 <w:szCs w:val="24"/>
               </w:rPr>
             </w:pPr>
+            <w:proofErr w:type="gramStart"/>
             <w:r>
               <w:rPr>
                 <w:rFonts w:ascii="Courier New" w:eastAsia="Courier New" w:hAnsi="Courier New" w:cs="Courier New"/>
@@ -8992,6 +9228,7 @@
               </w:rPr>
               <w:t>E,L</w:t>
             </w:r>
+            <w:proofErr w:type="gramEnd"/>
           </w:p>
         </w:tc>
         <w:tc>
@@ -9483,7 +9720,7 @@
     </w:tbl>
     <w:p>
       <w:pPr>
-        <w:pStyle w:val="Ttulo2"/>
+        <w:pStyle w:val="Heading2"/>
         <w:numPr>
           <w:ilvl w:val="0"/>
           <w:numId w:val="0"/>
@@ -9851,7 +10088,7 @@
     </w:p>
     <w:tbl>
       <w:tblPr>
-        <w:tblStyle w:val="TabelacomGrelha"/>
+        <w:tblStyle w:val="TableGrid"/>
         <w:tblW w:w="0" w:type="auto"/>
         <w:shd w:val="clear" w:color="auto" w:fill="E0E0E0"/>
         <w:tblLook w:val="04A0" w:firstRow="1" w:lastRow="0" w:firstColumn="1" w:lastColumn="0" w:noHBand="0" w:noVBand="1"/>
@@ -9881,7 +10118,7 @@
             <w:bookmarkStart w:id="12" w:name="_Toc499217390"/>
             <w:r>
               <w:rPr>
-                <w:rStyle w:val="Ttulo3Carter"/>
+                <w:rStyle w:val="Heading3Char"/>
                 <w:color w:val="365F91" w:themeColor="accent1" w:themeShade="BF"/>
                 <w:sz w:val="26"/>
                 <w:szCs w:val="26"/>
@@ -9894,7 +10131,7 @@
             </w:r>
             <w:r>
               <w:rPr>
-                <w:rStyle w:val="Ttulo3Carter"/>
+                <w:rStyle w:val="Heading3Char"/>
                 <w:color w:val="365F91" w:themeColor="accent1" w:themeShade="BF"/>
                 <w:sz w:val="26"/>
                 <w:szCs w:val="26"/>
@@ -9932,17 +10169,37 @@
                 <w:sz w:val="26"/>
                 <w:szCs w:val="26"/>
               </w:rPr>
-              <w:t>Avaliação (A,B,C,D,E) : _____________</w:t>
-            </w:r>
-          </w:p>
-          <w:p>
-            <w:pPr>
+              <w:t>Avaliação (</w:t>
+            </w:r>
+            <w:proofErr w:type="gramStart"/>
+            <w:r>
               <w:rPr>
                 <w:rFonts w:asciiTheme="majorHAnsi" w:eastAsiaTheme="majorEastAsia" w:hAnsiTheme="majorHAnsi" w:cstheme="majorBidi"/>
                 <w:color w:val="365F91" w:themeColor="accent1" w:themeShade="BF"/>
                 <w:sz w:val="26"/>
                 <w:szCs w:val="26"/>
               </w:rPr>
+              <w:t>A,B</w:t>
+            </w:r>
+            <w:proofErr w:type="gramEnd"/>
+            <w:r>
+              <w:rPr>
+                <w:rFonts w:asciiTheme="majorHAnsi" w:eastAsiaTheme="majorEastAsia" w:hAnsiTheme="majorHAnsi" w:cstheme="majorBidi"/>
+                <w:color w:val="365F91" w:themeColor="accent1" w:themeShade="BF"/>
+                <w:sz w:val="26"/>
+                <w:szCs w:val="26"/>
+              </w:rPr>
+              <w:t>,C,D,E) : _____________</w:t>
+            </w:r>
+          </w:p>
+          <w:p>
+            <w:pPr>
+              <w:rPr>
+                <w:rFonts w:asciiTheme="majorHAnsi" w:eastAsiaTheme="majorEastAsia" w:hAnsiTheme="majorHAnsi" w:cstheme="majorBidi"/>
+                <w:color w:val="365F91" w:themeColor="accent1" w:themeShade="BF"/>
+                <w:sz w:val="26"/>
+                <w:szCs w:val="26"/>
+              </w:rPr>
             </w:pPr>
           </w:p>
           <w:p>
@@ -9978,7 +10235,25 @@
                 <w:sz w:val="20"/>
                 <w:szCs w:val="20"/>
               </w:rPr>
-              <w:t xml:space="preserve">A: - 1 – 5  valores      B: 6 – 9  valores     C: 10 – 13 Valores </w:t>
+              <w:t xml:space="preserve">A: - 1 – </w:t>
+            </w:r>
+            <w:proofErr w:type="gramStart"/>
+            <w:r>
+              <w:rPr>
+                <w:rFonts w:asciiTheme="majorHAnsi" w:eastAsiaTheme="majorEastAsia" w:hAnsiTheme="majorHAnsi" w:cstheme="majorBidi"/>
+                <w:sz w:val="20"/>
+                <w:szCs w:val="20"/>
+              </w:rPr>
+              <w:t>5  valores</w:t>
+            </w:r>
+            <w:proofErr w:type="gramEnd"/>
+            <w:r>
+              <w:rPr>
+                <w:rFonts w:asciiTheme="majorHAnsi" w:eastAsiaTheme="majorEastAsia" w:hAnsiTheme="majorHAnsi" w:cstheme="majorBidi"/>
+                <w:sz w:val="20"/>
+                <w:szCs w:val="20"/>
+              </w:rPr>
+              <w:t xml:space="preserve">      B: 6 – 9  valores     C: 10 – 13 Valores </w:t>
             </w:r>
             <w:r>
               <w:rPr>
@@ -10336,7 +10611,7 @@
     </w:p>
     <w:p>
       <w:pPr>
-        <w:pStyle w:val="Ttulo2"/>
+        <w:pStyle w:val="Heading2"/>
       </w:pPr>
       <w:bookmarkStart w:id="14" w:name="_Toc5657712"/>
       <w:r>
@@ -10350,7 +10625,7 @@
     </w:p>
     <w:p>
       <w:pPr>
-        <w:pStyle w:val="Ttulo3"/>
+        <w:pStyle w:val="Heading3"/>
       </w:pPr>
       <w:bookmarkStart w:id="15" w:name="_Toc5657713"/>
       <w:r>
@@ -10525,7 +10800,7 @@
     </w:p>
     <w:p>
       <w:pPr>
-        <w:pStyle w:val="Ttulo3"/>
+        <w:pStyle w:val="Heading3"/>
       </w:pPr>
       <w:bookmarkStart w:id="16" w:name="_Toc5657714"/>
       <w:r>
@@ -10605,7 +10880,7 @@
     </w:p>
     <w:p>
       <w:pPr>
-        <w:pStyle w:val="Ttulo3"/>
+        <w:pStyle w:val="Heading3"/>
       </w:pPr>
       <w:bookmarkStart w:id="17" w:name="_Toc5657715"/>
       <w:r>
@@ -10734,7 +11009,7 @@
     </w:p>
     <w:p>
       <w:pPr>
-        <w:pStyle w:val="Ttulo3"/>
+        <w:pStyle w:val="Heading3"/>
       </w:pPr>
       <w:bookmarkStart w:id="18" w:name="_Toc5657716"/>
       <w:r>
@@ -10821,7 +11096,7 @@
     </w:p>
     <w:p>
       <w:pPr>
-        <w:pStyle w:val="Ttulo3"/>
+        <w:pStyle w:val="Heading3"/>
       </w:pPr>
       <w:bookmarkStart w:id="19" w:name="_Toc5657717"/>
       <w:r>
@@ -10891,7 +11166,7 @@
     </w:p>
     <w:p>
       <w:pPr>
-        <w:pStyle w:val="Ttulo1"/>
+        <w:pStyle w:val="Heading1"/>
       </w:pPr>
       <w:bookmarkStart w:id="20" w:name="_Toc5657718"/>
       <w:r>
@@ -10904,7 +11179,7 @@
     </w:p>
     <w:p>
       <w:pPr>
-        <w:pStyle w:val="Ttulo2"/>
+        <w:pStyle w:val="Heading2"/>
       </w:pPr>
       <w:bookmarkStart w:id="21" w:name="_Toc5657719"/>
       <w:r>
@@ -10954,7 +11229,7 @@
     </w:p>
     <w:p>
       <w:pPr>
-        <w:pStyle w:val="PargrafodaLista"/>
+        <w:pStyle w:val="ListParagraph"/>
         <w:ind w:left="1080"/>
         <w:jc w:val="both"/>
         <w:rPr>
@@ -11031,7 +11306,7 @@
     </w:p>
     <w:p>
       <w:pPr>
-        <w:pStyle w:val="Ttulo2"/>
+        <w:pStyle w:val="Heading2"/>
       </w:pPr>
       <w:bookmarkStart w:id="22" w:name="_Toc5657720"/>
       <w:r>
@@ -11146,7 +11421,7 @@
 <w:ftr xmlns:wpc="http://schemas.microsoft.com/office/word/2010/wordprocessingCanvas" xmlns:cx="http://schemas.microsoft.com/office/drawing/2014/chartex" xmlns:cx1="http://schemas.microsoft.com/office/drawing/2015/9/8/chartex" xmlns:cx2="http://schemas.microsoft.com/office/drawing/2015/10/21/chartex" xmlns:cx3="http://schemas.microsoft.com/office/drawing/2016/5/9/chartex" xmlns:cx4="http://schemas.microsoft.com/office/drawing/2016/5/10/chartex" xmlns:cx5="http://schemas.microsoft.com/office/drawing/2016/5/11/chartex" xmlns:cx6="http://schemas.microsoft.com/office/drawing/2016/5/12/chartex" xmlns:cx7="http://schemas.microsoft.com/office/drawing/2016/5/13/chartex" xmlns:cx8="http://schemas.microsoft.com/office/drawing/2016/5/14/chartex" xmlns:mc="http://schemas.openxmlformats.org/markup-compatibility/2006" xmlns:aink="http://schemas.microsoft.com/office/drawing/2016/ink" xmlns:am3d="http://schemas.microsoft.com/office/drawing/2017/model3d" xmlns:o="urn:schemas-microsoft-com:office:office" xmlns:r="http://schemas.openxmlformats.org/officeDocument/2006/relationships" xmlns:m="http://schemas.openxmlformats.org/officeDocument/2006/math" xmlns:v="urn:schemas-microsoft-com:vml" xmlns:wp14="http://schemas.microsoft.com/office/word/2010/wordprocessingDrawing" xmlns:wp="http://schemas.openxmlformats.org/drawingml/2006/wordprocessingDrawing" xmlns:w10="urn:schemas-microsoft-com:office:word" xmlns:w="http://schemas.openxmlformats.org/wordprocessingml/2006/main" xmlns:w14="http://schemas.microsoft.com/office/word/2010/wordml" xmlns:w15="http://schemas.microsoft.com/office/word/2012/wordml" xmlns:w16cid="http://schemas.microsoft.com/office/word/2016/wordml/cid" xmlns:w16se="http://schemas.microsoft.com/office/word/2015/wordml/symex" xmlns:wpg="http://schemas.microsoft.com/office/word/2010/wordprocessingGroup" xmlns:wpi="http://schemas.microsoft.com/office/word/2010/wordprocessingInk" xmlns:wne="http://schemas.microsoft.com/office/word/2006/wordml" xmlns:wps="http://schemas.microsoft.com/office/word/2010/wordprocessingShape" mc:Ignorable="w14 w15 w16se w16cid wp14">
   <w:p>
     <w:pPr>
-      <w:pStyle w:val="Rodap"/>
+      <w:pStyle w:val="Footer"/>
       <w:jc w:val="center"/>
     </w:pPr>
     <w:r>
@@ -11195,7 +11470,7 @@
   </w:p>
   <w:p>
     <w:pPr>
-      <w:pStyle w:val="Rodap"/>
+      <w:pStyle w:val="Footer"/>
     </w:pPr>
   </w:p>
 </w:ftr>
@@ -11619,7 +11894,7 @@
     <w:lvl w:ilvl="0">
       <w:start w:val="1"/>
       <w:numFmt w:val="decimal"/>
-      <w:pStyle w:val="Ttulo1"/>
+      <w:pStyle w:val="Heading1"/>
       <w:lvlText w:val="%1"/>
       <w:lvlJc w:val="left"/>
       <w:pPr>
@@ -11629,7 +11904,7 @@
     <w:lvl w:ilvl="1">
       <w:start w:val="1"/>
       <w:numFmt w:val="decimal"/>
-      <w:pStyle w:val="Ttulo2"/>
+      <w:pStyle w:val="Heading2"/>
       <w:lvlText w:val="%1.%2"/>
       <w:lvlJc w:val="left"/>
       <w:pPr>
@@ -11639,7 +11914,7 @@
     <w:lvl w:ilvl="2">
       <w:start w:val="1"/>
       <w:numFmt w:val="decimal"/>
-      <w:pStyle w:val="Ttulo3"/>
+      <w:pStyle w:val="Heading3"/>
       <w:lvlText w:val="%1.%2.%3"/>
       <w:lvlJc w:val="left"/>
       <w:pPr>
@@ -11649,7 +11924,7 @@
     <w:lvl w:ilvl="3">
       <w:start w:val="1"/>
       <w:numFmt w:val="decimal"/>
-      <w:pStyle w:val="Ttulo4"/>
+      <w:pStyle w:val="Heading4"/>
       <w:lvlText w:val="%1.%2.%3.%4"/>
       <w:lvlJc w:val="left"/>
       <w:pPr>
@@ -11659,7 +11934,7 @@
     <w:lvl w:ilvl="4">
       <w:start w:val="1"/>
       <w:numFmt w:val="decimal"/>
-      <w:pStyle w:val="Ttulo5"/>
+      <w:pStyle w:val="Heading5"/>
       <w:lvlText w:val="%1.%2.%3.%4.%5"/>
       <w:lvlJc w:val="left"/>
       <w:pPr>
@@ -11669,7 +11944,7 @@
     <w:lvl w:ilvl="5">
       <w:start w:val="1"/>
       <w:numFmt w:val="decimal"/>
-      <w:pStyle w:val="Ttulo6"/>
+      <w:pStyle w:val="Heading6"/>
       <w:lvlText w:val="%1.%2.%3.%4.%5.%6"/>
       <w:lvlJc w:val="left"/>
       <w:pPr>
@@ -11679,7 +11954,7 @@
     <w:lvl w:ilvl="6">
       <w:start w:val="1"/>
       <w:numFmt w:val="decimal"/>
-      <w:pStyle w:val="Ttulo7"/>
+      <w:pStyle w:val="Heading7"/>
       <w:lvlText w:val="%1.%2.%3.%4.%5.%6.%7"/>
       <w:lvlJc w:val="left"/>
       <w:pPr>
@@ -11689,7 +11964,7 @@
     <w:lvl w:ilvl="7">
       <w:start w:val="1"/>
       <w:numFmt w:val="decimal"/>
-      <w:pStyle w:val="Ttulo8"/>
+      <w:pStyle w:val="Heading8"/>
       <w:lvlText w:val="%1.%2.%3.%4.%5.%6.%7.%8"/>
       <w:lvlJc w:val="left"/>
       <w:pPr>
@@ -11699,7 +11974,7 @@
     <w:lvl w:ilvl="8">
       <w:start w:val="1"/>
       <w:numFmt w:val="decimal"/>
-      <w:pStyle w:val="Ttulo9"/>
+      <w:pStyle w:val="Heading9"/>
       <w:lvlText w:val="%1.%2.%3.%4.%5.%6.%7.%8.%9"/>
       <w:lvlJc w:val="left"/>
       <w:pPr>
@@ -13711,7 +13986,7 @@
       </w:pPr>
     </w:pPrDefault>
   </w:docDefaults>
-  <w:latentStyles w:defLockedState="0" w:defUIPriority="99" w:defSemiHidden="0" w:defUnhideWhenUsed="0" w:defQFormat="0" w:count="376">
+  <w:latentStyles w:defLockedState="0" w:defUIPriority="99" w:defSemiHidden="0" w:defUnhideWhenUsed="0" w:defQFormat="0" w:count="375">
     <w:lsdException w:name="Normal" w:uiPriority="0" w:qFormat="1"/>
     <w:lsdException w:name="heading 1" w:uiPriority="9" w:qFormat="1"/>
     <w:lsdException w:name="heading 2" w:semiHidden="1" w:uiPriority="9" w:unhideWhenUsed="1" w:qFormat="1"/>
@@ -14087,17 +14362,16 @@
     <w:lsdException w:name="Smart Hyperlink" w:semiHidden="1" w:unhideWhenUsed="1"/>
     <w:lsdException w:name="Hashtag" w:semiHidden="1" w:unhideWhenUsed="1"/>
     <w:lsdException w:name="Unresolved Mention" w:semiHidden="1" w:unhideWhenUsed="1"/>
-    <w:lsdException w:name="Smart Link" w:semiHidden="1" w:unhideWhenUsed="1"/>
   </w:latentStyles>
   <w:style w:type="paragraph" w:default="1" w:styleId="Normal">
     <w:name w:val="Normal"/>
     <w:qFormat/>
   </w:style>
-  <w:style w:type="paragraph" w:styleId="Ttulo1">
+  <w:style w:type="paragraph" w:styleId="Heading1">
     <w:name w:val="heading 1"/>
     <w:basedOn w:val="Normal"/>
     <w:next w:val="Normal"/>
-    <w:link w:val="Ttulo1Carter"/>
+    <w:link w:val="Heading1Char"/>
     <w:uiPriority w:val="9"/>
     <w:qFormat/>
     <w:rsid w:val="00E4534F"/>
@@ -14117,11 +14391,11 @@
       <w:szCs w:val="32"/>
     </w:rPr>
   </w:style>
-  <w:style w:type="paragraph" w:styleId="Ttulo2">
+  <w:style w:type="paragraph" w:styleId="Heading2">
     <w:name w:val="heading 2"/>
     <w:basedOn w:val="Normal"/>
     <w:next w:val="Normal"/>
-    <w:link w:val="Ttulo2Carter"/>
+    <w:link w:val="Heading2Char"/>
     <w:uiPriority w:val="9"/>
     <w:unhideWhenUsed/>
     <w:qFormat/>
@@ -14145,11 +14419,11 @@
       <w:szCs w:val="26"/>
     </w:rPr>
   </w:style>
-  <w:style w:type="paragraph" w:styleId="Ttulo3">
+  <w:style w:type="paragraph" w:styleId="Heading3">
     <w:name w:val="heading 3"/>
     <w:basedOn w:val="Normal"/>
     <w:next w:val="Normal"/>
-    <w:link w:val="Ttulo3Carter"/>
+    <w:link w:val="Heading3Char"/>
     <w:uiPriority w:val="9"/>
     <w:unhideWhenUsed/>
     <w:qFormat/>
@@ -14171,11 +14445,11 @@
       <w:szCs w:val="24"/>
     </w:rPr>
   </w:style>
-  <w:style w:type="paragraph" w:styleId="Ttulo4">
+  <w:style w:type="paragraph" w:styleId="Heading4">
     <w:name w:val="heading 4"/>
     <w:basedOn w:val="Normal"/>
     <w:next w:val="Normal"/>
-    <w:link w:val="Ttulo4Carter"/>
+    <w:link w:val="Heading4Char"/>
     <w:uiPriority w:val="9"/>
     <w:unhideWhenUsed/>
     <w:qFormat/>
@@ -14199,11 +14473,11 @@
       <w:color w:val="4F81BD" w:themeColor="accent1"/>
     </w:rPr>
   </w:style>
-  <w:style w:type="paragraph" w:styleId="Ttulo5">
+  <w:style w:type="paragraph" w:styleId="Heading5">
     <w:name w:val="heading 5"/>
     <w:basedOn w:val="Normal"/>
     <w:next w:val="Normal"/>
-    <w:link w:val="Ttulo5Carter"/>
+    <w:link w:val="Heading5Char"/>
     <w:uiPriority w:val="9"/>
     <w:semiHidden/>
     <w:unhideWhenUsed/>
@@ -14224,11 +14498,11 @@
       <w:color w:val="243F60" w:themeColor="accent1" w:themeShade="7F"/>
     </w:rPr>
   </w:style>
-  <w:style w:type="paragraph" w:styleId="Ttulo6">
+  <w:style w:type="paragraph" w:styleId="Heading6">
     <w:name w:val="heading 6"/>
     <w:basedOn w:val="Normal"/>
     <w:next w:val="Normal"/>
-    <w:link w:val="Ttulo6Carter"/>
+    <w:link w:val="Heading6Char"/>
     <w:uiPriority w:val="9"/>
     <w:semiHidden/>
     <w:unhideWhenUsed/>
@@ -14251,11 +14525,11 @@
       <w:color w:val="243F60" w:themeColor="accent1" w:themeShade="7F"/>
     </w:rPr>
   </w:style>
-  <w:style w:type="paragraph" w:styleId="Ttulo7">
+  <w:style w:type="paragraph" w:styleId="Heading7">
     <w:name w:val="heading 7"/>
     <w:basedOn w:val="Normal"/>
     <w:next w:val="Normal"/>
-    <w:link w:val="Ttulo7Carter"/>
+    <w:link w:val="Heading7Char"/>
     <w:uiPriority w:val="9"/>
     <w:semiHidden/>
     <w:unhideWhenUsed/>
@@ -14278,11 +14552,11 @@
       <w:color w:val="404040" w:themeColor="text1" w:themeTint="BF"/>
     </w:rPr>
   </w:style>
-  <w:style w:type="paragraph" w:styleId="Ttulo8">
+  <w:style w:type="paragraph" w:styleId="Heading8">
     <w:name w:val="heading 8"/>
     <w:basedOn w:val="Normal"/>
     <w:next w:val="Normal"/>
-    <w:link w:val="Ttulo8Carter"/>
+    <w:link w:val="Heading8Char"/>
     <w:uiPriority w:val="9"/>
     <w:semiHidden/>
     <w:unhideWhenUsed/>
@@ -14305,11 +14579,11 @@
       <w:szCs w:val="20"/>
     </w:rPr>
   </w:style>
-  <w:style w:type="paragraph" w:styleId="Ttulo9">
+  <w:style w:type="paragraph" w:styleId="Heading9">
     <w:name w:val="heading 9"/>
     <w:basedOn w:val="Normal"/>
     <w:next w:val="Normal"/>
-    <w:link w:val="Ttulo9Carter"/>
+    <w:link w:val="Heading9Char"/>
     <w:uiPriority w:val="9"/>
     <w:semiHidden/>
     <w:unhideWhenUsed/>
@@ -14334,13 +14608,13 @@
       <w:szCs w:val="20"/>
     </w:rPr>
   </w:style>
-  <w:style w:type="character" w:default="1" w:styleId="Tipodeletrapredefinidodopargrafo">
+  <w:style w:type="character" w:default="1" w:styleId="DefaultParagraphFont">
     <w:name w:val="Default Paragraph Font"/>
     <w:uiPriority w:val="1"/>
     <w:semiHidden/>
     <w:unhideWhenUsed/>
   </w:style>
-  <w:style w:type="table" w:default="1" w:styleId="Tabelanormal">
+  <w:style w:type="table" w:default="1" w:styleId="TableNormal">
     <w:name w:val="Normal Table"/>
     <w:uiPriority w:val="99"/>
     <w:semiHidden/>
@@ -14355,13 +14629,13 @@
       </w:tblCellMar>
     </w:tblPr>
   </w:style>
-  <w:style w:type="numbering" w:default="1" w:styleId="Semlista">
+  <w:style w:type="numbering" w:default="1" w:styleId="NoList">
     <w:name w:val="No List"/>
     <w:uiPriority w:val="99"/>
     <w:semiHidden/>
     <w:unhideWhenUsed/>
   </w:style>
-  <w:style w:type="paragraph" w:styleId="PargrafodaLista">
+  <w:style w:type="paragraph" w:styleId="ListParagraph">
     <w:name w:val="List Paragraph"/>
     <w:basedOn w:val="Normal"/>
     <w:uiPriority w:val="34"/>
@@ -14372,10 +14646,10 @@
       <w:contextualSpacing/>
     </w:pPr>
   </w:style>
-  <w:style w:type="character" w:customStyle="1" w:styleId="Ttulo1Carter">
-    <w:name w:val="Título 1 Caráter"/>
-    <w:basedOn w:val="Tipodeletrapredefinidodopargrafo"/>
-    <w:link w:val="Ttulo1"/>
+  <w:style w:type="character" w:customStyle="1" w:styleId="Heading1Char">
+    <w:name w:val="Heading 1 Char"/>
+    <w:basedOn w:val="DefaultParagraphFont"/>
+    <w:link w:val="Heading1"/>
     <w:uiPriority w:val="9"/>
     <w:rsid w:val="00E4534F"/>
     <w:rPr>
@@ -14385,10 +14659,10 @@
       <w:szCs w:val="32"/>
     </w:rPr>
   </w:style>
-  <w:style w:type="character" w:customStyle="1" w:styleId="Ttulo2Carter">
-    <w:name w:val="Título 2 Caráter"/>
-    <w:basedOn w:val="Tipodeletrapredefinidodopargrafo"/>
-    <w:link w:val="Ttulo2"/>
+  <w:style w:type="character" w:customStyle="1" w:styleId="Heading2Char">
+    <w:name w:val="Heading 2 Char"/>
+    <w:basedOn w:val="DefaultParagraphFont"/>
+    <w:link w:val="Heading2"/>
     <w:uiPriority w:val="9"/>
     <w:rsid w:val="000A2548"/>
     <w:rPr>
@@ -14399,10 +14673,10 @@
       <w:szCs w:val="26"/>
     </w:rPr>
   </w:style>
-  <w:style w:type="character" w:customStyle="1" w:styleId="Ttulo3Carter">
-    <w:name w:val="Título 3 Caráter"/>
-    <w:basedOn w:val="Tipodeletrapredefinidodopargrafo"/>
-    <w:link w:val="Ttulo3"/>
+  <w:style w:type="character" w:customStyle="1" w:styleId="Heading3Char">
+    <w:name w:val="Heading 3 Char"/>
+    <w:basedOn w:val="DefaultParagraphFont"/>
+    <w:link w:val="Heading3"/>
     <w:uiPriority w:val="9"/>
     <w:rsid w:val="00F073C5"/>
     <w:rPr>
@@ -14412,10 +14686,10 @@
       <w:szCs w:val="24"/>
     </w:rPr>
   </w:style>
-  <w:style w:type="paragraph" w:styleId="Textodebalo">
+  <w:style w:type="paragraph" w:styleId="BalloonText">
     <w:name w:val="Balloon Text"/>
     <w:basedOn w:val="Normal"/>
-    <w:link w:val="TextodebaloCarter"/>
+    <w:link w:val="BalloonTextChar"/>
     <w:uiPriority w:val="99"/>
     <w:semiHidden/>
     <w:unhideWhenUsed/>
@@ -14429,10 +14703,10 @@
       <w:szCs w:val="18"/>
     </w:rPr>
   </w:style>
-  <w:style w:type="character" w:customStyle="1" w:styleId="TextodebaloCarter">
-    <w:name w:val="Texto de balão Caráter"/>
-    <w:basedOn w:val="Tipodeletrapredefinidodopargrafo"/>
-    <w:link w:val="Textodebalo"/>
+  <w:style w:type="character" w:customStyle="1" w:styleId="BalloonTextChar">
+    <w:name w:val="Balloon Text Char"/>
+    <w:basedOn w:val="DefaultParagraphFont"/>
+    <w:link w:val="BalloonText"/>
     <w:uiPriority w:val="99"/>
     <w:semiHidden/>
     <w:rsid w:val="00F073C5"/>
@@ -14442,9 +14716,9 @@
       <w:szCs w:val="18"/>
     </w:rPr>
   </w:style>
-  <w:style w:type="character" w:styleId="Refdecomentrio">
+  <w:style w:type="character" w:styleId="CommentReference">
     <w:name w:val="annotation reference"/>
-    <w:basedOn w:val="Tipodeletrapredefinidodopargrafo"/>
+    <w:basedOn w:val="DefaultParagraphFont"/>
     <w:uiPriority w:val="99"/>
     <w:semiHidden/>
     <w:unhideWhenUsed/>
@@ -14454,10 +14728,10 @@
       <w:szCs w:val="16"/>
     </w:rPr>
   </w:style>
-  <w:style w:type="paragraph" w:styleId="Textodecomentrio">
+  <w:style w:type="paragraph" w:styleId="CommentText">
     <w:name w:val="annotation text"/>
     <w:basedOn w:val="Normal"/>
-    <w:link w:val="TextodecomentrioCarter"/>
+    <w:link w:val="CommentTextChar"/>
     <w:uiPriority w:val="99"/>
     <w:semiHidden/>
     <w:unhideWhenUsed/>
@@ -14470,10 +14744,10 @@
       <w:szCs w:val="20"/>
     </w:rPr>
   </w:style>
-  <w:style w:type="character" w:customStyle="1" w:styleId="TextodecomentrioCarter">
-    <w:name w:val="Texto de comentário Caráter"/>
-    <w:basedOn w:val="Tipodeletrapredefinidodopargrafo"/>
-    <w:link w:val="Textodecomentrio"/>
+  <w:style w:type="character" w:customStyle="1" w:styleId="CommentTextChar">
+    <w:name w:val="Comment Text Char"/>
+    <w:basedOn w:val="DefaultParagraphFont"/>
+    <w:link w:val="CommentText"/>
     <w:uiPriority w:val="99"/>
     <w:semiHidden/>
     <w:rsid w:val="006F1688"/>
@@ -14482,11 +14756,11 @@
       <w:szCs w:val="20"/>
     </w:rPr>
   </w:style>
-  <w:style w:type="paragraph" w:styleId="Assuntodecomentrio">
+  <w:style w:type="paragraph" w:styleId="CommentSubject">
     <w:name w:val="annotation subject"/>
-    <w:basedOn w:val="Textodecomentrio"/>
-    <w:next w:val="Textodecomentrio"/>
-    <w:link w:val="AssuntodecomentrioCarter"/>
+    <w:basedOn w:val="CommentText"/>
+    <w:next w:val="CommentText"/>
+    <w:link w:val="CommentSubjectChar"/>
     <w:uiPriority w:val="99"/>
     <w:semiHidden/>
     <w:unhideWhenUsed/>
@@ -14496,10 +14770,10 @@
       <w:bCs/>
     </w:rPr>
   </w:style>
-  <w:style w:type="character" w:customStyle="1" w:styleId="AssuntodecomentrioCarter">
-    <w:name w:val="Assunto de comentário Caráter"/>
-    <w:basedOn w:val="TextodecomentrioCarter"/>
-    <w:link w:val="Assuntodecomentrio"/>
+  <w:style w:type="character" w:customStyle="1" w:styleId="CommentSubjectChar">
+    <w:name w:val="Comment Subject Char"/>
+    <w:basedOn w:val="CommentTextChar"/>
+    <w:link w:val="CommentSubject"/>
     <w:uiPriority w:val="99"/>
     <w:semiHidden/>
     <w:rsid w:val="006F1688"/>
@@ -14510,7 +14784,7 @@
       <w:szCs w:val="20"/>
     </w:rPr>
   </w:style>
-  <w:style w:type="paragraph" w:styleId="Reviso">
+  <w:style w:type="paragraph" w:styleId="Revision">
     <w:name w:val="Revision"/>
     <w:hidden/>
     <w:uiPriority w:val="99"/>
@@ -14520,9 +14794,9 @@
       <w:spacing w:after="0" w:line="240" w:lineRule="auto"/>
     </w:pPr>
   </w:style>
-  <w:style w:type="table" w:styleId="TabelacomGrelha">
+  <w:style w:type="table" w:styleId="TableGrid">
     <w:name w:val="Table Grid"/>
-    <w:basedOn w:val="Tabelanormal"/>
+    <w:basedOn w:val="TableNormal"/>
     <w:uiPriority w:val="59"/>
     <w:rsid w:val="00B90E03"/>
     <w:pPr>
@@ -14539,11 +14813,11 @@
       </w:tblBorders>
     </w:tblPr>
   </w:style>
-  <w:style w:type="paragraph" w:styleId="Ttulo">
+  <w:style w:type="paragraph" w:styleId="Title">
     <w:name w:val="Title"/>
     <w:basedOn w:val="Normal"/>
     <w:next w:val="Normal"/>
-    <w:link w:val="TtuloCarter"/>
+    <w:link w:val="TitleChar"/>
     <w:uiPriority w:val="10"/>
     <w:qFormat/>
     <w:rsid w:val="00B90E03"/>
@@ -14560,10 +14834,10 @@
       <w:lang w:eastAsia="en-US"/>
     </w:rPr>
   </w:style>
-  <w:style w:type="character" w:customStyle="1" w:styleId="TtuloCarter">
-    <w:name w:val="Título Caráter"/>
-    <w:basedOn w:val="Tipodeletrapredefinidodopargrafo"/>
-    <w:link w:val="Ttulo"/>
+  <w:style w:type="character" w:customStyle="1" w:styleId="TitleChar">
+    <w:name w:val="Title Char"/>
+    <w:basedOn w:val="DefaultParagraphFont"/>
+    <w:link w:val="Title"/>
     <w:uiPriority w:val="10"/>
     <w:rsid w:val="00B90E03"/>
     <w:rPr>
@@ -14575,10 +14849,10 @@
       <w:lang w:eastAsia="en-US"/>
     </w:rPr>
   </w:style>
-  <w:style w:type="paragraph" w:styleId="Cabealho">
+  <w:style w:type="paragraph" w:styleId="Header">
     <w:name w:val="header"/>
     <w:basedOn w:val="Normal"/>
-    <w:link w:val="CabealhoCarter"/>
+    <w:link w:val="HeaderChar"/>
     <w:uiPriority w:val="99"/>
     <w:unhideWhenUsed/>
     <w:rsid w:val="00364931"/>
@@ -14590,17 +14864,17 @@
       <w:spacing w:after="0" w:line="240" w:lineRule="auto"/>
     </w:pPr>
   </w:style>
-  <w:style w:type="character" w:customStyle="1" w:styleId="CabealhoCarter">
-    <w:name w:val="Cabeçalho Caráter"/>
-    <w:basedOn w:val="Tipodeletrapredefinidodopargrafo"/>
-    <w:link w:val="Cabealho"/>
+  <w:style w:type="character" w:customStyle="1" w:styleId="HeaderChar">
+    <w:name w:val="Header Char"/>
+    <w:basedOn w:val="DefaultParagraphFont"/>
+    <w:link w:val="Header"/>
     <w:uiPriority w:val="99"/>
     <w:rsid w:val="00364931"/>
   </w:style>
-  <w:style w:type="paragraph" w:styleId="Rodap">
+  <w:style w:type="paragraph" w:styleId="Footer">
     <w:name w:val="footer"/>
     <w:basedOn w:val="Normal"/>
-    <w:link w:val="RodapCarter"/>
+    <w:link w:val="FooterChar"/>
     <w:uiPriority w:val="99"/>
     <w:unhideWhenUsed/>
     <w:rsid w:val="00364931"/>
@@ -14612,16 +14886,16 @@
       <w:spacing w:after="0" w:line="240" w:lineRule="auto"/>
     </w:pPr>
   </w:style>
-  <w:style w:type="character" w:customStyle="1" w:styleId="RodapCarter">
-    <w:name w:val="Rodapé Caráter"/>
-    <w:basedOn w:val="Tipodeletrapredefinidodopargrafo"/>
-    <w:link w:val="Rodap"/>
+  <w:style w:type="character" w:customStyle="1" w:styleId="FooterChar">
+    <w:name w:val="Footer Char"/>
+    <w:basedOn w:val="DefaultParagraphFont"/>
+    <w:link w:val="Footer"/>
     <w:uiPriority w:val="99"/>
     <w:rsid w:val="00364931"/>
   </w:style>
-  <w:style w:type="paragraph" w:styleId="Cabealhodondice">
+  <w:style w:type="paragraph" w:styleId="TOCHeading">
     <w:name w:val="TOC Heading"/>
-    <w:basedOn w:val="Ttulo1"/>
+    <w:basedOn w:val="Heading1"/>
     <w:next w:val="Normal"/>
     <w:uiPriority w:val="39"/>
     <w:unhideWhenUsed/>
@@ -14635,7 +14909,7 @@
       <w:lang w:val="en-US" w:eastAsia="en-US"/>
     </w:rPr>
   </w:style>
-  <w:style w:type="paragraph" w:styleId="ndice1">
+  <w:style w:type="paragraph" w:styleId="TOC1">
     <w:name w:val="toc 1"/>
     <w:basedOn w:val="Normal"/>
     <w:next w:val="Normal"/>
@@ -14647,7 +14921,7 @@
       <w:spacing w:after="100"/>
     </w:pPr>
   </w:style>
-  <w:style w:type="paragraph" w:styleId="ndice2">
+  <w:style w:type="paragraph" w:styleId="TOC2">
     <w:name w:val="toc 2"/>
     <w:basedOn w:val="Normal"/>
     <w:next w:val="Normal"/>
@@ -14660,9 +14934,9 @@
       <w:ind w:left="220"/>
     </w:pPr>
   </w:style>
-  <w:style w:type="character" w:styleId="Hiperligao">
+  <w:style w:type="character" w:styleId="Hyperlink">
     <w:name w:val="Hyperlink"/>
-    <w:basedOn w:val="Tipodeletrapredefinidodopargrafo"/>
+    <w:basedOn w:val="DefaultParagraphFont"/>
     <w:uiPriority w:val="99"/>
     <w:unhideWhenUsed/>
     <w:rsid w:val="00E72C09"/>
@@ -14671,10 +14945,10 @@
       <w:u w:val="single"/>
     </w:rPr>
   </w:style>
-  <w:style w:type="character" w:customStyle="1" w:styleId="Ttulo4Carter">
-    <w:name w:val="Título 4 Caráter"/>
-    <w:basedOn w:val="Tipodeletrapredefinidodopargrafo"/>
-    <w:link w:val="Ttulo4"/>
+  <w:style w:type="character" w:customStyle="1" w:styleId="Heading4Char">
+    <w:name w:val="Heading 4 Char"/>
+    <w:basedOn w:val="DefaultParagraphFont"/>
+    <w:link w:val="Heading4"/>
     <w:uiPriority w:val="9"/>
     <w:semiHidden/>
     <w:rsid w:val="007D311C"/>
@@ -14687,10 +14961,10 @@
       <w:color w:val="4F81BD" w:themeColor="accent1"/>
     </w:rPr>
   </w:style>
-  <w:style w:type="character" w:customStyle="1" w:styleId="Ttulo5Carter">
-    <w:name w:val="Título 5 Caráter"/>
-    <w:basedOn w:val="Tipodeletrapredefinidodopargrafo"/>
-    <w:link w:val="Ttulo5"/>
+  <w:style w:type="character" w:customStyle="1" w:styleId="Heading5Char">
+    <w:name w:val="Heading 5 Char"/>
+    <w:basedOn w:val="DefaultParagraphFont"/>
+    <w:link w:val="Heading5"/>
     <w:uiPriority w:val="9"/>
     <w:semiHidden/>
     <w:rsid w:val="007D311C"/>
@@ -14699,10 +14973,10 @@
       <w:color w:val="243F60" w:themeColor="accent1" w:themeShade="7F"/>
     </w:rPr>
   </w:style>
-  <w:style w:type="character" w:customStyle="1" w:styleId="Ttulo6Carter">
-    <w:name w:val="Título 6 Caráter"/>
-    <w:basedOn w:val="Tipodeletrapredefinidodopargrafo"/>
-    <w:link w:val="Ttulo6"/>
+  <w:style w:type="character" w:customStyle="1" w:styleId="Heading6Char">
+    <w:name w:val="Heading 6 Char"/>
+    <w:basedOn w:val="DefaultParagraphFont"/>
+    <w:link w:val="Heading6"/>
     <w:uiPriority w:val="9"/>
     <w:semiHidden/>
     <w:rsid w:val="007D311C"/>
@@ -14713,10 +14987,10 @@
       <w:color w:val="243F60" w:themeColor="accent1" w:themeShade="7F"/>
     </w:rPr>
   </w:style>
-  <w:style w:type="character" w:customStyle="1" w:styleId="Ttulo7Carter">
-    <w:name w:val="Título 7 Caráter"/>
-    <w:basedOn w:val="Tipodeletrapredefinidodopargrafo"/>
-    <w:link w:val="Ttulo7"/>
+  <w:style w:type="character" w:customStyle="1" w:styleId="Heading7Char">
+    <w:name w:val="Heading 7 Char"/>
+    <w:basedOn w:val="DefaultParagraphFont"/>
+    <w:link w:val="Heading7"/>
     <w:uiPriority w:val="9"/>
     <w:semiHidden/>
     <w:rsid w:val="007D311C"/>
@@ -14727,10 +15001,10 @@
       <w:color w:val="404040" w:themeColor="text1" w:themeTint="BF"/>
     </w:rPr>
   </w:style>
-  <w:style w:type="character" w:customStyle="1" w:styleId="Ttulo8Carter">
-    <w:name w:val="Título 8 Caráter"/>
-    <w:basedOn w:val="Tipodeletrapredefinidodopargrafo"/>
-    <w:link w:val="Ttulo8"/>
+  <w:style w:type="character" w:customStyle="1" w:styleId="Heading8Char">
+    <w:name w:val="Heading 8 Char"/>
+    <w:basedOn w:val="DefaultParagraphFont"/>
+    <w:link w:val="Heading8"/>
     <w:uiPriority w:val="9"/>
     <w:semiHidden/>
     <w:rsid w:val="007D311C"/>
@@ -14741,10 +15015,10 @@
       <w:szCs w:val="20"/>
     </w:rPr>
   </w:style>
-  <w:style w:type="character" w:customStyle="1" w:styleId="Ttulo9Carter">
-    <w:name w:val="Título 9 Caráter"/>
-    <w:basedOn w:val="Tipodeletrapredefinidodopargrafo"/>
-    <w:link w:val="Ttulo9"/>
+  <w:style w:type="character" w:customStyle="1" w:styleId="Heading9Char">
+    <w:name w:val="Heading 9 Char"/>
+    <w:basedOn w:val="DefaultParagraphFont"/>
+    <w:link w:val="Heading9"/>
     <w:uiPriority w:val="9"/>
     <w:semiHidden/>
     <w:rsid w:val="007D311C"/>
@@ -14774,7 +15048,7 @@
       <w:lang w:eastAsia="pt-PT"/>
     </w:rPr>
   </w:style>
-  <w:style w:type="paragraph" w:styleId="ndice3">
+  <w:style w:type="paragraph" w:styleId="TOC3">
     <w:name w:val="toc 3"/>
     <w:basedOn w:val="Normal"/>
     <w:next w:val="Normal"/>
@@ -15080,7 +15354,7 @@
 </file>
 
 <file path=customXml/itemProps1.xml><?xml version="1.0" encoding="utf-8"?>
-<ds:datastoreItem xmlns:ds="http://schemas.openxmlformats.org/officeDocument/2006/customXml" ds:itemID="{846CE405-7B66-492D-8860-D92333C87FE1}">
+<ds:datastoreItem xmlns:ds="http://schemas.openxmlformats.org/officeDocument/2006/customXml" ds:itemID="{0C3D9B20-C447-4565-9A16-4061B5BA82AF}">
   <ds:schemaRefs>
     <ds:schemaRef ds:uri="http://schemas.openxmlformats.org/officeDocument/2006/bibliography"/>
   </ds:schemaRefs>

</xml_diff>

<commit_message>
Alteração do relatório e ficheiro estufa.sql
Alteração mínima no relatório, palavra campo estava repetida na penultima linha do primeiro paragrafo da página 14.

Segue também a nova base de dados (ficheiro estufa.sql) com as novas tabelas e tabelas já existentes com os novos campos.
</commit_message>
<xml_diff>
--- a/Documentação/Especificações/Fase 2 MONGO/Relatorio_Grupo10.docx
+++ b/Documentação/Especificações/Fase 2 MONGO/Relatorio_Grupo10.docx
@@ -689,7 +689,7 @@
     <w:p/>
     <w:p>
       <w:pPr>
-        <w:pStyle w:val="ListParagraph"/>
+        <w:pStyle w:val="PargrafodaLista"/>
         <w:numPr>
           <w:ilvl w:val="0"/>
           <w:numId w:val="22"/>
@@ -701,7 +701,7 @@
     </w:p>
     <w:p>
       <w:pPr>
-        <w:pStyle w:val="ListParagraph"/>
+        <w:pStyle w:val="PargrafodaLista"/>
         <w:numPr>
           <w:ilvl w:val="0"/>
           <w:numId w:val="22"/>
@@ -719,7 +719,7 @@
     </w:p>
     <w:p>
       <w:pPr>
-        <w:pStyle w:val="ListParagraph"/>
+        <w:pStyle w:val="PargrafodaLista"/>
         <w:numPr>
           <w:ilvl w:val="0"/>
           <w:numId w:val="22"/>
@@ -737,7 +737,7 @@
     </w:p>
     <w:p>
       <w:pPr>
-        <w:pStyle w:val="ListParagraph"/>
+        <w:pStyle w:val="PargrafodaLista"/>
         <w:numPr>
           <w:ilvl w:val="0"/>
           <w:numId w:val="22"/>
@@ -755,7 +755,7 @@
     </w:p>
     <w:p>
       <w:pPr>
-        <w:pStyle w:val="ListParagraph"/>
+        <w:pStyle w:val="PargrafodaLista"/>
         <w:numPr>
           <w:ilvl w:val="0"/>
           <w:numId w:val="22"/>
@@ -767,7 +767,7 @@
     </w:p>
     <w:p>
       <w:pPr>
-        <w:pStyle w:val="ListParagraph"/>
+        <w:pStyle w:val="PargrafodaLista"/>
         <w:numPr>
           <w:ilvl w:val="0"/>
           <w:numId w:val="22"/>
@@ -785,7 +785,7 @@
     </w:p>
     <w:p>
       <w:pPr>
-        <w:pStyle w:val="ListParagraph"/>
+        <w:pStyle w:val="PargrafodaLista"/>
         <w:numPr>
           <w:ilvl w:val="0"/>
           <w:numId w:val="22"/>
@@ -902,7 +902,7 @@
         <w:p/>
         <w:p>
           <w:pPr>
-            <w:pStyle w:val="TOC1"/>
+            <w:pStyle w:val="ndice1"/>
             <w:tabs>
               <w:tab w:val="left" w:pos="440"/>
               <w:tab w:val="right" w:leader="dot" w:pos="8494"/>
@@ -924,7 +924,7 @@
           <w:hyperlink w:anchor="_Toc5657703" w:history="1">
             <w:r>
               <w:rPr>
-                <w:rStyle w:val="Hyperlink"/>
+                <w:rStyle w:val="Hiperligao"/>
                 <w:noProof/>
               </w:rPr>
               <w:t>1</w:t>
@@ -938,7 +938,7 @@
             </w:r>
             <w:r>
               <w:rPr>
-                <w:rStyle w:val="Hyperlink"/>
+                <w:rStyle w:val="Hiperligao"/>
                 <w:noProof/>
               </w:rPr>
               <w:t>Mongo DB</w:t>
@@ -995,7 +995,7 @@
         </w:p>
         <w:p>
           <w:pPr>
-            <w:pStyle w:val="TOC2"/>
+            <w:pStyle w:val="ndice2"/>
             <w:tabs>
               <w:tab w:val="left" w:pos="880"/>
               <w:tab w:val="right" w:leader="dot" w:pos="8494"/>
@@ -1008,7 +1008,7 @@
           <w:hyperlink w:anchor="_Toc5657704" w:history="1">
             <w:r>
               <w:rPr>
-                <w:rStyle w:val="Hyperlink"/>
+                <w:rStyle w:val="Hiperligao"/>
                 <w:noProof/>
               </w:rPr>
               <w:t>1.1</w:t>
@@ -1022,7 +1022,7 @@
             </w:r>
             <w:r>
               <w:rPr>
-                <w:rStyle w:val="Hyperlink"/>
+                <w:rStyle w:val="Hiperligao"/>
                 <w:noProof/>
               </w:rPr>
               <w:t>Descrição Geral do Procedimento</w:t>
@@ -1079,7 +1079,7 @@
         </w:p>
         <w:p>
           <w:pPr>
-            <w:pStyle w:val="TOC2"/>
+            <w:pStyle w:val="ndice2"/>
             <w:tabs>
               <w:tab w:val="left" w:pos="880"/>
               <w:tab w:val="right" w:leader="dot" w:pos="8494"/>
@@ -1092,7 +1092,7 @@
           <w:hyperlink w:anchor="_Toc5657705" w:history="1">
             <w:r>
               <w:rPr>
-                <w:rStyle w:val="Hyperlink"/>
+                <w:rStyle w:val="Hiperligao"/>
                 <w:noProof/>
               </w:rPr>
               <w:t>1.2</w:t>
@@ -1106,7 +1106,7 @@
             </w:r>
             <w:r>
               <w:rPr>
-                <w:rStyle w:val="Hyperlink"/>
+                <w:rStyle w:val="Hiperligao"/>
                 <w:noProof/>
               </w:rPr>
               <w:t>Estrutura da Base de Dados Mongo</w:t>
@@ -1163,7 +1163,7 @@
         </w:p>
         <w:p>
           <w:pPr>
-            <w:pStyle w:val="TOC2"/>
+            <w:pStyle w:val="ndice2"/>
             <w:tabs>
               <w:tab w:val="left" w:pos="880"/>
               <w:tab w:val="right" w:leader="dot" w:pos="8494"/>
@@ -1176,7 +1176,7 @@
           <w:hyperlink w:anchor="_Toc5657706" w:history="1">
             <w:r>
               <w:rPr>
-                <w:rStyle w:val="Hyperlink"/>
+                <w:rStyle w:val="Hiperligao"/>
                 <w:noProof/>
               </w:rPr>
               <w:t>1.3</w:t>
@@ -1190,7 +1190,7 @@
             </w:r>
             <w:r>
               <w:rPr>
-                <w:rStyle w:val="Hyperlink"/>
+                <w:rStyle w:val="Hiperligao"/>
                 <w:noProof/>
               </w:rPr>
               <w:t>Periodicidade de Leitura de Sensores e Escrita no Mongo</w:t>
@@ -1247,7 +1247,7 @@
         </w:p>
         <w:p>
           <w:pPr>
-            <w:pStyle w:val="TOC2"/>
+            <w:pStyle w:val="ndice2"/>
             <w:tabs>
               <w:tab w:val="left" w:pos="880"/>
               <w:tab w:val="right" w:leader="dot" w:pos="8494"/>
@@ -1260,7 +1260,7 @@
           <w:hyperlink w:anchor="_Toc5657707" w:history="1">
             <w:r>
               <w:rPr>
-                <w:rStyle w:val="Hyperlink"/>
+                <w:rStyle w:val="Hiperligao"/>
                 <w:noProof/>
               </w:rPr>
               <w:t>1.4</w:t>
@@ -1274,7 +1274,7 @@
             </w:r>
             <w:r>
               <w:rPr>
-                <w:rStyle w:val="Hyperlink"/>
+                <w:rStyle w:val="Hiperligao"/>
                 <w:noProof/>
               </w:rPr>
               <w:t>Estrutura da Base de Dados Mysql</w:t>
@@ -1331,7 +1331,7 @@
         </w:p>
         <w:p>
           <w:pPr>
-            <w:pStyle w:val="TOC2"/>
+            <w:pStyle w:val="ndice2"/>
             <w:tabs>
               <w:tab w:val="left" w:pos="880"/>
               <w:tab w:val="right" w:leader="dot" w:pos="8494"/>
@@ -1344,7 +1344,7 @@
           <w:hyperlink w:anchor="_Toc5657708" w:history="1">
             <w:r>
               <w:rPr>
-                <w:rStyle w:val="Hyperlink"/>
+                <w:rStyle w:val="Hiperligao"/>
                 <w:noProof/>
               </w:rPr>
               <w:t>1.5</w:t>
@@ -1358,7 +1358,7 @@
             </w:r>
             <w:r>
               <w:rPr>
-                <w:rStyle w:val="Hyperlink"/>
+                <w:rStyle w:val="Hiperligao"/>
                 <w:noProof/>
               </w:rPr>
               <w:t>Periodicidade de Leitura de Mongo e Escrita no MySql</w:t>
@@ -1415,7 +1415,7 @@
         </w:p>
         <w:p>
           <w:pPr>
-            <w:pStyle w:val="TOC2"/>
+            <w:pStyle w:val="ndice2"/>
             <w:tabs>
               <w:tab w:val="left" w:pos="880"/>
               <w:tab w:val="right" w:leader="dot" w:pos="8494"/>
@@ -1428,7 +1428,7 @@
           <w:hyperlink w:anchor="_Toc5657709" w:history="1">
             <w:r>
               <w:rPr>
-                <w:rStyle w:val="Hyperlink"/>
+                <w:rStyle w:val="Hiperligao"/>
                 <w:noProof/>
               </w:rPr>
               <w:t>1.6</w:t>
@@ -1442,7 +1442,7 @@
             </w:r>
             <w:r>
               <w:rPr>
-                <w:rStyle w:val="Hyperlink"/>
+                <w:rStyle w:val="Hiperligao"/>
                 <w:noProof/>
               </w:rPr>
               <w:t>Triggers, SP ou eventos no MySql (caso relevante)</w:t>
@@ -1499,7 +1499,7 @@
         </w:p>
         <w:p>
           <w:pPr>
-            <w:pStyle w:val="TOC2"/>
+            <w:pStyle w:val="ndice2"/>
             <w:tabs>
               <w:tab w:val="left" w:pos="880"/>
               <w:tab w:val="right" w:leader="dot" w:pos="8494"/>
@@ -1512,7 +1512,7 @@
           <w:hyperlink w:anchor="_Toc5657710" w:history="1">
             <w:r>
               <w:rPr>
-                <w:rStyle w:val="Hyperlink"/>
+                <w:rStyle w:val="Hiperligao"/>
                 <w:noProof/>
               </w:rPr>
               <w:t>1.7</w:t>
@@ -1526,7 +1526,7 @@
             </w:r>
             <w:r>
               <w:rPr>
-                <w:rStyle w:val="Hyperlink"/>
+                <w:rStyle w:val="Hiperligao"/>
                 <w:noProof/>
               </w:rPr>
               <w:t>Utilizadores relevantes no Mysql e respectivos privilégios</w:t>
@@ -1583,7 +1583,7 @@
         </w:p>
         <w:p>
           <w:pPr>
-            <w:pStyle w:val="TOC3"/>
+            <w:pStyle w:val="ndice3"/>
             <w:tabs>
               <w:tab w:val="right" w:leader="dot" w:pos="8494"/>
             </w:tabs>
@@ -1595,7 +1595,7 @@
           <w:hyperlink w:anchor="_Toc5657711" w:history="1">
             <w:r>
               <w:rPr>
-                <w:rStyle w:val="Hyperlink"/>
+                <w:rStyle w:val="Hiperligao"/>
                 <w:noProof/>
               </w:rPr>
               <w:t>Avaliação Global da Qualidade das Especificações</w:t>
@@ -1652,7 +1652,7 @@
         </w:p>
         <w:p>
           <w:pPr>
-            <w:pStyle w:val="TOC2"/>
+            <w:pStyle w:val="ndice2"/>
             <w:tabs>
               <w:tab w:val="left" w:pos="880"/>
               <w:tab w:val="right" w:leader="dot" w:pos="8494"/>
@@ -1665,7 +1665,7 @@
           <w:hyperlink w:anchor="_Toc5657712" w:history="1">
             <w:r>
               <w:rPr>
-                <w:rStyle w:val="Hyperlink"/>
+                <w:rStyle w:val="Hiperligao"/>
                 <w:noProof/>
               </w:rPr>
               <w:t>1.8</w:t>
@@ -1679,7 +1679,7 @@
             </w:r>
             <w:r>
               <w:rPr>
-                <w:rStyle w:val="Hyperlink"/>
+                <w:rStyle w:val="Hiperligao"/>
                 <w:noProof/>
               </w:rPr>
               <w:t>Implementação</w:t>
@@ -1736,7 +1736,7 @@
         </w:p>
         <w:p>
           <w:pPr>
-            <w:pStyle w:val="TOC3"/>
+            <w:pStyle w:val="ndice3"/>
             <w:tabs>
               <w:tab w:val="left" w:pos="1320"/>
               <w:tab w:val="right" w:leader="dot" w:pos="8494"/>
@@ -1749,7 +1749,7 @@
           <w:hyperlink w:anchor="_Toc5657713" w:history="1">
             <w:r>
               <w:rPr>
-                <w:rStyle w:val="Hyperlink"/>
+                <w:rStyle w:val="Hiperligao"/>
                 <w:noProof/>
               </w:rPr>
               <w:t>1.8.1</w:t>
@@ -1763,7 +1763,7 @@
             </w:r>
             <w:r>
               <w:rPr>
-                <w:rStyle w:val="Hyperlink"/>
+                <w:rStyle w:val="Hiperligao"/>
                 <w:noProof/>
               </w:rPr>
               <w:t>Divergências face ao recebido/especificado</w:t>
@@ -1820,7 +1820,7 @@
         </w:p>
         <w:p>
           <w:pPr>
-            <w:pStyle w:val="TOC3"/>
+            <w:pStyle w:val="ndice3"/>
             <w:tabs>
               <w:tab w:val="left" w:pos="1320"/>
               <w:tab w:val="right" w:leader="dot" w:pos="8494"/>
@@ -1833,7 +1833,7 @@
           <w:hyperlink w:anchor="_Toc5657714" w:history="1">
             <w:r>
               <w:rPr>
-                <w:rStyle w:val="Hyperlink"/>
+                <w:rStyle w:val="Hiperligao"/>
                 <w:noProof/>
               </w:rPr>
               <w:t>1.8.2</w:t>
@@ -1847,7 +1847,7 @@
             </w:r>
             <w:r>
               <w:rPr>
-                <w:rStyle w:val="Hyperlink"/>
+                <w:rStyle w:val="Hiperligao"/>
                 <w:noProof/>
               </w:rPr>
               <w:t>Código Mongo Implementado (dentro do java)</w:t>
@@ -1904,7 +1904,7 @@
         </w:p>
         <w:p>
           <w:pPr>
-            <w:pStyle w:val="TOC3"/>
+            <w:pStyle w:val="ndice3"/>
             <w:tabs>
               <w:tab w:val="left" w:pos="1320"/>
               <w:tab w:val="right" w:leader="dot" w:pos="8494"/>
@@ -1917,7 +1917,7 @@
           <w:hyperlink w:anchor="_Toc5657715" w:history="1">
             <w:r>
               <w:rPr>
-                <w:rStyle w:val="Hyperlink"/>
+                <w:rStyle w:val="Hiperligao"/>
                 <w:noProof/>
               </w:rPr>
               <w:t>1.8.3</w:t>
@@ -1931,7 +1931,7 @@
             </w:r>
             <w:r>
               <w:rPr>
-                <w:rStyle w:val="Hyperlink"/>
+                <w:rStyle w:val="Hiperligao"/>
                 <w:noProof/>
               </w:rPr>
               <w:t>Código SQL Implementado</w:t>
@@ -1988,7 +1988,7 @@
         </w:p>
         <w:p>
           <w:pPr>
-            <w:pStyle w:val="TOC3"/>
+            <w:pStyle w:val="ndice3"/>
             <w:tabs>
               <w:tab w:val="left" w:pos="1320"/>
               <w:tab w:val="right" w:leader="dot" w:pos="8494"/>
@@ -2001,7 +2001,7 @@
           <w:hyperlink w:anchor="_Toc5657716" w:history="1">
             <w:r>
               <w:rPr>
-                <w:rStyle w:val="Hyperlink"/>
+                <w:rStyle w:val="Hiperligao"/>
                 <w:noProof/>
               </w:rPr>
               <w:t>1.8.4</w:t>
@@ -2015,7 +2015,7 @@
             </w:r>
             <w:r>
               <w:rPr>
-                <w:rStyle w:val="Hyperlink"/>
+                <w:rStyle w:val="Hiperligao"/>
                 <w:noProof/>
               </w:rPr>
               <w:t>Tempo Médio</w:t>
@@ -2072,7 +2072,7 @@
         </w:p>
         <w:p>
           <w:pPr>
-            <w:pStyle w:val="TOC3"/>
+            <w:pStyle w:val="ndice3"/>
             <w:tabs>
               <w:tab w:val="left" w:pos="1320"/>
               <w:tab w:val="right" w:leader="dot" w:pos="8494"/>
@@ -2085,7 +2085,7 @@
           <w:hyperlink w:anchor="_Toc5657717" w:history="1">
             <w:r>
               <w:rPr>
-                <w:rStyle w:val="Hyperlink"/>
+                <w:rStyle w:val="Hiperligao"/>
                 <w:noProof/>
               </w:rPr>
               <w:t>1.8.5</w:t>
@@ -2099,7 +2099,7 @@
             </w:r>
             <w:r>
               <w:rPr>
-                <w:rStyle w:val="Hyperlink"/>
+                <w:rStyle w:val="Hiperligao"/>
                 <w:noProof/>
               </w:rPr>
               <w:t>Alertas</w:t>
@@ -2156,7 +2156,7 @@
         </w:p>
         <w:p>
           <w:pPr>
-            <w:pStyle w:val="TOC1"/>
+            <w:pStyle w:val="ndice1"/>
             <w:tabs>
               <w:tab w:val="left" w:pos="440"/>
               <w:tab w:val="right" w:leader="dot" w:pos="8494"/>
@@ -2169,7 +2169,7 @@
           <w:hyperlink w:anchor="_Toc5657718" w:history="1">
             <w:r>
               <w:rPr>
-                <w:rStyle w:val="Hyperlink"/>
+                <w:rStyle w:val="Hiperligao"/>
                 <w:noProof/>
               </w:rPr>
               <w:t>2</w:t>
@@ -2183,7 +2183,7 @@
             </w:r>
             <w:r>
               <w:rPr>
-                <w:rStyle w:val="Hyperlink"/>
+                <w:rStyle w:val="Hiperligao"/>
                 <w:noProof/>
               </w:rPr>
               <w:t>Android e Php</w:t>
@@ -2240,7 +2240,7 @@
         </w:p>
         <w:p>
           <w:pPr>
-            <w:pStyle w:val="TOC2"/>
+            <w:pStyle w:val="ndice2"/>
             <w:tabs>
               <w:tab w:val="left" w:pos="880"/>
               <w:tab w:val="right" w:leader="dot" w:pos="8494"/>
@@ -2253,7 +2253,7 @@
           <w:hyperlink w:anchor="_Toc5657719" w:history="1">
             <w:r>
               <w:rPr>
-                <w:rStyle w:val="Hyperlink"/>
+                <w:rStyle w:val="Hiperligao"/>
                 <w:noProof/>
               </w:rPr>
               <w:t>2.1</w:t>
@@ -2267,7 +2267,7 @@
             </w:r>
             <w:r>
               <w:rPr>
-                <w:rStyle w:val="Hyperlink"/>
+                <w:rStyle w:val="Hiperligao"/>
                 <w:noProof/>
               </w:rPr>
               <w:t>Esquema da BD Lite Geral</w:t>
@@ -2324,7 +2324,7 @@
         </w:p>
         <w:p>
           <w:pPr>
-            <w:pStyle w:val="TOC2"/>
+            <w:pStyle w:val="ndice2"/>
             <w:tabs>
               <w:tab w:val="left" w:pos="880"/>
               <w:tab w:val="right" w:leader="dot" w:pos="8494"/>
@@ -2337,7 +2337,7 @@
           <w:hyperlink w:anchor="_Toc5657720" w:history="1">
             <w:r>
               <w:rPr>
-                <w:rStyle w:val="Hyperlink"/>
+                <w:rStyle w:val="Hiperligao"/>
                 <w:noProof/>
               </w:rPr>
               <w:t>2.2</w:t>
@@ -2351,7 +2351,7 @@
             </w:r>
             <w:r>
               <w:rPr>
-                <w:rStyle w:val="Hyperlink"/>
+                <w:rStyle w:val="Hiperligao"/>
                 <w:noProof/>
               </w:rPr>
               <w:t>Layout Implementado no Android</w:t>
@@ -2770,7 +2770,7 @@
     </w:p>
     <w:p>
       <w:pPr>
-        <w:pStyle w:val="Heading1"/>
+        <w:pStyle w:val="Ttulo1"/>
         <w:numPr>
           <w:ilvl w:val="0"/>
           <w:numId w:val="0"/>
@@ -2993,7 +2993,7 @@
     </w:p>
     <w:p>
       <w:pPr>
-        <w:pStyle w:val="Heading1"/>
+        <w:pStyle w:val="Ttulo1"/>
         <w:ind w:left="708" w:hanging="708"/>
       </w:pPr>
       <w:bookmarkStart w:id="1" w:name="_Toc5657703"/>
@@ -3006,7 +3006,7 @@
     </w:p>
     <w:p>
       <w:pPr>
-        <w:pStyle w:val="Heading2"/>
+        <w:pStyle w:val="Ttulo2"/>
       </w:pPr>
       <w:bookmarkStart w:id="2" w:name="_Toc5657704"/>
       <w:bookmarkStart w:id="3" w:name="_Toc320026705"/>
@@ -3083,7 +3083,7 @@
     </w:p>
     <w:p>
       <w:pPr>
-        <w:pStyle w:val="ListParagraph"/>
+        <w:pStyle w:val="PargrafodaLista"/>
         <w:numPr>
           <w:ilvl w:val="0"/>
           <w:numId w:val="23"/>
@@ -3126,7 +3126,7 @@
     </w:p>
     <w:p>
       <w:pPr>
-        <w:pStyle w:val="ListParagraph"/>
+        <w:pStyle w:val="PargrafodaLista"/>
         <w:numPr>
           <w:ilvl w:val="0"/>
           <w:numId w:val="23"/>
@@ -3555,7 +3555,7 @@
     </w:p>
     <w:p>
       <w:pPr>
-        <w:pStyle w:val="ListParagraph"/>
+        <w:pStyle w:val="PargrafodaLista"/>
         <w:numPr>
           <w:ilvl w:val="0"/>
           <w:numId w:val="29"/>
@@ -3643,7 +3643,7 @@
     </w:p>
     <w:p>
       <w:pPr>
-        <w:pStyle w:val="ListParagraph"/>
+        <w:pStyle w:val="PargrafodaLista"/>
         <w:ind w:left="1080"/>
         <w:jc w:val="both"/>
         <w:rPr>
@@ -3713,7 +3713,7 @@
     </w:p>
     <w:p>
       <w:pPr>
-        <w:pStyle w:val="ListParagraph"/>
+        <w:pStyle w:val="PargrafodaLista"/>
         <w:ind w:left="1080"/>
         <w:jc w:val="both"/>
         <w:rPr>
@@ -3805,7 +3805,7 @@
     </w:p>
     <w:p>
       <w:pPr>
-        <w:pStyle w:val="ListParagraph"/>
+        <w:pStyle w:val="PargrafodaLista"/>
         <w:ind w:left="1080"/>
         <w:jc w:val="both"/>
         <w:rPr>
@@ -3930,7 +3930,7 @@
     </w:p>
     <w:p>
       <w:pPr>
-        <w:pStyle w:val="ListParagraph"/>
+        <w:pStyle w:val="PargrafodaLista"/>
         <w:ind w:left="1080"/>
         <w:jc w:val="both"/>
         <w:rPr>
@@ -3958,7 +3958,7 @@
     </w:p>
     <w:p>
       <w:pPr>
-        <w:pStyle w:val="ListParagraph"/>
+        <w:pStyle w:val="PargrafodaLista"/>
         <w:ind w:left="1080"/>
         <w:jc w:val="both"/>
         <w:rPr>
@@ -4020,7 +4020,7 @@
     </w:p>
     <w:p>
       <w:pPr>
-        <w:pStyle w:val="ListParagraph"/>
+        <w:pStyle w:val="PargrafodaLista"/>
         <w:ind w:left="1080"/>
         <w:jc w:val="both"/>
         <w:rPr>
@@ -4032,7 +4032,7 @@
     </w:p>
     <w:p>
       <w:pPr>
-        <w:pStyle w:val="ListParagraph"/>
+        <w:pStyle w:val="PargrafodaLista"/>
         <w:numPr>
           <w:ilvl w:val="0"/>
           <w:numId w:val="29"/>
@@ -4095,7 +4095,7 @@
     </w:p>
     <w:p>
       <w:pPr>
-        <w:pStyle w:val="ListParagraph"/>
+        <w:pStyle w:val="PargrafodaLista"/>
         <w:ind w:left="1080"/>
         <w:jc w:val="both"/>
         <w:rPr>
@@ -4131,7 +4131,7 @@
     </w:p>
     <w:p>
       <w:pPr>
-        <w:pStyle w:val="ListParagraph"/>
+        <w:pStyle w:val="PargrafodaLista"/>
         <w:ind w:left="1080"/>
         <w:jc w:val="both"/>
         <w:rPr>
@@ -4250,7 +4250,7 @@
     </w:p>
     <w:p>
       <w:pPr>
-        <w:pStyle w:val="ListParagraph"/>
+        <w:pStyle w:val="PargrafodaLista"/>
         <w:ind w:left="1080"/>
         <w:jc w:val="both"/>
         <w:rPr>
@@ -4360,7 +4360,7 @@
     </w:p>
     <w:p>
       <w:pPr>
-        <w:pStyle w:val="ListParagraph"/>
+        <w:pStyle w:val="PargrafodaLista"/>
         <w:ind w:left="1080"/>
         <w:jc w:val="both"/>
         <w:rPr>
@@ -4388,7 +4388,7 @@
     </w:p>
     <w:p>
       <w:pPr>
-        <w:pStyle w:val="ListParagraph"/>
+        <w:pStyle w:val="PargrafodaLista"/>
         <w:ind w:left="1080"/>
         <w:jc w:val="both"/>
         <w:rPr>
@@ -4408,7 +4408,7 @@
     </w:p>
     <w:p>
       <w:pPr>
-        <w:pStyle w:val="ListParagraph"/>
+        <w:pStyle w:val="PargrafodaLista"/>
         <w:ind w:left="1080"/>
         <w:jc w:val="both"/>
         <w:rPr>
@@ -4444,7 +4444,7 @@
     </w:p>
     <w:p>
       <w:pPr>
-        <w:pStyle w:val="ListParagraph"/>
+        <w:pStyle w:val="PargrafodaLista"/>
         <w:ind w:left="1080"/>
         <w:jc w:val="both"/>
         <w:rPr>
@@ -4631,7 +4631,7 @@
     </w:p>
     <w:p>
       <w:pPr>
-        <w:pStyle w:val="ListParagraph"/>
+        <w:pStyle w:val="PargrafodaLista"/>
         <w:numPr>
           <w:ilvl w:val="0"/>
           <w:numId w:val="28"/>
@@ -4654,7 +4654,7 @@
     </w:p>
     <w:p>
       <w:pPr>
-        <w:pStyle w:val="ListParagraph"/>
+        <w:pStyle w:val="PargrafodaLista"/>
         <w:numPr>
           <w:ilvl w:val="0"/>
           <w:numId w:val="28"/>
@@ -4782,7 +4782,7 @@
     </w:p>
     <w:p>
       <w:pPr>
-        <w:pStyle w:val="ListParagraph"/>
+        <w:pStyle w:val="PargrafodaLista"/>
         <w:jc w:val="both"/>
         <w:rPr>
           <w:rFonts w:ascii="Courier New" w:hAnsi="Courier New" w:cs="Courier New"/>
@@ -4833,7 +4833,7 @@
     </w:p>
     <w:p>
       <w:pPr>
-        <w:pStyle w:val="ListParagraph"/>
+        <w:pStyle w:val="PargrafodaLista"/>
         <w:numPr>
           <w:ilvl w:val="0"/>
           <w:numId w:val="28"/>
@@ -4872,7 +4872,7 @@
     </w:p>
     <w:p>
       <w:pPr>
-        <w:pStyle w:val="ListParagraph"/>
+        <w:pStyle w:val="PargrafodaLista"/>
         <w:ind w:left="1080"/>
         <w:jc w:val="both"/>
         <w:rPr>
@@ -4885,7 +4885,7 @@
     </w:p>
     <w:p>
       <w:pPr>
-        <w:pStyle w:val="ListParagraph"/>
+        <w:pStyle w:val="PargrafodaLista"/>
         <w:ind w:left="1080"/>
         <w:jc w:val="both"/>
         <w:rPr>
@@ -5653,7 +5653,7 @@
     </w:p>
     <w:p>
       <w:pPr>
-        <w:pStyle w:val="Heading2"/>
+        <w:pStyle w:val="Ttulo2"/>
       </w:pPr>
       <w:bookmarkStart w:id="4" w:name="_Toc5657705"/>
       <w:r>
@@ -6212,7 +6212,7 @@
     </w:p>
     <w:p>
       <w:pPr>
-        <w:pStyle w:val="Heading2"/>
+        <w:pStyle w:val="Ttulo2"/>
       </w:pPr>
       <w:bookmarkStart w:id="5" w:name="_Toc5657706"/>
       <w:r>
@@ -6424,7 +6424,51 @@
           <w:sz w:val="24"/>
           <w:szCs w:val="24"/>
         </w:rPr>
-        <w:t xml:space="preserve"> para se verificar se os valores recebidos são um erro. Se as medições forem um erro devem ser inseridas na base de dados MongoDB com o campo respetivo campo que indica se a medição é um erro com o valor 1.</w:t>
+        <w:t xml:space="preserve"> para se verificar se os valores recebidos são um erro. Se as medições forem um erro devem ser inseridas na base de dados </w:t>
+      </w:r>
+      <w:proofErr w:type="spellStart"/>
+      <w:r>
+        <w:rPr>
+          <w:rFonts w:ascii="Courier New" w:hAnsi="Courier New" w:cs="Courier New"/>
+          <w:sz w:val="24"/>
+          <w:szCs w:val="24"/>
+        </w:rPr>
+        <w:t>MongoDB</w:t>
+      </w:r>
+      <w:proofErr w:type="spellEnd"/>
+      <w:r>
+        <w:rPr>
+          <w:rFonts w:ascii="Courier New" w:hAnsi="Courier New" w:cs="Courier New"/>
+          <w:sz w:val="24"/>
+          <w:szCs w:val="24"/>
+        </w:rPr>
+        <w:t xml:space="preserve"> com o</w:t>
+      </w:r>
+      <w:r>
+        <w:rPr>
+          <w:rFonts w:ascii="Courier New" w:hAnsi="Courier New" w:cs="Courier New"/>
+          <w:sz w:val="24"/>
+          <w:szCs w:val="24"/>
+        </w:rPr>
+        <w:t xml:space="preserve"> </w:t>
+      </w:r>
+      <w:r>
+        <w:rPr>
+          <w:rFonts w:ascii="Courier New" w:hAnsi="Courier New" w:cs="Courier New"/>
+          <w:sz w:val="24"/>
+          <w:szCs w:val="24"/>
+        </w:rPr>
+        <w:t>respetivo campo</w:t>
+      </w:r>
+      <w:bookmarkStart w:id="6" w:name="_GoBack"/>
+      <w:bookmarkEnd w:id="6"/>
+      <w:r>
+        <w:rPr>
+          <w:rFonts w:ascii="Courier New" w:hAnsi="Courier New" w:cs="Courier New"/>
+          <w:sz w:val="24"/>
+          <w:szCs w:val="24"/>
+        </w:rPr>
+        <w:t xml:space="preserve"> que indica se a medição é um erro com o valor 1.</w:t>
       </w:r>
     </w:p>
     <w:p>
@@ -6551,9 +6595,9 @@
     </w:p>
     <w:p>
       <w:pPr>
-        <w:pStyle w:val="Heading2"/>
-      </w:pPr>
-      <w:bookmarkStart w:id="6" w:name="_Toc5657707"/>
+        <w:pStyle w:val="Ttulo2"/>
+      </w:pPr>
+      <w:bookmarkStart w:id="7" w:name="_Toc5657707"/>
       <w:r>
         <w:lastRenderedPageBreak/>
         <w:t xml:space="preserve">Estrutura da Base de Dados </w:t>
@@ -6561,7 +6605,7 @@
       <w:r>
         <w:t>Mysql</w:t>
       </w:r>
-      <w:bookmarkEnd w:id="6"/>
+      <w:bookmarkEnd w:id="7"/>
     </w:p>
     <w:p>
       <w:pPr>
@@ -6946,8 +6990,6 @@
         </w:rPr>
         <w:t>Estes atributos correspondem à percentagem a que as medições têm que estar dos valores limite para despoletar o alerta. Supondo que o limite superior de temperatura é 40 graus e o limite inferior é de -10 graus e a respetiva margem de segurança é de 10%, os alertas devem ser despoletados assim que os valores das medições estejam a 5 ou menos graus do limite superior ou inferior, ou seja, caso a temperatura seja de 35 ou mais graus, ou de -5 ou menos graus.</w:t>
       </w:r>
-      <w:bookmarkStart w:id="7" w:name="_GoBack"/>
-      <w:bookmarkEnd w:id="7"/>
     </w:p>
     <w:p>
       <w:pPr>
@@ -7072,7 +7114,7 @@
     </w:p>
     <w:p>
       <w:pPr>
-        <w:pStyle w:val="Heading2"/>
+        <w:pStyle w:val="Ttulo2"/>
       </w:pPr>
       <w:bookmarkStart w:id="8" w:name="_Toc5657708"/>
       <w:r>
@@ -7436,7 +7478,7 @@
     </w:p>
     <w:p>
       <w:pPr>
-        <w:pStyle w:val="Heading2"/>
+        <w:pStyle w:val="Ttulo2"/>
       </w:pPr>
       <w:bookmarkStart w:id="9" w:name="_Toc5657709"/>
       <w:r>
@@ -7780,7 +7822,7 @@
     </w:p>
     <w:p>
       <w:pPr>
-        <w:pStyle w:val="Heading2"/>
+        <w:pStyle w:val="Ttulo2"/>
       </w:pPr>
       <w:bookmarkStart w:id="10" w:name="_Toc5657710"/>
       <w:r>
@@ -9720,7 +9762,7 @@
     </w:tbl>
     <w:p>
       <w:pPr>
-        <w:pStyle w:val="Heading2"/>
+        <w:pStyle w:val="Ttulo2"/>
         <w:numPr>
           <w:ilvl w:val="0"/>
           <w:numId w:val="0"/>
@@ -10088,7 +10130,7 @@
     </w:p>
     <w:tbl>
       <w:tblPr>
-        <w:tblStyle w:val="TableGrid"/>
+        <w:tblStyle w:val="TabelacomGrelha"/>
         <w:tblW w:w="0" w:type="auto"/>
         <w:shd w:val="clear" w:color="auto" w:fill="E0E0E0"/>
         <w:tblLook w:val="04A0" w:firstRow="1" w:lastRow="0" w:firstColumn="1" w:lastColumn="0" w:noHBand="0" w:noVBand="1"/>
@@ -10118,7 +10160,7 @@
             <w:bookmarkStart w:id="12" w:name="_Toc499217390"/>
             <w:r>
               <w:rPr>
-                <w:rStyle w:val="Heading3Char"/>
+                <w:rStyle w:val="Ttulo3Carter"/>
                 <w:color w:val="365F91" w:themeColor="accent1" w:themeShade="BF"/>
                 <w:sz w:val="26"/>
                 <w:szCs w:val="26"/>
@@ -10131,7 +10173,7 @@
             </w:r>
             <w:r>
               <w:rPr>
-                <w:rStyle w:val="Heading3Char"/>
+                <w:rStyle w:val="Ttulo3Carter"/>
                 <w:color w:val="365F91" w:themeColor="accent1" w:themeShade="BF"/>
                 <w:sz w:val="26"/>
                 <w:szCs w:val="26"/>
@@ -10611,7 +10653,7 @@
     </w:p>
     <w:p>
       <w:pPr>
-        <w:pStyle w:val="Heading2"/>
+        <w:pStyle w:val="Ttulo2"/>
       </w:pPr>
       <w:bookmarkStart w:id="14" w:name="_Toc5657712"/>
       <w:r>
@@ -10625,7 +10667,7 @@
     </w:p>
     <w:p>
       <w:pPr>
-        <w:pStyle w:val="Heading3"/>
+        <w:pStyle w:val="Ttulo3"/>
       </w:pPr>
       <w:bookmarkStart w:id="15" w:name="_Toc5657713"/>
       <w:r>
@@ -10800,7 +10842,7 @@
     </w:p>
     <w:p>
       <w:pPr>
-        <w:pStyle w:val="Heading3"/>
+        <w:pStyle w:val="Ttulo3"/>
       </w:pPr>
       <w:bookmarkStart w:id="16" w:name="_Toc5657714"/>
       <w:r>
@@ -10880,7 +10922,7 @@
     </w:p>
     <w:p>
       <w:pPr>
-        <w:pStyle w:val="Heading3"/>
+        <w:pStyle w:val="Ttulo3"/>
       </w:pPr>
       <w:bookmarkStart w:id="17" w:name="_Toc5657715"/>
       <w:r>
@@ -11009,7 +11051,7 @@
     </w:p>
     <w:p>
       <w:pPr>
-        <w:pStyle w:val="Heading3"/>
+        <w:pStyle w:val="Ttulo3"/>
       </w:pPr>
       <w:bookmarkStart w:id="18" w:name="_Toc5657716"/>
       <w:r>
@@ -11096,7 +11138,7 @@
     </w:p>
     <w:p>
       <w:pPr>
-        <w:pStyle w:val="Heading3"/>
+        <w:pStyle w:val="Ttulo3"/>
       </w:pPr>
       <w:bookmarkStart w:id="19" w:name="_Toc5657717"/>
       <w:r>
@@ -11166,7 +11208,7 @@
     </w:p>
     <w:p>
       <w:pPr>
-        <w:pStyle w:val="Heading1"/>
+        <w:pStyle w:val="Ttulo1"/>
       </w:pPr>
       <w:bookmarkStart w:id="20" w:name="_Toc5657718"/>
       <w:r>
@@ -11179,7 +11221,7 @@
     </w:p>
     <w:p>
       <w:pPr>
-        <w:pStyle w:val="Heading2"/>
+        <w:pStyle w:val="Ttulo2"/>
       </w:pPr>
       <w:bookmarkStart w:id="21" w:name="_Toc5657719"/>
       <w:r>
@@ -11229,7 +11271,7 @@
     </w:p>
     <w:p>
       <w:pPr>
-        <w:pStyle w:val="ListParagraph"/>
+        <w:pStyle w:val="PargrafodaLista"/>
         <w:ind w:left="1080"/>
         <w:jc w:val="both"/>
         <w:rPr>
@@ -11306,7 +11348,7 @@
     </w:p>
     <w:p>
       <w:pPr>
-        <w:pStyle w:val="Heading2"/>
+        <w:pStyle w:val="Ttulo2"/>
       </w:pPr>
       <w:bookmarkStart w:id="22" w:name="_Toc5657720"/>
       <w:r>
@@ -11421,7 +11463,7 @@
 <w:ftr xmlns:wpc="http://schemas.microsoft.com/office/word/2010/wordprocessingCanvas" xmlns:cx="http://schemas.microsoft.com/office/drawing/2014/chartex" xmlns:cx1="http://schemas.microsoft.com/office/drawing/2015/9/8/chartex" xmlns:cx2="http://schemas.microsoft.com/office/drawing/2015/10/21/chartex" xmlns:cx3="http://schemas.microsoft.com/office/drawing/2016/5/9/chartex" xmlns:cx4="http://schemas.microsoft.com/office/drawing/2016/5/10/chartex" xmlns:cx5="http://schemas.microsoft.com/office/drawing/2016/5/11/chartex" xmlns:cx6="http://schemas.microsoft.com/office/drawing/2016/5/12/chartex" xmlns:cx7="http://schemas.microsoft.com/office/drawing/2016/5/13/chartex" xmlns:cx8="http://schemas.microsoft.com/office/drawing/2016/5/14/chartex" xmlns:mc="http://schemas.openxmlformats.org/markup-compatibility/2006" xmlns:aink="http://schemas.microsoft.com/office/drawing/2016/ink" xmlns:am3d="http://schemas.microsoft.com/office/drawing/2017/model3d" xmlns:o="urn:schemas-microsoft-com:office:office" xmlns:r="http://schemas.openxmlformats.org/officeDocument/2006/relationships" xmlns:m="http://schemas.openxmlformats.org/officeDocument/2006/math" xmlns:v="urn:schemas-microsoft-com:vml" xmlns:wp14="http://schemas.microsoft.com/office/word/2010/wordprocessingDrawing" xmlns:wp="http://schemas.openxmlformats.org/drawingml/2006/wordprocessingDrawing" xmlns:w10="urn:schemas-microsoft-com:office:word" xmlns:w="http://schemas.openxmlformats.org/wordprocessingml/2006/main" xmlns:w14="http://schemas.microsoft.com/office/word/2010/wordml" xmlns:w15="http://schemas.microsoft.com/office/word/2012/wordml" xmlns:w16cid="http://schemas.microsoft.com/office/word/2016/wordml/cid" xmlns:w16se="http://schemas.microsoft.com/office/word/2015/wordml/symex" xmlns:wpg="http://schemas.microsoft.com/office/word/2010/wordprocessingGroup" xmlns:wpi="http://schemas.microsoft.com/office/word/2010/wordprocessingInk" xmlns:wne="http://schemas.microsoft.com/office/word/2006/wordml" xmlns:wps="http://schemas.microsoft.com/office/word/2010/wordprocessingShape" mc:Ignorable="w14 w15 w16se w16cid wp14">
   <w:p>
     <w:pPr>
-      <w:pStyle w:val="Footer"/>
+      <w:pStyle w:val="Rodap"/>
       <w:jc w:val="center"/>
     </w:pPr>
     <w:r>
@@ -11470,7 +11512,7 @@
   </w:p>
   <w:p>
     <w:pPr>
-      <w:pStyle w:val="Footer"/>
+      <w:pStyle w:val="Rodap"/>
     </w:pPr>
   </w:p>
 </w:ftr>
@@ -11894,7 +11936,7 @@
     <w:lvl w:ilvl="0">
       <w:start w:val="1"/>
       <w:numFmt w:val="decimal"/>
-      <w:pStyle w:val="Heading1"/>
+      <w:pStyle w:val="Ttulo1"/>
       <w:lvlText w:val="%1"/>
       <w:lvlJc w:val="left"/>
       <w:pPr>
@@ -11904,7 +11946,7 @@
     <w:lvl w:ilvl="1">
       <w:start w:val="1"/>
       <w:numFmt w:val="decimal"/>
-      <w:pStyle w:val="Heading2"/>
+      <w:pStyle w:val="Ttulo2"/>
       <w:lvlText w:val="%1.%2"/>
       <w:lvlJc w:val="left"/>
       <w:pPr>
@@ -11914,7 +11956,7 @@
     <w:lvl w:ilvl="2">
       <w:start w:val="1"/>
       <w:numFmt w:val="decimal"/>
-      <w:pStyle w:val="Heading3"/>
+      <w:pStyle w:val="Ttulo3"/>
       <w:lvlText w:val="%1.%2.%3"/>
       <w:lvlJc w:val="left"/>
       <w:pPr>
@@ -11924,7 +11966,7 @@
     <w:lvl w:ilvl="3">
       <w:start w:val="1"/>
       <w:numFmt w:val="decimal"/>
-      <w:pStyle w:val="Heading4"/>
+      <w:pStyle w:val="Ttulo4"/>
       <w:lvlText w:val="%1.%2.%3.%4"/>
       <w:lvlJc w:val="left"/>
       <w:pPr>
@@ -11934,7 +11976,7 @@
     <w:lvl w:ilvl="4">
       <w:start w:val="1"/>
       <w:numFmt w:val="decimal"/>
-      <w:pStyle w:val="Heading5"/>
+      <w:pStyle w:val="Ttulo5"/>
       <w:lvlText w:val="%1.%2.%3.%4.%5"/>
       <w:lvlJc w:val="left"/>
       <w:pPr>
@@ -11944,7 +11986,7 @@
     <w:lvl w:ilvl="5">
       <w:start w:val="1"/>
       <w:numFmt w:val="decimal"/>
-      <w:pStyle w:val="Heading6"/>
+      <w:pStyle w:val="Ttulo6"/>
       <w:lvlText w:val="%1.%2.%3.%4.%5.%6"/>
       <w:lvlJc w:val="left"/>
       <w:pPr>
@@ -11954,7 +11996,7 @@
     <w:lvl w:ilvl="6">
       <w:start w:val="1"/>
       <w:numFmt w:val="decimal"/>
-      <w:pStyle w:val="Heading7"/>
+      <w:pStyle w:val="Ttulo7"/>
       <w:lvlText w:val="%1.%2.%3.%4.%5.%6.%7"/>
       <w:lvlJc w:val="left"/>
       <w:pPr>
@@ -11964,7 +12006,7 @@
     <w:lvl w:ilvl="7">
       <w:start w:val="1"/>
       <w:numFmt w:val="decimal"/>
-      <w:pStyle w:val="Heading8"/>
+      <w:pStyle w:val="Ttulo8"/>
       <w:lvlText w:val="%1.%2.%3.%4.%5.%6.%7.%8"/>
       <w:lvlJc w:val="left"/>
       <w:pPr>
@@ -11974,7 +12016,7 @@
     <w:lvl w:ilvl="8">
       <w:start w:val="1"/>
       <w:numFmt w:val="decimal"/>
-      <w:pStyle w:val="Heading9"/>
+      <w:pStyle w:val="Ttulo9"/>
       <w:lvlText w:val="%1.%2.%3.%4.%5.%6.%7.%8.%9"/>
       <w:lvlJc w:val="left"/>
       <w:pPr>
@@ -13986,7 +14028,7 @@
       </w:pPr>
     </w:pPrDefault>
   </w:docDefaults>
-  <w:latentStyles w:defLockedState="0" w:defUIPriority="99" w:defSemiHidden="0" w:defUnhideWhenUsed="0" w:defQFormat="0" w:count="375">
+  <w:latentStyles w:defLockedState="0" w:defUIPriority="99" w:defSemiHidden="0" w:defUnhideWhenUsed="0" w:defQFormat="0" w:count="376">
     <w:lsdException w:name="Normal" w:uiPriority="0" w:qFormat="1"/>
     <w:lsdException w:name="heading 1" w:uiPriority="9" w:qFormat="1"/>
     <w:lsdException w:name="heading 2" w:semiHidden="1" w:uiPriority="9" w:unhideWhenUsed="1" w:qFormat="1"/>
@@ -14092,7 +14134,6 @@
     <w:lsdException w:name="HTML Sample" w:semiHidden="1" w:unhideWhenUsed="1"/>
     <w:lsdException w:name="HTML Typewriter" w:semiHidden="1" w:unhideWhenUsed="1"/>
     <w:lsdException w:name="HTML Variable" w:semiHidden="1" w:unhideWhenUsed="1"/>
-    <w:lsdException w:name="Normal Table" w:semiHidden="1" w:unhideWhenUsed="1"/>
     <w:lsdException w:name="annotation subject" w:semiHidden="1" w:unhideWhenUsed="1"/>
     <w:lsdException w:name="No List" w:semiHidden="1" w:unhideWhenUsed="1"/>
     <w:lsdException w:name="Outline List 1" w:semiHidden="1" w:unhideWhenUsed="1"/>
@@ -14139,10 +14180,8 @@
     <w:lsdException w:name="Table Subtle 2" w:semiHidden="1" w:unhideWhenUsed="1"/>
     <w:lsdException w:name="Table Web 1" w:semiHidden="1" w:unhideWhenUsed="1"/>
     <w:lsdException w:name="Table Web 2" w:semiHidden="1" w:unhideWhenUsed="1"/>
-    <w:lsdException w:name="Table Web 3" w:semiHidden="1" w:unhideWhenUsed="1"/>
     <w:lsdException w:name="Balloon Text" w:semiHidden="1" w:unhideWhenUsed="1"/>
     <w:lsdException w:name="Table Grid" w:uiPriority="59"/>
-    <w:lsdException w:name="Table Theme" w:semiHidden="1" w:unhideWhenUsed="1"/>
     <w:lsdException w:name="Placeholder Text" w:semiHidden="1"/>
     <w:lsdException w:name="No Spacing" w:uiPriority="1" w:qFormat="1"/>
     <w:lsdException w:name="Light Shading" w:uiPriority="60"/>
@@ -14362,16 +14401,17 @@
     <w:lsdException w:name="Smart Hyperlink" w:semiHidden="1" w:unhideWhenUsed="1"/>
     <w:lsdException w:name="Hashtag" w:semiHidden="1" w:unhideWhenUsed="1"/>
     <w:lsdException w:name="Unresolved Mention" w:semiHidden="1" w:unhideWhenUsed="1"/>
+    <w:lsdException w:name="Smart Link" w:semiHidden="1" w:unhideWhenUsed="1"/>
   </w:latentStyles>
   <w:style w:type="paragraph" w:default="1" w:styleId="Normal">
     <w:name w:val="Normal"/>
     <w:qFormat/>
   </w:style>
-  <w:style w:type="paragraph" w:styleId="Heading1">
+  <w:style w:type="paragraph" w:styleId="Ttulo1">
     <w:name w:val="heading 1"/>
     <w:basedOn w:val="Normal"/>
     <w:next w:val="Normal"/>
-    <w:link w:val="Heading1Char"/>
+    <w:link w:val="Ttulo1Carter"/>
     <w:uiPriority w:val="9"/>
     <w:qFormat/>
     <w:rsid w:val="00E4534F"/>
@@ -14391,11 +14431,11 @@
       <w:szCs w:val="32"/>
     </w:rPr>
   </w:style>
-  <w:style w:type="paragraph" w:styleId="Heading2">
+  <w:style w:type="paragraph" w:styleId="Ttulo2">
     <w:name w:val="heading 2"/>
     <w:basedOn w:val="Normal"/>
     <w:next w:val="Normal"/>
-    <w:link w:val="Heading2Char"/>
+    <w:link w:val="Ttulo2Carter"/>
     <w:uiPriority w:val="9"/>
     <w:unhideWhenUsed/>
     <w:qFormat/>
@@ -14419,11 +14459,11 @@
       <w:szCs w:val="26"/>
     </w:rPr>
   </w:style>
-  <w:style w:type="paragraph" w:styleId="Heading3">
+  <w:style w:type="paragraph" w:styleId="Ttulo3">
     <w:name w:val="heading 3"/>
     <w:basedOn w:val="Normal"/>
     <w:next w:val="Normal"/>
-    <w:link w:val="Heading3Char"/>
+    <w:link w:val="Ttulo3Carter"/>
     <w:uiPriority w:val="9"/>
     <w:unhideWhenUsed/>
     <w:qFormat/>
@@ -14445,11 +14485,11 @@
       <w:szCs w:val="24"/>
     </w:rPr>
   </w:style>
-  <w:style w:type="paragraph" w:styleId="Heading4">
+  <w:style w:type="paragraph" w:styleId="Ttulo4">
     <w:name w:val="heading 4"/>
     <w:basedOn w:val="Normal"/>
     <w:next w:val="Normal"/>
-    <w:link w:val="Heading4Char"/>
+    <w:link w:val="Ttulo4Carter"/>
     <w:uiPriority w:val="9"/>
     <w:unhideWhenUsed/>
     <w:qFormat/>
@@ -14473,11 +14513,11 @@
       <w:color w:val="4F81BD" w:themeColor="accent1"/>
     </w:rPr>
   </w:style>
-  <w:style w:type="paragraph" w:styleId="Heading5">
+  <w:style w:type="paragraph" w:styleId="Ttulo5">
     <w:name w:val="heading 5"/>
     <w:basedOn w:val="Normal"/>
     <w:next w:val="Normal"/>
-    <w:link w:val="Heading5Char"/>
+    <w:link w:val="Ttulo5Carter"/>
     <w:uiPriority w:val="9"/>
     <w:semiHidden/>
     <w:unhideWhenUsed/>
@@ -14498,11 +14538,11 @@
       <w:color w:val="243F60" w:themeColor="accent1" w:themeShade="7F"/>
     </w:rPr>
   </w:style>
-  <w:style w:type="paragraph" w:styleId="Heading6">
+  <w:style w:type="paragraph" w:styleId="Ttulo6">
     <w:name w:val="heading 6"/>
     <w:basedOn w:val="Normal"/>
     <w:next w:val="Normal"/>
-    <w:link w:val="Heading6Char"/>
+    <w:link w:val="Ttulo6Carter"/>
     <w:uiPriority w:val="9"/>
     <w:semiHidden/>
     <w:unhideWhenUsed/>
@@ -14525,11 +14565,11 @@
       <w:color w:val="243F60" w:themeColor="accent1" w:themeShade="7F"/>
     </w:rPr>
   </w:style>
-  <w:style w:type="paragraph" w:styleId="Heading7">
+  <w:style w:type="paragraph" w:styleId="Ttulo7">
     <w:name w:val="heading 7"/>
     <w:basedOn w:val="Normal"/>
     <w:next w:val="Normal"/>
-    <w:link w:val="Heading7Char"/>
+    <w:link w:val="Ttulo7Carter"/>
     <w:uiPriority w:val="9"/>
     <w:semiHidden/>
     <w:unhideWhenUsed/>
@@ -14552,11 +14592,11 @@
       <w:color w:val="404040" w:themeColor="text1" w:themeTint="BF"/>
     </w:rPr>
   </w:style>
-  <w:style w:type="paragraph" w:styleId="Heading8">
+  <w:style w:type="paragraph" w:styleId="Ttulo8">
     <w:name w:val="heading 8"/>
     <w:basedOn w:val="Normal"/>
     <w:next w:val="Normal"/>
-    <w:link w:val="Heading8Char"/>
+    <w:link w:val="Ttulo8Carter"/>
     <w:uiPriority w:val="9"/>
     <w:semiHidden/>
     <w:unhideWhenUsed/>
@@ -14579,11 +14619,11 @@
       <w:szCs w:val="20"/>
     </w:rPr>
   </w:style>
-  <w:style w:type="paragraph" w:styleId="Heading9">
+  <w:style w:type="paragraph" w:styleId="Ttulo9">
     <w:name w:val="heading 9"/>
     <w:basedOn w:val="Normal"/>
     <w:next w:val="Normal"/>
-    <w:link w:val="Heading9Char"/>
+    <w:link w:val="Ttulo9Carter"/>
     <w:uiPriority w:val="9"/>
     <w:semiHidden/>
     <w:unhideWhenUsed/>
@@ -14608,13 +14648,13 @@
       <w:szCs w:val="20"/>
     </w:rPr>
   </w:style>
-  <w:style w:type="character" w:default="1" w:styleId="DefaultParagraphFont">
+  <w:style w:type="character" w:default="1" w:styleId="Tipodeletrapredefinidodopargrafo">
     <w:name w:val="Default Paragraph Font"/>
     <w:uiPriority w:val="1"/>
     <w:semiHidden/>
     <w:unhideWhenUsed/>
   </w:style>
-  <w:style w:type="table" w:default="1" w:styleId="TableNormal">
+  <w:style w:type="table" w:default="1" w:styleId="Tabelanormal">
     <w:name w:val="Normal Table"/>
     <w:uiPriority w:val="99"/>
     <w:semiHidden/>
@@ -14629,13 +14669,13 @@
       </w:tblCellMar>
     </w:tblPr>
   </w:style>
-  <w:style w:type="numbering" w:default="1" w:styleId="NoList">
+  <w:style w:type="numbering" w:default="1" w:styleId="Semlista">
     <w:name w:val="No List"/>
     <w:uiPriority w:val="99"/>
     <w:semiHidden/>
     <w:unhideWhenUsed/>
   </w:style>
-  <w:style w:type="paragraph" w:styleId="ListParagraph">
+  <w:style w:type="paragraph" w:styleId="PargrafodaLista">
     <w:name w:val="List Paragraph"/>
     <w:basedOn w:val="Normal"/>
     <w:uiPriority w:val="34"/>
@@ -14646,10 +14686,10 @@
       <w:contextualSpacing/>
     </w:pPr>
   </w:style>
-  <w:style w:type="character" w:customStyle="1" w:styleId="Heading1Char">
-    <w:name w:val="Heading 1 Char"/>
-    <w:basedOn w:val="DefaultParagraphFont"/>
-    <w:link w:val="Heading1"/>
+  <w:style w:type="character" w:customStyle="1" w:styleId="Ttulo1Carter">
+    <w:name w:val="Título 1 Caráter"/>
+    <w:basedOn w:val="Tipodeletrapredefinidodopargrafo"/>
+    <w:link w:val="Ttulo1"/>
     <w:uiPriority w:val="9"/>
     <w:rsid w:val="00E4534F"/>
     <w:rPr>
@@ -14659,10 +14699,10 @@
       <w:szCs w:val="32"/>
     </w:rPr>
   </w:style>
-  <w:style w:type="character" w:customStyle="1" w:styleId="Heading2Char">
-    <w:name w:val="Heading 2 Char"/>
-    <w:basedOn w:val="DefaultParagraphFont"/>
-    <w:link w:val="Heading2"/>
+  <w:style w:type="character" w:customStyle="1" w:styleId="Ttulo2Carter">
+    <w:name w:val="Título 2 Caráter"/>
+    <w:basedOn w:val="Tipodeletrapredefinidodopargrafo"/>
+    <w:link w:val="Ttulo2"/>
     <w:uiPriority w:val="9"/>
     <w:rsid w:val="000A2548"/>
     <w:rPr>
@@ -14673,10 +14713,10 @@
       <w:szCs w:val="26"/>
     </w:rPr>
   </w:style>
-  <w:style w:type="character" w:customStyle="1" w:styleId="Heading3Char">
-    <w:name w:val="Heading 3 Char"/>
-    <w:basedOn w:val="DefaultParagraphFont"/>
-    <w:link w:val="Heading3"/>
+  <w:style w:type="character" w:customStyle="1" w:styleId="Ttulo3Carter">
+    <w:name w:val="Título 3 Caráter"/>
+    <w:basedOn w:val="Tipodeletrapredefinidodopargrafo"/>
+    <w:link w:val="Ttulo3"/>
     <w:uiPriority w:val="9"/>
     <w:rsid w:val="00F073C5"/>
     <w:rPr>
@@ -14686,10 +14726,10 @@
       <w:szCs w:val="24"/>
     </w:rPr>
   </w:style>
-  <w:style w:type="paragraph" w:styleId="BalloonText">
+  <w:style w:type="paragraph" w:styleId="Textodebalo">
     <w:name w:val="Balloon Text"/>
     <w:basedOn w:val="Normal"/>
-    <w:link w:val="BalloonTextChar"/>
+    <w:link w:val="TextodebaloCarter"/>
     <w:uiPriority w:val="99"/>
     <w:semiHidden/>
     <w:unhideWhenUsed/>
@@ -14703,10 +14743,10 @@
       <w:szCs w:val="18"/>
     </w:rPr>
   </w:style>
-  <w:style w:type="character" w:customStyle="1" w:styleId="BalloonTextChar">
-    <w:name w:val="Balloon Text Char"/>
-    <w:basedOn w:val="DefaultParagraphFont"/>
-    <w:link w:val="BalloonText"/>
+  <w:style w:type="character" w:customStyle="1" w:styleId="TextodebaloCarter">
+    <w:name w:val="Texto de balão Caráter"/>
+    <w:basedOn w:val="Tipodeletrapredefinidodopargrafo"/>
+    <w:link w:val="Textodebalo"/>
     <w:uiPriority w:val="99"/>
     <w:semiHidden/>
     <w:rsid w:val="00F073C5"/>
@@ -14716,9 +14756,9 @@
       <w:szCs w:val="18"/>
     </w:rPr>
   </w:style>
-  <w:style w:type="character" w:styleId="CommentReference">
+  <w:style w:type="character" w:styleId="Refdecomentrio">
     <w:name w:val="annotation reference"/>
-    <w:basedOn w:val="DefaultParagraphFont"/>
+    <w:basedOn w:val="Tipodeletrapredefinidodopargrafo"/>
     <w:uiPriority w:val="99"/>
     <w:semiHidden/>
     <w:unhideWhenUsed/>
@@ -14728,10 +14768,10 @@
       <w:szCs w:val="16"/>
     </w:rPr>
   </w:style>
-  <w:style w:type="paragraph" w:styleId="CommentText">
+  <w:style w:type="paragraph" w:styleId="Textodecomentrio">
     <w:name w:val="annotation text"/>
     <w:basedOn w:val="Normal"/>
-    <w:link w:val="CommentTextChar"/>
+    <w:link w:val="TextodecomentrioCarter"/>
     <w:uiPriority w:val="99"/>
     <w:semiHidden/>
     <w:unhideWhenUsed/>
@@ -14744,10 +14784,10 @@
       <w:szCs w:val="20"/>
     </w:rPr>
   </w:style>
-  <w:style w:type="character" w:customStyle="1" w:styleId="CommentTextChar">
-    <w:name w:val="Comment Text Char"/>
-    <w:basedOn w:val="DefaultParagraphFont"/>
-    <w:link w:val="CommentText"/>
+  <w:style w:type="character" w:customStyle="1" w:styleId="TextodecomentrioCarter">
+    <w:name w:val="Texto de comentário Caráter"/>
+    <w:basedOn w:val="Tipodeletrapredefinidodopargrafo"/>
+    <w:link w:val="Textodecomentrio"/>
     <w:uiPriority w:val="99"/>
     <w:semiHidden/>
     <w:rsid w:val="006F1688"/>
@@ -14756,11 +14796,11 @@
       <w:szCs w:val="20"/>
     </w:rPr>
   </w:style>
-  <w:style w:type="paragraph" w:styleId="CommentSubject">
+  <w:style w:type="paragraph" w:styleId="Assuntodecomentrio">
     <w:name w:val="annotation subject"/>
-    <w:basedOn w:val="CommentText"/>
-    <w:next w:val="CommentText"/>
-    <w:link w:val="CommentSubjectChar"/>
+    <w:basedOn w:val="Textodecomentrio"/>
+    <w:next w:val="Textodecomentrio"/>
+    <w:link w:val="AssuntodecomentrioCarter"/>
     <w:uiPriority w:val="99"/>
     <w:semiHidden/>
     <w:unhideWhenUsed/>
@@ -14770,10 +14810,10 @@
       <w:bCs/>
     </w:rPr>
   </w:style>
-  <w:style w:type="character" w:customStyle="1" w:styleId="CommentSubjectChar">
-    <w:name w:val="Comment Subject Char"/>
-    <w:basedOn w:val="CommentTextChar"/>
-    <w:link w:val="CommentSubject"/>
+  <w:style w:type="character" w:customStyle="1" w:styleId="AssuntodecomentrioCarter">
+    <w:name w:val="Assunto de comentário Caráter"/>
+    <w:basedOn w:val="TextodecomentrioCarter"/>
+    <w:link w:val="Assuntodecomentrio"/>
     <w:uiPriority w:val="99"/>
     <w:semiHidden/>
     <w:rsid w:val="006F1688"/>
@@ -14784,7 +14824,7 @@
       <w:szCs w:val="20"/>
     </w:rPr>
   </w:style>
-  <w:style w:type="paragraph" w:styleId="Revision">
+  <w:style w:type="paragraph" w:styleId="Reviso">
     <w:name w:val="Revision"/>
     <w:hidden/>
     <w:uiPriority w:val="99"/>
@@ -14794,9 +14834,9 @@
       <w:spacing w:after="0" w:line="240" w:lineRule="auto"/>
     </w:pPr>
   </w:style>
-  <w:style w:type="table" w:styleId="TableGrid">
+  <w:style w:type="table" w:styleId="TabelacomGrelha">
     <w:name w:val="Table Grid"/>
-    <w:basedOn w:val="TableNormal"/>
+    <w:basedOn w:val="Tabelanormal"/>
     <w:uiPriority w:val="59"/>
     <w:rsid w:val="00B90E03"/>
     <w:pPr>
@@ -14813,11 +14853,11 @@
       </w:tblBorders>
     </w:tblPr>
   </w:style>
-  <w:style w:type="paragraph" w:styleId="Title">
+  <w:style w:type="paragraph" w:styleId="Ttulo">
     <w:name w:val="Title"/>
     <w:basedOn w:val="Normal"/>
     <w:next w:val="Normal"/>
-    <w:link w:val="TitleChar"/>
+    <w:link w:val="TtuloCarter"/>
     <w:uiPriority w:val="10"/>
     <w:qFormat/>
     <w:rsid w:val="00B90E03"/>
@@ -14834,10 +14874,10 @@
       <w:lang w:eastAsia="en-US"/>
     </w:rPr>
   </w:style>
-  <w:style w:type="character" w:customStyle="1" w:styleId="TitleChar">
-    <w:name w:val="Title Char"/>
-    <w:basedOn w:val="DefaultParagraphFont"/>
-    <w:link w:val="Title"/>
+  <w:style w:type="character" w:customStyle="1" w:styleId="TtuloCarter">
+    <w:name w:val="Título Caráter"/>
+    <w:basedOn w:val="Tipodeletrapredefinidodopargrafo"/>
+    <w:link w:val="Ttulo"/>
     <w:uiPriority w:val="10"/>
     <w:rsid w:val="00B90E03"/>
     <w:rPr>
@@ -14849,10 +14889,10 @@
       <w:lang w:eastAsia="en-US"/>
     </w:rPr>
   </w:style>
-  <w:style w:type="paragraph" w:styleId="Header">
+  <w:style w:type="paragraph" w:styleId="Cabealho">
     <w:name w:val="header"/>
     <w:basedOn w:val="Normal"/>
-    <w:link w:val="HeaderChar"/>
+    <w:link w:val="CabealhoCarter"/>
     <w:uiPriority w:val="99"/>
     <w:unhideWhenUsed/>
     <w:rsid w:val="00364931"/>
@@ -14864,17 +14904,17 @@
       <w:spacing w:after="0" w:line="240" w:lineRule="auto"/>
     </w:pPr>
   </w:style>
-  <w:style w:type="character" w:customStyle="1" w:styleId="HeaderChar">
-    <w:name w:val="Header Char"/>
-    <w:basedOn w:val="DefaultParagraphFont"/>
-    <w:link w:val="Header"/>
+  <w:style w:type="character" w:customStyle="1" w:styleId="CabealhoCarter">
+    <w:name w:val="Cabeçalho Caráter"/>
+    <w:basedOn w:val="Tipodeletrapredefinidodopargrafo"/>
+    <w:link w:val="Cabealho"/>
     <w:uiPriority w:val="99"/>
     <w:rsid w:val="00364931"/>
   </w:style>
-  <w:style w:type="paragraph" w:styleId="Footer">
+  <w:style w:type="paragraph" w:styleId="Rodap">
     <w:name w:val="footer"/>
     <w:basedOn w:val="Normal"/>
-    <w:link w:val="FooterChar"/>
+    <w:link w:val="RodapCarter"/>
     <w:uiPriority w:val="99"/>
     <w:unhideWhenUsed/>
     <w:rsid w:val="00364931"/>
@@ -14886,16 +14926,16 @@
       <w:spacing w:after="0" w:line="240" w:lineRule="auto"/>
     </w:pPr>
   </w:style>
-  <w:style w:type="character" w:customStyle="1" w:styleId="FooterChar">
-    <w:name w:val="Footer Char"/>
-    <w:basedOn w:val="DefaultParagraphFont"/>
-    <w:link w:val="Footer"/>
+  <w:style w:type="character" w:customStyle="1" w:styleId="RodapCarter">
+    <w:name w:val="Rodapé Caráter"/>
+    <w:basedOn w:val="Tipodeletrapredefinidodopargrafo"/>
+    <w:link w:val="Rodap"/>
     <w:uiPriority w:val="99"/>
     <w:rsid w:val="00364931"/>
   </w:style>
-  <w:style w:type="paragraph" w:styleId="TOCHeading">
+  <w:style w:type="paragraph" w:styleId="Cabealhodondice">
     <w:name w:val="TOC Heading"/>
-    <w:basedOn w:val="Heading1"/>
+    <w:basedOn w:val="Ttulo1"/>
     <w:next w:val="Normal"/>
     <w:uiPriority w:val="39"/>
     <w:unhideWhenUsed/>
@@ -14909,7 +14949,7 @@
       <w:lang w:val="en-US" w:eastAsia="en-US"/>
     </w:rPr>
   </w:style>
-  <w:style w:type="paragraph" w:styleId="TOC1">
+  <w:style w:type="paragraph" w:styleId="ndice1">
     <w:name w:val="toc 1"/>
     <w:basedOn w:val="Normal"/>
     <w:next w:val="Normal"/>
@@ -14921,7 +14961,7 @@
       <w:spacing w:after="100"/>
     </w:pPr>
   </w:style>
-  <w:style w:type="paragraph" w:styleId="TOC2">
+  <w:style w:type="paragraph" w:styleId="ndice2">
     <w:name w:val="toc 2"/>
     <w:basedOn w:val="Normal"/>
     <w:next w:val="Normal"/>
@@ -14934,9 +14974,9 @@
       <w:ind w:left="220"/>
     </w:pPr>
   </w:style>
-  <w:style w:type="character" w:styleId="Hyperlink">
+  <w:style w:type="character" w:styleId="Hiperligao">
     <w:name w:val="Hyperlink"/>
-    <w:basedOn w:val="DefaultParagraphFont"/>
+    <w:basedOn w:val="Tipodeletrapredefinidodopargrafo"/>
     <w:uiPriority w:val="99"/>
     <w:unhideWhenUsed/>
     <w:rsid w:val="00E72C09"/>
@@ -14945,10 +14985,10 @@
       <w:u w:val="single"/>
     </w:rPr>
   </w:style>
-  <w:style w:type="character" w:customStyle="1" w:styleId="Heading4Char">
-    <w:name w:val="Heading 4 Char"/>
-    <w:basedOn w:val="DefaultParagraphFont"/>
-    <w:link w:val="Heading4"/>
+  <w:style w:type="character" w:customStyle="1" w:styleId="Ttulo4Carter">
+    <w:name w:val="Título 4 Caráter"/>
+    <w:basedOn w:val="Tipodeletrapredefinidodopargrafo"/>
+    <w:link w:val="Ttulo4"/>
     <w:uiPriority w:val="9"/>
     <w:semiHidden/>
     <w:rsid w:val="007D311C"/>
@@ -14961,10 +15001,10 @@
       <w:color w:val="4F81BD" w:themeColor="accent1"/>
     </w:rPr>
   </w:style>
-  <w:style w:type="character" w:customStyle="1" w:styleId="Heading5Char">
-    <w:name w:val="Heading 5 Char"/>
-    <w:basedOn w:val="DefaultParagraphFont"/>
-    <w:link w:val="Heading5"/>
+  <w:style w:type="character" w:customStyle="1" w:styleId="Ttulo5Carter">
+    <w:name w:val="Título 5 Caráter"/>
+    <w:basedOn w:val="Tipodeletrapredefinidodopargrafo"/>
+    <w:link w:val="Ttulo5"/>
     <w:uiPriority w:val="9"/>
     <w:semiHidden/>
     <w:rsid w:val="007D311C"/>
@@ -14973,10 +15013,10 @@
       <w:color w:val="243F60" w:themeColor="accent1" w:themeShade="7F"/>
     </w:rPr>
   </w:style>
-  <w:style w:type="character" w:customStyle="1" w:styleId="Heading6Char">
-    <w:name w:val="Heading 6 Char"/>
-    <w:basedOn w:val="DefaultParagraphFont"/>
-    <w:link w:val="Heading6"/>
+  <w:style w:type="character" w:customStyle="1" w:styleId="Ttulo6Carter">
+    <w:name w:val="Título 6 Caráter"/>
+    <w:basedOn w:val="Tipodeletrapredefinidodopargrafo"/>
+    <w:link w:val="Ttulo6"/>
     <w:uiPriority w:val="9"/>
     <w:semiHidden/>
     <w:rsid w:val="007D311C"/>
@@ -14987,10 +15027,10 @@
       <w:color w:val="243F60" w:themeColor="accent1" w:themeShade="7F"/>
     </w:rPr>
   </w:style>
-  <w:style w:type="character" w:customStyle="1" w:styleId="Heading7Char">
-    <w:name w:val="Heading 7 Char"/>
-    <w:basedOn w:val="DefaultParagraphFont"/>
-    <w:link w:val="Heading7"/>
+  <w:style w:type="character" w:customStyle="1" w:styleId="Ttulo7Carter">
+    <w:name w:val="Título 7 Caráter"/>
+    <w:basedOn w:val="Tipodeletrapredefinidodopargrafo"/>
+    <w:link w:val="Ttulo7"/>
     <w:uiPriority w:val="9"/>
     <w:semiHidden/>
     <w:rsid w:val="007D311C"/>
@@ -15001,10 +15041,10 @@
       <w:color w:val="404040" w:themeColor="text1" w:themeTint="BF"/>
     </w:rPr>
   </w:style>
-  <w:style w:type="character" w:customStyle="1" w:styleId="Heading8Char">
-    <w:name w:val="Heading 8 Char"/>
-    <w:basedOn w:val="DefaultParagraphFont"/>
-    <w:link w:val="Heading8"/>
+  <w:style w:type="character" w:customStyle="1" w:styleId="Ttulo8Carter">
+    <w:name w:val="Título 8 Caráter"/>
+    <w:basedOn w:val="Tipodeletrapredefinidodopargrafo"/>
+    <w:link w:val="Ttulo8"/>
     <w:uiPriority w:val="9"/>
     <w:semiHidden/>
     <w:rsid w:val="007D311C"/>
@@ -15015,10 +15055,10 @@
       <w:szCs w:val="20"/>
     </w:rPr>
   </w:style>
-  <w:style w:type="character" w:customStyle="1" w:styleId="Heading9Char">
-    <w:name w:val="Heading 9 Char"/>
-    <w:basedOn w:val="DefaultParagraphFont"/>
-    <w:link w:val="Heading9"/>
+  <w:style w:type="character" w:customStyle="1" w:styleId="Ttulo9Carter">
+    <w:name w:val="Título 9 Caráter"/>
+    <w:basedOn w:val="Tipodeletrapredefinidodopargrafo"/>
+    <w:link w:val="Ttulo9"/>
     <w:uiPriority w:val="9"/>
     <w:semiHidden/>
     <w:rsid w:val="007D311C"/>
@@ -15048,7 +15088,7 @@
       <w:lang w:eastAsia="pt-PT"/>
     </w:rPr>
   </w:style>
-  <w:style w:type="paragraph" w:styleId="TOC3">
+  <w:style w:type="paragraph" w:styleId="ndice3">
     <w:name w:val="toc 3"/>
     <w:basedOn w:val="Normal"/>
     <w:next w:val="Normal"/>
@@ -15354,7 +15394,7 @@
 </file>
 
 <file path=customXml/itemProps1.xml><?xml version="1.0" encoding="utf-8"?>
-<ds:datastoreItem xmlns:ds="http://schemas.openxmlformats.org/officeDocument/2006/customXml" ds:itemID="{0C3D9B20-C447-4565-9A16-4061B5BA82AF}">
+<ds:datastoreItem xmlns:ds="http://schemas.openxmlformats.org/officeDocument/2006/customXml" ds:itemID="{2E433465-83C3-4935-BE96-1C10E8894C6B}">
   <ds:schemaRefs>
     <ds:schemaRef ds:uri="http://schemas.openxmlformats.org/officeDocument/2006/bibliography"/>
   </ds:schemaRefs>

</xml_diff>